<commit_message>
Some improvements in the main text and schematic of a typical workflow with yambo
</commit_message>
<xml_diff>
--- a/Max_Prize_Report.docx
+++ b/Max_Prize_Report.docx
@@ -15,6 +15,7 @@
           <w:shd w:val="clear" w:color="auto" w:fill="FFFFFF"/>
         </w:rPr>
       </w:pPr>
+      <w:proofErr w:type="spellStart"/>
       <w:r>
         <w:rPr>
           <w:rFonts w:ascii="Arial" w:eastAsia="Times New Roman" w:hAnsi="Arial" w:cs="Arial"/>
@@ -25,7 +26,20 @@
           <w:bdr w:val="none" w:sz="0" w:space="0" w:color="auto" w:frame="1"/>
           <w:shd w:val="clear" w:color="auto" w:fill="FFFFFF"/>
         </w:rPr>
-        <w:t>MaX prize for flagship codes application</w:t>
+        <w:t>MaX</w:t>
+      </w:r>
+      <w:proofErr w:type="spellEnd"/>
+      <w:r>
+        <w:rPr>
+          <w:rFonts w:ascii="Arial" w:eastAsia="Times New Roman" w:hAnsi="Arial" w:cs="Arial"/>
+          <w:b/>
+          <w:bCs/>
+          <w:sz w:val="28"/>
+          <w:szCs w:val="28"/>
+          <w:bdr w:val="none" w:sz="0" w:space="0" w:color="auto" w:frame="1"/>
+          <w:shd w:val="clear" w:color="auto" w:fill="FFFFFF"/>
+        </w:rPr>
+        <w:t xml:space="preserve"> prize for flagship codes application</w:t>
       </w:r>
       <w:r>
         <w:rPr>
@@ -109,6 +123,7 @@
         <w:jc w:val="both"/>
         <w:rPr>
           <w:rFonts w:ascii="Arial" w:hAnsi="Arial" w:cs="Arial"/>
+          <w:noProof/>
           <w:sz w:val="22"/>
           <w:szCs w:val="22"/>
         </w:rPr>
@@ -128,7 +143,41 @@
           <w:sz w:val="22"/>
           <w:szCs w:val="22"/>
         </w:rPr>
-        <w:t xml:space="preserve">A typical workflow of a many-body calculation (consider as an example a GW + BSE calculation) involves multiple steps. </w:t>
+        <w:t xml:space="preserve">A typical workflow of a many-body calculation </w:t>
+      </w:r>
+      <w:r>
+        <w:rPr>
+          <w:rFonts w:ascii="Arial" w:hAnsi="Arial" w:cs="Arial"/>
+          <w:sz w:val="22"/>
+          <w:szCs w:val="22"/>
+        </w:rPr>
+        <w:t xml:space="preserve">using the </w:t>
+      </w:r>
+      <w:proofErr w:type="spellStart"/>
+      <w:r>
+        <w:rPr>
+          <w:rFonts w:ascii="Arial" w:hAnsi="Arial" w:cs="Arial"/>
+          <w:sz w:val="22"/>
+          <w:szCs w:val="22"/>
+        </w:rPr>
+        <w:t>Yambo</w:t>
+      </w:r>
+      <w:proofErr w:type="spellEnd"/>
+      <w:r>
+        <w:rPr>
+          <w:rFonts w:ascii="Arial" w:hAnsi="Arial" w:cs="Arial"/>
+          <w:sz w:val="22"/>
+          <w:szCs w:val="22"/>
+        </w:rPr>
+        <w:t xml:space="preserve"> code </w:t>
+      </w:r>
+      <w:r>
+        <w:rPr>
+          <w:rFonts w:ascii="Arial" w:hAnsi="Arial" w:cs="Arial"/>
+          <w:sz w:val="22"/>
+          <w:szCs w:val="22"/>
+        </w:rPr>
+        <w:t xml:space="preserve">(consider as an example a GW + BSE calculation) involves multiple steps. </w:t>
       </w:r>
       <w:r>
         <w:rPr>
@@ -144,55 +193,288 @@
           <w:sz w:val="22"/>
           <w:szCs w:val="22"/>
         </w:rPr>
-        <w:t xml:space="preserve"> requires the calculation of the ground state properties using a DFT code. </w:t>
-      </w:r>
-      <w:r>
-        <w:rPr>
-          <w:rFonts w:ascii="Arial" w:hAnsi="Arial" w:cs="Arial"/>
-          <w:sz w:val="22"/>
-          <w:szCs w:val="22"/>
-        </w:rPr>
-        <w:t xml:space="preserve">The next step is the translation of the wave functions and pseudo-potentials to the appropriate format. Finally, we can use a many-body perturbation theory as Yambo to calculate the GW quasi-particle energies and the exciton states with the Bethe-Salpeter equation. The difficulties in handling the many steps involved in the calculation are aggravated as convergence tests are </w:t>
-      </w:r>
-      <w:r>
-        <w:rPr>
-          <w:rFonts w:ascii="Arial" w:hAnsi="Arial" w:cs="Arial"/>
-          <w:sz w:val="22"/>
-          <w:szCs w:val="22"/>
-        </w:rPr>
-        <w:t>unavoidable</w:t>
-      </w:r>
-      <w:r>
-        <w:rPr>
-          <w:rFonts w:ascii="Arial" w:hAnsi="Arial" w:cs="Arial"/>
-          <w:sz w:val="22"/>
-          <w:szCs w:val="22"/>
-        </w:rPr>
-        <w:t xml:space="preserve"> to ensure accurate results. In order to simplify the workflow of Yambo calculations and to run calculations more efficientl</w:t>
-      </w:r>
-      <w:r>
-        <w:rPr>
-          <w:rFonts w:ascii="Arial" w:hAnsi="Arial" w:cs="Arial"/>
-          <w:sz w:val="22"/>
-          <w:szCs w:val="22"/>
-        </w:rPr>
-        <w:t>y, we have created a new tool, Y</w:t>
-      </w:r>
-      <w:r>
-        <w:rPr>
-          <w:rFonts w:ascii="Arial" w:hAnsi="Arial" w:cs="Arial"/>
-          <w:sz w:val="22"/>
-          <w:szCs w:val="22"/>
-        </w:rPr>
-        <w:t>ambo</w:t>
-      </w:r>
-      <w:r>
-        <w:rPr>
-          <w:rFonts w:ascii="Arial" w:hAnsi="Arial" w:cs="Arial"/>
-          <w:sz w:val="22"/>
-          <w:szCs w:val="22"/>
-        </w:rPr>
-        <w:t>_Py</w:t>
+        <w:t xml:space="preserve"> requires the calculation of the </w:t>
+      </w:r>
+      <w:r>
+        <w:rPr>
+          <w:rFonts w:ascii="Arial" w:hAnsi="Arial" w:cs="Arial"/>
+          <w:sz w:val="22"/>
+          <w:szCs w:val="22"/>
+        </w:rPr>
+        <w:t xml:space="preserve">self-consistent and non self-consistent </w:t>
+      </w:r>
+      <w:r>
+        <w:rPr>
+          <w:rFonts w:ascii="Arial" w:hAnsi="Arial" w:cs="Arial"/>
+          <w:sz w:val="22"/>
+          <w:szCs w:val="22"/>
+        </w:rPr>
+        <w:t xml:space="preserve">ground state </w:t>
+      </w:r>
+      <w:r>
+        <w:rPr>
+          <w:rFonts w:ascii="Arial" w:hAnsi="Arial" w:cs="Arial"/>
+          <w:sz w:val="22"/>
+          <w:szCs w:val="22"/>
+        </w:rPr>
+        <w:t xml:space="preserve">properties </w:t>
+      </w:r>
+      <w:r>
+        <w:rPr>
+          <w:rFonts w:ascii="Arial" w:hAnsi="Arial" w:cs="Arial"/>
+          <w:sz w:val="22"/>
+          <w:szCs w:val="22"/>
+        </w:rPr>
+        <w:t xml:space="preserve">using a </w:t>
+      </w:r>
+      <w:r>
+        <w:rPr>
+          <w:rFonts w:ascii="Arial" w:hAnsi="Arial" w:cs="Arial"/>
+          <w:sz w:val="22"/>
+          <w:szCs w:val="22"/>
+        </w:rPr>
+        <w:t>Density Functional Theory (</w:t>
+      </w:r>
+      <w:r>
+        <w:rPr>
+          <w:rFonts w:ascii="Arial" w:hAnsi="Arial" w:cs="Arial"/>
+          <w:sz w:val="22"/>
+          <w:szCs w:val="22"/>
+        </w:rPr>
+        <w:t>DFT</w:t>
+      </w:r>
+      <w:r>
+        <w:rPr>
+          <w:rFonts w:ascii="Arial" w:hAnsi="Arial" w:cs="Arial"/>
+          <w:sz w:val="22"/>
+          <w:szCs w:val="22"/>
+        </w:rPr>
+        <w:t>)</w:t>
+      </w:r>
+      <w:r>
+        <w:rPr>
+          <w:rFonts w:ascii="Arial" w:hAnsi="Arial" w:cs="Arial"/>
+          <w:sz w:val="22"/>
+          <w:szCs w:val="22"/>
+        </w:rPr>
+        <w:t xml:space="preserve"> code</w:t>
+      </w:r>
+      <w:r>
+        <w:rPr>
+          <w:rFonts w:ascii="Arial" w:hAnsi="Arial" w:cs="Arial"/>
+          <w:sz w:val="22"/>
+          <w:szCs w:val="22"/>
+        </w:rPr>
+        <w:t xml:space="preserve">. Then, </w:t>
+      </w:r>
+      <w:r>
+        <w:rPr>
+          <w:rFonts w:ascii="Arial" w:hAnsi="Arial" w:cs="Arial"/>
+          <w:sz w:val="22"/>
+          <w:szCs w:val="22"/>
+        </w:rPr>
+        <w:t xml:space="preserve">it requires </w:t>
+      </w:r>
+      <w:proofErr w:type="gramStart"/>
+      <w:r>
+        <w:rPr>
+          <w:rFonts w:ascii="Arial" w:hAnsi="Arial" w:cs="Arial"/>
+          <w:sz w:val="22"/>
+          <w:szCs w:val="22"/>
+        </w:rPr>
+        <w:t>to</w:t>
+      </w:r>
+      <w:r>
+        <w:rPr>
+          <w:rFonts w:ascii="Arial" w:hAnsi="Arial" w:cs="Arial"/>
+          <w:sz w:val="22"/>
+          <w:szCs w:val="22"/>
+        </w:rPr>
+        <w:t xml:space="preserve"> translate</w:t>
+      </w:r>
+      <w:proofErr w:type="gramEnd"/>
+      <w:r>
+        <w:rPr>
+          <w:rFonts w:ascii="Arial" w:hAnsi="Arial" w:cs="Arial"/>
+          <w:sz w:val="22"/>
+          <w:szCs w:val="22"/>
+        </w:rPr>
+        <w:t xml:space="preserve"> the</w:t>
+      </w:r>
+      <w:r>
+        <w:rPr>
+          <w:rFonts w:ascii="Arial" w:hAnsi="Arial" w:cs="Arial"/>
+          <w:sz w:val="22"/>
+          <w:szCs w:val="22"/>
+        </w:rPr>
+        <w:t xml:space="preserve"> wave functions and pseudo-potentials to the </w:t>
+      </w:r>
+      <w:proofErr w:type="spellStart"/>
+      <w:r>
+        <w:rPr>
+          <w:rFonts w:ascii="Arial" w:hAnsi="Arial" w:cs="Arial"/>
+          <w:sz w:val="22"/>
+          <w:szCs w:val="22"/>
+        </w:rPr>
+        <w:t>Yambo</w:t>
+      </w:r>
+      <w:proofErr w:type="spellEnd"/>
+      <w:r>
+        <w:rPr>
+          <w:rFonts w:ascii="Arial" w:hAnsi="Arial" w:cs="Arial"/>
+          <w:sz w:val="22"/>
+          <w:szCs w:val="22"/>
+        </w:rPr>
+        <w:t xml:space="preserve"> internal</w:t>
+      </w:r>
+      <w:r>
+        <w:rPr>
+          <w:rFonts w:ascii="Arial" w:hAnsi="Arial" w:cs="Arial"/>
+          <w:sz w:val="22"/>
+          <w:szCs w:val="22"/>
+        </w:rPr>
+        <w:t xml:space="preserve"> format. </w:t>
+      </w:r>
+      <w:r>
+        <w:rPr>
+          <w:rFonts w:ascii="Arial" w:hAnsi="Arial" w:cs="Arial"/>
+          <w:sz w:val="22"/>
+          <w:szCs w:val="22"/>
+        </w:rPr>
+        <w:t xml:space="preserve">Only then, we can </w:t>
+      </w:r>
+      <w:r>
+        <w:rPr>
+          <w:rFonts w:ascii="Arial" w:hAnsi="Arial" w:cs="Arial"/>
+          <w:sz w:val="22"/>
+          <w:szCs w:val="22"/>
+        </w:rPr>
+        <w:t xml:space="preserve">perform </w:t>
+      </w:r>
+      <w:r>
+        <w:rPr>
+          <w:rFonts w:ascii="Arial" w:hAnsi="Arial" w:cs="Arial"/>
+          <w:sz w:val="22"/>
+          <w:szCs w:val="22"/>
+        </w:rPr>
+        <w:t>the</w:t>
+      </w:r>
+      <w:r>
+        <w:rPr>
+          <w:rFonts w:ascii="Arial" w:hAnsi="Arial" w:cs="Arial"/>
+          <w:sz w:val="22"/>
+          <w:szCs w:val="22"/>
+        </w:rPr>
+        <w:t xml:space="preserve"> many-body perturbation theory </w:t>
+      </w:r>
+      <w:r>
+        <w:rPr>
+          <w:rFonts w:ascii="Arial" w:hAnsi="Arial" w:cs="Arial"/>
+          <w:sz w:val="22"/>
+          <w:szCs w:val="22"/>
+        </w:rPr>
+        <w:t>calculations</w:t>
+      </w:r>
+      <w:r>
+        <w:rPr>
+          <w:rFonts w:ascii="Arial" w:hAnsi="Arial" w:cs="Arial"/>
+          <w:sz w:val="22"/>
+          <w:szCs w:val="22"/>
+        </w:rPr>
+        <w:t xml:space="preserve"> as implemented in the</w:t>
+      </w:r>
+      <w:r>
+        <w:rPr>
+          <w:rFonts w:ascii="Arial" w:hAnsi="Arial" w:cs="Arial"/>
+          <w:sz w:val="22"/>
+          <w:szCs w:val="22"/>
+        </w:rPr>
+        <w:t xml:space="preserve"> </w:t>
+      </w:r>
+      <w:proofErr w:type="spellStart"/>
+      <w:r>
+        <w:rPr>
+          <w:rFonts w:ascii="Arial" w:hAnsi="Arial" w:cs="Arial"/>
+          <w:sz w:val="22"/>
+          <w:szCs w:val="22"/>
+        </w:rPr>
+        <w:t>Yambo</w:t>
+      </w:r>
+      <w:proofErr w:type="spellEnd"/>
+      <w:r>
+        <w:rPr>
+          <w:rFonts w:ascii="Arial" w:hAnsi="Arial" w:cs="Arial"/>
+          <w:sz w:val="22"/>
+          <w:szCs w:val="22"/>
+        </w:rPr>
+        <w:t xml:space="preserve"> </w:t>
+      </w:r>
+      <w:r>
+        <w:rPr>
+          <w:rFonts w:ascii="Arial" w:hAnsi="Arial" w:cs="Arial"/>
+          <w:sz w:val="22"/>
+          <w:szCs w:val="22"/>
+        </w:rPr>
+        <w:t xml:space="preserve">code </w:t>
+      </w:r>
+      <w:r>
+        <w:rPr>
+          <w:rFonts w:ascii="Arial" w:hAnsi="Arial" w:cs="Arial"/>
+          <w:sz w:val="22"/>
+          <w:szCs w:val="22"/>
+        </w:rPr>
+        <w:t xml:space="preserve">to calculate the GW quasi-particle energies </w:t>
+      </w:r>
+      <w:r>
+        <w:rPr>
+          <w:rFonts w:ascii="Arial" w:hAnsi="Arial" w:cs="Arial"/>
+          <w:sz w:val="22"/>
+          <w:szCs w:val="22"/>
+        </w:rPr>
+        <w:t>and</w:t>
+      </w:r>
+      <w:r>
+        <w:rPr>
+          <w:rFonts w:ascii="Arial" w:hAnsi="Arial" w:cs="Arial"/>
+          <w:sz w:val="22"/>
+          <w:szCs w:val="22"/>
+        </w:rPr>
+        <w:t xml:space="preserve"> the </w:t>
+      </w:r>
+      <w:proofErr w:type="spellStart"/>
+      <w:r>
+        <w:rPr>
+          <w:rFonts w:ascii="Arial" w:hAnsi="Arial" w:cs="Arial"/>
+          <w:sz w:val="22"/>
+          <w:szCs w:val="22"/>
+        </w:rPr>
+        <w:t>exciton</w:t>
+      </w:r>
+      <w:r>
+        <w:rPr>
+          <w:rFonts w:ascii="Arial" w:hAnsi="Arial" w:cs="Arial"/>
+          <w:sz w:val="22"/>
+          <w:szCs w:val="22"/>
+        </w:rPr>
+        <w:t>ic</w:t>
+      </w:r>
+      <w:proofErr w:type="spellEnd"/>
+      <w:r>
+        <w:rPr>
+          <w:rFonts w:ascii="Arial" w:hAnsi="Arial" w:cs="Arial"/>
+          <w:sz w:val="22"/>
+          <w:szCs w:val="22"/>
+        </w:rPr>
+        <w:t xml:space="preserve"> states with the Bethe-</w:t>
+      </w:r>
+      <w:proofErr w:type="spellStart"/>
+      <w:r>
+        <w:rPr>
+          <w:rFonts w:ascii="Arial" w:hAnsi="Arial" w:cs="Arial"/>
+          <w:sz w:val="22"/>
+          <w:szCs w:val="22"/>
+        </w:rPr>
+        <w:t>Salpe</w:t>
       </w:r>
       <w:bookmarkStart w:id="0" w:name="_GoBack"/>
       <w:bookmarkEnd w:id="0"/>
@@ -202,11 +484,269 @@
           <w:sz w:val="22"/>
           <w:szCs w:val="22"/>
         </w:rPr>
-        <w:t>, in the spirit of existing tools for ground state calculations as abipy (for abinit) and Aiida (for Quantum Espresso).</w:t>
-      </w:r>
-      <w:r>
-        <w:rPr>
-          <w:rFonts w:ascii="Arial" w:hAnsi="Arial" w:cs="Arial"/>
+        <w:t>ter</w:t>
+      </w:r>
+      <w:proofErr w:type="spellEnd"/>
+      <w:r>
+        <w:rPr>
+          <w:rFonts w:ascii="Arial" w:hAnsi="Arial" w:cs="Arial"/>
+          <w:sz w:val="22"/>
+          <w:szCs w:val="22"/>
+        </w:rPr>
+        <w:t xml:space="preserve"> equation. The difficulties in handling the</w:t>
+      </w:r>
+      <w:r>
+        <w:rPr>
+          <w:rFonts w:ascii="Arial" w:hAnsi="Arial" w:cs="Arial"/>
+          <w:sz w:val="22"/>
+          <w:szCs w:val="22"/>
+        </w:rPr>
+        <w:t xml:space="preserve"> different</w:t>
+      </w:r>
+      <w:r>
+        <w:rPr>
+          <w:rFonts w:ascii="Arial" w:hAnsi="Arial" w:cs="Arial"/>
+          <w:sz w:val="22"/>
+          <w:szCs w:val="22"/>
+        </w:rPr>
+        <w:t xml:space="preserve"> steps are </w:t>
+      </w:r>
+      <w:r>
+        <w:rPr>
+          <w:rFonts w:ascii="Arial" w:hAnsi="Arial" w:cs="Arial"/>
+          <w:sz w:val="22"/>
+          <w:szCs w:val="22"/>
+        </w:rPr>
+        <w:t>aggravated,</w:t>
+      </w:r>
+      <w:r>
+        <w:rPr>
+          <w:rFonts w:ascii="Arial" w:hAnsi="Arial" w:cs="Arial"/>
+          <w:sz w:val="22"/>
+          <w:szCs w:val="22"/>
+        </w:rPr>
+        <w:t xml:space="preserve"> as </w:t>
+      </w:r>
+      <w:r>
+        <w:rPr>
+          <w:rFonts w:ascii="Arial" w:hAnsi="Arial" w:cs="Arial"/>
+          <w:sz w:val="22"/>
+          <w:szCs w:val="22"/>
+        </w:rPr>
+        <w:t xml:space="preserve">multiple </w:t>
+      </w:r>
+      <w:r>
+        <w:rPr>
+          <w:rFonts w:ascii="Arial" w:hAnsi="Arial" w:cs="Arial"/>
+          <w:sz w:val="22"/>
+          <w:szCs w:val="22"/>
+        </w:rPr>
+        <w:t xml:space="preserve">convergence tests </w:t>
+      </w:r>
+      <w:r>
+        <w:rPr>
+          <w:rFonts w:ascii="Arial" w:hAnsi="Arial" w:cs="Arial"/>
+          <w:sz w:val="22"/>
+          <w:szCs w:val="22"/>
+        </w:rPr>
+        <w:t>are required to</w:t>
+      </w:r>
+      <w:r>
+        <w:rPr>
+          <w:rFonts w:ascii="Arial" w:hAnsi="Arial" w:cs="Arial"/>
+          <w:sz w:val="22"/>
+          <w:szCs w:val="22"/>
+        </w:rPr>
+        <w:t xml:space="preserve"> ensure accurate results. </w:t>
+      </w:r>
+      <w:r>
+        <w:rPr>
+          <w:rFonts w:ascii="Arial" w:hAnsi="Arial" w:cs="Arial"/>
+          <w:sz w:val="22"/>
+          <w:szCs w:val="22"/>
+        </w:rPr>
+        <w:t>T</w:t>
+      </w:r>
+      <w:r>
+        <w:rPr>
+          <w:rFonts w:ascii="Arial" w:hAnsi="Arial" w:cs="Arial"/>
+          <w:sz w:val="22"/>
+          <w:szCs w:val="22"/>
+        </w:rPr>
+        <w:t>o simplif</w:t>
+      </w:r>
+      <w:r>
+        <w:rPr>
+          <w:rFonts w:ascii="Arial" w:hAnsi="Arial" w:cs="Arial"/>
+          <w:sz w:val="22"/>
+          <w:szCs w:val="22"/>
+        </w:rPr>
+        <w:t xml:space="preserve">y these </w:t>
+      </w:r>
+      <w:r>
+        <w:rPr>
+          <w:rFonts w:ascii="Arial" w:hAnsi="Arial" w:cs="Arial"/>
+          <w:sz w:val="22"/>
+          <w:szCs w:val="22"/>
+        </w:rPr>
+        <w:t>workflow</w:t>
+      </w:r>
+      <w:r>
+        <w:rPr>
+          <w:rFonts w:ascii="Arial" w:hAnsi="Arial" w:cs="Arial"/>
+          <w:sz w:val="22"/>
+          <w:szCs w:val="22"/>
+        </w:rPr>
+        <w:t>s</w:t>
+      </w:r>
+      <w:r>
+        <w:rPr>
+          <w:rFonts w:ascii="Arial" w:hAnsi="Arial" w:cs="Arial"/>
+          <w:sz w:val="22"/>
+          <w:szCs w:val="22"/>
+        </w:rPr>
+        <w:t xml:space="preserve"> and to run calculations more efficientl</w:t>
+      </w:r>
+      <w:r>
+        <w:rPr>
+          <w:rFonts w:ascii="Arial" w:hAnsi="Arial" w:cs="Arial"/>
+          <w:sz w:val="22"/>
+          <w:szCs w:val="22"/>
+        </w:rPr>
+        <w:t xml:space="preserve">y, we have created a new tool, </w:t>
+      </w:r>
+      <w:proofErr w:type="spellStart"/>
+      <w:r>
+        <w:rPr>
+          <w:rFonts w:ascii="Arial" w:hAnsi="Arial" w:cs="Arial"/>
+          <w:sz w:val="22"/>
+          <w:szCs w:val="22"/>
+        </w:rPr>
+        <w:t>y</w:t>
+      </w:r>
+      <w:r>
+        <w:rPr>
+          <w:rFonts w:ascii="Arial" w:hAnsi="Arial" w:cs="Arial"/>
+          <w:sz w:val="22"/>
+          <w:szCs w:val="22"/>
+        </w:rPr>
+        <w:t>ambo</w:t>
+      </w:r>
+      <w:r>
+        <w:rPr>
+          <w:rFonts w:ascii="Arial" w:hAnsi="Arial" w:cs="Arial"/>
+          <w:sz w:val="22"/>
+          <w:szCs w:val="22"/>
+        </w:rPr>
+        <w:t>p</w:t>
+      </w:r>
+      <w:r>
+        <w:rPr>
+          <w:rFonts w:ascii="Arial" w:hAnsi="Arial" w:cs="Arial"/>
+          <w:sz w:val="22"/>
+          <w:szCs w:val="22"/>
+        </w:rPr>
+        <w:t>y</w:t>
+      </w:r>
+      <w:proofErr w:type="spellEnd"/>
+      <w:r>
+        <w:rPr>
+          <w:rFonts w:ascii="Arial" w:hAnsi="Arial" w:cs="Arial"/>
+          <w:sz w:val="22"/>
+          <w:szCs w:val="22"/>
+        </w:rPr>
+        <w:t xml:space="preserve">, in the spirit of </w:t>
+      </w:r>
+      <w:r>
+        <w:rPr>
+          <w:rFonts w:ascii="Arial" w:hAnsi="Arial" w:cs="Arial"/>
+          <w:sz w:val="22"/>
+          <w:szCs w:val="22"/>
+        </w:rPr>
+        <w:t xml:space="preserve">other </w:t>
+      </w:r>
+      <w:r>
+        <w:rPr>
+          <w:rFonts w:ascii="Arial" w:hAnsi="Arial" w:cs="Arial"/>
+          <w:sz w:val="22"/>
+          <w:szCs w:val="22"/>
+        </w:rPr>
+        <w:t xml:space="preserve">existing tools for </w:t>
+      </w:r>
+      <w:r>
+        <w:rPr>
+          <w:rFonts w:ascii="Arial" w:hAnsi="Arial" w:cs="Arial"/>
+          <w:sz w:val="22"/>
+          <w:szCs w:val="22"/>
+        </w:rPr>
+        <w:t xml:space="preserve">other codes such as </w:t>
+      </w:r>
+      <w:proofErr w:type="spellStart"/>
+      <w:r>
+        <w:rPr>
+          <w:rFonts w:ascii="Arial" w:hAnsi="Arial" w:cs="Arial"/>
+          <w:sz w:val="22"/>
+          <w:szCs w:val="22"/>
+        </w:rPr>
+        <w:t>AbiPy</w:t>
+      </w:r>
+      <w:proofErr w:type="spellEnd"/>
+      <w:r>
+        <w:rPr>
+          <w:rFonts w:ascii="Arial" w:hAnsi="Arial" w:cs="Arial"/>
+          <w:sz w:val="22"/>
+          <w:szCs w:val="22"/>
+        </w:rPr>
+        <w:t xml:space="preserve"> (for </w:t>
+      </w:r>
+      <w:proofErr w:type="spellStart"/>
+      <w:r>
+        <w:rPr>
+          <w:rFonts w:ascii="Arial" w:hAnsi="Arial" w:cs="Arial"/>
+          <w:sz w:val="22"/>
+          <w:szCs w:val="22"/>
+        </w:rPr>
+        <w:t>A</w:t>
+      </w:r>
+      <w:r>
+        <w:rPr>
+          <w:rFonts w:ascii="Arial" w:hAnsi="Arial" w:cs="Arial"/>
+          <w:sz w:val="22"/>
+          <w:szCs w:val="22"/>
+        </w:rPr>
+        <w:t>binit</w:t>
+      </w:r>
+      <w:proofErr w:type="spellEnd"/>
+      <w:r>
+        <w:rPr>
+          <w:rFonts w:ascii="Arial" w:hAnsi="Arial" w:cs="Arial"/>
+          <w:sz w:val="22"/>
+          <w:szCs w:val="22"/>
+        </w:rPr>
+        <w:t xml:space="preserve">) and </w:t>
+      </w:r>
+      <w:proofErr w:type="spellStart"/>
+      <w:r>
+        <w:rPr>
+          <w:rFonts w:ascii="Arial" w:hAnsi="Arial" w:cs="Arial"/>
+          <w:sz w:val="22"/>
+          <w:szCs w:val="22"/>
+        </w:rPr>
+        <w:t>AiiDA</w:t>
+      </w:r>
+      <w:proofErr w:type="spellEnd"/>
+      <w:r>
+        <w:rPr>
+          <w:rFonts w:ascii="Arial" w:hAnsi="Arial" w:cs="Arial"/>
+          <w:sz w:val="22"/>
+          <w:szCs w:val="22"/>
+        </w:rPr>
+        <w:t xml:space="preserve"> (for Quantum Espresso).</w:t>
+      </w:r>
+      <w:r>
+        <w:rPr>
+          <w:rFonts w:ascii="Arial" w:hAnsi="Arial" w:cs="Arial"/>
+          <w:noProof/>
           <w:sz w:val="22"/>
           <w:szCs w:val="22"/>
         </w:rPr>
@@ -215,137 +755,115 @@
     </w:p>
     <w:p>
       <w:pPr>
-        <w:jc w:val="both"/>
-        <w:rPr>
-          <w:rFonts w:ascii="Arial" w:hAnsi="Arial" w:cs="Arial"/>
-          <w:sz w:val="22"/>
-          <w:szCs w:val="22"/>
-        </w:rPr>
-      </w:pPr>
-      <w:r>
-        <w:rPr>
-          <w:rFonts w:ascii="Arial" w:hAnsi="Arial" w:cs="Arial"/>
-          <w:b/>
-          <w:sz w:val="22"/>
-          <w:szCs w:val="22"/>
-        </w:rPr>
-        <w:t>What is?</w:t>
-      </w:r>
-      <w:r>
-        <w:rPr>
-          <w:rFonts w:ascii="Arial" w:hAnsi="Arial" w:cs="Arial"/>
-          <w:sz w:val="22"/>
-          <w:szCs w:val="22"/>
-        </w:rPr>
-        <w:t xml:space="preserve"> </w:t>
-      </w:r>
-      <w:r>
-        <w:rPr>
-          <w:rFonts w:ascii="Arial" w:hAnsi="Arial" w:cs="Arial"/>
-          <w:sz w:val="22"/>
-          <w:szCs w:val="22"/>
-        </w:rPr>
-        <w:t>Y</w:t>
-      </w:r>
-      <w:r>
-        <w:rPr>
-          <w:rFonts w:ascii="Arial" w:hAnsi="Arial" w:cs="Arial"/>
-          <w:sz w:val="22"/>
-          <w:szCs w:val="22"/>
-        </w:rPr>
-        <w:t xml:space="preserve">ambopy is a set of classes and scripts written in Python that aim to provide a standard way to automatize and analyze many-body perturbation theory calculations made with the </w:t>
-      </w:r>
-      <w:r>
-        <w:rPr>
-          <w:rFonts w:ascii="Arial" w:hAnsi="Arial" w:cs="Arial"/>
-          <w:sz w:val="22"/>
-          <w:szCs w:val="22"/>
-        </w:rPr>
-        <w:t>Y</w:t>
-      </w:r>
-      <w:r>
-        <w:rPr>
-          <w:rFonts w:ascii="Arial" w:hAnsi="Arial" w:cs="Arial"/>
-          <w:sz w:val="22"/>
-          <w:szCs w:val="22"/>
-        </w:rPr>
-        <w:t xml:space="preserve">ambo code as well as to read, manipulate, and use the different basic quantities that enter the calculations. </w:t>
-      </w:r>
-      <w:r>
-        <w:rPr>
-          <w:rFonts w:ascii="Arial" w:hAnsi="Arial" w:cs="Arial"/>
-          <w:sz w:val="22"/>
-          <w:szCs w:val="22"/>
-        </w:rPr>
-        <w:t xml:space="preserve">To ensure the quality of the code and its usability by the community we rely on three </w:t>
-      </w:r>
-      <w:r>
-        <w:rPr>
-          <w:rFonts w:ascii="Arial" w:hAnsi="Arial" w:cs="Arial"/>
-          <w:sz w:val="22"/>
-          <w:szCs w:val="22"/>
-        </w:rPr>
-        <w:t>principles</w:t>
-      </w:r>
-      <w:r>
-        <w:rPr>
-          <w:rFonts w:ascii="Arial" w:hAnsi="Arial" w:cs="Arial"/>
-          <w:sz w:val="22"/>
-          <w:szCs w:val="22"/>
-        </w:rPr>
-        <w:t xml:space="preserve">: open-source, documentation, and testing. A detailed documentation of the classes, features, and a tutorial are available in </w:t>
-      </w:r>
-      <w:r>
-        <w:rPr>
-          <w:rFonts w:ascii="Arial" w:hAnsi="Arial" w:cs="Arial"/>
-          <w:sz w:val="22"/>
-          <w:szCs w:val="22"/>
-        </w:rPr>
-        <w:t>(http://yambopy.readthedocs.io/en/latest/)</w:t>
-      </w:r>
-      <w:r>
-        <w:rPr>
-          <w:rFonts w:ascii="Arial" w:hAnsi="Arial" w:cs="Arial"/>
-          <w:sz w:val="22"/>
-          <w:szCs w:val="22"/>
-        </w:rPr>
-        <w:t>. We keep a public git repository hosted on github</w:t>
-      </w:r>
-      <w:r>
-        <w:rPr>
-          <w:rFonts w:ascii="Arial" w:hAnsi="Arial" w:cs="Arial"/>
-          <w:sz w:val="22"/>
-          <w:szCs w:val="22"/>
-        </w:rPr>
-        <w:t xml:space="preserve"> </w:t>
-      </w:r>
-      <w:r>
-        <w:rPr>
-          <w:rFonts w:ascii="Arial" w:hAnsi="Arial" w:cs="Arial"/>
-          <w:sz w:val="22"/>
-          <w:szCs w:val="22"/>
-        </w:rPr>
-        <w:t xml:space="preserve">where the users can get the latest version of the code as well as contribute with patches and new features. We also created a series of tests that are executed at each modification of the code in the github repository using the Travis-CI platform. This ensures the reliability of the code despite its continuous development. </w:t>
-      </w:r>
-    </w:p>
-    <w:p>
-      <w:pPr>
-        <w:jc w:val="both"/>
-        <w:rPr>
-          <w:rFonts w:ascii="Arial" w:hAnsi="Arial" w:cs="Arial"/>
-          <w:sz w:val="22"/>
-          <w:szCs w:val="22"/>
-        </w:rPr>
-      </w:pPr>
-    </w:p>
-    <w:p>
-      <w:pPr>
+        <w:keepNext/>
         <w:widowControl w:val="0"/>
         <w:autoSpaceDE w:val="0"/>
         <w:autoSpaceDN w:val="0"/>
         <w:adjustRightInd w:val="0"/>
         <w:spacing w:after="240"/>
         <w:jc w:val="both"/>
+      </w:pPr>
+      <w:r>
+        <w:rPr>
+          <w:rFonts w:ascii="Arial" w:hAnsi="Arial" w:cs="Arial"/>
+          <w:noProof/>
+          <w:sz w:val="22"/>
+          <w:szCs w:val="22"/>
+        </w:rPr>
+        <w:drawing>
+          <wp:inline distT="0" distB="0" distL="0" distR="0" wp14:anchorId="30936722" wp14:editId="21E84D88">
+            <wp:extent cx="5266055" cy="1633855"/>
+            <wp:effectExtent l="0" t="0" r="0" b="0"/>
+            <wp:docPr id="2" name="Picture 2" descr="Macintosh HD:Users:henrique.pereira:MaxPrize2017:yambopy.pdf"/>
+            <wp:cNvGraphicFramePr>
+              <a:graphicFrameLocks xmlns:a="http://schemas.openxmlformats.org/drawingml/2006/main" noChangeAspect="1"/>
+            </wp:cNvGraphicFramePr>
+            <a:graphic xmlns:a="http://schemas.openxmlformats.org/drawingml/2006/main">
+              <a:graphicData uri="http://schemas.openxmlformats.org/drawingml/2006/picture">
+                <pic:pic xmlns:pic="http://schemas.openxmlformats.org/drawingml/2006/picture">
+                  <pic:nvPicPr>
+                    <pic:cNvPr id="0" name="Picture 1" descr="Macintosh HD:Users:henrique.pereira:MaxPrize2017:yambopy.pdf"/>
+                    <pic:cNvPicPr>
+                      <a:picLocks noChangeAspect="1" noChangeArrowheads="1"/>
+                    </pic:cNvPicPr>
+                  </pic:nvPicPr>
+                  <pic:blipFill>
+                    <a:blip r:embed="rId6">
+                      <a:extLst>
+                        <a:ext uri="{28A0092B-C50C-407E-A947-70E740481C1C}">
+                          <a14:useLocalDpi xmlns:a14="http://schemas.microsoft.com/office/drawing/2010/main" val="0"/>
+                        </a:ext>
+                      </a:extLst>
+                    </a:blip>
+                    <a:srcRect/>
+                    <a:stretch>
+                      <a:fillRect/>
+                    </a:stretch>
+                  </pic:blipFill>
+                  <pic:spPr bwMode="auto">
+                    <a:xfrm>
+                      <a:off x="0" y="0"/>
+                      <a:ext cx="5266055" cy="1633855"/>
+                    </a:xfrm>
+                    <a:prstGeom prst="rect">
+                      <a:avLst/>
+                    </a:prstGeom>
+                    <a:noFill/>
+                    <a:ln>
+                      <a:noFill/>
+                    </a:ln>
+                  </pic:spPr>
+                </pic:pic>
+              </a:graphicData>
+            </a:graphic>
+          </wp:inline>
+        </w:drawing>
+      </w:r>
+    </w:p>
+    <w:p>
+      <w:pPr>
+        <w:pStyle w:val="Caption"/>
+        <w:jc w:val="both"/>
+        <w:rPr>
+          <w:rFonts w:ascii="Arial" w:hAnsi="Arial" w:cs="Arial"/>
+          <w:sz w:val="22"/>
+          <w:szCs w:val="22"/>
+        </w:rPr>
+      </w:pPr>
+      <w:r>
+        <w:t xml:space="preserve">Figure </w:t>
+      </w:r>
+      <w:fldSimple w:instr=" SEQ Figure \* ARABIC ">
+        <w:r>
+          <w:rPr>
+            <w:noProof/>
+          </w:rPr>
+          <w:t>1</w:t>
+        </w:r>
+      </w:fldSimple>
+      <w:r>
+        <w:t xml:space="preserve"> Schematic representation of a typical MBPT calculation workflow using Quantum Espresso and the </w:t>
+      </w:r>
+      <w:proofErr w:type="spellStart"/>
+      <w:r>
+        <w:t>Yambo</w:t>
+      </w:r>
+      <w:proofErr w:type="spellEnd"/>
+      <w:r>
+        <w:t xml:space="preserve"> code managed by the </w:t>
+      </w:r>
+      <w:proofErr w:type="spellStart"/>
+      <w:r>
+        <w:t>yambopy</w:t>
+      </w:r>
+      <w:proofErr w:type="spellEnd"/>
+      <w:r>
+        <w:t xml:space="preserve"> package.</w:t>
+      </w:r>
+    </w:p>
+    <w:p>
+      <w:pPr>
+        <w:jc w:val="both"/>
         <w:rPr>
           <w:rFonts w:ascii="Arial" w:hAnsi="Arial" w:cs="Arial"/>
           <w:sz w:val="22"/>
@@ -359,7 +877,7 @@
           <w:sz w:val="22"/>
           <w:szCs w:val="22"/>
         </w:rPr>
-        <w:t>What will be?</w:t>
+        <w:t>What is?</w:t>
       </w:r>
       <w:r>
         <w:rPr>
@@ -369,86 +887,421 @@
         </w:rPr>
         <w:t xml:space="preserve"> </w:t>
       </w:r>
-      <w:r>
-        <w:rPr>
-          <w:rFonts w:ascii="Arial" w:hAnsi="Arial" w:cs="Arial"/>
-          <w:sz w:val="22"/>
-          <w:szCs w:val="22"/>
-        </w:rPr>
-        <w:t xml:space="preserve">In the near future we </w:t>
-      </w:r>
-      <w:r>
-        <w:rPr>
-          <w:rFonts w:ascii="Arial" w:hAnsi="Arial" w:cs="Arial"/>
-          <w:sz w:val="22"/>
-          <w:szCs w:val="22"/>
-        </w:rPr>
-        <w:t>plan</w:t>
-      </w:r>
-      <w:r>
-        <w:rPr>
-          <w:rFonts w:ascii="Arial" w:hAnsi="Arial" w:cs="Arial"/>
-          <w:sz w:val="22"/>
-          <w:szCs w:val="22"/>
-        </w:rPr>
-        <w:t xml:space="preserve"> to implement a series of additional features that will improve the usability of the code. One of these developments is to allow the user to define and run “flows” like in the fireworks</w:t>
-      </w:r>
-      <w:r>
-        <w:rPr>
-          <w:rFonts w:ascii="Arial" w:hAnsi="Arial" w:cs="Arial"/>
-          <w:sz w:val="22"/>
-          <w:szCs w:val="22"/>
-        </w:rPr>
-        <w:t xml:space="preserve"> of</w:t>
-      </w:r>
-      <w:r>
-        <w:rPr>
-          <w:rFonts w:ascii="Arial" w:hAnsi="Arial" w:cs="Arial"/>
-          <w:sz w:val="22"/>
-          <w:szCs w:val="22"/>
-        </w:rPr>
-        <w:t xml:space="preserve"> abipy or aiida codes. A “flow” consists of all the tasks necessary to obtain a simulation result. These tasks can be performed with the same or different codes. This allows us to write one Python script with all the steps of the calculation and the i</w:t>
-      </w:r>
-      <w:r>
-        <w:rPr>
-          <w:rFonts w:ascii="Arial" w:hAnsi="Arial" w:cs="Arial"/>
-          <w:sz w:val="22"/>
-          <w:szCs w:val="22"/>
-        </w:rPr>
-        <w:t>nter-dependencies of the multi</w:t>
-      </w:r>
-      <w:r>
-        <w:rPr>
-          <w:rFonts w:ascii="Arial" w:hAnsi="Arial" w:cs="Arial"/>
-          <w:sz w:val="22"/>
-          <w:szCs w:val="22"/>
-        </w:rPr>
-        <w:t>ple stages. Then it is possible to monitor the current status of the job and fix any problem that might occur at any stage of the calculation using a Python interface. Using this we can split the calculation into the maximum number of steps possible and optimize the parallelization</w:t>
-      </w:r>
-      <w:r>
-        <w:rPr>
-          <w:rFonts w:ascii="Arial" w:hAnsi="Arial" w:cs="Arial"/>
-          <w:sz w:val="22"/>
-          <w:szCs w:val="22"/>
-        </w:rPr>
-        <w:t xml:space="preserve"> for the different stages inde</w:t>
-      </w:r>
-      <w:r>
-        <w:rPr>
-          <w:rFonts w:ascii="Arial" w:hAnsi="Arial" w:cs="Arial"/>
-          <w:sz w:val="22"/>
-          <w:szCs w:val="22"/>
-        </w:rPr>
-        <w:t>pendently.</w:t>
-      </w:r>
-      <w:r>
-        <w:rPr>
-          <w:rFonts w:ascii="Arial" w:hAnsi="Arial" w:cs="Arial"/>
-          <w:sz w:val="22"/>
-          <w:szCs w:val="22"/>
-        </w:rPr>
-        <w:t xml:space="preserve"> Another aim is to automatize convergence tests.</w:t>
-      </w:r>
+      <w:proofErr w:type="spellStart"/>
+      <w:proofErr w:type="gramStart"/>
+      <w:r>
+        <w:rPr>
+          <w:rFonts w:ascii="Arial" w:hAnsi="Arial" w:cs="Arial"/>
+          <w:sz w:val="22"/>
+          <w:szCs w:val="22"/>
+        </w:rPr>
+        <w:t>y</w:t>
+      </w:r>
+      <w:r>
+        <w:rPr>
+          <w:rFonts w:ascii="Arial" w:hAnsi="Arial" w:cs="Arial"/>
+          <w:sz w:val="22"/>
+          <w:szCs w:val="22"/>
+        </w:rPr>
+        <w:t>ambopy</w:t>
+      </w:r>
+      <w:proofErr w:type="spellEnd"/>
+      <w:proofErr w:type="gramEnd"/>
+      <w:r>
+        <w:rPr>
+          <w:rFonts w:ascii="Arial" w:hAnsi="Arial" w:cs="Arial"/>
+          <w:sz w:val="22"/>
+          <w:szCs w:val="22"/>
+        </w:rPr>
+        <w:t xml:space="preserve"> is a set of classes and scripts written in Python that provide a standard way to automatize and analyze many-body perturbation theory calculations made with the </w:t>
+      </w:r>
+      <w:proofErr w:type="spellStart"/>
+      <w:r>
+        <w:rPr>
+          <w:rFonts w:ascii="Arial" w:hAnsi="Arial" w:cs="Arial"/>
+          <w:sz w:val="22"/>
+          <w:szCs w:val="22"/>
+        </w:rPr>
+        <w:t>Y</w:t>
+      </w:r>
+      <w:r>
+        <w:rPr>
+          <w:rFonts w:ascii="Arial" w:hAnsi="Arial" w:cs="Arial"/>
+          <w:sz w:val="22"/>
+          <w:szCs w:val="22"/>
+        </w:rPr>
+        <w:t>ambo</w:t>
+      </w:r>
+      <w:proofErr w:type="spellEnd"/>
+      <w:r>
+        <w:rPr>
+          <w:rFonts w:ascii="Arial" w:hAnsi="Arial" w:cs="Arial"/>
+          <w:sz w:val="22"/>
+          <w:szCs w:val="22"/>
+        </w:rPr>
+        <w:t xml:space="preserve"> code</w:t>
+      </w:r>
+      <w:r>
+        <w:rPr>
+          <w:rFonts w:ascii="Arial" w:hAnsi="Arial" w:cs="Arial"/>
+          <w:sz w:val="22"/>
+          <w:szCs w:val="22"/>
+        </w:rPr>
+        <w:t xml:space="preserve">. It allows </w:t>
+      </w:r>
+      <w:r>
+        <w:rPr>
+          <w:rFonts w:ascii="Arial" w:hAnsi="Arial" w:cs="Arial"/>
+          <w:sz w:val="22"/>
+          <w:szCs w:val="22"/>
+        </w:rPr>
+        <w:t>reading, manipulating, and using</w:t>
+      </w:r>
+      <w:r>
+        <w:rPr>
+          <w:rFonts w:ascii="Arial" w:hAnsi="Arial" w:cs="Arial"/>
+          <w:sz w:val="22"/>
+          <w:szCs w:val="22"/>
+        </w:rPr>
+        <w:t xml:space="preserve"> the different basic quantities that enter </w:t>
+      </w:r>
+      <w:r>
+        <w:rPr>
+          <w:rFonts w:ascii="Arial" w:hAnsi="Arial" w:cs="Arial"/>
+          <w:sz w:val="22"/>
+          <w:szCs w:val="22"/>
+        </w:rPr>
+        <w:t xml:space="preserve">or result from </w:t>
+      </w:r>
+      <w:r>
+        <w:rPr>
+          <w:rFonts w:ascii="Arial" w:hAnsi="Arial" w:cs="Arial"/>
+          <w:sz w:val="22"/>
+          <w:szCs w:val="22"/>
+        </w:rPr>
+        <w:t>the calculations.</w:t>
+      </w:r>
+    </w:p>
+    <w:p>
+      <w:pPr>
+        <w:jc w:val="both"/>
+        <w:rPr>
+          <w:rFonts w:ascii="Arial" w:hAnsi="Arial" w:cs="Arial"/>
+          <w:sz w:val="22"/>
+          <w:szCs w:val="22"/>
+        </w:rPr>
+      </w:pPr>
+      <w:r>
+        <w:rPr>
+          <w:rFonts w:ascii="Arial" w:hAnsi="Arial" w:cs="Arial"/>
+          <w:sz w:val="22"/>
+          <w:szCs w:val="22"/>
+        </w:rPr>
+        <w:t xml:space="preserve">It is composed of three basic packages that can be used independently: </w:t>
+      </w:r>
+      <w:proofErr w:type="spellStart"/>
+      <w:r>
+        <w:rPr>
+          <w:rFonts w:ascii="Arial" w:hAnsi="Arial" w:cs="Arial"/>
+          <w:sz w:val="22"/>
+          <w:szCs w:val="22"/>
+        </w:rPr>
+        <w:t>qepy</w:t>
+      </w:r>
+      <w:proofErr w:type="spellEnd"/>
+      <w:r>
+        <w:rPr>
+          <w:rFonts w:ascii="Arial" w:hAnsi="Arial" w:cs="Arial"/>
+          <w:sz w:val="22"/>
+          <w:szCs w:val="22"/>
+        </w:rPr>
+        <w:t xml:space="preserve"> to </w:t>
+      </w:r>
+      <w:proofErr w:type="spellStart"/>
+      <w:r>
+        <w:rPr>
+          <w:rFonts w:ascii="Arial" w:hAnsi="Arial" w:cs="Arial"/>
+          <w:sz w:val="22"/>
+          <w:szCs w:val="22"/>
+        </w:rPr>
+        <w:t>handly</w:t>
+      </w:r>
+      <w:proofErr w:type="spellEnd"/>
+      <w:r>
+        <w:rPr>
+          <w:rFonts w:ascii="Arial" w:hAnsi="Arial" w:cs="Arial"/>
+          <w:sz w:val="22"/>
+          <w:szCs w:val="22"/>
+        </w:rPr>
+        <w:t xml:space="preserve"> input and output files for Quantum Espresso calculations, </w:t>
+      </w:r>
+      <w:proofErr w:type="spellStart"/>
+      <w:r>
+        <w:rPr>
+          <w:rFonts w:ascii="Arial" w:hAnsi="Arial" w:cs="Arial"/>
+          <w:sz w:val="22"/>
+          <w:szCs w:val="22"/>
+        </w:rPr>
+        <w:t>yambopy</w:t>
+      </w:r>
+      <w:proofErr w:type="spellEnd"/>
+      <w:r>
+        <w:rPr>
+          <w:rFonts w:ascii="Arial" w:hAnsi="Arial" w:cs="Arial"/>
+          <w:sz w:val="22"/>
+          <w:szCs w:val="22"/>
+        </w:rPr>
+        <w:t xml:space="preserve"> for the </w:t>
+      </w:r>
+      <w:proofErr w:type="spellStart"/>
+      <w:r>
+        <w:rPr>
+          <w:rFonts w:ascii="Arial" w:hAnsi="Arial" w:cs="Arial"/>
+          <w:sz w:val="22"/>
+          <w:szCs w:val="22"/>
+        </w:rPr>
+        <w:t>yambo</w:t>
+      </w:r>
+      <w:proofErr w:type="spellEnd"/>
+      <w:r>
+        <w:rPr>
+          <w:rFonts w:ascii="Arial" w:hAnsi="Arial" w:cs="Arial"/>
+          <w:sz w:val="22"/>
+          <w:szCs w:val="22"/>
+        </w:rPr>
+        <w:t xml:space="preserve"> workflows and </w:t>
+      </w:r>
+      <w:proofErr w:type="spellStart"/>
+      <w:r>
+        <w:rPr>
+          <w:rFonts w:ascii="Arial" w:hAnsi="Arial" w:cs="Arial"/>
+          <w:sz w:val="22"/>
+          <w:szCs w:val="22"/>
+        </w:rPr>
+        <w:t>schedulerpy</w:t>
+      </w:r>
+      <w:proofErr w:type="spellEnd"/>
+      <w:r>
+        <w:rPr>
+          <w:rFonts w:ascii="Arial" w:hAnsi="Arial" w:cs="Arial"/>
+          <w:sz w:val="22"/>
+          <w:szCs w:val="22"/>
+        </w:rPr>
+        <w:t xml:space="preserve"> to submit and manage jobs on different cluster environments.</w:t>
+      </w:r>
+    </w:p>
+    <w:p>
+      <w:pPr>
+        <w:jc w:val="both"/>
+        <w:rPr>
+          <w:rFonts w:ascii="Arial" w:hAnsi="Arial" w:cs="Arial"/>
+          <w:sz w:val="22"/>
+          <w:szCs w:val="22"/>
+        </w:rPr>
+      </w:pPr>
+    </w:p>
+    <w:p>
+      <w:pPr>
+        <w:jc w:val="both"/>
+        <w:rPr>
+          <w:rFonts w:ascii="Arial" w:hAnsi="Arial" w:cs="Arial"/>
+          <w:sz w:val="22"/>
+          <w:szCs w:val="22"/>
+        </w:rPr>
+      </w:pPr>
+      <w:r>
+        <w:rPr>
+          <w:rFonts w:ascii="Arial" w:hAnsi="Arial" w:cs="Arial"/>
+          <w:sz w:val="22"/>
+          <w:szCs w:val="22"/>
+        </w:rPr>
+        <w:t xml:space="preserve">To ensure the quality of the code and its usability by the community we rely on three </w:t>
+      </w:r>
+      <w:r>
+        <w:rPr>
+          <w:rFonts w:ascii="Arial" w:hAnsi="Arial" w:cs="Arial"/>
+          <w:sz w:val="22"/>
+          <w:szCs w:val="22"/>
+        </w:rPr>
+        <w:t>principles</w:t>
+      </w:r>
+      <w:r>
+        <w:rPr>
+          <w:rFonts w:ascii="Arial" w:hAnsi="Arial" w:cs="Arial"/>
+          <w:sz w:val="22"/>
+          <w:szCs w:val="22"/>
+        </w:rPr>
+        <w:t xml:space="preserve">: open-source, documentation, and testing. </w:t>
+      </w:r>
+    </w:p>
+    <w:p>
+      <w:pPr>
+        <w:jc w:val="both"/>
+        <w:rPr>
+          <w:rFonts w:ascii="Arial" w:hAnsi="Arial" w:cs="Arial"/>
+          <w:sz w:val="22"/>
+          <w:szCs w:val="22"/>
+        </w:rPr>
+      </w:pPr>
+      <w:r>
+        <w:rPr>
+          <w:rFonts w:ascii="Arial" w:hAnsi="Arial" w:cs="Arial"/>
+          <w:sz w:val="22"/>
+          <w:szCs w:val="22"/>
+        </w:rPr>
+        <w:t xml:space="preserve">A detailed documentation of the classes, features, and a tutorial are available in </w:t>
+      </w:r>
+      <w:r>
+        <w:rPr>
+          <w:rFonts w:ascii="Arial" w:hAnsi="Arial" w:cs="Arial"/>
+          <w:sz w:val="22"/>
+          <w:szCs w:val="22"/>
+        </w:rPr>
+        <w:t>(</w:t>
+      </w:r>
+      <w:hyperlink r:id="rId7" w:history="1">
+        <w:r>
+          <w:rPr>
+            <w:rStyle w:val="Hyperlink"/>
+            <w:rFonts w:ascii="Arial" w:hAnsi="Arial" w:cs="Arial"/>
+            <w:sz w:val="22"/>
+            <w:szCs w:val="22"/>
+          </w:rPr>
+          <w:t>http://yambopy.readthedocs.io/en/latest/</w:t>
+        </w:r>
+      </w:hyperlink>
+      <w:r>
+        <w:rPr>
+          <w:rFonts w:ascii="Arial" w:hAnsi="Arial" w:cs="Arial"/>
+          <w:sz w:val="22"/>
+          <w:szCs w:val="22"/>
+        </w:rPr>
+        <w:t>)</w:t>
+      </w:r>
+      <w:r>
+        <w:rPr>
+          <w:rFonts w:ascii="Arial" w:hAnsi="Arial" w:cs="Arial"/>
+          <w:sz w:val="22"/>
+          <w:szCs w:val="22"/>
+        </w:rPr>
+        <w:t xml:space="preserve">. </w:t>
+      </w:r>
+    </w:p>
+    <w:p>
+      <w:pPr>
+        <w:jc w:val="both"/>
+        <w:rPr>
+          <w:rFonts w:ascii="Arial" w:hAnsi="Arial" w:cs="Arial"/>
+          <w:sz w:val="22"/>
+          <w:szCs w:val="22"/>
+        </w:rPr>
+      </w:pPr>
+      <w:r>
+        <w:rPr>
+          <w:rFonts w:ascii="Arial" w:hAnsi="Arial" w:cs="Arial"/>
+          <w:sz w:val="22"/>
+          <w:szCs w:val="22"/>
+        </w:rPr>
+        <w:t xml:space="preserve">We keep a public </w:t>
+      </w:r>
+      <w:proofErr w:type="spellStart"/>
+      <w:r>
+        <w:rPr>
+          <w:rFonts w:ascii="Arial" w:hAnsi="Arial" w:cs="Arial"/>
+          <w:sz w:val="22"/>
+          <w:szCs w:val="22"/>
+        </w:rPr>
+        <w:t>git</w:t>
+      </w:r>
+      <w:proofErr w:type="spellEnd"/>
+      <w:r>
+        <w:rPr>
+          <w:rFonts w:ascii="Arial" w:hAnsi="Arial" w:cs="Arial"/>
+          <w:sz w:val="22"/>
+          <w:szCs w:val="22"/>
+        </w:rPr>
+        <w:t xml:space="preserve"> repository hosted on </w:t>
+      </w:r>
+      <w:proofErr w:type="spellStart"/>
+      <w:r>
+        <w:rPr>
+          <w:rFonts w:ascii="Arial" w:hAnsi="Arial" w:cs="Arial"/>
+          <w:sz w:val="22"/>
+          <w:szCs w:val="22"/>
+        </w:rPr>
+        <w:t>github</w:t>
+      </w:r>
+      <w:proofErr w:type="spellEnd"/>
+      <w:r>
+        <w:rPr>
+          <w:rFonts w:ascii="Arial" w:hAnsi="Arial" w:cs="Arial"/>
+          <w:sz w:val="22"/>
+          <w:szCs w:val="22"/>
+        </w:rPr>
+        <w:t xml:space="preserve"> </w:t>
+      </w:r>
+      <w:r>
+        <w:rPr>
+          <w:rFonts w:ascii="Arial" w:hAnsi="Arial" w:cs="Arial"/>
+          <w:sz w:val="22"/>
+          <w:szCs w:val="22"/>
+        </w:rPr>
+        <w:t xml:space="preserve">where the users can get the latest version of the code as well as contribute with patches and new features. </w:t>
+      </w:r>
+    </w:p>
+    <w:p>
+      <w:pPr>
+        <w:jc w:val="both"/>
+        <w:rPr>
+          <w:rFonts w:ascii="Arial" w:hAnsi="Arial" w:cs="Arial"/>
+          <w:sz w:val="22"/>
+          <w:szCs w:val="22"/>
+        </w:rPr>
+      </w:pPr>
+      <w:r>
+        <w:rPr>
+          <w:rFonts w:ascii="Arial" w:hAnsi="Arial" w:cs="Arial"/>
+          <w:sz w:val="22"/>
+          <w:szCs w:val="22"/>
+        </w:rPr>
+        <w:t xml:space="preserve">We also created a series of tests that are executed at each modification of the code in the </w:t>
+      </w:r>
+      <w:proofErr w:type="spellStart"/>
+      <w:r>
+        <w:rPr>
+          <w:rFonts w:ascii="Arial" w:hAnsi="Arial" w:cs="Arial"/>
+          <w:sz w:val="22"/>
+          <w:szCs w:val="22"/>
+        </w:rPr>
+        <w:t>github</w:t>
+      </w:r>
+      <w:proofErr w:type="spellEnd"/>
+      <w:r>
+        <w:rPr>
+          <w:rFonts w:ascii="Arial" w:hAnsi="Arial" w:cs="Arial"/>
+          <w:sz w:val="22"/>
+          <w:szCs w:val="22"/>
+        </w:rPr>
+        <w:t xml:space="preserve"> repository using the Travis-CI platform. This ensures the reliability of the code desp</w:t>
+      </w:r>
+      <w:r>
+        <w:rPr>
+          <w:rFonts w:ascii="Arial" w:hAnsi="Arial" w:cs="Arial"/>
+          <w:sz w:val="22"/>
+          <w:szCs w:val="22"/>
+        </w:rPr>
+        <w:t>ite its continuous development.</w:t>
+      </w:r>
+    </w:p>
+    <w:p>
+      <w:pPr>
+        <w:jc w:val="both"/>
+        <w:rPr>
+          <w:rFonts w:ascii="Arial" w:hAnsi="Arial" w:cs="Arial"/>
+          <w:sz w:val="22"/>
+          <w:szCs w:val="22"/>
+        </w:rPr>
+      </w:pPr>
     </w:p>
     <w:p>
       <w:pPr>
@@ -467,106 +1320,11 @@
       <w:r>
         <w:rPr>
           <w:rFonts w:ascii="Arial" w:hAnsi="Arial" w:cs="Arial"/>
-          <w:sz w:val="22"/>
-          <w:szCs w:val="22"/>
-        </w:rPr>
-        <w:t xml:space="preserve">The understanding of the results of excited state calculations </w:t>
-      </w:r>
-      <w:r>
-        <w:rPr>
-          <w:rFonts w:ascii="Arial" w:hAnsi="Arial" w:cs="Arial"/>
-          <w:sz w:val="22"/>
-          <w:szCs w:val="22"/>
-        </w:rPr>
-        <w:t>is simplified if we have access t</w:t>
-      </w:r>
-      <w:r>
-        <w:rPr>
-          <w:rFonts w:ascii="Arial" w:hAnsi="Arial" w:cs="Arial"/>
-          <w:sz w:val="22"/>
-          <w:szCs w:val="22"/>
-        </w:rPr>
-        <w:t>o</w:t>
-      </w:r>
-      <w:r>
-        <w:rPr>
-          <w:rFonts w:ascii="Arial" w:hAnsi="Arial" w:cs="Arial"/>
-          <w:sz w:val="22"/>
-          <w:szCs w:val="22"/>
-        </w:rPr>
-        <w:t xml:space="preserve"> intermediate quantities obtained during the simulation</w:t>
-      </w:r>
-      <w:r>
-        <w:rPr>
-          <w:rFonts w:ascii="Arial" w:hAnsi="Arial" w:cs="Arial"/>
-          <w:sz w:val="22"/>
-          <w:szCs w:val="22"/>
-        </w:rPr>
-        <w:t>s</w:t>
-      </w:r>
-      <w:r>
-        <w:rPr>
-          <w:rFonts w:ascii="Arial" w:hAnsi="Arial" w:cs="Arial"/>
-          <w:sz w:val="22"/>
-          <w:szCs w:val="22"/>
-        </w:rPr>
-        <w:t>. I</w:t>
-      </w:r>
-      <w:r>
-        <w:rPr>
-          <w:rFonts w:ascii="Arial" w:hAnsi="Arial" w:cs="Arial"/>
-          <w:sz w:val="22"/>
-          <w:szCs w:val="22"/>
-        </w:rPr>
-        <w:t>n addition to the workflow management, Yambopy reads netCDF and output files of Yambo to visualize</w:t>
-      </w:r>
-      <w:r>
-        <w:rPr>
-          <w:rFonts w:ascii="Arial" w:hAnsi="Arial" w:cs="Arial"/>
-          <w:sz w:val="22"/>
-          <w:szCs w:val="22"/>
-        </w:rPr>
-        <w:t xml:space="preserve">, </w:t>
-      </w:r>
-      <w:r>
-        <w:rPr>
-          <w:rFonts w:ascii="Arial" w:hAnsi="Arial" w:cs="Arial"/>
-          <w:sz w:val="22"/>
-          <w:szCs w:val="22"/>
-        </w:rPr>
-        <w:t>analyze</w:t>
-      </w:r>
-      <w:r>
-        <w:rPr>
-          <w:rFonts w:ascii="Arial" w:hAnsi="Arial" w:cs="Arial"/>
-          <w:sz w:val="22"/>
-          <w:szCs w:val="22"/>
-        </w:rPr>
-        <w:t xml:space="preserve"> and </w:t>
-      </w:r>
-      <w:r>
-        <w:rPr>
-          <w:rFonts w:ascii="Arial" w:hAnsi="Arial" w:cs="Arial"/>
-          <w:sz w:val="22"/>
-          <w:szCs w:val="22"/>
-        </w:rPr>
-        <w:t>handle</w:t>
-      </w:r>
-      <w:r>
-        <w:rPr>
-          <w:rFonts w:ascii="Arial" w:hAnsi="Arial" w:cs="Arial"/>
-          <w:sz w:val="22"/>
-          <w:szCs w:val="22"/>
-        </w:rPr>
-        <w:t xml:space="preserve"> the data.</w:t>
-      </w:r>
-      <w:r>
-        <w:rPr>
-          <w:rFonts w:ascii="Arial" w:hAnsi="Arial" w:cs="Arial"/>
-          <w:sz w:val="22"/>
-          <w:szCs w:val="22"/>
-        </w:rPr>
-        <w:t xml:space="preserve"> For instance,</w:t>
+          <w:b/>
+          <w:sz w:val="22"/>
+          <w:szCs w:val="22"/>
+        </w:rPr>
+        <w:t>What will be?</w:t>
       </w:r>
       <w:r>
         <w:rPr>
@@ -582,79 +1340,244 @@
           <w:sz w:val="22"/>
           <w:szCs w:val="22"/>
         </w:rPr>
-        <w:t>i</w:t>
-      </w:r>
-      <w:r>
-        <w:rPr>
-          <w:rFonts w:ascii="Arial" w:hAnsi="Arial" w:cs="Arial"/>
-          <w:sz w:val="22"/>
-          <w:szCs w:val="22"/>
-        </w:rPr>
-        <w:t>n the case of the Bethe-Salpeter, we can analyze all the partial information such as the independent-particle states that build the exciton state, the exciton wave function represented at the reciprocal and real space</w:t>
-      </w:r>
-      <w:r>
-        <w:rPr>
-          <w:rFonts w:ascii="Arial" w:hAnsi="Arial" w:cs="Arial"/>
-          <w:sz w:val="22"/>
-          <w:szCs w:val="22"/>
-        </w:rPr>
-        <w:t>. We can associate the peaks of the optical spectra to the excitonic wave functions.</w:t>
-      </w:r>
-      <w:r>
-        <w:rPr>
-          <w:rFonts w:ascii="Arial" w:hAnsi="Arial" w:cs="Arial"/>
-          <w:sz w:val="22"/>
-          <w:szCs w:val="22"/>
-        </w:rPr>
-        <w:t xml:space="preserve"> </w:t>
-      </w:r>
-      <w:r>
-        <w:rPr>
-          <w:rFonts w:ascii="Arial" w:hAnsi="Arial" w:cs="Arial"/>
-          <w:sz w:val="22"/>
-          <w:szCs w:val="22"/>
-        </w:rPr>
-        <w:t>Currently, for GW calculations, Yambopy is able to read quasi-particle energies, represent the band structure, plot the dynamical dielectric screening.</w:t>
-      </w:r>
-      <w:r>
-        <w:rPr>
-          <w:rFonts w:ascii="Arial" w:hAnsi="Arial" w:cs="Arial"/>
-          <w:sz w:val="22"/>
-          <w:szCs w:val="22"/>
-        </w:rPr>
-        <w:t xml:space="preserve"> Yambopy </w:t>
-      </w:r>
-      <w:r>
-        <w:rPr>
-          <w:rFonts w:ascii="Arial" w:hAnsi="Arial" w:cs="Arial"/>
-          <w:sz w:val="22"/>
-          <w:szCs w:val="22"/>
-        </w:rPr>
-        <w:t xml:space="preserve">also </w:t>
-      </w:r>
-      <w:r>
-        <w:rPr>
-          <w:rFonts w:ascii="Arial" w:hAnsi="Arial" w:cs="Arial"/>
-          <w:sz w:val="22"/>
-          <w:szCs w:val="22"/>
-        </w:rPr>
-        <w:t>contains a set of scripts to analyze</w:t>
-      </w:r>
-      <w:r>
-        <w:rPr>
-          <w:rFonts w:ascii="Arial" w:hAnsi="Arial" w:cs="Arial"/>
-          <w:sz w:val="22"/>
-          <w:szCs w:val="22"/>
-        </w:rPr>
-        <w:t xml:space="preserve"> carrier dynamics simulations, representing the occupation of the energy levels as a function of time</w:t>
-      </w:r>
-      <w:r>
-        <w:rPr>
-          <w:rFonts w:ascii="Arial" w:hAnsi="Arial" w:cs="Arial"/>
-          <w:sz w:val="22"/>
-          <w:szCs w:val="22"/>
-        </w:rPr>
-        <w:t>.</w:t>
+        <w:t xml:space="preserve">In the near future we </w:t>
+      </w:r>
+      <w:r>
+        <w:rPr>
+          <w:rFonts w:ascii="Arial" w:hAnsi="Arial" w:cs="Arial"/>
+          <w:sz w:val="22"/>
+          <w:szCs w:val="22"/>
+        </w:rPr>
+        <w:t>plan</w:t>
+      </w:r>
+      <w:r>
+        <w:rPr>
+          <w:rFonts w:ascii="Arial" w:hAnsi="Arial" w:cs="Arial"/>
+          <w:sz w:val="22"/>
+          <w:szCs w:val="22"/>
+        </w:rPr>
+        <w:t xml:space="preserve"> to implement a series of additional features that will improve the usability of the code. One of these developments is to </w:t>
+      </w:r>
+      <w:r>
+        <w:rPr>
+          <w:rFonts w:ascii="Arial" w:hAnsi="Arial" w:cs="Arial"/>
+          <w:sz w:val="22"/>
+          <w:szCs w:val="22"/>
+        </w:rPr>
+        <w:t xml:space="preserve">provide </w:t>
+      </w:r>
+      <w:r>
+        <w:rPr>
+          <w:rFonts w:ascii="Arial" w:hAnsi="Arial" w:cs="Arial"/>
+          <w:sz w:val="22"/>
+          <w:szCs w:val="22"/>
+        </w:rPr>
+        <w:t xml:space="preserve">a framework to create </w:t>
+      </w:r>
+      <w:r>
+        <w:rPr>
+          <w:rFonts w:ascii="Arial" w:hAnsi="Arial" w:cs="Arial"/>
+          <w:sz w:val="22"/>
+          <w:szCs w:val="22"/>
+        </w:rPr>
+        <w:t xml:space="preserve">“flows” for </w:t>
+      </w:r>
+      <w:r>
+        <w:rPr>
+          <w:rFonts w:ascii="Arial" w:hAnsi="Arial" w:cs="Arial"/>
+          <w:sz w:val="22"/>
+          <w:szCs w:val="22"/>
+        </w:rPr>
+        <w:t xml:space="preserve">the different </w:t>
+      </w:r>
+      <w:r>
+        <w:rPr>
+          <w:rFonts w:ascii="Arial" w:hAnsi="Arial" w:cs="Arial"/>
+          <w:sz w:val="22"/>
+          <w:szCs w:val="22"/>
+        </w:rPr>
+        <w:t xml:space="preserve">calculations </w:t>
+      </w:r>
+      <w:r>
+        <w:rPr>
+          <w:rFonts w:ascii="Arial" w:hAnsi="Arial" w:cs="Arial"/>
+          <w:sz w:val="22"/>
+          <w:szCs w:val="22"/>
+        </w:rPr>
+        <w:t xml:space="preserve">like in the </w:t>
+      </w:r>
+      <w:proofErr w:type="spellStart"/>
+      <w:r>
+        <w:rPr>
+          <w:rFonts w:ascii="Arial" w:hAnsi="Arial" w:cs="Arial"/>
+          <w:sz w:val="22"/>
+          <w:szCs w:val="22"/>
+        </w:rPr>
+        <w:t>AbiPy</w:t>
+      </w:r>
+      <w:proofErr w:type="spellEnd"/>
+      <w:r>
+        <w:rPr>
+          <w:rFonts w:ascii="Arial" w:hAnsi="Arial" w:cs="Arial"/>
+          <w:sz w:val="22"/>
+          <w:szCs w:val="22"/>
+        </w:rPr>
+        <w:t xml:space="preserve"> or </w:t>
+      </w:r>
+      <w:proofErr w:type="spellStart"/>
+      <w:r>
+        <w:rPr>
+          <w:rFonts w:ascii="Arial" w:hAnsi="Arial" w:cs="Arial"/>
+          <w:sz w:val="22"/>
+          <w:szCs w:val="22"/>
+        </w:rPr>
+        <w:t>AiiDA</w:t>
+      </w:r>
+      <w:proofErr w:type="spellEnd"/>
+      <w:r>
+        <w:rPr>
+          <w:rFonts w:ascii="Arial" w:hAnsi="Arial" w:cs="Arial"/>
+          <w:sz w:val="22"/>
+          <w:szCs w:val="22"/>
+        </w:rPr>
+        <w:t xml:space="preserve"> codes. A “flow” consists of </w:t>
+      </w:r>
+      <w:r>
+        <w:rPr>
+          <w:rFonts w:ascii="Arial" w:hAnsi="Arial" w:cs="Arial"/>
+          <w:sz w:val="22"/>
+          <w:szCs w:val="22"/>
+        </w:rPr>
+        <w:t xml:space="preserve">a series of interdependent </w:t>
+      </w:r>
+      <w:r>
+        <w:rPr>
+          <w:rFonts w:ascii="Arial" w:hAnsi="Arial" w:cs="Arial"/>
+          <w:sz w:val="22"/>
+          <w:szCs w:val="22"/>
+        </w:rPr>
+        <w:t xml:space="preserve">tasks necessary to obtain </w:t>
+      </w:r>
+      <w:r>
+        <w:rPr>
+          <w:rFonts w:ascii="Arial" w:hAnsi="Arial" w:cs="Arial"/>
+          <w:sz w:val="22"/>
+          <w:szCs w:val="22"/>
+        </w:rPr>
+        <w:t xml:space="preserve">the </w:t>
+      </w:r>
+      <w:r>
+        <w:rPr>
+          <w:rFonts w:ascii="Arial" w:hAnsi="Arial" w:cs="Arial"/>
+          <w:sz w:val="22"/>
+          <w:szCs w:val="22"/>
+        </w:rPr>
+        <w:t xml:space="preserve">final </w:t>
+      </w:r>
+      <w:r>
+        <w:rPr>
+          <w:rFonts w:ascii="Arial" w:hAnsi="Arial" w:cs="Arial"/>
+          <w:sz w:val="22"/>
+          <w:szCs w:val="22"/>
+        </w:rPr>
+        <w:t>result</w:t>
+      </w:r>
+      <w:r>
+        <w:rPr>
+          <w:rFonts w:ascii="Arial" w:hAnsi="Arial" w:cs="Arial"/>
+          <w:sz w:val="22"/>
+          <w:szCs w:val="22"/>
+        </w:rPr>
+        <w:t xml:space="preserve"> of a simulation</w:t>
+      </w:r>
+      <w:r>
+        <w:rPr>
+          <w:rFonts w:ascii="Arial" w:hAnsi="Arial" w:cs="Arial"/>
+          <w:sz w:val="22"/>
+          <w:szCs w:val="22"/>
+        </w:rPr>
+        <w:t xml:space="preserve">. These tasks can be performed with the same or different </w:t>
+      </w:r>
+      <w:r>
+        <w:rPr>
+          <w:rFonts w:ascii="Arial" w:hAnsi="Arial" w:cs="Arial"/>
+          <w:sz w:val="22"/>
+          <w:szCs w:val="22"/>
+        </w:rPr>
+        <w:lastRenderedPageBreak/>
+        <w:t xml:space="preserve">codes. This allows </w:t>
+      </w:r>
+      <w:r>
+        <w:rPr>
+          <w:rFonts w:ascii="Arial" w:hAnsi="Arial" w:cs="Arial"/>
+          <w:sz w:val="22"/>
+          <w:szCs w:val="22"/>
+        </w:rPr>
+        <w:t xml:space="preserve">the user </w:t>
+      </w:r>
+      <w:r>
+        <w:rPr>
+          <w:rFonts w:ascii="Arial" w:hAnsi="Arial" w:cs="Arial"/>
+          <w:sz w:val="22"/>
+          <w:szCs w:val="22"/>
+        </w:rPr>
+        <w:t xml:space="preserve">to write </w:t>
+      </w:r>
+      <w:r>
+        <w:rPr>
+          <w:rFonts w:ascii="Arial" w:hAnsi="Arial" w:cs="Arial"/>
+          <w:sz w:val="22"/>
+          <w:szCs w:val="22"/>
+        </w:rPr>
+        <w:t>a single</w:t>
+      </w:r>
+      <w:r>
+        <w:rPr>
+          <w:rFonts w:ascii="Arial" w:hAnsi="Arial" w:cs="Arial"/>
+          <w:sz w:val="22"/>
+          <w:szCs w:val="22"/>
+        </w:rPr>
+        <w:t xml:space="preserve"> Python script with all the steps of the calculation and the i</w:t>
+      </w:r>
+      <w:r>
+        <w:rPr>
+          <w:rFonts w:ascii="Arial" w:hAnsi="Arial" w:cs="Arial"/>
+          <w:sz w:val="22"/>
+          <w:szCs w:val="22"/>
+        </w:rPr>
+        <w:t>nter-dependencies of the multi</w:t>
+      </w:r>
+      <w:r>
+        <w:rPr>
+          <w:rFonts w:ascii="Arial" w:hAnsi="Arial" w:cs="Arial"/>
+          <w:sz w:val="22"/>
+          <w:szCs w:val="22"/>
+        </w:rPr>
+        <w:t>ple stages. Then it is possible to monitor the current status of the job and fix any problem that might occur at any stage of the calculation using a Python interface. Using this we can split the calculation into the maximum number of steps possible and optimize the parallelization</w:t>
+      </w:r>
+      <w:r>
+        <w:rPr>
+          <w:rFonts w:ascii="Arial" w:hAnsi="Arial" w:cs="Arial"/>
+          <w:sz w:val="22"/>
+          <w:szCs w:val="22"/>
+        </w:rPr>
+        <w:t xml:space="preserve"> for the different stages inde</w:t>
+      </w:r>
+      <w:r>
+        <w:rPr>
+          <w:rFonts w:ascii="Arial" w:hAnsi="Arial" w:cs="Arial"/>
+          <w:sz w:val="22"/>
+          <w:szCs w:val="22"/>
+        </w:rPr>
+        <w:t>pendently.</w:t>
+      </w:r>
+      <w:r>
+        <w:rPr>
+          <w:rFonts w:ascii="Arial" w:hAnsi="Arial" w:cs="Arial"/>
+          <w:sz w:val="22"/>
+          <w:szCs w:val="22"/>
+        </w:rPr>
+        <w:t xml:space="preserve"> Another aim is to automatize convergence tests.</w:t>
       </w:r>
     </w:p>
     <w:p>
@@ -671,21 +1594,424 @@
           <w:szCs w:val="22"/>
         </w:rPr>
       </w:pPr>
-    </w:p>
-    <w:p>
-      <w:pPr>
-        <w:widowControl w:val="0"/>
-        <w:autoSpaceDE w:val="0"/>
-        <w:autoSpaceDN w:val="0"/>
-        <w:adjustRightInd w:val="0"/>
-        <w:spacing w:after="240"/>
-        <w:jc w:val="both"/>
-        <w:rPr>
-          <w:rFonts w:ascii="Arial" w:hAnsi="Arial" w:cs="Arial"/>
-          <w:sz w:val="22"/>
-          <w:szCs w:val="22"/>
-        </w:rPr>
-      </w:pPr>
+      <w:r>
+        <w:rPr>
+          <w:rFonts w:ascii="Arial" w:hAnsi="Arial" w:cs="Arial"/>
+          <w:sz w:val="22"/>
+          <w:szCs w:val="22"/>
+        </w:rPr>
+        <w:t xml:space="preserve">The understanding of the results of excited state calculations </w:t>
+      </w:r>
+      <w:r>
+        <w:rPr>
+          <w:rFonts w:ascii="Arial" w:hAnsi="Arial" w:cs="Arial"/>
+          <w:sz w:val="22"/>
+          <w:szCs w:val="22"/>
+        </w:rPr>
+        <w:t>is simplified if we have access t</w:t>
+      </w:r>
+      <w:r>
+        <w:rPr>
+          <w:rFonts w:ascii="Arial" w:hAnsi="Arial" w:cs="Arial"/>
+          <w:sz w:val="22"/>
+          <w:szCs w:val="22"/>
+        </w:rPr>
+        <w:t>o</w:t>
+      </w:r>
+      <w:r>
+        <w:rPr>
+          <w:rFonts w:ascii="Arial" w:hAnsi="Arial" w:cs="Arial"/>
+          <w:sz w:val="22"/>
+          <w:szCs w:val="22"/>
+        </w:rPr>
+        <w:t xml:space="preserve"> intermediate quantities obtained during the simulation</w:t>
+      </w:r>
+      <w:r>
+        <w:rPr>
+          <w:rFonts w:ascii="Arial" w:hAnsi="Arial" w:cs="Arial"/>
+          <w:sz w:val="22"/>
+          <w:szCs w:val="22"/>
+        </w:rPr>
+        <w:t>s</w:t>
+      </w:r>
+      <w:r>
+        <w:rPr>
+          <w:rFonts w:ascii="Arial" w:hAnsi="Arial" w:cs="Arial"/>
+          <w:sz w:val="22"/>
+          <w:szCs w:val="22"/>
+        </w:rPr>
+        <w:t>. I</w:t>
+      </w:r>
+      <w:r>
+        <w:rPr>
+          <w:rFonts w:ascii="Arial" w:hAnsi="Arial" w:cs="Arial"/>
+          <w:sz w:val="22"/>
+          <w:szCs w:val="22"/>
+        </w:rPr>
+        <w:t xml:space="preserve">n addition to the workflow management, </w:t>
+      </w:r>
+      <w:proofErr w:type="spellStart"/>
+      <w:r>
+        <w:rPr>
+          <w:rFonts w:ascii="Arial" w:hAnsi="Arial" w:cs="Arial"/>
+          <w:sz w:val="22"/>
+          <w:szCs w:val="22"/>
+        </w:rPr>
+        <w:t>Yambopy</w:t>
+      </w:r>
+      <w:proofErr w:type="spellEnd"/>
+      <w:r>
+        <w:rPr>
+          <w:rFonts w:ascii="Arial" w:hAnsi="Arial" w:cs="Arial"/>
+          <w:sz w:val="22"/>
+          <w:szCs w:val="22"/>
+        </w:rPr>
+        <w:t xml:space="preserve"> reads </w:t>
+      </w:r>
+      <w:proofErr w:type="spellStart"/>
+      <w:r>
+        <w:rPr>
+          <w:rFonts w:ascii="Arial" w:hAnsi="Arial" w:cs="Arial"/>
+          <w:sz w:val="22"/>
+          <w:szCs w:val="22"/>
+        </w:rPr>
+        <w:t>netCDF</w:t>
+      </w:r>
+      <w:proofErr w:type="spellEnd"/>
+      <w:r>
+        <w:rPr>
+          <w:rFonts w:ascii="Arial" w:hAnsi="Arial" w:cs="Arial"/>
+          <w:sz w:val="22"/>
+          <w:szCs w:val="22"/>
+        </w:rPr>
+        <w:t xml:space="preserve"> and output files of </w:t>
+      </w:r>
+      <w:proofErr w:type="spellStart"/>
+      <w:r>
+        <w:rPr>
+          <w:rFonts w:ascii="Arial" w:hAnsi="Arial" w:cs="Arial"/>
+          <w:sz w:val="22"/>
+          <w:szCs w:val="22"/>
+        </w:rPr>
+        <w:t>Yambo</w:t>
+      </w:r>
+      <w:proofErr w:type="spellEnd"/>
+      <w:r>
+        <w:rPr>
+          <w:rFonts w:ascii="Arial" w:hAnsi="Arial" w:cs="Arial"/>
+          <w:sz w:val="22"/>
+          <w:szCs w:val="22"/>
+        </w:rPr>
+        <w:t xml:space="preserve"> to </w:t>
+      </w:r>
+      <w:r>
+        <w:rPr>
+          <w:rFonts w:ascii="Arial" w:hAnsi="Arial" w:cs="Arial"/>
+          <w:sz w:val="22"/>
+          <w:szCs w:val="22"/>
+        </w:rPr>
+        <w:t>visualize</w:t>
+      </w:r>
+      <w:r>
+        <w:rPr>
+          <w:rFonts w:ascii="Arial" w:hAnsi="Arial" w:cs="Arial"/>
+          <w:sz w:val="22"/>
+          <w:szCs w:val="22"/>
+        </w:rPr>
+        <w:t>,</w:t>
+      </w:r>
+      <w:r>
+        <w:rPr>
+          <w:rFonts w:ascii="Arial" w:hAnsi="Arial" w:cs="Arial"/>
+          <w:sz w:val="22"/>
+          <w:szCs w:val="22"/>
+        </w:rPr>
+        <w:t xml:space="preserve"> </w:t>
+      </w:r>
+      <w:r>
+        <w:rPr>
+          <w:rFonts w:ascii="Arial" w:hAnsi="Arial" w:cs="Arial"/>
+          <w:sz w:val="22"/>
+          <w:szCs w:val="22"/>
+        </w:rPr>
+        <w:t>analyze</w:t>
+      </w:r>
+      <w:r>
+        <w:rPr>
+          <w:rFonts w:ascii="Arial" w:hAnsi="Arial" w:cs="Arial"/>
+          <w:sz w:val="22"/>
+          <w:szCs w:val="22"/>
+        </w:rPr>
+        <w:t>,</w:t>
+      </w:r>
+      <w:r>
+        <w:rPr>
+          <w:rFonts w:ascii="Arial" w:hAnsi="Arial" w:cs="Arial"/>
+          <w:sz w:val="22"/>
+          <w:szCs w:val="22"/>
+        </w:rPr>
+        <w:t xml:space="preserve"> and </w:t>
+      </w:r>
+      <w:r>
+        <w:rPr>
+          <w:rFonts w:ascii="Arial" w:hAnsi="Arial" w:cs="Arial"/>
+          <w:sz w:val="22"/>
+          <w:szCs w:val="22"/>
+        </w:rPr>
+        <w:t>handle</w:t>
+      </w:r>
+      <w:r>
+        <w:rPr>
+          <w:rFonts w:ascii="Arial" w:hAnsi="Arial" w:cs="Arial"/>
+          <w:sz w:val="22"/>
+          <w:szCs w:val="22"/>
+        </w:rPr>
+        <w:t xml:space="preserve"> the data.</w:t>
+      </w:r>
+      <w:r>
+        <w:rPr>
+          <w:rFonts w:ascii="Arial" w:hAnsi="Arial" w:cs="Arial"/>
+          <w:sz w:val="22"/>
+          <w:szCs w:val="22"/>
+        </w:rPr>
+        <w:t xml:space="preserve"> For instance,</w:t>
+      </w:r>
+      <w:r>
+        <w:rPr>
+          <w:rFonts w:ascii="Arial" w:hAnsi="Arial" w:cs="Arial"/>
+          <w:sz w:val="22"/>
+          <w:szCs w:val="22"/>
+        </w:rPr>
+        <w:t xml:space="preserve"> </w:t>
+      </w:r>
+      <w:r>
+        <w:rPr>
+          <w:rFonts w:ascii="Arial" w:hAnsi="Arial" w:cs="Arial"/>
+          <w:sz w:val="22"/>
+          <w:szCs w:val="22"/>
+        </w:rPr>
+        <w:t>i</w:t>
+      </w:r>
+      <w:r>
+        <w:rPr>
+          <w:rFonts w:ascii="Arial" w:hAnsi="Arial" w:cs="Arial"/>
+          <w:sz w:val="22"/>
+          <w:szCs w:val="22"/>
+        </w:rPr>
+        <w:t>n the case of the Bethe-</w:t>
+      </w:r>
+      <w:proofErr w:type="spellStart"/>
+      <w:r>
+        <w:rPr>
+          <w:rFonts w:ascii="Arial" w:hAnsi="Arial" w:cs="Arial"/>
+          <w:sz w:val="22"/>
+          <w:szCs w:val="22"/>
+        </w:rPr>
+        <w:t>Salpeter</w:t>
+      </w:r>
+      <w:proofErr w:type="spellEnd"/>
+      <w:r>
+        <w:rPr>
+          <w:rFonts w:ascii="Arial" w:hAnsi="Arial" w:cs="Arial"/>
+          <w:sz w:val="22"/>
+          <w:szCs w:val="22"/>
+        </w:rPr>
+        <w:t xml:space="preserve">, we can analyze the independent-particle states that build the </w:t>
+      </w:r>
+      <w:proofErr w:type="spellStart"/>
+      <w:r>
+        <w:rPr>
+          <w:rFonts w:ascii="Arial" w:hAnsi="Arial" w:cs="Arial"/>
+          <w:sz w:val="22"/>
+          <w:szCs w:val="22"/>
+        </w:rPr>
+        <w:t>exciton</w:t>
+      </w:r>
+      <w:proofErr w:type="spellEnd"/>
+      <w:r>
+        <w:rPr>
+          <w:rFonts w:ascii="Arial" w:hAnsi="Arial" w:cs="Arial"/>
+          <w:sz w:val="22"/>
+          <w:szCs w:val="22"/>
+        </w:rPr>
+        <w:t xml:space="preserve"> state, </w:t>
+      </w:r>
+      <w:r>
+        <w:rPr>
+          <w:rFonts w:ascii="Arial" w:hAnsi="Arial" w:cs="Arial"/>
+          <w:sz w:val="22"/>
+          <w:szCs w:val="22"/>
+        </w:rPr>
+        <w:t xml:space="preserve">gather de data of </w:t>
+      </w:r>
+      <w:r>
+        <w:rPr>
+          <w:rFonts w:ascii="Arial" w:hAnsi="Arial" w:cs="Arial"/>
+          <w:sz w:val="22"/>
+          <w:szCs w:val="22"/>
+        </w:rPr>
+        <w:t xml:space="preserve">the </w:t>
+      </w:r>
+      <w:proofErr w:type="spellStart"/>
+      <w:r>
+        <w:rPr>
+          <w:rFonts w:ascii="Arial" w:hAnsi="Arial" w:cs="Arial"/>
+          <w:sz w:val="22"/>
+          <w:szCs w:val="22"/>
+        </w:rPr>
+        <w:t>exciton</w:t>
+      </w:r>
+      <w:proofErr w:type="spellEnd"/>
+      <w:r>
+        <w:rPr>
+          <w:rFonts w:ascii="Arial" w:hAnsi="Arial" w:cs="Arial"/>
+          <w:sz w:val="22"/>
+          <w:szCs w:val="22"/>
+        </w:rPr>
+        <w:t xml:space="preserve"> wave function represented at the reciprocal and real space</w:t>
+      </w:r>
+      <w:r>
+        <w:rPr>
+          <w:rFonts w:ascii="Arial" w:hAnsi="Arial" w:cs="Arial"/>
+          <w:sz w:val="22"/>
+          <w:szCs w:val="22"/>
+        </w:rPr>
+        <w:t xml:space="preserve">. We can associate the peaks of the optical spectra to the </w:t>
+      </w:r>
+      <w:proofErr w:type="spellStart"/>
+      <w:r>
+        <w:rPr>
+          <w:rFonts w:ascii="Arial" w:hAnsi="Arial" w:cs="Arial"/>
+          <w:sz w:val="22"/>
+          <w:szCs w:val="22"/>
+        </w:rPr>
+        <w:t>excitonic</w:t>
+      </w:r>
+      <w:proofErr w:type="spellEnd"/>
+      <w:r>
+        <w:rPr>
+          <w:rFonts w:ascii="Arial" w:hAnsi="Arial" w:cs="Arial"/>
+          <w:sz w:val="22"/>
+          <w:szCs w:val="22"/>
+        </w:rPr>
+        <w:t xml:space="preserve"> wave functions.</w:t>
+      </w:r>
+      <w:r>
+        <w:rPr>
+          <w:rFonts w:ascii="Arial" w:hAnsi="Arial" w:cs="Arial"/>
+          <w:sz w:val="22"/>
+          <w:szCs w:val="22"/>
+        </w:rPr>
+        <w:t xml:space="preserve"> </w:t>
+      </w:r>
+      <w:r>
+        <w:rPr>
+          <w:rFonts w:ascii="Arial" w:hAnsi="Arial" w:cs="Arial"/>
+          <w:sz w:val="22"/>
+          <w:szCs w:val="22"/>
+        </w:rPr>
+        <w:t>F</w:t>
+      </w:r>
+      <w:r>
+        <w:rPr>
+          <w:rFonts w:ascii="Arial" w:hAnsi="Arial" w:cs="Arial"/>
+          <w:sz w:val="22"/>
+          <w:szCs w:val="22"/>
+        </w:rPr>
+        <w:t xml:space="preserve">or GW calculations, </w:t>
+      </w:r>
+      <w:proofErr w:type="spellStart"/>
+      <w:r>
+        <w:rPr>
+          <w:rFonts w:ascii="Arial" w:hAnsi="Arial" w:cs="Arial"/>
+          <w:sz w:val="22"/>
+          <w:szCs w:val="22"/>
+        </w:rPr>
+        <w:t>Yambopy</w:t>
+      </w:r>
+      <w:proofErr w:type="spellEnd"/>
+      <w:r>
+        <w:rPr>
+          <w:rFonts w:ascii="Arial" w:hAnsi="Arial" w:cs="Arial"/>
+          <w:sz w:val="22"/>
+          <w:szCs w:val="22"/>
+        </w:rPr>
+        <w:t xml:space="preserve"> is able to read quasi-particle energies, represent the band structure, </w:t>
+      </w:r>
+      <w:r>
+        <w:rPr>
+          <w:rFonts w:ascii="Arial" w:hAnsi="Arial" w:cs="Arial"/>
+          <w:sz w:val="22"/>
+          <w:szCs w:val="22"/>
+        </w:rPr>
+        <w:t xml:space="preserve">and </w:t>
+      </w:r>
+      <w:r>
+        <w:rPr>
+          <w:rFonts w:ascii="Arial" w:hAnsi="Arial" w:cs="Arial"/>
+          <w:sz w:val="22"/>
+          <w:szCs w:val="22"/>
+        </w:rPr>
+        <w:t>plot the dielectric screening.</w:t>
+      </w:r>
+      <w:r>
+        <w:rPr>
+          <w:rFonts w:ascii="Arial" w:hAnsi="Arial" w:cs="Arial"/>
+          <w:sz w:val="22"/>
+          <w:szCs w:val="22"/>
+        </w:rPr>
+        <w:t xml:space="preserve"> </w:t>
+      </w:r>
+      <w:proofErr w:type="spellStart"/>
+      <w:r>
+        <w:rPr>
+          <w:rFonts w:ascii="Arial" w:hAnsi="Arial" w:cs="Arial"/>
+          <w:sz w:val="22"/>
+          <w:szCs w:val="22"/>
+        </w:rPr>
+        <w:t>Yambopy</w:t>
+      </w:r>
+      <w:proofErr w:type="spellEnd"/>
+      <w:r>
+        <w:rPr>
+          <w:rFonts w:ascii="Arial" w:hAnsi="Arial" w:cs="Arial"/>
+          <w:sz w:val="22"/>
+          <w:szCs w:val="22"/>
+        </w:rPr>
+        <w:t xml:space="preserve"> </w:t>
+      </w:r>
+      <w:r>
+        <w:rPr>
+          <w:rFonts w:ascii="Arial" w:hAnsi="Arial" w:cs="Arial"/>
+          <w:sz w:val="22"/>
+          <w:szCs w:val="22"/>
+        </w:rPr>
+        <w:t xml:space="preserve">also </w:t>
+      </w:r>
+      <w:r>
+        <w:rPr>
+          <w:rFonts w:ascii="Arial" w:hAnsi="Arial" w:cs="Arial"/>
+          <w:sz w:val="22"/>
+          <w:szCs w:val="22"/>
+        </w:rPr>
+        <w:t>contains a set of scripts to analyze</w:t>
+      </w:r>
+      <w:r>
+        <w:rPr>
+          <w:rFonts w:ascii="Arial" w:hAnsi="Arial" w:cs="Arial"/>
+          <w:sz w:val="22"/>
+          <w:szCs w:val="22"/>
+        </w:rPr>
+        <w:t xml:space="preserve"> carrier dynamics simulations, representing the occupation of the energy levels as a function of time</w:t>
+      </w:r>
+      <w:r>
+        <w:rPr>
+          <w:rFonts w:ascii="Arial" w:hAnsi="Arial" w:cs="Arial"/>
+          <w:sz w:val="22"/>
+          <w:szCs w:val="22"/>
+        </w:rPr>
+        <w:t>.</w:t>
+      </w:r>
     </w:p>
     <w:p>
       <w:pPr>
@@ -712,7 +2038,25 @@
           <w:sz w:val="22"/>
           <w:szCs w:val="22"/>
         </w:rPr>
-        <w:t xml:space="preserve">eading the data with Yambopy </w:t>
+        <w:t xml:space="preserve">eading the data with </w:t>
+      </w:r>
+      <w:proofErr w:type="spellStart"/>
+      <w:r>
+        <w:rPr>
+          <w:rFonts w:ascii="Arial" w:hAnsi="Arial" w:cs="Arial"/>
+          <w:sz w:val="22"/>
+          <w:szCs w:val="22"/>
+        </w:rPr>
+        <w:t>Yambopy</w:t>
+      </w:r>
+      <w:proofErr w:type="spellEnd"/>
+      <w:r>
+        <w:rPr>
+          <w:rFonts w:ascii="Arial" w:hAnsi="Arial" w:cs="Arial"/>
+          <w:sz w:val="22"/>
+          <w:szCs w:val="22"/>
+        </w:rPr>
+        <w:t xml:space="preserve"> </w:t>
       </w:r>
       <w:r>
         <w:rPr>
@@ -784,7 +2128,23 @@
           <w:sz w:val="22"/>
           <w:szCs w:val="22"/>
         </w:rPr>
-        <w:t>a convenient high-level language as Python</w:t>
+        <w:t xml:space="preserve">a convenient high-level language </w:t>
+      </w:r>
+      <w:r>
+        <w:rPr>
+          <w:rFonts w:ascii="Arial" w:hAnsi="Arial" w:cs="Arial"/>
+          <w:sz w:val="22"/>
+          <w:szCs w:val="22"/>
+        </w:rPr>
+        <w:t xml:space="preserve">such </w:t>
+      </w:r>
+      <w:r>
+        <w:rPr>
+          <w:rFonts w:ascii="Arial" w:hAnsi="Arial" w:cs="Arial"/>
+          <w:sz w:val="22"/>
+          <w:szCs w:val="22"/>
+        </w:rPr>
+        <w:t>as Python</w:t>
       </w:r>
       <w:r>
         <w:rPr>
@@ -808,7 +2168,25 @@
           <w:sz w:val="22"/>
           <w:szCs w:val="22"/>
         </w:rPr>
-        <w:t>, Yambopy can read the dipoles, the electron-phonon matrix elements, and the electronic states to calculate the Raman spectra</w:t>
+        <w:t xml:space="preserve">, </w:t>
+      </w:r>
+      <w:proofErr w:type="spellStart"/>
+      <w:r>
+        <w:rPr>
+          <w:rFonts w:ascii="Arial" w:hAnsi="Arial" w:cs="Arial"/>
+          <w:sz w:val="22"/>
+          <w:szCs w:val="22"/>
+        </w:rPr>
+        <w:t>Yambopy</w:t>
+      </w:r>
+      <w:proofErr w:type="spellEnd"/>
+      <w:r>
+        <w:rPr>
+          <w:rFonts w:ascii="Arial" w:hAnsi="Arial" w:cs="Arial"/>
+          <w:sz w:val="22"/>
+          <w:szCs w:val="22"/>
+        </w:rPr>
+        <w:t xml:space="preserve"> can read the dipoles, the electron-phonon matrix elements, and the electronic states to calculate the Raman spectra</w:t>
       </w:r>
       <w:r>
         <w:rPr>
@@ -903,29 +2281,265 @@
           <w:szCs w:val="22"/>
         </w:rPr>
       </w:pPr>
-      <w:r>
-        <w:rPr>
-          <w:rFonts w:ascii="Arial" w:eastAsia="Times New Roman" w:hAnsi="Arial" w:cs="Arial"/>
-          <w:sz w:val="22"/>
-          <w:szCs w:val="22"/>
-        </w:rPr>
-        <w:t xml:space="preserve">Yambopy is a python code interfaced with Yambo (yambopy.py) and Quantum Espresso (qepy.py). </w:t>
-      </w:r>
-      <w:r>
-        <w:rPr>
-          <w:rFonts w:ascii="Arial" w:eastAsia="Times New Roman" w:hAnsi="Arial" w:cs="Arial"/>
-          <w:sz w:val="22"/>
-          <w:szCs w:val="22"/>
-        </w:rPr>
-        <w:t>Yambopy uses the version python2.7 and libraries such as matplotlib, netCDF4 (I don’t know if we need to say that)</w:t>
-      </w:r>
-      <w:r>
-        <w:rPr>
-          <w:rFonts w:ascii="Arial" w:eastAsia="Times New Roman" w:hAnsi="Arial" w:cs="Arial"/>
-          <w:sz w:val="22"/>
-          <w:szCs w:val="22"/>
-        </w:rPr>
-        <w:t>. We are currently working on the code to adapt to python3.X.</w:t>
+      <w:proofErr w:type="spellStart"/>
+      <w:r>
+        <w:rPr>
+          <w:rFonts w:ascii="Arial" w:eastAsia="Times New Roman" w:hAnsi="Arial" w:cs="Arial"/>
+          <w:sz w:val="22"/>
+          <w:szCs w:val="22"/>
+        </w:rPr>
+        <w:t>Yambopy</w:t>
+      </w:r>
+      <w:proofErr w:type="spellEnd"/>
+      <w:r>
+        <w:rPr>
+          <w:rFonts w:ascii="Arial" w:eastAsia="Times New Roman" w:hAnsi="Arial" w:cs="Arial"/>
+          <w:sz w:val="22"/>
+          <w:szCs w:val="22"/>
+        </w:rPr>
+        <w:t xml:space="preserve"> is a py</w:t>
+      </w:r>
+      <w:r>
+        <w:rPr>
+          <w:rFonts w:ascii="Arial" w:eastAsia="Times New Roman" w:hAnsi="Arial" w:cs="Arial"/>
+          <w:sz w:val="22"/>
+          <w:szCs w:val="22"/>
+        </w:rPr>
+        <w:t xml:space="preserve">thon code that provides a set of python classes to read and write </w:t>
+      </w:r>
+      <w:proofErr w:type="spellStart"/>
+      <w:r>
+        <w:rPr>
+          <w:rFonts w:ascii="Arial" w:eastAsia="Times New Roman" w:hAnsi="Arial" w:cs="Arial"/>
+          <w:sz w:val="22"/>
+          <w:szCs w:val="22"/>
+        </w:rPr>
+        <w:t>Yambo</w:t>
+      </w:r>
+      <w:proofErr w:type="spellEnd"/>
+      <w:r>
+        <w:rPr>
+          <w:rFonts w:ascii="Arial" w:eastAsia="Times New Roman" w:hAnsi="Arial" w:cs="Arial"/>
+          <w:sz w:val="22"/>
+          <w:szCs w:val="22"/>
+        </w:rPr>
+        <w:t xml:space="preserve"> input files</w:t>
+      </w:r>
+      <w:r>
+        <w:rPr>
+          <w:rFonts w:ascii="Arial" w:eastAsia="Times New Roman" w:hAnsi="Arial" w:cs="Arial"/>
+          <w:sz w:val="22"/>
+          <w:szCs w:val="22"/>
+        </w:rPr>
+        <w:t xml:space="preserve"> and </w:t>
+      </w:r>
+      <w:proofErr w:type="spellStart"/>
+      <w:r>
+        <w:rPr>
+          <w:rFonts w:ascii="Arial" w:eastAsia="Times New Roman" w:hAnsi="Arial" w:cs="Arial"/>
+          <w:sz w:val="22"/>
+          <w:szCs w:val="22"/>
+        </w:rPr>
+        <w:t>databasese</w:t>
+      </w:r>
+      <w:proofErr w:type="spellEnd"/>
+      <w:r>
+        <w:rPr>
+          <w:rFonts w:ascii="Arial" w:eastAsia="Times New Roman" w:hAnsi="Arial" w:cs="Arial"/>
+          <w:sz w:val="22"/>
+          <w:szCs w:val="22"/>
+        </w:rPr>
+        <w:t xml:space="preserve">. Included in the package is </w:t>
+      </w:r>
+      <w:proofErr w:type="spellStart"/>
+      <w:r>
+        <w:rPr>
+          <w:rFonts w:ascii="Arial" w:eastAsia="Times New Roman" w:hAnsi="Arial" w:cs="Arial"/>
+          <w:sz w:val="22"/>
+          <w:szCs w:val="22"/>
+        </w:rPr>
+        <w:t>qepy</w:t>
+      </w:r>
+      <w:proofErr w:type="spellEnd"/>
+      <w:r>
+        <w:rPr>
+          <w:rFonts w:ascii="Arial" w:eastAsia="Times New Roman" w:hAnsi="Arial" w:cs="Arial"/>
+          <w:sz w:val="22"/>
+          <w:szCs w:val="22"/>
+        </w:rPr>
+        <w:t xml:space="preserve"> </w:t>
+      </w:r>
+      <w:proofErr w:type="spellStart"/>
+      <w:r>
+        <w:rPr>
+          <w:rFonts w:ascii="Arial" w:eastAsia="Times New Roman" w:hAnsi="Arial" w:cs="Arial"/>
+          <w:sz w:val="22"/>
+          <w:szCs w:val="22"/>
+        </w:rPr>
+        <w:t>wich</w:t>
+      </w:r>
+      <w:proofErr w:type="spellEnd"/>
+      <w:r>
+        <w:rPr>
+          <w:rFonts w:ascii="Arial" w:eastAsia="Times New Roman" w:hAnsi="Arial" w:cs="Arial"/>
+          <w:sz w:val="22"/>
+          <w:szCs w:val="22"/>
+        </w:rPr>
+        <w:t xml:space="preserve"> handles the input and output files of Quantum Espresso</w:t>
+      </w:r>
+      <w:r>
+        <w:rPr>
+          <w:rFonts w:ascii="Arial" w:eastAsia="Times New Roman" w:hAnsi="Arial" w:cs="Arial"/>
+          <w:sz w:val="22"/>
+          <w:szCs w:val="22"/>
+        </w:rPr>
+        <w:t xml:space="preserve">. </w:t>
+      </w:r>
+    </w:p>
+    <w:p>
+      <w:pPr>
+        <w:shd w:val="clear" w:color="auto" w:fill="FFFFFF"/>
+        <w:jc w:val="both"/>
+        <w:textAlignment w:val="baseline"/>
+        <w:rPr>
+          <w:rFonts w:ascii="Arial" w:eastAsia="Times New Roman" w:hAnsi="Arial" w:cs="Arial"/>
+          <w:sz w:val="22"/>
+          <w:szCs w:val="22"/>
+        </w:rPr>
+      </w:pPr>
+      <w:proofErr w:type="spellStart"/>
+      <w:r>
+        <w:rPr>
+          <w:rFonts w:ascii="Arial" w:eastAsia="Times New Roman" w:hAnsi="Arial" w:cs="Arial"/>
+          <w:sz w:val="22"/>
+          <w:szCs w:val="22"/>
+        </w:rPr>
+        <w:t>Yambopy</w:t>
+      </w:r>
+      <w:proofErr w:type="spellEnd"/>
+      <w:r>
+        <w:rPr>
+          <w:rFonts w:ascii="Arial" w:eastAsia="Times New Roman" w:hAnsi="Arial" w:cs="Arial"/>
+          <w:sz w:val="22"/>
+          <w:szCs w:val="22"/>
+        </w:rPr>
+        <w:t xml:space="preserve"> </w:t>
+      </w:r>
+      <w:r>
+        <w:rPr>
+          <w:rFonts w:ascii="Arial" w:eastAsia="Times New Roman" w:hAnsi="Arial" w:cs="Arial"/>
+          <w:sz w:val="22"/>
+          <w:szCs w:val="22"/>
+        </w:rPr>
+        <w:t>uses python</w:t>
+      </w:r>
+      <w:r>
+        <w:rPr>
+          <w:rFonts w:ascii="Arial" w:eastAsia="Times New Roman" w:hAnsi="Arial" w:cs="Arial"/>
+          <w:sz w:val="22"/>
+          <w:szCs w:val="22"/>
+        </w:rPr>
+        <w:t xml:space="preserve"> 2.7 and </w:t>
+      </w:r>
+      <w:r>
+        <w:rPr>
+          <w:rFonts w:ascii="Arial" w:eastAsia="Times New Roman" w:hAnsi="Arial" w:cs="Arial"/>
+          <w:sz w:val="22"/>
+          <w:szCs w:val="22"/>
+        </w:rPr>
+        <w:t xml:space="preserve">some standard python </w:t>
+      </w:r>
+      <w:r>
+        <w:rPr>
+          <w:rFonts w:ascii="Arial" w:eastAsia="Times New Roman" w:hAnsi="Arial" w:cs="Arial"/>
+          <w:sz w:val="22"/>
+          <w:szCs w:val="22"/>
+        </w:rPr>
+        <w:t>librari</w:t>
+      </w:r>
+      <w:r>
+        <w:rPr>
+          <w:rFonts w:ascii="Arial" w:eastAsia="Times New Roman" w:hAnsi="Arial" w:cs="Arial"/>
+          <w:sz w:val="22"/>
+          <w:szCs w:val="22"/>
+        </w:rPr>
+        <w:t xml:space="preserve">es such as </w:t>
+      </w:r>
+      <w:proofErr w:type="spellStart"/>
+      <w:r>
+        <w:rPr>
+          <w:rFonts w:ascii="Arial" w:eastAsia="Times New Roman" w:hAnsi="Arial" w:cs="Arial"/>
+          <w:sz w:val="22"/>
+          <w:szCs w:val="22"/>
+        </w:rPr>
+        <w:t>numpy</w:t>
+      </w:r>
+      <w:proofErr w:type="spellEnd"/>
+      <w:r>
+        <w:rPr>
+          <w:rFonts w:ascii="Arial" w:eastAsia="Times New Roman" w:hAnsi="Arial" w:cs="Arial"/>
+          <w:sz w:val="22"/>
+          <w:szCs w:val="22"/>
+        </w:rPr>
+        <w:t xml:space="preserve">, </w:t>
+      </w:r>
+      <w:proofErr w:type="spellStart"/>
+      <w:r>
+        <w:rPr>
+          <w:rFonts w:ascii="Arial" w:eastAsia="Times New Roman" w:hAnsi="Arial" w:cs="Arial"/>
+          <w:sz w:val="22"/>
+          <w:szCs w:val="22"/>
+        </w:rPr>
+        <w:t>matplotlib</w:t>
+      </w:r>
+      <w:proofErr w:type="spellEnd"/>
+      <w:r>
+        <w:rPr>
+          <w:rFonts w:ascii="Arial" w:eastAsia="Times New Roman" w:hAnsi="Arial" w:cs="Arial"/>
+          <w:sz w:val="22"/>
+          <w:szCs w:val="22"/>
+        </w:rPr>
+        <w:t>, and netCDF4</w:t>
+      </w:r>
+      <w:r>
+        <w:rPr>
+          <w:rFonts w:ascii="Arial" w:eastAsia="Times New Roman" w:hAnsi="Arial" w:cs="Arial"/>
+          <w:sz w:val="22"/>
+          <w:szCs w:val="22"/>
+        </w:rPr>
+        <w:t xml:space="preserve">. We are currently </w:t>
+      </w:r>
+      <w:r>
+        <w:rPr>
+          <w:rFonts w:ascii="Arial" w:eastAsia="Times New Roman" w:hAnsi="Arial" w:cs="Arial"/>
+          <w:sz w:val="22"/>
+          <w:szCs w:val="22"/>
+        </w:rPr>
+        <w:t xml:space="preserve">adapting to code to be compatible with </w:t>
+      </w:r>
+      <w:r>
+        <w:rPr>
+          <w:rFonts w:ascii="Arial" w:eastAsia="Times New Roman" w:hAnsi="Arial" w:cs="Arial"/>
+          <w:sz w:val="22"/>
+          <w:szCs w:val="22"/>
+        </w:rPr>
+        <w:t>python</w:t>
+      </w:r>
+      <w:r>
+        <w:rPr>
+          <w:rFonts w:ascii="Arial" w:eastAsia="Times New Roman" w:hAnsi="Arial" w:cs="Arial"/>
+          <w:sz w:val="22"/>
+          <w:szCs w:val="22"/>
+        </w:rPr>
+        <w:t xml:space="preserve"> </w:t>
+      </w:r>
+      <w:r>
+        <w:rPr>
+          <w:rFonts w:ascii="Arial" w:eastAsia="Times New Roman" w:hAnsi="Arial" w:cs="Arial"/>
+          <w:sz w:val="22"/>
+          <w:szCs w:val="22"/>
+        </w:rPr>
+        <w:t>3.X.</w:t>
       </w:r>
       <w:r>
         <w:rPr>
@@ -1087,6 +2701,7 @@
           <w:szCs w:val="22"/>
         </w:rPr>
       </w:pPr>
+      <w:proofErr w:type="spellStart"/>
       <w:r>
         <w:rPr>
           <w:rFonts w:ascii="Arial" w:hAnsi="Arial" w:cs="Arial"/>
@@ -1096,8 +2711,9 @@
           <w:sz w:val="22"/>
           <w:szCs w:val="22"/>
         </w:rPr>
-        <w:t>Ab Initio Calculations of Ultrashort Carrier Dynamics in Two-Dimensional Materials: Valley Depolarization in Single-Layer WSe</w:t>
-      </w:r>
+        <w:t>Ab</w:t>
+      </w:r>
+      <w:proofErr w:type="spellEnd"/>
       <w:r>
         <w:rPr>
           <w:rFonts w:ascii="Arial" w:hAnsi="Arial" w:cs="Arial"/>
@@ -1106,6 +2722,41 @@
           <w:kern w:val="36"/>
           <w:sz w:val="22"/>
           <w:szCs w:val="22"/>
+        </w:rPr>
+        <w:t xml:space="preserve"> Initio Calculations of </w:t>
+      </w:r>
+      <w:proofErr w:type="spellStart"/>
+      <w:r>
+        <w:rPr>
+          <w:rFonts w:ascii="Arial" w:hAnsi="Arial" w:cs="Arial"/>
+          <w:b/>
+          <w:bCs/>
+          <w:kern w:val="36"/>
+          <w:sz w:val="22"/>
+          <w:szCs w:val="22"/>
+        </w:rPr>
+        <w:t>Ultrashort</w:t>
+      </w:r>
+      <w:proofErr w:type="spellEnd"/>
+      <w:r>
+        <w:rPr>
+          <w:rFonts w:ascii="Arial" w:hAnsi="Arial" w:cs="Arial"/>
+          <w:b/>
+          <w:bCs/>
+          <w:kern w:val="36"/>
+          <w:sz w:val="22"/>
+          <w:szCs w:val="22"/>
+        </w:rPr>
+        <w:t xml:space="preserve"> Carrier Dynamics in Two-Dimensional Materials: Valley Depolarization in Single-Layer WSe</w:t>
+      </w:r>
+      <w:r>
+        <w:rPr>
+          <w:rFonts w:ascii="Arial" w:hAnsi="Arial" w:cs="Arial"/>
+          <w:b/>
+          <w:bCs/>
+          <w:kern w:val="36"/>
+          <w:sz w:val="22"/>
+          <w:szCs w:val="22"/>
           <w:vertAlign w:val="subscript"/>
         </w:rPr>
         <w:t>2</w:t>
@@ -1194,8 +2845,19 @@
           <w:sz w:val="22"/>
           <w:szCs w:val="22"/>
         </w:rPr>
-        <w:t>Documentation and tutorials of Yambopy</w:t>
-      </w:r>
+        <w:t xml:space="preserve">Documentation and tutorials of </w:t>
+      </w:r>
+      <w:proofErr w:type="spellStart"/>
+      <w:r>
+        <w:rPr>
+          <w:rFonts w:ascii="Arial" w:eastAsia="Times New Roman" w:hAnsi="Arial" w:cs="Arial"/>
+          <w:b/>
+          <w:sz w:val="22"/>
+          <w:szCs w:val="22"/>
+        </w:rPr>
+        <w:t>Yambopy</w:t>
+      </w:r>
+      <w:proofErr w:type="spellEnd"/>
     </w:p>
     <w:p>
       <w:pPr>
@@ -1216,7 +2878,7 @@
         </w:rPr>
         <w:t>(</w:t>
       </w:r>
-      <w:hyperlink r:id="rId6" w:history="1">
+      <w:hyperlink r:id="rId8" w:history="1">
         <w:r>
           <w:rPr>
             <w:rStyle w:val="Hyperlink"/>
@@ -1260,6 +2922,7 @@
           <w:szCs w:val="22"/>
         </w:rPr>
       </w:pPr>
+      <w:proofErr w:type="spellStart"/>
       <w:r>
         <w:rPr>
           <w:rFonts w:ascii="Arial" w:eastAsia="Times New Roman" w:hAnsi="Arial" w:cs="Arial"/>
@@ -1267,8 +2930,9 @@
           <w:sz w:val="22"/>
           <w:szCs w:val="22"/>
         </w:rPr>
-        <w:t>GitHub repository</w:t>
-      </w:r>
+        <w:t>GitHub</w:t>
+      </w:r>
+      <w:proofErr w:type="spellEnd"/>
       <w:r>
         <w:rPr>
           <w:rFonts w:ascii="Arial" w:eastAsia="Times New Roman" w:hAnsi="Arial" w:cs="Arial"/>
@@ -1276,8 +2940,28 @@
           <w:sz w:val="22"/>
           <w:szCs w:val="22"/>
         </w:rPr>
-        <w:t xml:space="preserve"> of Yambopy</w:t>
-      </w:r>
+        <w:t xml:space="preserve"> repository</w:t>
+      </w:r>
+      <w:r>
+        <w:rPr>
+          <w:rFonts w:ascii="Arial" w:eastAsia="Times New Roman" w:hAnsi="Arial" w:cs="Arial"/>
+          <w:b/>
+          <w:sz w:val="22"/>
+          <w:szCs w:val="22"/>
+        </w:rPr>
+        <w:t xml:space="preserve"> of </w:t>
+      </w:r>
+      <w:proofErr w:type="spellStart"/>
+      <w:r>
+        <w:rPr>
+          <w:rFonts w:ascii="Arial" w:eastAsia="Times New Roman" w:hAnsi="Arial" w:cs="Arial"/>
+          <w:b/>
+          <w:sz w:val="22"/>
+          <w:szCs w:val="22"/>
+        </w:rPr>
+        <w:t>Yambopy</w:t>
+      </w:r>
+      <w:proofErr w:type="spellEnd"/>
     </w:p>
     <w:p>
       <w:pPr>
@@ -1291,7 +2975,7 @@
           <w:szCs w:val="22"/>
         </w:rPr>
       </w:pPr>
-      <w:hyperlink r:id="rId7" w:history="1">
+      <w:hyperlink r:id="rId9" w:history="1">
         <w:r>
           <w:rPr>
             <w:rStyle w:val="Hyperlink"/>
@@ -1469,7 +3153,25 @@
           <w:sz w:val="22"/>
           <w:szCs w:val="22"/>
         </w:rPr>
-        <w:t>- Exciton k-space mapping</w:t>
+        <w:t xml:space="preserve">- </w:t>
+      </w:r>
+      <w:proofErr w:type="spellStart"/>
+      <w:r>
+        <w:rPr>
+          <w:rFonts w:ascii="Arial" w:hAnsi="Arial" w:cs="Arial"/>
+          <w:sz w:val="22"/>
+          <w:szCs w:val="22"/>
+        </w:rPr>
+        <w:t>Exciton</w:t>
+      </w:r>
+      <w:proofErr w:type="spellEnd"/>
+      <w:r>
+        <w:rPr>
+          <w:rFonts w:ascii="Arial" w:hAnsi="Arial" w:cs="Arial"/>
+          <w:sz w:val="22"/>
+          <w:szCs w:val="22"/>
+        </w:rPr>
+        <w:t xml:space="preserve"> k-space mapping</w:t>
       </w:r>
     </w:p>
     <w:p>
@@ -1487,7 +3189,25 @@
           <w:sz w:val="22"/>
           <w:szCs w:val="22"/>
         </w:rPr>
-        <w:t>- Raman spectra and visualization of the contributions on the Brillouin zone as a function of the laser energy</w:t>
+        <w:t xml:space="preserve">- Raman spectra and visualization of the contributions on the </w:t>
+      </w:r>
+      <w:proofErr w:type="spellStart"/>
+      <w:r>
+        <w:rPr>
+          <w:rFonts w:ascii="Arial" w:hAnsi="Arial" w:cs="Arial"/>
+          <w:sz w:val="22"/>
+          <w:szCs w:val="22"/>
+        </w:rPr>
+        <w:t>Brillouin</w:t>
+      </w:r>
+      <w:proofErr w:type="spellEnd"/>
+      <w:r>
+        <w:rPr>
+          <w:rFonts w:ascii="Arial" w:hAnsi="Arial" w:cs="Arial"/>
+          <w:sz w:val="22"/>
+          <w:szCs w:val="22"/>
+        </w:rPr>
+        <w:t xml:space="preserve"> zone as a function of the laser energy</w:t>
       </w:r>
     </w:p>
     <w:p>
@@ -1538,7 +3258,7 @@
                     <pic:cNvPicPr/>
                   </pic:nvPicPr>
                   <pic:blipFill>
-                    <a:blip r:embed="rId8">
+                    <a:blip r:embed="rId10">
                       <a:extLst>
                         <a:ext uri="{28A0092B-C50C-407E-A947-70E740481C1C}">
                           <a14:useLocalDpi xmlns:a14="http://schemas.microsoft.com/office/drawing/2010/main" val="0"/>
@@ -1602,7 +3322,7 @@
           <w:noProof/>
           <w:color w:val="auto"/>
         </w:rPr>
-        <w:t>1</w:t>
+        <w:t>2</w:t>
       </w:r>
       <w:r>
         <w:rPr>
@@ -1622,7 +3342,7 @@
         </w:rPr>
         <w:br/>
       </w:r>
-      <w:hyperlink r:id="rId9" w:history="1">
+      <w:hyperlink r:id="rId11" w:history="1">
         <w:r>
           <w:rPr>
             <w:rStyle w:val="Hyperlink"/>

</xml_diff>

<commit_message>
Movie Bands and formatting of the captions
</commit_message>
<xml_diff>
--- a/Max_Prize_Report.docx
+++ b/Max_Prize_Report.docx
@@ -4,6 +4,7 @@
   <w:body>
     <w:p>
       <w:pPr>
+        <w:ind w:hanging="567"/>
         <w:jc w:val="both"/>
         <w:rPr>
           <w:rFonts w:ascii="Arial" w:eastAsia="Times New Roman" w:hAnsi="Arial" w:cs="Arial"/>
@@ -120,6 +121,7 @@
         <w:autoSpaceDN w:val="0"/>
         <w:adjustRightInd w:val="0"/>
         <w:spacing w:after="240"/>
+        <w:ind w:left="-567"/>
         <w:jc w:val="both"/>
         <w:rPr>
           <w:rFonts w:ascii="Arial" w:hAnsi="Arial" w:cs="Arial"/>
@@ -151,7 +153,265 @@
           <w:sz w:val="22"/>
           <w:szCs w:val="22"/>
         </w:rPr>
-        <w:t xml:space="preserve">using the </w:t>
+        <w:t xml:space="preserve">using the Yambo code </w:t>
+      </w:r>
+      <w:r>
+        <w:rPr>
+          <w:rFonts w:ascii="Arial" w:hAnsi="Arial" w:cs="Arial"/>
+          <w:sz w:val="22"/>
+          <w:szCs w:val="22"/>
+        </w:rPr>
+        <w:t xml:space="preserve">(consider as an example a GW + BSE calculation) involves multiple steps. </w:t>
+      </w:r>
+      <w:r>
+        <w:rPr>
+          <w:rFonts w:ascii="Arial" w:hAnsi="Arial" w:cs="Arial"/>
+          <w:sz w:val="22"/>
+          <w:szCs w:val="22"/>
+        </w:rPr>
+        <w:t>It</w:t>
+      </w:r>
+      <w:r>
+        <w:rPr>
+          <w:rFonts w:ascii="Arial" w:hAnsi="Arial" w:cs="Arial"/>
+          <w:sz w:val="22"/>
+          <w:szCs w:val="22"/>
+        </w:rPr>
+        <w:t xml:space="preserve"> requires the calculation of the </w:t>
+      </w:r>
+      <w:r>
+        <w:rPr>
+          <w:rFonts w:ascii="Arial" w:hAnsi="Arial" w:cs="Arial"/>
+          <w:sz w:val="22"/>
+          <w:szCs w:val="22"/>
+        </w:rPr>
+        <w:t xml:space="preserve">self-consistent and non self-consistent </w:t>
+      </w:r>
+      <w:r>
+        <w:rPr>
+          <w:rFonts w:ascii="Arial" w:hAnsi="Arial" w:cs="Arial"/>
+          <w:sz w:val="22"/>
+          <w:szCs w:val="22"/>
+        </w:rPr>
+        <w:t xml:space="preserve">ground state </w:t>
+      </w:r>
+      <w:r>
+        <w:rPr>
+          <w:rFonts w:ascii="Arial" w:hAnsi="Arial" w:cs="Arial"/>
+          <w:sz w:val="22"/>
+          <w:szCs w:val="22"/>
+        </w:rPr>
+        <w:t xml:space="preserve">properties </w:t>
+      </w:r>
+      <w:r>
+        <w:rPr>
+          <w:rFonts w:ascii="Arial" w:hAnsi="Arial" w:cs="Arial"/>
+          <w:sz w:val="22"/>
+          <w:szCs w:val="22"/>
+        </w:rPr>
+        <w:t xml:space="preserve">using a </w:t>
+      </w:r>
+      <w:r>
+        <w:rPr>
+          <w:rFonts w:ascii="Arial" w:hAnsi="Arial" w:cs="Arial"/>
+          <w:sz w:val="22"/>
+          <w:szCs w:val="22"/>
+        </w:rPr>
+        <w:t>Density Functional Theory (</w:t>
+      </w:r>
+      <w:r>
+        <w:rPr>
+          <w:rFonts w:ascii="Arial" w:hAnsi="Arial" w:cs="Arial"/>
+          <w:sz w:val="22"/>
+          <w:szCs w:val="22"/>
+        </w:rPr>
+        <w:t>DFT</w:t>
+      </w:r>
+      <w:r>
+        <w:rPr>
+          <w:rFonts w:ascii="Arial" w:hAnsi="Arial" w:cs="Arial"/>
+          <w:sz w:val="22"/>
+          <w:szCs w:val="22"/>
+        </w:rPr>
+        <w:t>)</w:t>
+      </w:r>
+      <w:r>
+        <w:rPr>
+          <w:rFonts w:ascii="Arial" w:hAnsi="Arial" w:cs="Arial"/>
+          <w:sz w:val="22"/>
+          <w:szCs w:val="22"/>
+        </w:rPr>
+        <w:t xml:space="preserve"> code</w:t>
+      </w:r>
+      <w:r>
+        <w:rPr>
+          <w:rFonts w:ascii="Arial" w:hAnsi="Arial" w:cs="Arial"/>
+          <w:sz w:val="22"/>
+          <w:szCs w:val="22"/>
+        </w:rPr>
+        <w:t xml:space="preserve">. Then, </w:t>
+      </w:r>
+      <w:r>
+        <w:rPr>
+          <w:rFonts w:ascii="Arial" w:hAnsi="Arial" w:cs="Arial"/>
+          <w:sz w:val="22"/>
+          <w:szCs w:val="22"/>
+        </w:rPr>
+        <w:t xml:space="preserve">it requires </w:t>
+      </w:r>
+      <w:proofErr w:type="gramStart"/>
+      <w:r>
+        <w:rPr>
+          <w:rFonts w:ascii="Arial" w:hAnsi="Arial" w:cs="Arial"/>
+          <w:sz w:val="22"/>
+          <w:szCs w:val="22"/>
+        </w:rPr>
+        <w:t>to</w:t>
+      </w:r>
+      <w:r>
+        <w:rPr>
+          <w:rFonts w:ascii="Arial" w:hAnsi="Arial" w:cs="Arial"/>
+          <w:sz w:val="22"/>
+          <w:szCs w:val="22"/>
+        </w:rPr>
+        <w:t xml:space="preserve"> translate</w:t>
+      </w:r>
+      <w:proofErr w:type="gramEnd"/>
+      <w:r>
+        <w:rPr>
+          <w:rFonts w:ascii="Arial" w:hAnsi="Arial" w:cs="Arial"/>
+          <w:sz w:val="22"/>
+          <w:szCs w:val="22"/>
+        </w:rPr>
+        <w:t xml:space="preserve"> the</w:t>
+      </w:r>
+      <w:r>
+        <w:rPr>
+          <w:rFonts w:ascii="Arial" w:hAnsi="Arial" w:cs="Arial"/>
+          <w:sz w:val="22"/>
+          <w:szCs w:val="22"/>
+        </w:rPr>
+        <w:t xml:space="preserve"> wave functions and pseudo-potentials to the </w:t>
+      </w:r>
+      <w:r>
+        <w:rPr>
+          <w:rFonts w:ascii="Arial" w:hAnsi="Arial" w:cs="Arial"/>
+          <w:sz w:val="22"/>
+          <w:szCs w:val="22"/>
+        </w:rPr>
+        <w:t>Yambo internal</w:t>
+      </w:r>
+      <w:r>
+        <w:rPr>
+          <w:rFonts w:ascii="Arial" w:hAnsi="Arial" w:cs="Arial"/>
+          <w:sz w:val="22"/>
+          <w:szCs w:val="22"/>
+        </w:rPr>
+        <w:t xml:space="preserve"> format. </w:t>
+      </w:r>
+      <w:r>
+        <w:rPr>
+          <w:rFonts w:ascii="Arial" w:hAnsi="Arial" w:cs="Arial"/>
+          <w:sz w:val="22"/>
+          <w:szCs w:val="22"/>
+        </w:rPr>
+        <w:t xml:space="preserve">Only then, we can </w:t>
+      </w:r>
+      <w:r>
+        <w:rPr>
+          <w:rFonts w:ascii="Arial" w:hAnsi="Arial" w:cs="Arial"/>
+          <w:sz w:val="22"/>
+          <w:szCs w:val="22"/>
+        </w:rPr>
+        <w:t xml:space="preserve">perform </w:t>
+      </w:r>
+      <w:r>
+        <w:rPr>
+          <w:rFonts w:ascii="Arial" w:hAnsi="Arial" w:cs="Arial"/>
+          <w:sz w:val="22"/>
+          <w:szCs w:val="22"/>
+        </w:rPr>
+        <w:t>the</w:t>
+      </w:r>
+      <w:r>
+        <w:rPr>
+          <w:rFonts w:ascii="Arial" w:hAnsi="Arial" w:cs="Arial"/>
+          <w:sz w:val="22"/>
+          <w:szCs w:val="22"/>
+        </w:rPr>
+        <w:t xml:space="preserve"> many-body perturbation theory </w:t>
+      </w:r>
+      <w:r>
+        <w:rPr>
+          <w:rFonts w:ascii="Arial" w:hAnsi="Arial" w:cs="Arial"/>
+          <w:sz w:val="22"/>
+          <w:szCs w:val="22"/>
+        </w:rPr>
+        <w:t>calculations</w:t>
+      </w:r>
+      <w:r>
+        <w:rPr>
+          <w:rFonts w:ascii="Arial" w:hAnsi="Arial" w:cs="Arial"/>
+          <w:sz w:val="22"/>
+          <w:szCs w:val="22"/>
+        </w:rPr>
+        <w:t xml:space="preserve"> as implemented in the</w:t>
+      </w:r>
+      <w:r>
+        <w:rPr>
+          <w:rFonts w:ascii="Arial" w:hAnsi="Arial" w:cs="Arial"/>
+          <w:sz w:val="22"/>
+          <w:szCs w:val="22"/>
+        </w:rPr>
+        <w:t xml:space="preserve"> Yambo </w:t>
+      </w:r>
+      <w:r>
+        <w:rPr>
+          <w:rFonts w:ascii="Arial" w:hAnsi="Arial" w:cs="Arial"/>
+          <w:sz w:val="22"/>
+          <w:szCs w:val="22"/>
+        </w:rPr>
+        <w:t xml:space="preserve">code </w:t>
+      </w:r>
+      <w:r>
+        <w:rPr>
+          <w:rFonts w:ascii="Arial" w:hAnsi="Arial" w:cs="Arial"/>
+          <w:sz w:val="22"/>
+          <w:szCs w:val="22"/>
+        </w:rPr>
+        <w:t xml:space="preserve">to calculate the GW quasi-particle energies </w:t>
+      </w:r>
+      <w:r>
+        <w:rPr>
+          <w:rFonts w:ascii="Arial" w:hAnsi="Arial" w:cs="Arial"/>
+          <w:sz w:val="22"/>
+          <w:szCs w:val="22"/>
+        </w:rPr>
+        <w:t>and</w:t>
+      </w:r>
+      <w:r>
+        <w:rPr>
+          <w:rFonts w:ascii="Arial" w:hAnsi="Arial" w:cs="Arial"/>
+          <w:sz w:val="22"/>
+          <w:szCs w:val="22"/>
+        </w:rPr>
+        <w:t xml:space="preserve"> the exciton</w:t>
+      </w:r>
+      <w:r>
+        <w:rPr>
+          <w:rFonts w:ascii="Arial" w:hAnsi="Arial" w:cs="Arial"/>
+          <w:sz w:val="22"/>
+          <w:szCs w:val="22"/>
+        </w:rPr>
+        <w:t>ic</w:t>
+      </w:r>
+      <w:r>
+        <w:rPr>
+          <w:rFonts w:ascii="Arial" w:hAnsi="Arial" w:cs="Arial"/>
+          <w:sz w:val="22"/>
+          <w:szCs w:val="22"/>
+        </w:rPr>
+        <w:t xml:space="preserve"> states with the Bethe-</w:t>
       </w:r>
       <w:proofErr w:type="spellStart"/>
       <w:r>
@@ -160,331 +420,7 @@
           <w:sz w:val="22"/>
           <w:szCs w:val="22"/>
         </w:rPr>
-        <w:t>Yambo</w:t>
-      </w:r>
-      <w:proofErr w:type="spellEnd"/>
-      <w:r>
-        <w:rPr>
-          <w:rFonts w:ascii="Arial" w:hAnsi="Arial" w:cs="Arial"/>
-          <w:sz w:val="22"/>
-          <w:szCs w:val="22"/>
-        </w:rPr>
-        <w:t xml:space="preserve"> code </w:t>
-      </w:r>
-      <w:r>
-        <w:rPr>
-          <w:rFonts w:ascii="Arial" w:hAnsi="Arial" w:cs="Arial"/>
-          <w:sz w:val="22"/>
-          <w:szCs w:val="22"/>
-        </w:rPr>
-        <w:t xml:space="preserve">(consider as an example a GW + BSE calculation) involves multiple steps. </w:t>
-      </w:r>
-      <w:r>
-        <w:rPr>
-          <w:rFonts w:ascii="Arial" w:hAnsi="Arial" w:cs="Arial"/>
-          <w:sz w:val="22"/>
-          <w:szCs w:val="22"/>
-        </w:rPr>
-        <w:t>It</w:t>
-      </w:r>
-      <w:r>
-        <w:rPr>
-          <w:rFonts w:ascii="Arial" w:hAnsi="Arial" w:cs="Arial"/>
-          <w:sz w:val="22"/>
-          <w:szCs w:val="22"/>
-        </w:rPr>
-        <w:t xml:space="preserve"> requires the calculation of the </w:t>
-      </w:r>
-      <w:r>
-        <w:rPr>
-          <w:rFonts w:ascii="Arial" w:hAnsi="Arial" w:cs="Arial"/>
-          <w:sz w:val="22"/>
-          <w:szCs w:val="22"/>
-        </w:rPr>
-        <w:t xml:space="preserve">self-consistent and non self-consistent </w:t>
-      </w:r>
-      <w:r>
-        <w:rPr>
-          <w:rFonts w:ascii="Arial" w:hAnsi="Arial" w:cs="Arial"/>
-          <w:sz w:val="22"/>
-          <w:szCs w:val="22"/>
-        </w:rPr>
-        <w:t xml:space="preserve">ground state </w:t>
-      </w:r>
-      <w:r>
-        <w:rPr>
-          <w:rFonts w:ascii="Arial" w:hAnsi="Arial" w:cs="Arial"/>
-          <w:sz w:val="22"/>
-          <w:szCs w:val="22"/>
-        </w:rPr>
-        <w:t xml:space="preserve">properties </w:t>
-      </w:r>
-      <w:r>
-        <w:rPr>
-          <w:rFonts w:ascii="Arial" w:hAnsi="Arial" w:cs="Arial"/>
-          <w:sz w:val="22"/>
-          <w:szCs w:val="22"/>
-        </w:rPr>
-        <w:t xml:space="preserve">using a </w:t>
-      </w:r>
-      <w:r>
-        <w:rPr>
-          <w:rFonts w:ascii="Arial" w:hAnsi="Arial" w:cs="Arial"/>
-          <w:sz w:val="22"/>
-          <w:szCs w:val="22"/>
-        </w:rPr>
-        <w:t>Density Functional Theory (</w:t>
-      </w:r>
-      <w:r>
-        <w:rPr>
-          <w:rFonts w:ascii="Arial" w:hAnsi="Arial" w:cs="Arial"/>
-          <w:sz w:val="22"/>
-          <w:szCs w:val="22"/>
-        </w:rPr>
-        <w:t>DFT</w:t>
-      </w:r>
-      <w:r>
-        <w:rPr>
-          <w:rFonts w:ascii="Arial" w:hAnsi="Arial" w:cs="Arial"/>
-          <w:sz w:val="22"/>
-          <w:szCs w:val="22"/>
-        </w:rPr>
-        <w:t>)</w:t>
-      </w:r>
-      <w:r>
-        <w:rPr>
-          <w:rFonts w:ascii="Arial" w:hAnsi="Arial" w:cs="Arial"/>
-          <w:sz w:val="22"/>
-          <w:szCs w:val="22"/>
-        </w:rPr>
-        <w:t xml:space="preserve"> code</w:t>
-      </w:r>
-      <w:r>
-        <w:rPr>
-          <w:rFonts w:ascii="Arial" w:hAnsi="Arial" w:cs="Arial"/>
-          <w:sz w:val="22"/>
-          <w:szCs w:val="22"/>
-        </w:rPr>
-        <w:t xml:space="preserve">. Then, </w:t>
-      </w:r>
-      <w:r>
-        <w:rPr>
-          <w:rFonts w:ascii="Arial" w:hAnsi="Arial" w:cs="Arial"/>
-          <w:sz w:val="22"/>
-          <w:szCs w:val="22"/>
-        </w:rPr>
-        <w:t xml:space="preserve">it requires </w:t>
-      </w:r>
-      <w:proofErr w:type="gramStart"/>
-      <w:r>
-        <w:rPr>
-          <w:rFonts w:ascii="Arial" w:hAnsi="Arial" w:cs="Arial"/>
-          <w:sz w:val="22"/>
-          <w:szCs w:val="22"/>
-        </w:rPr>
-        <w:t>to</w:t>
-      </w:r>
-      <w:r>
-        <w:rPr>
-          <w:rFonts w:ascii="Arial" w:hAnsi="Arial" w:cs="Arial"/>
-          <w:sz w:val="22"/>
-          <w:szCs w:val="22"/>
-        </w:rPr>
-        <w:t xml:space="preserve"> translate</w:t>
-      </w:r>
-      <w:proofErr w:type="gramEnd"/>
-      <w:r>
-        <w:rPr>
-          <w:rFonts w:ascii="Arial" w:hAnsi="Arial" w:cs="Arial"/>
-          <w:sz w:val="22"/>
-          <w:szCs w:val="22"/>
-        </w:rPr>
-        <w:t xml:space="preserve"> the</w:t>
-      </w:r>
-      <w:r>
-        <w:rPr>
-          <w:rFonts w:ascii="Arial" w:hAnsi="Arial" w:cs="Arial"/>
-          <w:sz w:val="22"/>
-          <w:szCs w:val="22"/>
-        </w:rPr>
-        <w:t xml:space="preserve"> wave functions and pseudo-potentials to the </w:t>
-      </w:r>
-      <w:proofErr w:type="spellStart"/>
-      <w:r>
-        <w:rPr>
-          <w:rFonts w:ascii="Arial" w:hAnsi="Arial" w:cs="Arial"/>
-          <w:sz w:val="22"/>
-          <w:szCs w:val="22"/>
-        </w:rPr>
-        <w:t>Yambo</w:t>
-      </w:r>
-      <w:proofErr w:type="spellEnd"/>
-      <w:r>
-        <w:rPr>
-          <w:rFonts w:ascii="Arial" w:hAnsi="Arial" w:cs="Arial"/>
-          <w:sz w:val="22"/>
-          <w:szCs w:val="22"/>
-        </w:rPr>
-        <w:t xml:space="preserve"> internal</w:t>
-      </w:r>
-      <w:r>
-        <w:rPr>
-          <w:rFonts w:ascii="Arial" w:hAnsi="Arial" w:cs="Arial"/>
-          <w:sz w:val="22"/>
-          <w:szCs w:val="22"/>
-        </w:rPr>
-        <w:t xml:space="preserve"> format. </w:t>
-      </w:r>
-      <w:r>
-        <w:rPr>
-          <w:rFonts w:ascii="Arial" w:hAnsi="Arial" w:cs="Arial"/>
-          <w:sz w:val="22"/>
-          <w:szCs w:val="22"/>
-        </w:rPr>
-        <w:t xml:space="preserve">Only then, we can </w:t>
-      </w:r>
-      <w:r>
-        <w:rPr>
-          <w:rFonts w:ascii="Arial" w:hAnsi="Arial" w:cs="Arial"/>
-          <w:sz w:val="22"/>
-          <w:szCs w:val="22"/>
-        </w:rPr>
-        <w:t xml:space="preserve">perform </w:t>
-      </w:r>
-      <w:r>
-        <w:rPr>
-          <w:rFonts w:ascii="Arial" w:hAnsi="Arial" w:cs="Arial"/>
-          <w:sz w:val="22"/>
-          <w:szCs w:val="22"/>
-        </w:rPr>
-        <w:t>the</w:t>
-      </w:r>
-      <w:r>
-        <w:rPr>
-          <w:rFonts w:ascii="Arial" w:hAnsi="Arial" w:cs="Arial"/>
-          <w:sz w:val="22"/>
-          <w:szCs w:val="22"/>
-        </w:rPr>
-        <w:t xml:space="preserve"> many-body perturbation theory </w:t>
-      </w:r>
-      <w:r>
-        <w:rPr>
-          <w:rFonts w:ascii="Arial" w:hAnsi="Arial" w:cs="Arial"/>
-          <w:sz w:val="22"/>
-          <w:szCs w:val="22"/>
-        </w:rPr>
-        <w:t>calculations</w:t>
-      </w:r>
-      <w:r>
-        <w:rPr>
-          <w:rFonts w:ascii="Arial" w:hAnsi="Arial" w:cs="Arial"/>
-          <w:sz w:val="22"/>
-          <w:szCs w:val="22"/>
-        </w:rPr>
-        <w:t xml:space="preserve"> as implemented in the</w:t>
-      </w:r>
-      <w:r>
-        <w:rPr>
-          <w:rFonts w:ascii="Arial" w:hAnsi="Arial" w:cs="Arial"/>
-          <w:sz w:val="22"/>
-          <w:szCs w:val="22"/>
-        </w:rPr>
-        <w:t xml:space="preserve"> </w:t>
-      </w:r>
-      <w:proofErr w:type="spellStart"/>
-      <w:r>
-        <w:rPr>
-          <w:rFonts w:ascii="Arial" w:hAnsi="Arial" w:cs="Arial"/>
-          <w:sz w:val="22"/>
-          <w:szCs w:val="22"/>
-        </w:rPr>
-        <w:t>Yambo</w:t>
-      </w:r>
-      <w:proofErr w:type="spellEnd"/>
-      <w:r>
-        <w:rPr>
-          <w:rFonts w:ascii="Arial" w:hAnsi="Arial" w:cs="Arial"/>
-          <w:sz w:val="22"/>
-          <w:szCs w:val="22"/>
-        </w:rPr>
-        <w:t xml:space="preserve"> </w:t>
-      </w:r>
-      <w:r>
-        <w:rPr>
-          <w:rFonts w:ascii="Arial" w:hAnsi="Arial" w:cs="Arial"/>
-          <w:sz w:val="22"/>
-          <w:szCs w:val="22"/>
-        </w:rPr>
-        <w:t xml:space="preserve">code </w:t>
-      </w:r>
-      <w:r>
-        <w:rPr>
-          <w:rFonts w:ascii="Arial" w:hAnsi="Arial" w:cs="Arial"/>
-          <w:sz w:val="22"/>
-          <w:szCs w:val="22"/>
-        </w:rPr>
-        <w:t xml:space="preserve">to calculate the GW quasi-particle energies </w:t>
-      </w:r>
-      <w:r>
-        <w:rPr>
-          <w:rFonts w:ascii="Arial" w:hAnsi="Arial" w:cs="Arial"/>
-          <w:sz w:val="22"/>
-          <w:szCs w:val="22"/>
-        </w:rPr>
-        <w:t>and</w:t>
-      </w:r>
-      <w:r>
-        <w:rPr>
-          <w:rFonts w:ascii="Arial" w:hAnsi="Arial" w:cs="Arial"/>
-          <w:sz w:val="22"/>
-          <w:szCs w:val="22"/>
-        </w:rPr>
-        <w:t xml:space="preserve"> the </w:t>
-      </w:r>
-      <w:proofErr w:type="spellStart"/>
-      <w:r>
-        <w:rPr>
-          <w:rFonts w:ascii="Arial" w:hAnsi="Arial" w:cs="Arial"/>
-          <w:sz w:val="22"/>
-          <w:szCs w:val="22"/>
-        </w:rPr>
-        <w:t>exciton</w:t>
-      </w:r>
-      <w:r>
-        <w:rPr>
-          <w:rFonts w:ascii="Arial" w:hAnsi="Arial" w:cs="Arial"/>
-          <w:sz w:val="22"/>
-          <w:szCs w:val="22"/>
-        </w:rPr>
-        <w:t>ic</w:t>
-      </w:r>
-      <w:proofErr w:type="spellEnd"/>
-      <w:r>
-        <w:rPr>
-          <w:rFonts w:ascii="Arial" w:hAnsi="Arial" w:cs="Arial"/>
-          <w:sz w:val="22"/>
-          <w:szCs w:val="22"/>
-        </w:rPr>
-        <w:t xml:space="preserve"> states with the Bethe-</w:t>
-      </w:r>
-      <w:proofErr w:type="spellStart"/>
-      <w:r>
-        <w:rPr>
-          <w:rFonts w:ascii="Arial" w:hAnsi="Arial" w:cs="Arial"/>
-          <w:sz w:val="22"/>
-          <w:szCs w:val="22"/>
-        </w:rPr>
-        <w:t>Salpe</w:t>
-      </w:r>
-      <w:bookmarkStart w:id="0" w:name="_GoBack"/>
-      <w:bookmarkEnd w:id="0"/>
-      <w:r>
-        <w:rPr>
-          <w:rFonts w:ascii="Arial" w:hAnsi="Arial" w:cs="Arial"/>
-          <w:sz w:val="22"/>
-          <w:szCs w:val="22"/>
-        </w:rPr>
-        <w:t>ter</w:t>
+        <w:t>Salpeter</w:t>
       </w:r>
       <w:proofErr w:type="spellEnd"/>
       <w:r>
@@ -833,24 +769,29 @@
       <w:r>
         <w:t xml:space="preserve">Figure </w:t>
       </w:r>
-      <w:fldSimple w:instr=" SEQ Figure \* ARABIC ">
-        <w:r>
-          <w:rPr>
-            <w:noProof/>
-          </w:rPr>
-          <w:t>1</w:t>
-        </w:r>
-      </w:fldSimple>
-      <w:r>
-        <w:t xml:space="preserve"> Schematic representation of a typical MBPT calculation workflow using Quantum Espresso and the </w:t>
-      </w:r>
-      <w:proofErr w:type="spellStart"/>
-      <w:r>
-        <w:t>Yambo</w:t>
-      </w:r>
-      <w:proofErr w:type="spellEnd"/>
-      <w:r>
-        <w:t xml:space="preserve"> code managed by the </w:t>
+      <w:r>
+        <w:fldChar w:fldCharType="begin"/>
+      </w:r>
+      <w:r>
+        <w:instrText xml:space="preserve"> SEQ Figure \* ARABIC </w:instrText>
+      </w:r>
+      <w:r>
+        <w:fldChar w:fldCharType="separate"/>
+      </w:r>
+      <w:r>
+        <w:rPr>
+          <w:noProof/>
+        </w:rPr>
+        <w:t>1</w:t>
+      </w:r>
+      <w:r>
+        <w:rPr>
+          <w:noProof/>
+        </w:rPr>
+        <w:fldChar w:fldCharType="end"/>
+      </w:r>
+      <w:r>
+        <w:t xml:space="preserve"> Schematic representation of a typical MBPT calculation workflow using Quantum Espresso and the Yambo code managed by the </w:t>
       </w:r>
       <w:proofErr w:type="spellStart"/>
       <w:r>
@@ -915,7 +856,6 @@
         </w:rPr>
         <w:t xml:space="preserve"> is a set of classes and scripts written in Python that provide a standard way to automatize and analyze many-body perturbation theory calculations made with the </w:t>
       </w:r>
-      <w:proofErr w:type="spellStart"/>
       <w:r>
         <w:rPr>
           <w:rFonts w:ascii="Arial" w:hAnsi="Arial" w:cs="Arial"/>
@@ -930,16 +870,7 @@
           <w:sz w:val="22"/>
           <w:szCs w:val="22"/>
         </w:rPr>
-        <w:t>ambo</w:t>
-      </w:r>
-      <w:proofErr w:type="spellEnd"/>
-      <w:r>
-        <w:rPr>
-          <w:rFonts w:ascii="Arial" w:hAnsi="Arial" w:cs="Arial"/>
-          <w:sz w:val="22"/>
-          <w:szCs w:val="22"/>
-        </w:rPr>
-        <w:t xml:space="preserve"> code</w:t>
+        <w:t>ambo code</w:t>
       </w:r>
       <w:r>
         <w:rPr>
@@ -1496,7 +1427,55 @@
           <w:sz w:val="22"/>
           <w:szCs w:val="22"/>
         </w:rPr>
-        <w:t xml:space="preserve">. These tasks can be performed with the same or different </w:t>
+        <w:t xml:space="preserve">. These tasks can be performed with the same or different codes. This allows </w:t>
+      </w:r>
+      <w:r>
+        <w:rPr>
+          <w:rFonts w:ascii="Arial" w:hAnsi="Arial" w:cs="Arial"/>
+          <w:sz w:val="22"/>
+          <w:szCs w:val="22"/>
+        </w:rPr>
+        <w:t xml:space="preserve">the user </w:t>
+      </w:r>
+      <w:r>
+        <w:rPr>
+          <w:rFonts w:ascii="Arial" w:hAnsi="Arial" w:cs="Arial"/>
+          <w:sz w:val="22"/>
+          <w:szCs w:val="22"/>
+        </w:rPr>
+        <w:t xml:space="preserve">to write </w:t>
+      </w:r>
+      <w:r>
+        <w:rPr>
+          <w:rFonts w:ascii="Arial" w:hAnsi="Arial" w:cs="Arial"/>
+          <w:sz w:val="22"/>
+          <w:szCs w:val="22"/>
+        </w:rPr>
+        <w:t>a single</w:t>
+      </w:r>
+      <w:r>
+        <w:rPr>
+          <w:rFonts w:ascii="Arial" w:hAnsi="Arial" w:cs="Arial"/>
+          <w:sz w:val="22"/>
+          <w:szCs w:val="22"/>
+        </w:rPr>
+        <w:t xml:space="preserve"> Python script with all the steps of the calculation and the i</w:t>
+      </w:r>
+      <w:r>
+        <w:rPr>
+          <w:rFonts w:ascii="Arial" w:hAnsi="Arial" w:cs="Arial"/>
+          <w:sz w:val="22"/>
+          <w:szCs w:val="22"/>
+        </w:rPr>
+        <w:t>nter-dependencies of the multi</w:t>
+      </w:r>
+      <w:r>
+        <w:rPr>
+          <w:rFonts w:ascii="Arial" w:hAnsi="Arial" w:cs="Arial"/>
+          <w:sz w:val="22"/>
+          <w:szCs w:val="22"/>
+        </w:rPr>
+        <w:t xml:space="preserve">ple stages. Then it is possible to monitor the current status of </w:t>
       </w:r>
       <w:r>
         <w:rPr>
@@ -1505,55 +1484,7 @@
           <w:szCs w:val="22"/>
         </w:rPr>
         <w:lastRenderedPageBreak/>
-        <w:t xml:space="preserve">codes. This allows </w:t>
-      </w:r>
-      <w:r>
-        <w:rPr>
-          <w:rFonts w:ascii="Arial" w:hAnsi="Arial" w:cs="Arial"/>
-          <w:sz w:val="22"/>
-          <w:szCs w:val="22"/>
-        </w:rPr>
-        <w:t xml:space="preserve">the user </w:t>
-      </w:r>
-      <w:r>
-        <w:rPr>
-          <w:rFonts w:ascii="Arial" w:hAnsi="Arial" w:cs="Arial"/>
-          <w:sz w:val="22"/>
-          <w:szCs w:val="22"/>
-        </w:rPr>
-        <w:t xml:space="preserve">to write </w:t>
-      </w:r>
-      <w:r>
-        <w:rPr>
-          <w:rFonts w:ascii="Arial" w:hAnsi="Arial" w:cs="Arial"/>
-          <w:sz w:val="22"/>
-          <w:szCs w:val="22"/>
-        </w:rPr>
-        <w:t>a single</w:t>
-      </w:r>
-      <w:r>
-        <w:rPr>
-          <w:rFonts w:ascii="Arial" w:hAnsi="Arial" w:cs="Arial"/>
-          <w:sz w:val="22"/>
-          <w:szCs w:val="22"/>
-        </w:rPr>
-        <w:t xml:space="preserve"> Python script with all the steps of the calculation and the i</w:t>
-      </w:r>
-      <w:r>
-        <w:rPr>
-          <w:rFonts w:ascii="Arial" w:hAnsi="Arial" w:cs="Arial"/>
-          <w:sz w:val="22"/>
-          <w:szCs w:val="22"/>
-        </w:rPr>
-        <w:t>nter-dependencies of the multi</w:t>
-      </w:r>
-      <w:r>
-        <w:rPr>
-          <w:rFonts w:ascii="Arial" w:hAnsi="Arial" w:cs="Arial"/>
-          <w:sz w:val="22"/>
-          <w:szCs w:val="22"/>
-        </w:rPr>
-        <w:t>ple stages. Then it is possible to monitor the current status of the job and fix any problem that might occur at any stage of the calculation using a Python interface. Using this we can split the calculation into the maximum number of steps possible and optimize the parallelization</w:t>
+        <w:t>the job and fix any problem that might occur at any stage of the calculation using a Python interface. Using this we can split the calculation into the maximum number of steps possible and optimize the parallelization</w:t>
       </w:r>
       <w:r>
         <w:rPr>
@@ -1684,7 +1615,103 @@
           <w:sz w:val="22"/>
           <w:szCs w:val="22"/>
         </w:rPr>
-        <w:t xml:space="preserve"> and output files of </w:t>
+        <w:t xml:space="preserve"> and output files of Yambo to </w:t>
+      </w:r>
+      <w:r>
+        <w:rPr>
+          <w:rFonts w:ascii="Arial" w:hAnsi="Arial" w:cs="Arial"/>
+          <w:sz w:val="22"/>
+          <w:szCs w:val="22"/>
+        </w:rPr>
+        <w:t>visualize</w:t>
+      </w:r>
+      <w:r>
+        <w:rPr>
+          <w:rFonts w:ascii="Arial" w:hAnsi="Arial" w:cs="Arial"/>
+          <w:sz w:val="22"/>
+          <w:szCs w:val="22"/>
+        </w:rPr>
+        <w:t>,</w:t>
+      </w:r>
+      <w:r>
+        <w:rPr>
+          <w:rFonts w:ascii="Arial" w:hAnsi="Arial" w:cs="Arial"/>
+          <w:sz w:val="22"/>
+          <w:szCs w:val="22"/>
+        </w:rPr>
+        <w:t xml:space="preserve"> </w:t>
+      </w:r>
+      <w:r>
+        <w:rPr>
+          <w:rFonts w:ascii="Arial" w:hAnsi="Arial" w:cs="Arial"/>
+          <w:sz w:val="22"/>
+          <w:szCs w:val="22"/>
+        </w:rPr>
+        <w:t>analyze</w:t>
+      </w:r>
+      <w:r>
+        <w:rPr>
+          <w:rFonts w:ascii="Arial" w:hAnsi="Arial" w:cs="Arial"/>
+          <w:sz w:val="22"/>
+          <w:szCs w:val="22"/>
+        </w:rPr>
+        <w:t>,</w:t>
+      </w:r>
+      <w:r>
+        <w:rPr>
+          <w:rFonts w:ascii="Arial" w:hAnsi="Arial" w:cs="Arial"/>
+          <w:sz w:val="22"/>
+          <w:szCs w:val="22"/>
+        </w:rPr>
+        <w:t xml:space="preserve"> and </w:t>
+      </w:r>
+      <w:r>
+        <w:rPr>
+          <w:rFonts w:ascii="Arial" w:hAnsi="Arial" w:cs="Arial"/>
+          <w:sz w:val="22"/>
+          <w:szCs w:val="22"/>
+        </w:rPr>
+        <w:t>handle</w:t>
+      </w:r>
+      <w:r>
+        <w:rPr>
+          <w:rFonts w:ascii="Arial" w:hAnsi="Arial" w:cs="Arial"/>
+          <w:sz w:val="22"/>
+          <w:szCs w:val="22"/>
+        </w:rPr>
+        <w:t xml:space="preserve"> the data.</w:t>
+      </w:r>
+      <w:r>
+        <w:rPr>
+          <w:rFonts w:ascii="Arial" w:hAnsi="Arial" w:cs="Arial"/>
+          <w:sz w:val="22"/>
+          <w:szCs w:val="22"/>
+        </w:rPr>
+        <w:t xml:space="preserve"> For instance,</w:t>
+      </w:r>
+      <w:r>
+        <w:rPr>
+          <w:rFonts w:ascii="Arial" w:hAnsi="Arial" w:cs="Arial"/>
+          <w:sz w:val="22"/>
+          <w:szCs w:val="22"/>
+        </w:rPr>
+        <w:t xml:space="preserve"> </w:t>
+      </w:r>
+      <w:r>
+        <w:rPr>
+          <w:rFonts w:ascii="Arial" w:hAnsi="Arial" w:cs="Arial"/>
+          <w:sz w:val="22"/>
+          <w:szCs w:val="22"/>
+        </w:rPr>
+        <w:t>i</w:t>
+      </w:r>
+      <w:r>
+        <w:rPr>
+          <w:rFonts w:ascii="Arial" w:hAnsi="Arial" w:cs="Arial"/>
+          <w:sz w:val="22"/>
+          <w:szCs w:val="22"/>
+        </w:rPr>
+        <w:t>n the case of the Bethe-</w:t>
       </w:r>
       <w:proofErr w:type="spellStart"/>
       <w:r>
@@ -1693,7 +1720,7 @@
           <w:sz w:val="22"/>
           <w:szCs w:val="22"/>
         </w:rPr>
-        <w:t>Yambo</w:t>
+        <w:t>Salpeter</w:t>
       </w:r>
       <w:proofErr w:type="spellEnd"/>
       <w:r>
@@ -1702,139 +1729,7 @@
           <w:sz w:val="22"/>
           <w:szCs w:val="22"/>
         </w:rPr>
-        <w:t xml:space="preserve"> to </w:t>
-      </w:r>
-      <w:r>
-        <w:rPr>
-          <w:rFonts w:ascii="Arial" w:hAnsi="Arial" w:cs="Arial"/>
-          <w:sz w:val="22"/>
-          <w:szCs w:val="22"/>
-        </w:rPr>
-        <w:t>visualize</w:t>
-      </w:r>
-      <w:r>
-        <w:rPr>
-          <w:rFonts w:ascii="Arial" w:hAnsi="Arial" w:cs="Arial"/>
-          <w:sz w:val="22"/>
-          <w:szCs w:val="22"/>
-        </w:rPr>
-        <w:t>,</w:t>
-      </w:r>
-      <w:r>
-        <w:rPr>
-          <w:rFonts w:ascii="Arial" w:hAnsi="Arial" w:cs="Arial"/>
-          <w:sz w:val="22"/>
-          <w:szCs w:val="22"/>
-        </w:rPr>
-        <w:t xml:space="preserve"> </w:t>
-      </w:r>
-      <w:r>
-        <w:rPr>
-          <w:rFonts w:ascii="Arial" w:hAnsi="Arial" w:cs="Arial"/>
-          <w:sz w:val="22"/>
-          <w:szCs w:val="22"/>
-        </w:rPr>
-        <w:t>analyze</w:t>
-      </w:r>
-      <w:r>
-        <w:rPr>
-          <w:rFonts w:ascii="Arial" w:hAnsi="Arial" w:cs="Arial"/>
-          <w:sz w:val="22"/>
-          <w:szCs w:val="22"/>
-        </w:rPr>
-        <w:t>,</w:t>
-      </w:r>
-      <w:r>
-        <w:rPr>
-          <w:rFonts w:ascii="Arial" w:hAnsi="Arial" w:cs="Arial"/>
-          <w:sz w:val="22"/>
-          <w:szCs w:val="22"/>
-        </w:rPr>
-        <w:t xml:space="preserve"> and </w:t>
-      </w:r>
-      <w:r>
-        <w:rPr>
-          <w:rFonts w:ascii="Arial" w:hAnsi="Arial" w:cs="Arial"/>
-          <w:sz w:val="22"/>
-          <w:szCs w:val="22"/>
-        </w:rPr>
-        <w:t>handle</w:t>
-      </w:r>
-      <w:r>
-        <w:rPr>
-          <w:rFonts w:ascii="Arial" w:hAnsi="Arial" w:cs="Arial"/>
-          <w:sz w:val="22"/>
-          <w:szCs w:val="22"/>
-        </w:rPr>
-        <w:t xml:space="preserve"> the data.</w:t>
-      </w:r>
-      <w:r>
-        <w:rPr>
-          <w:rFonts w:ascii="Arial" w:hAnsi="Arial" w:cs="Arial"/>
-          <w:sz w:val="22"/>
-          <w:szCs w:val="22"/>
-        </w:rPr>
-        <w:t xml:space="preserve"> For instance,</w:t>
-      </w:r>
-      <w:r>
-        <w:rPr>
-          <w:rFonts w:ascii="Arial" w:hAnsi="Arial" w:cs="Arial"/>
-          <w:sz w:val="22"/>
-          <w:szCs w:val="22"/>
-        </w:rPr>
-        <w:t xml:space="preserve"> </w:t>
-      </w:r>
-      <w:r>
-        <w:rPr>
-          <w:rFonts w:ascii="Arial" w:hAnsi="Arial" w:cs="Arial"/>
-          <w:sz w:val="22"/>
-          <w:szCs w:val="22"/>
-        </w:rPr>
-        <w:t>i</w:t>
-      </w:r>
-      <w:r>
-        <w:rPr>
-          <w:rFonts w:ascii="Arial" w:hAnsi="Arial" w:cs="Arial"/>
-          <w:sz w:val="22"/>
-          <w:szCs w:val="22"/>
-        </w:rPr>
-        <w:t>n the case of the Bethe-</w:t>
-      </w:r>
-      <w:proofErr w:type="spellStart"/>
-      <w:r>
-        <w:rPr>
-          <w:rFonts w:ascii="Arial" w:hAnsi="Arial" w:cs="Arial"/>
-          <w:sz w:val="22"/>
-          <w:szCs w:val="22"/>
-        </w:rPr>
-        <w:t>Salpeter</w:t>
-      </w:r>
-      <w:proofErr w:type="spellEnd"/>
-      <w:r>
-        <w:rPr>
-          <w:rFonts w:ascii="Arial" w:hAnsi="Arial" w:cs="Arial"/>
-          <w:sz w:val="22"/>
-          <w:szCs w:val="22"/>
-        </w:rPr>
-        <w:t xml:space="preserve">, we can analyze the independent-particle states that build the </w:t>
-      </w:r>
-      <w:proofErr w:type="spellStart"/>
-      <w:r>
-        <w:rPr>
-          <w:rFonts w:ascii="Arial" w:hAnsi="Arial" w:cs="Arial"/>
-          <w:sz w:val="22"/>
-          <w:szCs w:val="22"/>
-        </w:rPr>
-        <w:t>exciton</w:t>
-      </w:r>
-      <w:proofErr w:type="spellEnd"/>
-      <w:r>
-        <w:rPr>
-          <w:rFonts w:ascii="Arial" w:hAnsi="Arial" w:cs="Arial"/>
-          <w:sz w:val="22"/>
-          <w:szCs w:val="22"/>
-        </w:rPr>
-        <w:t xml:space="preserve"> state, </w:t>
+        <w:t xml:space="preserve">, we can analyze the independent-particle states that build the exciton state, </w:t>
       </w:r>
       <w:r>
         <w:rPr>
@@ -1850,51 +1745,15 @@
           <w:sz w:val="22"/>
           <w:szCs w:val="22"/>
         </w:rPr>
-        <w:t xml:space="preserve">the </w:t>
-      </w:r>
-      <w:proofErr w:type="spellStart"/>
-      <w:r>
-        <w:rPr>
-          <w:rFonts w:ascii="Arial" w:hAnsi="Arial" w:cs="Arial"/>
-          <w:sz w:val="22"/>
-          <w:szCs w:val="22"/>
-        </w:rPr>
-        <w:t>exciton</w:t>
-      </w:r>
-      <w:proofErr w:type="spellEnd"/>
-      <w:r>
-        <w:rPr>
-          <w:rFonts w:ascii="Arial" w:hAnsi="Arial" w:cs="Arial"/>
-          <w:sz w:val="22"/>
-          <w:szCs w:val="22"/>
-        </w:rPr>
-        <w:t xml:space="preserve"> wave function represented at the reciprocal and real space</w:t>
-      </w:r>
-      <w:r>
-        <w:rPr>
-          <w:rFonts w:ascii="Arial" w:hAnsi="Arial" w:cs="Arial"/>
-          <w:sz w:val="22"/>
-          <w:szCs w:val="22"/>
-        </w:rPr>
-        <w:t xml:space="preserve">. We can associate the peaks of the optical spectra to the </w:t>
-      </w:r>
-      <w:proofErr w:type="spellStart"/>
-      <w:r>
-        <w:rPr>
-          <w:rFonts w:ascii="Arial" w:hAnsi="Arial" w:cs="Arial"/>
-          <w:sz w:val="22"/>
-          <w:szCs w:val="22"/>
-        </w:rPr>
-        <w:t>excitonic</w:t>
-      </w:r>
-      <w:proofErr w:type="spellEnd"/>
-      <w:r>
-        <w:rPr>
-          <w:rFonts w:ascii="Arial" w:hAnsi="Arial" w:cs="Arial"/>
-          <w:sz w:val="22"/>
-          <w:szCs w:val="22"/>
-        </w:rPr>
-        <w:t xml:space="preserve"> wave functions.</w:t>
+        <w:t>the exciton wave function represented at the reciprocal and real space</w:t>
+      </w:r>
+      <w:r>
+        <w:rPr>
+          <w:rFonts w:ascii="Arial" w:hAnsi="Arial" w:cs="Arial"/>
+          <w:sz w:val="22"/>
+          <w:szCs w:val="22"/>
+        </w:rPr>
+        <w:t>. We can associate the peaks of the optical spectra to the excitonic wave functions.</w:t>
       </w:r>
       <w:r>
         <w:rPr>
@@ -2305,25 +2164,7 @@
           <w:sz w:val="22"/>
           <w:szCs w:val="22"/>
         </w:rPr>
-        <w:t xml:space="preserve">thon code that provides a set of python classes to read and write </w:t>
-      </w:r>
-      <w:proofErr w:type="spellStart"/>
-      <w:r>
-        <w:rPr>
-          <w:rFonts w:ascii="Arial" w:eastAsia="Times New Roman" w:hAnsi="Arial" w:cs="Arial"/>
-          <w:sz w:val="22"/>
-          <w:szCs w:val="22"/>
-        </w:rPr>
-        <w:t>Yambo</w:t>
-      </w:r>
-      <w:proofErr w:type="spellEnd"/>
-      <w:r>
-        <w:rPr>
-          <w:rFonts w:ascii="Arial" w:eastAsia="Times New Roman" w:hAnsi="Arial" w:cs="Arial"/>
-          <w:sz w:val="22"/>
-          <w:szCs w:val="22"/>
-        </w:rPr>
-        <w:t xml:space="preserve"> input files</w:t>
+        <w:t>thon code that provides a set of python classes to read and write Yambo input files</w:t>
       </w:r>
       <w:r>
         <w:rPr>
@@ -3153,25 +2994,7 @@
           <w:sz w:val="22"/>
           <w:szCs w:val="22"/>
         </w:rPr>
-        <w:t xml:space="preserve">- </w:t>
-      </w:r>
-      <w:proofErr w:type="spellStart"/>
-      <w:r>
-        <w:rPr>
-          <w:rFonts w:ascii="Arial" w:hAnsi="Arial" w:cs="Arial"/>
-          <w:sz w:val="22"/>
-          <w:szCs w:val="22"/>
-        </w:rPr>
-        <w:t>Exciton</w:t>
-      </w:r>
-      <w:proofErr w:type="spellEnd"/>
-      <w:r>
-        <w:rPr>
-          <w:rFonts w:ascii="Arial" w:hAnsi="Arial" w:cs="Arial"/>
-          <w:sz w:val="22"/>
-          <w:szCs w:val="22"/>
-        </w:rPr>
-        <w:t xml:space="preserve"> k-space mapping</w:t>
+        <w:t>- Exciton k-space mapping</w:t>
       </w:r>
     </w:p>
     <w:p>
@@ -3237,16 +3060,194 @@
       </w:pPr>
       <w:r>
         <w:rPr>
-          <w:rFonts w:ascii="Arial" w:eastAsia="Times New Roman" w:hAnsi="Arial" w:cs="Arial"/>
           <w:noProof/>
+        </w:rPr>
+        <mc:AlternateContent>
+          <mc:Choice Requires="wps">
+            <w:drawing>
+              <wp:anchor distT="0" distB="0" distL="114300" distR="114300" simplePos="0" relativeHeight="251663360" behindDoc="0" locked="0" layoutInCell="1" allowOverlap="1" wp14:anchorId="2FEA4D91" wp14:editId="602F6091">
+                <wp:simplePos x="0" y="0"/>
+                <wp:positionH relativeFrom="column">
+                  <wp:posOffset>3086100</wp:posOffset>
+                </wp:positionH>
+                <wp:positionV relativeFrom="paragraph">
+                  <wp:posOffset>2172335</wp:posOffset>
+                </wp:positionV>
+                <wp:extent cx="2432685" cy="570865"/>
+                <wp:effectExtent l="0" t="0" r="5715" b="0"/>
+                <wp:wrapSquare wrapText="bothSides"/>
+                <wp:docPr id="6" name="Text Box 6"/>
+                <wp:cNvGraphicFramePr/>
+                <a:graphic xmlns:a="http://schemas.openxmlformats.org/drawingml/2006/main">
+                  <a:graphicData uri="http://schemas.microsoft.com/office/word/2010/wordprocessingShape">
+                    <wps:wsp>
+                      <wps:cNvSpPr txBox="1"/>
+                      <wps:spPr>
+                        <a:xfrm>
+                          <a:off x="0" y="0"/>
+                          <a:ext cx="2432685" cy="570865"/>
+                        </a:xfrm>
+                        <a:prstGeom prst="rect">
+                          <a:avLst/>
+                        </a:prstGeom>
+                        <a:solidFill>
+                          <a:prstClr val="white"/>
+                        </a:solidFill>
+                        <a:ln>
+                          <a:noFill/>
+                        </a:ln>
+                        <a:effectLst/>
+                        <a:extLst>
+                          <a:ext uri="{C572A759-6A51-4108-AA02-DFA0A04FC94B}">
+                            <ma14:wrappingTextBoxFlag xmlns:ma14="http://schemas.microsoft.com/office/mac/drawingml/2011/main"/>
+                          </a:ext>
+                        </a:extLst>
+                      </wps:spPr>
+                      <wps:txbx>
+                        <w:txbxContent>
+                          <w:p>
+                            <w:pPr>
+                              <w:pStyle w:val="Caption"/>
+                              <w:rPr>
+                                <w:rFonts w:ascii="Arial" w:hAnsi="Arial" w:cs="Arial"/>
+                                <w:noProof/>
+                                <w:sz w:val="22"/>
+                                <w:szCs w:val="22"/>
+                              </w:rPr>
+                            </w:pPr>
+                            <w:r>
+                              <w:rPr>
+                                <w:color w:val="000000" w:themeColor="text1"/>
+                              </w:rPr>
+                              <w:t xml:space="preserve">Fig 4: </w:t>
+                            </w:r>
+                            <w:r>
+                              <w:rPr>
+                                <w:color w:val="000000" w:themeColor="text1"/>
+                              </w:rPr>
+                              <w:t>Animation of the occupations of the energy levels in the band structure of single-layer WS2. The animation</w:t>
+                            </w:r>
+                            <w:r>
+                              <w:rPr>
+                                <w:color w:val="000000" w:themeColor="text1"/>
+                              </w:rPr>
+                              <w:t xml:space="preserve"> is </w:t>
+                            </w:r>
+                            <w:proofErr w:type="gramStart"/>
+                            <w:r>
+                              <w:rPr>
+                                <w:color w:val="000000" w:themeColor="text1"/>
+                              </w:rPr>
+                              <w:t>upload</w:t>
+                            </w:r>
+                            <w:proofErr w:type="gramEnd"/>
+                            <w:r>
+                              <w:rPr>
+                                <w:color w:val="000000" w:themeColor="text1"/>
+                              </w:rPr>
+                              <w:t xml:space="preserve"> in the link:</w:t>
+                            </w:r>
+                          </w:p>
+                        </w:txbxContent>
+                      </wps:txbx>
+                      <wps:bodyPr rot="0" spcFirstLastPara="0" vertOverflow="overflow" horzOverflow="overflow" vert="horz" wrap="square" lIns="0" tIns="0" rIns="0" bIns="0" numCol="1" spcCol="0" rtlCol="0" fromWordArt="0" anchor="t" anchorCtr="0" forceAA="0" compatLnSpc="1">
+                        <a:prstTxWarp prst="textNoShape">
+                          <a:avLst/>
+                        </a:prstTxWarp>
+                        <a:noAutofit/>
+                      </wps:bodyPr>
+                    </wps:wsp>
+                  </a:graphicData>
+                </a:graphic>
+                <wp14:sizeRelH relativeFrom="margin">
+                  <wp14:pctWidth>0</wp14:pctWidth>
+                </wp14:sizeRelH>
+                <wp14:sizeRelV relativeFrom="margin">
+                  <wp14:pctHeight>0</wp14:pctHeight>
+                </wp14:sizeRelV>
+              </wp:anchor>
+            </w:drawing>
+          </mc:Choice>
+          <mc:Fallback>
+            <w:pict>
+              <v:shapetype id="_x0000_t202" coordsize="21600,21600" o:spt="202" path="m0,0l0,21600,21600,21600,21600,0xe">
+                <v:stroke joinstyle="miter"/>
+                <v:path gradientshapeok="t" o:connecttype="rect"/>
+              </v:shapetype>
+              <v:shape id="Text Box 6" o:spid="_x0000_s1026" type="#_x0000_t202" style="position:absolute;left:0;text-align:left;margin-left:243pt;margin-top:171.05pt;width:191.55pt;height:44.95pt;z-index:251663360;visibility:visible;mso-wrap-style:square;mso-width-percent:0;mso-height-percent:0;mso-wrap-distance-left:9pt;mso-wrap-distance-top:0;mso-wrap-distance-right:9pt;mso-wrap-distance-bottom:0;mso-position-horizontal:absolute;mso-position-horizontal-relative:text;mso-position-vertical:absolute;mso-position-vertical-relative:text;mso-width-percent:0;mso-height-percent:0;mso-width-relative:margin;mso-height-relative:margin;v-text-anchor:top" o:gfxdata="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" stroked="f">
+                <v:textbox inset="0,0,0,0">
+                  <w:txbxContent>
+                    <w:p>
+                      <w:pPr>
+                        <w:pStyle w:val="Caption"/>
+                        <w:rPr>
+                          <w:rFonts w:ascii="Arial" w:hAnsi="Arial" w:cs="Arial"/>
+                          <w:noProof/>
+                          <w:sz w:val="22"/>
+                          <w:szCs w:val="22"/>
+                        </w:rPr>
+                      </w:pPr>
+                      <w:r>
+                        <w:rPr>
+                          <w:color w:val="000000" w:themeColor="text1"/>
+                        </w:rPr>
+                        <w:t xml:space="preserve">Fig 4: </w:t>
+                      </w:r>
+                      <w:r>
+                        <w:rPr>
+                          <w:color w:val="000000" w:themeColor="text1"/>
+                        </w:rPr>
+                        <w:t>Animation of the occupations of the energy levels in the band structure of single-layer WS2. The animation</w:t>
+                      </w:r>
+                      <w:r>
+                        <w:rPr>
+                          <w:color w:val="000000" w:themeColor="text1"/>
+                        </w:rPr>
+                        <w:t xml:space="preserve"> is </w:t>
+                      </w:r>
+                      <w:proofErr w:type="gramStart"/>
+                      <w:r>
+                        <w:rPr>
+                          <w:color w:val="000000" w:themeColor="text1"/>
+                        </w:rPr>
+                        <w:t>upload</w:t>
+                      </w:r>
+                      <w:proofErr w:type="gramEnd"/>
+                      <w:r>
+                        <w:rPr>
+                          <w:color w:val="000000" w:themeColor="text1"/>
+                        </w:rPr>
+                        <w:t xml:space="preserve"> in the link:</w:t>
+                      </w:r>
+                    </w:p>
+                  </w:txbxContent>
+                </v:textbox>
+                <w10:wrap type="square"/>
+              </v:shape>
+            </w:pict>
+          </mc:Fallback>
+        </mc:AlternateContent>
+      </w:r>
+      <w:r>
+        <w:rPr>
+          <w:rFonts w:ascii="Arial" w:hAnsi="Arial" w:cs="Arial"/>
+          <w:noProof/>
           <w:sz w:val="22"/>
           <w:szCs w:val="22"/>
         </w:rPr>
         <w:drawing>
-          <wp:inline distT="0" distB="0" distL="0" distR="0" wp14:anchorId="45B2744D" wp14:editId="6A248855">
-            <wp:extent cx="2737338" cy="1940872"/>
-            <wp:effectExtent l="0" t="0" r="6350" b="0"/>
-            <wp:docPr id="1" name="Picture 1"/>
+          <wp:anchor distT="0" distB="0" distL="114300" distR="114300" simplePos="0" relativeHeight="251658240" behindDoc="0" locked="0" layoutInCell="1" allowOverlap="1" wp14:anchorId="05FD2FD1" wp14:editId="2C04AA2F">
+            <wp:simplePos x="0" y="0"/>
+            <wp:positionH relativeFrom="column">
+              <wp:posOffset>2971800</wp:posOffset>
+            </wp:positionH>
+            <wp:positionV relativeFrom="paragraph">
+              <wp:posOffset>0</wp:posOffset>
+            </wp:positionV>
+            <wp:extent cx="2546985" cy="2023745"/>
+            <wp:effectExtent l="0" t="0" r="0" b="8255"/>
+            <wp:wrapSquare wrapText="bothSides"/>
+            <wp:docPr id="4" name="Picture 4"/>
             <wp:cNvGraphicFramePr>
               <a:graphicFrameLocks xmlns:a="http://schemas.openxmlformats.org/drawingml/2006/main" noChangeAspect="1"/>
             </wp:cNvGraphicFramePr>
@@ -3254,7 +3255,7 @@
               <a:graphicData uri="http://schemas.openxmlformats.org/drawingml/2006/picture">
                 <pic:pic xmlns:pic="http://schemas.openxmlformats.org/drawingml/2006/picture">
                   <pic:nvPicPr>
-                    <pic:cNvPr id="0" name="Screen_Shot_Occ_Time.png"/>
+                    <pic:cNvPr id="0" name="band-occ000019.png"/>
                     <pic:cNvPicPr/>
                   </pic:nvPicPr>
                   <pic:blipFill>
@@ -3272,7 +3273,7 @@
                   <pic:spPr>
                     <a:xfrm>
                       <a:off x="0" y="0"/>
-                      <a:ext cx="2737338" cy="1940872"/>
+                      <a:ext cx="2546985" cy="2023745"/>
                     </a:xfrm>
                     <a:prstGeom prst="rect">
                       <a:avLst/>
@@ -3281,84 +3282,321 @@
                 </pic:pic>
               </a:graphicData>
             </a:graphic>
-          </wp:inline>
+            <wp14:sizeRelH relativeFrom="page">
+              <wp14:pctWidth>0</wp14:pctWidth>
+            </wp14:sizeRelH>
+            <wp14:sizeRelV relativeFrom="page">
+              <wp14:pctHeight>0</wp14:pctHeight>
+            </wp14:sizeRelV>
+          </wp:anchor>
+        </w:drawing>
+      </w:r>
+      <w:r>
+        <w:rPr>
+          <w:noProof/>
+        </w:rPr>
+        <mc:AlternateContent>
+          <mc:Choice Requires="wps">
+            <w:drawing>
+              <wp:anchor distT="0" distB="0" distL="114300" distR="114300" simplePos="0" relativeHeight="251661312" behindDoc="0" locked="0" layoutInCell="1" allowOverlap="1" wp14:anchorId="742E878D" wp14:editId="38131785">
+                <wp:simplePos x="0" y="0"/>
+                <wp:positionH relativeFrom="column">
+                  <wp:posOffset>-114300</wp:posOffset>
+                </wp:positionH>
+                <wp:positionV relativeFrom="paragraph">
+                  <wp:posOffset>2114550</wp:posOffset>
+                </wp:positionV>
+                <wp:extent cx="2901315" cy="1218565"/>
+                <wp:effectExtent l="0" t="0" r="0" b="0"/>
+                <wp:wrapSquare wrapText="bothSides"/>
+                <wp:docPr id="5" name="Text Box 5"/>
+                <wp:cNvGraphicFramePr/>
+                <a:graphic xmlns:a="http://schemas.openxmlformats.org/drawingml/2006/main">
+                  <a:graphicData uri="http://schemas.microsoft.com/office/word/2010/wordprocessingShape">
+                    <wps:wsp>
+                      <wps:cNvSpPr txBox="1"/>
+                      <wps:spPr>
+                        <a:xfrm>
+                          <a:off x="0" y="0"/>
+                          <a:ext cx="2901315" cy="1218565"/>
+                        </a:xfrm>
+                        <a:prstGeom prst="rect">
+                          <a:avLst/>
+                        </a:prstGeom>
+                        <a:solidFill>
+                          <a:prstClr val="white"/>
+                        </a:solidFill>
+                        <a:ln>
+                          <a:noFill/>
+                        </a:ln>
+                        <a:effectLst/>
+                        <a:extLst>
+                          <a:ext uri="{C572A759-6A51-4108-AA02-DFA0A04FC94B}">
+                            <ma14:wrappingTextBoxFlag xmlns:ma14="http://schemas.microsoft.com/office/mac/drawingml/2011/main"/>
+                          </a:ext>
+                        </a:extLst>
+                      </wps:spPr>
+                      <wps:txbx>
+                        <w:txbxContent>
+                          <w:p>
+                            <w:pPr>
+                              <w:pStyle w:val="Caption"/>
+                              <w:jc w:val="both"/>
+                              <w:rPr>
+                                <w:color w:val="auto"/>
+                              </w:rPr>
+                            </w:pPr>
+                            <w:r>
+                              <w:rPr>
+                                <w:color w:val="auto"/>
+                              </w:rPr>
+                              <w:t xml:space="preserve">Figure </w:t>
+                            </w:r>
+                            <w:r>
+                              <w:rPr>
+                                <w:color w:val="auto"/>
+                              </w:rPr>
+                              <w:fldChar w:fldCharType="begin"/>
+                            </w:r>
+                            <w:r>
+                              <w:rPr>
+                                <w:color w:val="auto"/>
+                              </w:rPr>
+                              <w:instrText xml:space="preserve"> SEQ Figure \* ARABIC </w:instrText>
+                            </w:r>
+                            <w:r>
+                              <w:rPr>
+                                <w:color w:val="auto"/>
+                              </w:rPr>
+                              <w:fldChar w:fldCharType="separate"/>
+                            </w:r>
+                            <w:r>
+                              <w:rPr>
+                                <w:noProof/>
+                                <w:color w:val="auto"/>
+                              </w:rPr>
+                              <w:t>3</w:t>
+                            </w:r>
+                            <w:r>
+                              <w:rPr>
+                                <w:color w:val="auto"/>
+                              </w:rPr>
+                              <w:fldChar w:fldCharType="end"/>
+                            </w:r>
+                            <w:r>
+                              <w:rPr>
+                                <w:color w:val="auto"/>
+                              </w:rPr>
+                              <w:t>: On top: occupations of the valence and conduction band  (VB, CB) as a function of time. Lower panel: Intensity of the pump laser (blue) and Kerr angle (red). Link to video:</w:t>
+                            </w:r>
+                            <w:r>
+                              <w:rPr>
+                                <w:color w:val="auto"/>
+                              </w:rPr>
+                              <w:br/>
+                            </w:r>
+                            <w:hyperlink r:id="rId11" w:history="1">
+                              <w:r>
+                                <w:rPr>
+                                  <w:rStyle w:val="Hyperlink"/>
+                                </w:rPr>
+                                <w:t>http://pubs.acs.org/doi/suppl/10.1021/acs.nanolett.7b00175</w:t>
+                              </w:r>
+                            </w:hyperlink>
+                          </w:p>
+                          <w:p>
+                            <w:pPr>
+                              <w:pStyle w:val="Caption"/>
+                              <w:rPr>
+                                <w:rFonts w:ascii="Arial" w:hAnsi="Arial" w:cs="Arial"/>
+                                <w:noProof/>
+                                <w:sz w:val="22"/>
+                                <w:szCs w:val="22"/>
+                              </w:rPr>
+                            </w:pPr>
+                          </w:p>
+                        </w:txbxContent>
+                      </wps:txbx>
+                      <wps:bodyPr rot="0" spcFirstLastPara="0" vertOverflow="overflow" horzOverflow="overflow" vert="horz" wrap="square" lIns="0" tIns="0" rIns="0" bIns="0" numCol="1" spcCol="0" rtlCol="0" fromWordArt="0" anchor="t" anchorCtr="0" forceAA="0" compatLnSpc="1">
+                        <a:prstTxWarp prst="textNoShape">
+                          <a:avLst/>
+                        </a:prstTxWarp>
+                        <a:spAutoFit/>
+                      </wps:bodyPr>
+                    </wps:wsp>
+                  </a:graphicData>
+                </a:graphic>
+              </wp:anchor>
+            </w:drawing>
+          </mc:Choice>
+          <mc:Fallback>
+            <w:pict>
+              <v:shape id="Text Box 5" o:spid="_x0000_s1027" type="#_x0000_t202" style="position:absolute;left:0;text-align:left;margin-left:-8.95pt;margin-top:166.5pt;width:228.45pt;height:95.95pt;z-index:251661312;visibility:visible;mso-wrap-style:square;mso-wrap-distance-left:9pt;mso-wrap-distance-top:0;mso-wrap-distance-right:9pt;mso-wrap-distance-bottom:0;mso-position-horizontal:absolute;mso-position-horizontal-relative:text;mso-position-vertical:absolute;mso-position-vertical-relative:text;v-text-anchor:top" o:gfxdata="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" stroked="f">
+                <v:textbox style="mso-fit-shape-to-text:t" inset="0,0,0,0">
+                  <w:txbxContent>
+                    <w:p>
+                      <w:pPr>
+                        <w:pStyle w:val="Caption"/>
+                        <w:jc w:val="both"/>
+                        <w:rPr>
+                          <w:color w:val="auto"/>
+                        </w:rPr>
+                      </w:pPr>
+                      <w:r>
+                        <w:rPr>
+                          <w:color w:val="auto"/>
+                        </w:rPr>
+                        <w:t xml:space="preserve">Figure </w:t>
+                      </w:r>
+                      <w:r>
+                        <w:rPr>
+                          <w:color w:val="auto"/>
+                        </w:rPr>
+                        <w:fldChar w:fldCharType="begin"/>
+                      </w:r>
+                      <w:r>
+                        <w:rPr>
+                          <w:color w:val="auto"/>
+                        </w:rPr>
+                        <w:instrText xml:space="preserve"> SEQ Figure \* ARABIC </w:instrText>
+                      </w:r>
+                      <w:r>
+                        <w:rPr>
+                          <w:color w:val="auto"/>
+                        </w:rPr>
+                        <w:fldChar w:fldCharType="separate"/>
+                      </w:r>
+                      <w:r>
+                        <w:rPr>
+                          <w:noProof/>
+                          <w:color w:val="auto"/>
+                        </w:rPr>
+                        <w:t>3</w:t>
+                      </w:r>
+                      <w:r>
+                        <w:rPr>
+                          <w:color w:val="auto"/>
+                        </w:rPr>
+                        <w:fldChar w:fldCharType="end"/>
+                      </w:r>
+                      <w:r>
+                        <w:rPr>
+                          <w:color w:val="auto"/>
+                        </w:rPr>
+                        <w:t>: On top: occupations of the valence and conduction band  (VB, CB) as a function of time. Lower panel: Intensity of the pump laser (blue) and Kerr angle (red). Link to video:</w:t>
+                      </w:r>
+                      <w:r>
+                        <w:rPr>
+                          <w:color w:val="auto"/>
+                        </w:rPr>
+                        <w:br/>
+                      </w:r>
+                      <w:hyperlink r:id="rId12" w:history="1">
+                        <w:r>
+                          <w:rPr>
+                            <w:rStyle w:val="Hyperlink"/>
+                          </w:rPr>
+                          <w:t>http://pubs.acs.org/doi/suppl/10.1021/acs.nanolett.7b00175</w:t>
+                        </w:r>
+                      </w:hyperlink>
+                    </w:p>
+                    <w:p>
+                      <w:pPr>
+                        <w:pStyle w:val="Caption"/>
+                        <w:rPr>
+                          <w:rFonts w:ascii="Arial" w:hAnsi="Arial" w:cs="Arial"/>
+                          <w:noProof/>
+                          <w:sz w:val="22"/>
+                          <w:szCs w:val="22"/>
+                        </w:rPr>
+                      </w:pPr>
+                    </w:p>
+                  </w:txbxContent>
+                </v:textbox>
+                <w10:wrap type="square"/>
+              </v:shape>
+            </w:pict>
+          </mc:Fallback>
+        </mc:AlternateContent>
+      </w:r>
+      <w:r>
+        <w:rPr>
+          <w:rFonts w:ascii="Arial" w:eastAsia="Times New Roman" w:hAnsi="Arial" w:cs="Arial"/>
+          <w:noProof/>
+          <w:sz w:val="22"/>
+          <w:szCs w:val="22"/>
+        </w:rPr>
+        <w:drawing>
+          <wp:anchor distT="0" distB="0" distL="114300" distR="114300" simplePos="0" relativeHeight="251659264" behindDoc="0" locked="0" layoutInCell="1" allowOverlap="1" wp14:anchorId="6A943B75" wp14:editId="451590B0">
+            <wp:simplePos x="0" y="0"/>
+            <wp:positionH relativeFrom="column">
+              <wp:posOffset>-114300</wp:posOffset>
+            </wp:positionH>
+            <wp:positionV relativeFrom="paragraph">
+              <wp:posOffset>0</wp:posOffset>
+            </wp:positionV>
+            <wp:extent cx="2901315" cy="2057400"/>
+            <wp:effectExtent l="0" t="0" r="0" b="0"/>
+            <wp:wrapSquare wrapText="bothSides"/>
+            <wp:docPr id="1" name="Picture 1"/>
+            <wp:cNvGraphicFramePr>
+              <a:graphicFrameLocks xmlns:a="http://schemas.openxmlformats.org/drawingml/2006/main" noChangeAspect="1"/>
+            </wp:cNvGraphicFramePr>
+            <a:graphic xmlns:a="http://schemas.openxmlformats.org/drawingml/2006/main">
+              <a:graphicData uri="http://schemas.openxmlformats.org/drawingml/2006/picture">
+                <pic:pic xmlns:pic="http://schemas.openxmlformats.org/drawingml/2006/picture">
+                  <pic:nvPicPr>
+                    <pic:cNvPr id="0" name="Screen_Shot_Occ_Time.png"/>
+                    <pic:cNvPicPr/>
+                  </pic:nvPicPr>
+                  <pic:blipFill>
+                    <a:blip r:embed="rId13">
+                      <a:extLst>
+                        <a:ext uri="{28A0092B-C50C-407E-A947-70E740481C1C}">
+                          <a14:useLocalDpi xmlns:a14="http://schemas.microsoft.com/office/drawing/2010/main" val="0"/>
+                        </a:ext>
+                      </a:extLst>
+                    </a:blip>
+                    <a:stretch>
+                      <a:fillRect/>
+                    </a:stretch>
+                  </pic:blipFill>
+                  <pic:spPr>
+                    <a:xfrm>
+                      <a:off x="0" y="0"/>
+                      <a:ext cx="2901315" cy="2057400"/>
+                    </a:xfrm>
+                    <a:prstGeom prst="rect">
+                      <a:avLst/>
+                    </a:prstGeom>
+                  </pic:spPr>
+                </pic:pic>
+              </a:graphicData>
+            </a:graphic>
+            <wp14:sizeRelH relativeFrom="page">
+              <wp14:pctWidth>0</wp14:pctWidth>
+            </wp14:sizeRelH>
+            <wp14:sizeRelV relativeFrom="page">
+              <wp14:pctHeight>0</wp14:pctHeight>
+            </wp14:sizeRelV>
+          </wp:anchor>
         </w:drawing>
       </w:r>
     </w:p>
     <w:p>
       <w:pPr>
-        <w:pStyle w:val="Caption"/>
         <w:jc w:val="both"/>
         <w:rPr>
-          <w:color w:val="auto"/>
-        </w:rPr>
-      </w:pPr>
-      <w:r>
-        <w:rPr>
-          <w:color w:val="auto"/>
-        </w:rPr>
-        <w:t xml:space="preserve">Figure </w:t>
-      </w:r>
-      <w:r>
-        <w:rPr>
-          <w:color w:val="auto"/>
-        </w:rPr>
-        <w:fldChar w:fldCharType="begin"/>
-      </w:r>
-      <w:r>
-        <w:rPr>
-          <w:color w:val="auto"/>
-        </w:rPr>
-        <w:instrText xml:space="preserve"> SEQ Figure \* ARABIC </w:instrText>
-      </w:r>
-      <w:r>
-        <w:rPr>
-          <w:color w:val="auto"/>
-        </w:rPr>
-        <w:fldChar w:fldCharType="separate"/>
-      </w:r>
-      <w:r>
-        <w:rPr>
-          <w:noProof/>
-          <w:color w:val="auto"/>
-        </w:rPr>
-        <w:t>2</w:t>
-      </w:r>
-      <w:r>
-        <w:rPr>
-          <w:color w:val="auto"/>
-        </w:rPr>
-        <w:fldChar w:fldCharType="end"/>
-      </w:r>
-      <w:r>
-        <w:rPr>
-          <w:color w:val="auto"/>
-        </w:rPr>
-        <w:t>: On top: occupations of the valence and conduction band  (VB, CB) as a function of time. Lower panel: Intensity of the pump laser (blue) and Kerr angle (red). Link to video:</w:t>
-      </w:r>
-      <w:r>
-        <w:rPr>
-          <w:color w:val="auto"/>
-        </w:rPr>
-        <w:br/>
-      </w:r>
-      <w:hyperlink r:id="rId11" w:history="1">
-        <w:r>
-          <w:rPr>
-            <w:rStyle w:val="Hyperlink"/>
-          </w:rPr>
-          <w:t>http://pubs.acs.org/doi/suppl/10.1021/acs.nanolett.7b00175</w:t>
-        </w:r>
-      </w:hyperlink>
+          <w:rFonts w:ascii="Arial" w:hAnsi="Arial" w:cs="Arial"/>
+          <w:sz w:val="22"/>
+          <w:szCs w:val="22"/>
+        </w:rPr>
+      </w:pPr>
     </w:p>
     <w:p>
       <w:pPr>
+        <w:keepNext/>
         <w:jc w:val="both"/>
-        <w:rPr>
-          <w:rFonts w:ascii="Arial" w:hAnsi="Arial" w:cs="Arial"/>
-          <w:sz w:val="22"/>
-          <w:szCs w:val="22"/>
-        </w:rPr>
       </w:pPr>
     </w:p>
     <w:p>
@@ -3370,18 +3608,12 @@
           <w:szCs w:val="22"/>
         </w:rPr>
       </w:pPr>
-      <w:r>
-        <w:rPr>
-          <w:rFonts w:ascii="Arial" w:hAnsi="Arial" w:cs="Arial"/>
-          <w:sz w:val="22"/>
-          <w:szCs w:val="22"/>
-        </w:rPr>
-        <w:t>- Animation of the occupations on the band structure as a function of time.</w:t>
-      </w:r>
+      <w:bookmarkStart w:id="0" w:name="_GoBack"/>
+      <w:bookmarkEnd w:id="0"/>
     </w:p>
     <w:sectPr>
       <w:pgSz w:w="11900" w:h="16840"/>
-      <w:pgMar w:top="1440" w:right="1800" w:bottom="1440" w:left="1800" w:header="708" w:footer="708" w:gutter="0"/>
+      <w:pgMar w:top="1440" w:right="1410" w:bottom="1440" w:left="1800" w:header="708" w:footer="708" w:gutter="0"/>
       <w:cols w:space="708"/>
       <w:docGrid w:linePitch="360"/>
     </w:sectPr>

</xml_diff>

<commit_message>
small changes in text
</commit_message>
<xml_diff>
--- a/Max_Prize_Report.docx
+++ b/Max_Prize_Report.docx
@@ -10,21 +10,12 @@
           <w:shd w:val="clear" w:color="auto" w:fill="FFFFFF"/>
         </w:rPr>
       </w:pPr>
-      <w:proofErr w:type="spellStart"/>
       <w:r>
         <w:rPr>
           <w:bdr w:val="none" w:sz="0" w:space="0" w:color="auto" w:frame="1"/>
           <w:shd w:val="clear" w:color="auto" w:fill="FFFFFF"/>
         </w:rPr>
-        <w:t>MaX</w:t>
-      </w:r>
-      <w:proofErr w:type="spellEnd"/>
-      <w:r>
-        <w:rPr>
-          <w:bdr w:val="none" w:sz="0" w:space="0" w:color="auto" w:frame="1"/>
-          <w:shd w:val="clear" w:color="auto" w:fill="FFFFFF"/>
-        </w:rPr>
-        <w:t xml:space="preserve"> prize for flagship codes application</w:t>
+        <w:t>MaX prize for flagship codes application</w:t>
       </w:r>
       <w:r>
         <w:rPr>
@@ -311,16 +302,310 @@
         </w:rPr>
         <w:t xml:space="preserve"> </w:t>
       </w:r>
-      <w:proofErr w:type="spellStart"/>
-      <w:r>
-        <w:rPr>
-          <w:rFonts w:ascii="Arial" w:hAnsi="Arial" w:cs="Arial"/>
-          <w:sz w:val="22"/>
-          <w:szCs w:val="22"/>
-        </w:rPr>
-        <w:t>netCDF</w:t>
-      </w:r>
-      <w:proofErr w:type="spellEnd"/>
+      <w:r>
+        <w:rPr>
+          <w:rFonts w:ascii="Arial" w:hAnsi="Arial" w:cs="Arial"/>
+          <w:sz w:val="22"/>
+          <w:szCs w:val="22"/>
+        </w:rPr>
+        <w:t xml:space="preserve">netCDF </w:t>
+      </w:r>
+      <w:r>
+        <w:rPr>
+          <w:rFonts w:ascii="Arial" w:hAnsi="Arial" w:cs="Arial"/>
+          <w:sz w:val="22"/>
+          <w:szCs w:val="22"/>
+        </w:rPr>
+        <w:t xml:space="preserve">format. </w:t>
+      </w:r>
+      <w:r>
+        <w:rPr>
+          <w:rFonts w:ascii="Arial" w:hAnsi="Arial" w:cs="Arial"/>
+          <w:sz w:val="22"/>
+          <w:szCs w:val="22"/>
+        </w:rPr>
+        <w:t xml:space="preserve">Only then, we can </w:t>
+      </w:r>
+      <w:r>
+        <w:rPr>
+          <w:rFonts w:ascii="Arial" w:hAnsi="Arial" w:cs="Arial"/>
+          <w:sz w:val="22"/>
+          <w:szCs w:val="22"/>
+        </w:rPr>
+        <w:t xml:space="preserve">perform </w:t>
+      </w:r>
+      <w:r>
+        <w:rPr>
+          <w:rFonts w:ascii="Arial" w:hAnsi="Arial" w:cs="Arial"/>
+          <w:sz w:val="22"/>
+          <w:szCs w:val="22"/>
+        </w:rPr>
+        <w:t>the</w:t>
+      </w:r>
+      <w:r>
+        <w:rPr>
+          <w:rFonts w:ascii="Arial" w:hAnsi="Arial" w:cs="Arial"/>
+          <w:sz w:val="22"/>
+          <w:szCs w:val="22"/>
+        </w:rPr>
+        <w:t xml:space="preserve"> many-body perturbation theory </w:t>
+      </w:r>
+      <w:r>
+        <w:rPr>
+          <w:rFonts w:ascii="Arial" w:hAnsi="Arial" w:cs="Arial"/>
+          <w:sz w:val="22"/>
+          <w:szCs w:val="22"/>
+        </w:rPr>
+        <w:t>calculations</w:t>
+      </w:r>
+      <w:r>
+        <w:rPr>
+          <w:rFonts w:ascii="Arial" w:hAnsi="Arial" w:cs="Arial"/>
+          <w:sz w:val="22"/>
+          <w:szCs w:val="22"/>
+        </w:rPr>
+        <w:t xml:space="preserve"> as implemented in the</w:t>
+      </w:r>
+      <w:r>
+        <w:rPr>
+          <w:rFonts w:ascii="Arial" w:hAnsi="Arial" w:cs="Arial"/>
+          <w:sz w:val="22"/>
+          <w:szCs w:val="22"/>
+        </w:rPr>
+        <w:t xml:space="preserve"> Yambo </w:t>
+      </w:r>
+      <w:r>
+        <w:rPr>
+          <w:rFonts w:ascii="Arial" w:hAnsi="Arial" w:cs="Arial"/>
+          <w:sz w:val="22"/>
+          <w:szCs w:val="22"/>
+        </w:rPr>
+        <w:t xml:space="preserve">code </w:t>
+      </w:r>
+      <w:r>
+        <w:rPr>
+          <w:rFonts w:ascii="Arial" w:hAnsi="Arial" w:cs="Arial"/>
+          <w:sz w:val="22"/>
+          <w:szCs w:val="22"/>
+        </w:rPr>
+        <w:t xml:space="preserve">to calculate the GW quasi-particle energies </w:t>
+      </w:r>
+      <w:r>
+        <w:rPr>
+          <w:rFonts w:ascii="Arial" w:hAnsi="Arial" w:cs="Arial"/>
+          <w:sz w:val="22"/>
+          <w:szCs w:val="22"/>
+        </w:rPr>
+        <w:t>and</w:t>
+      </w:r>
+      <w:r>
+        <w:rPr>
+          <w:rFonts w:ascii="Arial" w:hAnsi="Arial" w:cs="Arial"/>
+          <w:sz w:val="22"/>
+          <w:szCs w:val="22"/>
+        </w:rPr>
+        <w:t xml:space="preserve"> the exciton</w:t>
+      </w:r>
+      <w:r>
+        <w:rPr>
+          <w:rFonts w:ascii="Arial" w:hAnsi="Arial" w:cs="Arial"/>
+          <w:sz w:val="22"/>
+          <w:szCs w:val="22"/>
+        </w:rPr>
+        <w:t>ic</w:t>
+      </w:r>
+      <w:r>
+        <w:rPr>
+          <w:rFonts w:ascii="Arial" w:hAnsi="Arial" w:cs="Arial"/>
+          <w:sz w:val="22"/>
+          <w:szCs w:val="22"/>
+        </w:rPr>
+        <w:t xml:space="preserve"> states with the Bethe-Salpeter equation. The difficulties in handling the</w:t>
+      </w:r>
+      <w:r>
+        <w:rPr>
+          <w:rFonts w:ascii="Arial" w:hAnsi="Arial" w:cs="Arial"/>
+          <w:sz w:val="22"/>
+          <w:szCs w:val="22"/>
+        </w:rPr>
+        <w:t xml:space="preserve"> different</w:t>
+      </w:r>
+      <w:r>
+        <w:rPr>
+          <w:rFonts w:ascii="Arial" w:hAnsi="Arial" w:cs="Arial"/>
+          <w:sz w:val="22"/>
+          <w:szCs w:val="22"/>
+        </w:rPr>
+        <w:t xml:space="preserve"> steps are </w:t>
+      </w:r>
+      <w:r>
+        <w:rPr>
+          <w:rFonts w:ascii="Arial" w:hAnsi="Arial" w:cs="Arial"/>
+          <w:sz w:val="22"/>
+          <w:szCs w:val="22"/>
+        </w:rPr>
+        <w:t>aggravated,</w:t>
+      </w:r>
+      <w:r>
+        <w:rPr>
+          <w:rFonts w:ascii="Arial" w:hAnsi="Arial" w:cs="Arial"/>
+          <w:sz w:val="22"/>
+          <w:szCs w:val="22"/>
+        </w:rPr>
+        <w:t xml:space="preserve"> as </w:t>
+      </w:r>
+      <w:r>
+        <w:rPr>
+          <w:rFonts w:ascii="Arial" w:hAnsi="Arial" w:cs="Arial"/>
+          <w:sz w:val="22"/>
+          <w:szCs w:val="22"/>
+        </w:rPr>
+        <w:t xml:space="preserve">multiple </w:t>
+      </w:r>
+      <w:r>
+        <w:rPr>
+          <w:rFonts w:ascii="Arial" w:hAnsi="Arial" w:cs="Arial"/>
+          <w:sz w:val="22"/>
+          <w:szCs w:val="22"/>
+        </w:rPr>
+        <w:t xml:space="preserve">convergence tests </w:t>
+      </w:r>
+      <w:r>
+        <w:rPr>
+          <w:rFonts w:ascii="Arial" w:hAnsi="Arial" w:cs="Arial"/>
+          <w:sz w:val="22"/>
+          <w:szCs w:val="22"/>
+        </w:rPr>
+        <w:t xml:space="preserve">are required </w:t>
+      </w:r>
+      <w:r>
+        <w:rPr>
+          <w:rFonts w:ascii="Arial" w:hAnsi="Arial" w:cs="Arial"/>
+          <w:sz w:val="22"/>
+          <w:szCs w:val="22"/>
+        </w:rPr>
+        <w:t xml:space="preserve">at the different steps </w:t>
+      </w:r>
+      <w:r>
+        <w:rPr>
+          <w:rFonts w:ascii="Arial" w:hAnsi="Arial" w:cs="Arial"/>
+          <w:sz w:val="22"/>
+          <w:szCs w:val="22"/>
+        </w:rPr>
+        <w:t>to</w:t>
+      </w:r>
+      <w:r>
+        <w:rPr>
+          <w:rFonts w:ascii="Arial" w:hAnsi="Arial" w:cs="Arial"/>
+          <w:sz w:val="22"/>
+          <w:szCs w:val="22"/>
+        </w:rPr>
+        <w:t xml:space="preserve"> ensure accurate results. </w:t>
+      </w:r>
+      <w:r>
+        <w:rPr>
+          <w:rFonts w:ascii="Arial" w:hAnsi="Arial" w:cs="Arial"/>
+          <w:sz w:val="22"/>
+          <w:szCs w:val="22"/>
+        </w:rPr>
+        <w:t xml:space="preserve">With the goal of </w:t>
+      </w:r>
+      <w:r>
+        <w:rPr>
+          <w:rFonts w:ascii="Arial" w:hAnsi="Arial" w:cs="Arial"/>
+          <w:sz w:val="22"/>
+          <w:szCs w:val="22"/>
+        </w:rPr>
+        <w:t>simplif</w:t>
+      </w:r>
+      <w:r>
+        <w:rPr>
+          <w:rFonts w:ascii="Arial" w:hAnsi="Arial" w:cs="Arial"/>
+          <w:sz w:val="22"/>
+          <w:szCs w:val="22"/>
+        </w:rPr>
+        <w:t>y</w:t>
+      </w:r>
+      <w:r>
+        <w:rPr>
+          <w:rFonts w:ascii="Arial" w:hAnsi="Arial" w:cs="Arial"/>
+          <w:sz w:val="22"/>
+          <w:szCs w:val="22"/>
+        </w:rPr>
+        <w:t>ing</w:t>
+      </w:r>
+      <w:r>
+        <w:rPr>
+          <w:rFonts w:ascii="Arial" w:hAnsi="Arial" w:cs="Arial"/>
+          <w:sz w:val="22"/>
+          <w:szCs w:val="22"/>
+        </w:rPr>
+        <w:t xml:space="preserve"> these </w:t>
+      </w:r>
+      <w:r>
+        <w:rPr>
+          <w:rFonts w:ascii="Arial" w:hAnsi="Arial" w:cs="Arial"/>
+          <w:sz w:val="22"/>
+          <w:szCs w:val="22"/>
+        </w:rPr>
+        <w:t>workflow</w:t>
+      </w:r>
+      <w:r>
+        <w:rPr>
+          <w:rFonts w:ascii="Arial" w:hAnsi="Arial" w:cs="Arial"/>
+          <w:sz w:val="22"/>
+          <w:szCs w:val="22"/>
+        </w:rPr>
+        <w:t>s</w:t>
+      </w:r>
+      <w:r>
+        <w:rPr>
+          <w:rFonts w:ascii="Arial" w:hAnsi="Arial" w:cs="Arial"/>
+          <w:sz w:val="22"/>
+          <w:szCs w:val="22"/>
+        </w:rPr>
+        <w:t xml:space="preserve"> and to run calculations more efficientl</w:t>
+      </w:r>
+      <w:r>
+        <w:rPr>
+          <w:rFonts w:ascii="Arial" w:hAnsi="Arial" w:cs="Arial"/>
+          <w:sz w:val="22"/>
+          <w:szCs w:val="22"/>
+        </w:rPr>
+        <w:t xml:space="preserve">y, we have created a new tool, </w:t>
+      </w:r>
+      <w:r>
+        <w:rPr>
+          <w:rFonts w:ascii="Arial" w:hAnsi="Arial" w:cs="Arial"/>
+          <w:sz w:val="22"/>
+          <w:szCs w:val="22"/>
+        </w:rPr>
+        <w:t>y</w:t>
+      </w:r>
+      <w:r>
+        <w:rPr>
+          <w:rFonts w:ascii="Arial" w:hAnsi="Arial" w:cs="Arial"/>
+          <w:sz w:val="22"/>
+          <w:szCs w:val="22"/>
+        </w:rPr>
+        <w:t>ambo</w:t>
+      </w:r>
+      <w:r>
+        <w:rPr>
+          <w:rFonts w:ascii="Arial" w:hAnsi="Arial" w:cs="Arial"/>
+          <w:sz w:val="22"/>
+          <w:szCs w:val="22"/>
+        </w:rPr>
+        <w:t>p</w:t>
+      </w:r>
+      <w:r>
+        <w:rPr>
+          <w:rFonts w:ascii="Arial" w:hAnsi="Arial" w:cs="Arial"/>
+          <w:sz w:val="22"/>
+          <w:szCs w:val="22"/>
+        </w:rPr>
+        <w:t>y</w:t>
+      </w:r>
       <w:r>
         <w:rPr>
           <w:rFonts w:ascii="Arial" w:hAnsi="Arial" w:cs="Arial"/>
@@ -335,316 +620,32 @@
           <w:sz w:val="22"/>
           <w:szCs w:val="22"/>
         </w:rPr>
-        <w:t xml:space="preserve">format. </w:t>
-      </w:r>
-      <w:r>
-        <w:rPr>
-          <w:rFonts w:ascii="Arial" w:hAnsi="Arial" w:cs="Arial"/>
-          <w:sz w:val="22"/>
-          <w:szCs w:val="22"/>
-        </w:rPr>
-        <w:t xml:space="preserve">Only then, we can </w:t>
-      </w:r>
-      <w:r>
-        <w:rPr>
-          <w:rFonts w:ascii="Arial" w:hAnsi="Arial" w:cs="Arial"/>
-          <w:sz w:val="22"/>
-          <w:szCs w:val="22"/>
-        </w:rPr>
-        <w:t xml:space="preserve">perform </w:t>
-      </w:r>
-      <w:r>
-        <w:rPr>
-          <w:rFonts w:ascii="Arial" w:hAnsi="Arial" w:cs="Arial"/>
-          <w:sz w:val="22"/>
-          <w:szCs w:val="22"/>
-        </w:rPr>
-        <w:t>the</w:t>
-      </w:r>
-      <w:r>
-        <w:rPr>
-          <w:rFonts w:ascii="Arial" w:hAnsi="Arial" w:cs="Arial"/>
-          <w:sz w:val="22"/>
-          <w:szCs w:val="22"/>
-        </w:rPr>
-        <w:t xml:space="preserve"> many-body perturbation theory </w:t>
-      </w:r>
-      <w:r>
-        <w:rPr>
-          <w:rFonts w:ascii="Arial" w:hAnsi="Arial" w:cs="Arial"/>
-          <w:sz w:val="22"/>
-          <w:szCs w:val="22"/>
-        </w:rPr>
-        <w:t>calculations</w:t>
-      </w:r>
-      <w:r>
-        <w:rPr>
-          <w:rFonts w:ascii="Arial" w:hAnsi="Arial" w:cs="Arial"/>
-          <w:sz w:val="22"/>
-          <w:szCs w:val="22"/>
-        </w:rPr>
-        <w:t xml:space="preserve"> as implemented in the</w:t>
-      </w:r>
-      <w:r>
-        <w:rPr>
-          <w:rFonts w:ascii="Arial" w:hAnsi="Arial" w:cs="Arial"/>
-          <w:sz w:val="22"/>
-          <w:szCs w:val="22"/>
-        </w:rPr>
-        <w:t xml:space="preserve"> Yambo </w:t>
-      </w:r>
-      <w:r>
-        <w:rPr>
-          <w:rFonts w:ascii="Arial" w:hAnsi="Arial" w:cs="Arial"/>
-          <w:sz w:val="22"/>
-          <w:szCs w:val="22"/>
-        </w:rPr>
-        <w:t xml:space="preserve">code </w:t>
-      </w:r>
-      <w:r>
-        <w:rPr>
-          <w:rFonts w:ascii="Arial" w:hAnsi="Arial" w:cs="Arial"/>
-          <w:sz w:val="22"/>
-          <w:szCs w:val="22"/>
-        </w:rPr>
-        <w:t xml:space="preserve">to calculate the GW quasi-particle energies </w:t>
-      </w:r>
-      <w:r>
-        <w:rPr>
-          <w:rFonts w:ascii="Arial" w:hAnsi="Arial" w:cs="Arial"/>
-          <w:sz w:val="22"/>
-          <w:szCs w:val="22"/>
-        </w:rPr>
-        <w:t>and</w:t>
-      </w:r>
-      <w:r>
-        <w:rPr>
-          <w:rFonts w:ascii="Arial" w:hAnsi="Arial" w:cs="Arial"/>
-          <w:sz w:val="22"/>
-          <w:szCs w:val="22"/>
-        </w:rPr>
-        <w:t xml:space="preserve"> the exciton</w:t>
-      </w:r>
-      <w:r>
-        <w:rPr>
-          <w:rFonts w:ascii="Arial" w:hAnsi="Arial" w:cs="Arial"/>
-          <w:sz w:val="22"/>
-          <w:szCs w:val="22"/>
-        </w:rPr>
-        <w:t>ic</w:t>
-      </w:r>
-      <w:r>
-        <w:rPr>
-          <w:rFonts w:ascii="Arial" w:hAnsi="Arial" w:cs="Arial"/>
-          <w:sz w:val="22"/>
-          <w:szCs w:val="22"/>
-        </w:rPr>
-        <w:t xml:space="preserve"> states with the Bethe-</w:t>
-      </w:r>
-      <w:proofErr w:type="spellStart"/>
-      <w:r>
-        <w:rPr>
-          <w:rFonts w:ascii="Arial" w:hAnsi="Arial" w:cs="Arial"/>
-          <w:sz w:val="22"/>
-          <w:szCs w:val="22"/>
-        </w:rPr>
-        <w:t>Salpeter</w:t>
-      </w:r>
-      <w:proofErr w:type="spellEnd"/>
-      <w:r>
-        <w:rPr>
-          <w:rFonts w:ascii="Arial" w:hAnsi="Arial" w:cs="Arial"/>
-          <w:sz w:val="22"/>
-          <w:szCs w:val="22"/>
-        </w:rPr>
-        <w:t xml:space="preserve"> equation. The difficulties in handling the</w:t>
-      </w:r>
-      <w:r>
-        <w:rPr>
-          <w:rFonts w:ascii="Arial" w:hAnsi="Arial" w:cs="Arial"/>
-          <w:sz w:val="22"/>
-          <w:szCs w:val="22"/>
-        </w:rPr>
-        <w:t xml:space="preserve"> different</w:t>
-      </w:r>
-      <w:r>
-        <w:rPr>
-          <w:rFonts w:ascii="Arial" w:hAnsi="Arial" w:cs="Arial"/>
-          <w:sz w:val="22"/>
-          <w:szCs w:val="22"/>
-        </w:rPr>
-        <w:t xml:space="preserve"> steps are </w:t>
-      </w:r>
-      <w:r>
-        <w:rPr>
-          <w:rFonts w:ascii="Arial" w:hAnsi="Arial" w:cs="Arial"/>
-          <w:sz w:val="22"/>
-          <w:szCs w:val="22"/>
-        </w:rPr>
-        <w:t>aggravated,</w:t>
-      </w:r>
-      <w:r>
-        <w:rPr>
-          <w:rFonts w:ascii="Arial" w:hAnsi="Arial" w:cs="Arial"/>
-          <w:sz w:val="22"/>
-          <w:szCs w:val="22"/>
-        </w:rPr>
-        <w:t xml:space="preserve"> as </w:t>
-      </w:r>
-      <w:r>
-        <w:rPr>
-          <w:rFonts w:ascii="Arial" w:hAnsi="Arial" w:cs="Arial"/>
-          <w:sz w:val="22"/>
-          <w:szCs w:val="22"/>
-        </w:rPr>
-        <w:t xml:space="preserve">multiple </w:t>
-      </w:r>
-      <w:r>
-        <w:rPr>
-          <w:rFonts w:ascii="Arial" w:hAnsi="Arial" w:cs="Arial"/>
-          <w:sz w:val="22"/>
-          <w:szCs w:val="22"/>
-        </w:rPr>
-        <w:t xml:space="preserve">convergence tests </w:t>
-      </w:r>
-      <w:r>
-        <w:rPr>
-          <w:rFonts w:ascii="Arial" w:hAnsi="Arial" w:cs="Arial"/>
-          <w:sz w:val="22"/>
-          <w:szCs w:val="22"/>
-        </w:rPr>
-        <w:t xml:space="preserve">are required </w:t>
-      </w:r>
-      <w:r>
-        <w:rPr>
-          <w:rFonts w:ascii="Arial" w:hAnsi="Arial" w:cs="Arial"/>
-          <w:sz w:val="22"/>
-          <w:szCs w:val="22"/>
-        </w:rPr>
-        <w:t xml:space="preserve">at the different steps </w:t>
-      </w:r>
-      <w:r>
-        <w:rPr>
-          <w:rFonts w:ascii="Arial" w:hAnsi="Arial" w:cs="Arial"/>
-          <w:sz w:val="22"/>
-          <w:szCs w:val="22"/>
-        </w:rPr>
-        <w:t>to</w:t>
-      </w:r>
-      <w:r>
-        <w:rPr>
-          <w:rFonts w:ascii="Arial" w:hAnsi="Arial" w:cs="Arial"/>
-          <w:sz w:val="22"/>
-          <w:szCs w:val="22"/>
-        </w:rPr>
-        <w:t xml:space="preserve"> ensure accurate results. </w:t>
-      </w:r>
-      <w:r>
-        <w:rPr>
-          <w:rFonts w:ascii="Arial" w:hAnsi="Arial" w:cs="Arial"/>
-          <w:sz w:val="22"/>
-          <w:szCs w:val="22"/>
-        </w:rPr>
-        <w:t xml:space="preserve">With the goal of </w:t>
-      </w:r>
-      <w:r>
-        <w:rPr>
-          <w:rFonts w:ascii="Arial" w:hAnsi="Arial" w:cs="Arial"/>
-          <w:sz w:val="22"/>
-          <w:szCs w:val="22"/>
-        </w:rPr>
-        <w:t>simplif</w:t>
-      </w:r>
-      <w:r>
-        <w:rPr>
-          <w:rFonts w:ascii="Arial" w:hAnsi="Arial" w:cs="Arial"/>
-          <w:sz w:val="22"/>
-          <w:szCs w:val="22"/>
-        </w:rPr>
-        <w:t>y</w:t>
-      </w:r>
-      <w:r>
-        <w:rPr>
-          <w:rFonts w:ascii="Arial" w:hAnsi="Arial" w:cs="Arial"/>
-          <w:sz w:val="22"/>
-          <w:szCs w:val="22"/>
-        </w:rPr>
-        <w:t>ing</w:t>
-      </w:r>
-      <w:r>
-        <w:rPr>
-          <w:rFonts w:ascii="Arial" w:hAnsi="Arial" w:cs="Arial"/>
-          <w:sz w:val="22"/>
-          <w:szCs w:val="22"/>
-        </w:rPr>
-        <w:t xml:space="preserve"> these </w:t>
-      </w:r>
-      <w:r>
-        <w:rPr>
-          <w:rFonts w:ascii="Arial" w:hAnsi="Arial" w:cs="Arial"/>
-          <w:sz w:val="22"/>
-          <w:szCs w:val="22"/>
-        </w:rPr>
-        <w:t>workflow</w:t>
-      </w:r>
-      <w:r>
-        <w:rPr>
-          <w:rFonts w:ascii="Arial" w:hAnsi="Arial" w:cs="Arial"/>
-          <w:sz w:val="22"/>
-          <w:szCs w:val="22"/>
-        </w:rPr>
-        <w:t>s</w:t>
-      </w:r>
-      <w:r>
-        <w:rPr>
-          <w:rFonts w:ascii="Arial" w:hAnsi="Arial" w:cs="Arial"/>
-          <w:sz w:val="22"/>
-          <w:szCs w:val="22"/>
-        </w:rPr>
-        <w:t xml:space="preserve"> and to run calculations more efficientl</w:t>
-      </w:r>
-      <w:r>
-        <w:rPr>
-          <w:rFonts w:ascii="Arial" w:hAnsi="Arial" w:cs="Arial"/>
-          <w:sz w:val="22"/>
-          <w:szCs w:val="22"/>
-        </w:rPr>
-        <w:t xml:space="preserve">y, we have created a new tool, </w:t>
-      </w:r>
-      <w:proofErr w:type="spellStart"/>
-      <w:r>
-        <w:rPr>
-          <w:rFonts w:ascii="Arial" w:hAnsi="Arial" w:cs="Arial"/>
-          <w:sz w:val="22"/>
-          <w:szCs w:val="22"/>
-        </w:rPr>
-        <w:t>y</w:t>
-      </w:r>
-      <w:r>
-        <w:rPr>
-          <w:rFonts w:ascii="Arial" w:hAnsi="Arial" w:cs="Arial"/>
-          <w:sz w:val="22"/>
-          <w:szCs w:val="22"/>
-        </w:rPr>
-        <w:t>ambo</w:t>
-      </w:r>
-      <w:r>
-        <w:rPr>
-          <w:rFonts w:ascii="Arial" w:hAnsi="Arial" w:cs="Arial"/>
-          <w:sz w:val="22"/>
-          <w:szCs w:val="22"/>
-        </w:rPr>
-        <w:t>p</w:t>
-      </w:r>
-      <w:r>
-        <w:rPr>
-          <w:rFonts w:ascii="Arial" w:hAnsi="Arial" w:cs="Arial"/>
-          <w:sz w:val="22"/>
-          <w:szCs w:val="22"/>
-        </w:rPr>
-        <w:t>y</w:t>
-      </w:r>
-      <w:proofErr w:type="spellEnd"/>
+        <w:t xml:space="preserve">in the </w:t>
+      </w:r>
+      <w:r>
+        <w:rPr>
+          <w:rFonts w:ascii="Arial" w:hAnsi="Arial" w:cs="Arial"/>
+          <w:sz w:val="22"/>
+          <w:szCs w:val="22"/>
+        </w:rPr>
+        <w:t xml:space="preserve">same </w:t>
+      </w:r>
+      <w:r>
+        <w:rPr>
+          <w:rFonts w:ascii="Arial" w:hAnsi="Arial" w:cs="Arial"/>
+          <w:sz w:val="22"/>
+          <w:szCs w:val="22"/>
+        </w:rPr>
+        <w:t xml:space="preserve">spirit </w:t>
+      </w:r>
+      <w:r>
+        <w:rPr>
+          <w:rFonts w:ascii="Arial" w:hAnsi="Arial" w:cs="Arial"/>
+          <w:sz w:val="22"/>
+          <w:szCs w:val="22"/>
+        </w:rPr>
+        <w:t>as</w:t>
+      </w:r>
       <w:r>
         <w:rPr>
           <w:rFonts w:ascii="Arial" w:hAnsi="Arial" w:cs="Arial"/>
@@ -659,46 +660,6 @@
           <w:sz w:val="22"/>
           <w:szCs w:val="22"/>
         </w:rPr>
-        <w:t xml:space="preserve">in the </w:t>
-      </w:r>
-      <w:r>
-        <w:rPr>
-          <w:rFonts w:ascii="Arial" w:hAnsi="Arial" w:cs="Arial"/>
-          <w:sz w:val="22"/>
-          <w:szCs w:val="22"/>
-        </w:rPr>
-        <w:t xml:space="preserve">same </w:t>
-      </w:r>
-      <w:r>
-        <w:rPr>
-          <w:rFonts w:ascii="Arial" w:hAnsi="Arial" w:cs="Arial"/>
-          <w:sz w:val="22"/>
-          <w:szCs w:val="22"/>
-        </w:rPr>
-        <w:t xml:space="preserve">spirit </w:t>
-      </w:r>
-      <w:r>
-        <w:rPr>
-          <w:rFonts w:ascii="Arial" w:hAnsi="Arial" w:cs="Arial"/>
-          <w:sz w:val="22"/>
-          <w:szCs w:val="22"/>
-        </w:rPr>
-        <w:t>as</w:t>
-      </w:r>
-      <w:r>
-        <w:rPr>
-          <w:rFonts w:ascii="Arial" w:hAnsi="Arial" w:cs="Arial"/>
-          <w:sz w:val="22"/>
-          <w:szCs w:val="22"/>
-        </w:rPr>
-        <w:t xml:space="preserve"> </w:t>
-      </w:r>
-      <w:r>
-        <w:rPr>
-          <w:rFonts w:ascii="Arial" w:hAnsi="Arial" w:cs="Arial"/>
-          <w:sz w:val="22"/>
-          <w:szCs w:val="22"/>
-        </w:rPr>
         <w:t xml:space="preserve">other </w:t>
       </w:r>
       <w:r>
@@ -715,62 +676,16 @@
           <w:sz w:val="22"/>
           <w:szCs w:val="22"/>
         </w:rPr>
-        <w:t xml:space="preserve">codes such as </w:t>
-      </w:r>
-      <w:proofErr w:type="spellStart"/>
-      <w:r>
-        <w:rPr>
-          <w:rFonts w:ascii="Arial" w:hAnsi="Arial" w:cs="Arial"/>
-          <w:sz w:val="22"/>
-          <w:szCs w:val="22"/>
-        </w:rPr>
-        <w:t>AbiPy</w:t>
-      </w:r>
-      <w:proofErr w:type="spellEnd"/>
-      <w:r>
-        <w:rPr>
-          <w:rFonts w:ascii="Arial" w:hAnsi="Arial" w:cs="Arial"/>
-          <w:sz w:val="22"/>
-          <w:szCs w:val="22"/>
-        </w:rPr>
-        <w:t xml:space="preserve"> (for </w:t>
-      </w:r>
-      <w:proofErr w:type="spellStart"/>
-      <w:r>
-        <w:rPr>
-          <w:rFonts w:ascii="Arial" w:hAnsi="Arial" w:cs="Arial"/>
-          <w:sz w:val="22"/>
-          <w:szCs w:val="22"/>
-        </w:rPr>
-        <w:t>A</w:t>
-      </w:r>
-      <w:r>
-        <w:rPr>
-          <w:rFonts w:ascii="Arial" w:hAnsi="Arial" w:cs="Arial"/>
-          <w:sz w:val="22"/>
-          <w:szCs w:val="22"/>
-        </w:rPr>
-        <w:t>binit</w:t>
-      </w:r>
-      <w:proofErr w:type="spellEnd"/>
-      <w:r>
-        <w:rPr>
-          <w:rFonts w:ascii="Arial" w:hAnsi="Arial" w:cs="Arial"/>
-          <w:sz w:val="22"/>
-          <w:szCs w:val="22"/>
-        </w:rPr>
-        <w:t xml:space="preserve">) and </w:t>
-      </w:r>
-      <w:proofErr w:type="spellStart"/>
-      <w:r>
-        <w:rPr>
-          <w:rFonts w:ascii="Arial" w:hAnsi="Arial" w:cs="Arial"/>
-          <w:sz w:val="22"/>
-          <w:szCs w:val="22"/>
-        </w:rPr>
-        <w:t>AiiDA</w:t>
-      </w:r>
-      <w:proofErr w:type="spellEnd"/>
+        <w:t>codes such as AbiPy (for A</w:t>
+      </w:r>
+      <w:r>
+        <w:rPr>
+          <w:rFonts w:ascii="Arial" w:hAnsi="Arial" w:cs="Arial"/>
+          <w:sz w:val="22"/>
+          <w:szCs w:val="22"/>
+        </w:rPr>
+        <w:t>binit) and AiiDA</w:t>
+      </w:r>
       <w:r>
         <w:rPr>
           <w:rFonts w:ascii="Arial" w:hAnsi="Arial" w:cs="Arial"/>
@@ -898,23 +813,16 @@
       </w:r>
       <w:r>
         <w:rPr>
+          <w:noProof/>
           <w:color w:val="000000" w:themeColor="text1"/>
         </w:rPr>
-        <w:t xml:space="preserve"> Schematic representation of a typical MBPT calculation workflow using Quantum Espresso and the Yambo code managed by the </w:t>
-      </w:r>
-      <w:proofErr w:type="spellStart"/>
+        <w:t>:</w:t>
+      </w:r>
       <w:r>
         <w:rPr>
           <w:color w:val="000000" w:themeColor="text1"/>
         </w:rPr>
-        <w:t>yambopy</w:t>
-      </w:r>
-      <w:proofErr w:type="spellEnd"/>
-      <w:r>
-        <w:rPr>
-          <w:color w:val="000000" w:themeColor="text1"/>
-        </w:rPr>
-        <w:t xml:space="preserve"> package.</w:t>
+        <w:t xml:space="preserve"> Schematic representation of a typical MBPT calculation workflow using Quantum Espresso and the Yambo code managed by the yambopy package.</w:t>
       </w:r>
     </w:p>
     <w:p>
@@ -926,7 +834,6 @@
           <w:szCs w:val="22"/>
         </w:rPr>
       </w:pPr>
-      <w:proofErr w:type="spellStart"/>
       <w:ins w:id="2" w:author="Alejandro MOLINA" w:date="2017-09-29T10:23:00Z">
         <w:r>
           <w:rPr>
@@ -934,6 +841,7 @@
             <w:b/>
             <w:sz w:val="22"/>
             <w:szCs w:val="22"/>
+            <w:u w:val="single"/>
           </w:rPr>
           <w:t>Y</w:t>
         </w:r>
@@ -944,28 +852,10 @@
           <w:b/>
           <w:sz w:val="22"/>
           <w:szCs w:val="22"/>
-        </w:rPr>
-        <w:t>a</w:t>
-      </w:r>
-      <w:r>
-        <w:rPr>
-          <w:rFonts w:ascii="Arial" w:hAnsi="Arial" w:cs="Arial"/>
-          <w:b/>
-          <w:sz w:val="22"/>
-          <w:szCs w:val="22"/>
-        </w:rPr>
-        <w:t>mb</w:t>
-      </w:r>
-      <w:r>
-        <w:rPr>
-          <w:rFonts w:ascii="Arial" w:hAnsi="Arial" w:cs="Arial"/>
-          <w:b/>
-          <w:sz w:val="22"/>
-          <w:szCs w:val="22"/>
-        </w:rPr>
-        <w:t>opy</w:t>
-      </w:r>
-      <w:proofErr w:type="spellEnd"/>
+          <w:u w:val="single"/>
+        </w:rPr>
+        <w:t>ambopy</w:t>
+      </w:r>
       <w:r>
         <w:rPr>
           <w:rFonts w:ascii="Arial" w:hAnsi="Arial" w:cs="Arial"/>
@@ -1046,97 +936,7 @@
           <w:sz w:val="22"/>
           <w:szCs w:val="22"/>
         </w:rPr>
-        <w:t xml:space="preserve">It is composed of three basic packages that can be used independently: </w:t>
-      </w:r>
-      <w:proofErr w:type="spellStart"/>
-      <w:r>
-        <w:rPr>
-          <w:rFonts w:ascii="Arial" w:hAnsi="Arial" w:cs="Arial"/>
-          <w:sz w:val="22"/>
-          <w:szCs w:val="22"/>
-        </w:rPr>
-        <w:t>qepy</w:t>
-      </w:r>
-      <w:proofErr w:type="spellEnd"/>
-      <w:r>
-        <w:rPr>
-          <w:rFonts w:ascii="Arial" w:hAnsi="Arial" w:cs="Arial"/>
-          <w:sz w:val="22"/>
-          <w:szCs w:val="22"/>
-        </w:rPr>
-        <w:t xml:space="preserve"> to </w:t>
-      </w:r>
-      <w:proofErr w:type="spellStart"/>
-      <w:r>
-        <w:rPr>
-          <w:rFonts w:ascii="Arial" w:hAnsi="Arial" w:cs="Arial"/>
-          <w:sz w:val="22"/>
-          <w:szCs w:val="22"/>
-        </w:rPr>
-        <w:t>handly</w:t>
-      </w:r>
-      <w:proofErr w:type="spellEnd"/>
-      <w:r>
-        <w:rPr>
-          <w:rFonts w:ascii="Arial" w:hAnsi="Arial" w:cs="Arial"/>
-          <w:sz w:val="22"/>
-          <w:szCs w:val="22"/>
-        </w:rPr>
-        <w:t xml:space="preserve"> input and output files for Quantum Espresso calculations, </w:t>
-      </w:r>
-      <w:proofErr w:type="spellStart"/>
-      <w:r>
-        <w:rPr>
-          <w:rFonts w:ascii="Arial" w:hAnsi="Arial" w:cs="Arial"/>
-          <w:sz w:val="22"/>
-          <w:szCs w:val="22"/>
-        </w:rPr>
-        <w:t>yambopy</w:t>
-      </w:r>
-      <w:proofErr w:type="spellEnd"/>
-      <w:r>
-        <w:rPr>
-          <w:rFonts w:ascii="Arial" w:hAnsi="Arial" w:cs="Arial"/>
-          <w:sz w:val="22"/>
-          <w:szCs w:val="22"/>
-        </w:rPr>
-        <w:t xml:space="preserve"> for the </w:t>
-      </w:r>
-      <w:proofErr w:type="spellStart"/>
-      <w:r>
-        <w:rPr>
-          <w:rFonts w:ascii="Arial" w:hAnsi="Arial" w:cs="Arial"/>
-          <w:sz w:val="22"/>
-          <w:szCs w:val="22"/>
-        </w:rPr>
-        <w:t>yambo</w:t>
-      </w:r>
-      <w:proofErr w:type="spellEnd"/>
-      <w:r>
-        <w:rPr>
-          <w:rFonts w:ascii="Arial" w:hAnsi="Arial" w:cs="Arial"/>
-          <w:sz w:val="22"/>
-          <w:szCs w:val="22"/>
-        </w:rPr>
-        <w:t xml:space="preserve"> workflows and </w:t>
-      </w:r>
-      <w:proofErr w:type="spellStart"/>
-      <w:r>
-        <w:rPr>
-          <w:rFonts w:ascii="Arial" w:hAnsi="Arial" w:cs="Arial"/>
-          <w:sz w:val="22"/>
-          <w:szCs w:val="22"/>
-        </w:rPr>
-        <w:t>schedulerpy</w:t>
-      </w:r>
-      <w:proofErr w:type="spellEnd"/>
-      <w:r>
-        <w:rPr>
-          <w:rFonts w:ascii="Arial" w:hAnsi="Arial" w:cs="Arial"/>
-          <w:sz w:val="22"/>
-          <w:szCs w:val="22"/>
-        </w:rPr>
-        <w:t xml:space="preserve"> to submit and manage jobs on different cluster environments.</w:t>
+        <w:t>It is composed of three basic packages that can be used independently: qepy to handly input and output files for Quantum Espresso calculations, yambopy for the yambo workflows and schedulerpy to submit and manage jobs on different cluster environments.</w:t>
       </w:r>
       <w:ins w:id="4" w:author="Alejandro MOLINA" w:date="2017-09-29T10:54:00Z">
         <w:r>
@@ -1145,25 +945,7 @@
             <w:sz w:val="22"/>
             <w:szCs w:val="22"/>
           </w:rPr>
-          <w:t xml:space="preserve"> Besides of the management of calculations, </w:t>
-        </w:r>
-        <w:proofErr w:type="spellStart"/>
-        <w:r>
-          <w:rPr>
-            <w:rFonts w:ascii="Arial" w:hAnsi="Arial" w:cs="Arial"/>
-            <w:sz w:val="22"/>
-            <w:szCs w:val="22"/>
-          </w:rPr>
-          <w:t>Yambopy</w:t>
-        </w:r>
-        <w:proofErr w:type="spellEnd"/>
-        <w:r>
-          <w:rPr>
-            <w:rFonts w:ascii="Arial" w:hAnsi="Arial" w:cs="Arial"/>
-            <w:sz w:val="22"/>
-            <w:szCs w:val="22"/>
-          </w:rPr>
-          <w:t xml:space="preserve"> includes the possibility of reading data</w:t>
+          <w:t xml:space="preserve"> Besides of the management of calculations, Yambopy includes the possibility of reading data</w:t>
         </w:r>
       </w:ins>
       <w:ins w:id="5" w:author="Alejandro MOLINA" w:date="2017-09-29T10:56:00Z">
@@ -1262,25 +1044,7 @@
           <w:sz w:val="22"/>
           <w:szCs w:val="22"/>
         </w:rPr>
-        <w:t xml:space="preserve">, </w:t>
-      </w:r>
-      <w:proofErr w:type="spellStart"/>
-      <w:r>
-        <w:rPr>
-          <w:rFonts w:ascii="Arial" w:hAnsi="Arial" w:cs="Arial"/>
-          <w:sz w:val="22"/>
-          <w:szCs w:val="22"/>
-        </w:rPr>
-        <w:t>Yambopy</w:t>
-      </w:r>
-      <w:proofErr w:type="spellEnd"/>
-      <w:r>
-        <w:rPr>
-          <w:rFonts w:ascii="Arial" w:hAnsi="Arial" w:cs="Arial"/>
-          <w:sz w:val="22"/>
-          <w:szCs w:val="22"/>
-        </w:rPr>
-        <w:t xml:space="preserve"> can read the dipoles, the electron-phonon matrix elements, and the electronic states to calculate the Raman spectra</w:t>
+        <w:t>, Yambopy can read the dipoles, the electron-phonon matrix elements, and the electronic states to calculate the Raman spectra</w:t>
       </w:r>
       <w:r>
         <w:rPr>
@@ -1298,12 +1062,112 @@
         </w:rPr>
         <w:t>.</w:t>
       </w:r>
+      <w:r>
+        <w:rPr>
+          <w:rFonts w:ascii="Arial" w:hAnsi="Arial" w:cs="Arial"/>
+          <w:sz w:val="22"/>
+          <w:szCs w:val="22"/>
+        </w:rPr>
+        <w:t xml:space="preserve"> Moreover, t</w:t>
+      </w:r>
+      <w:ins w:id="6" w:author="Alejandro MOLINA" w:date="2017-09-29T10:58:00Z">
+        <w:r>
+          <w:rPr>
+            <w:rFonts w:ascii="Arial" w:hAnsi="Arial" w:cs="Arial"/>
+            <w:sz w:val="22"/>
+            <w:szCs w:val="22"/>
+          </w:rPr>
+          <w:t>o ensure the quality of the code and its usability by the community we rely on three principles: open-source, documentation, and testing</w:t>
+        </w:r>
+        <w:r>
+          <w:rPr>
+            <w:rFonts w:ascii="Arial" w:hAnsi="Arial" w:cs="Arial"/>
+            <w:sz w:val="22"/>
+            <w:szCs w:val="22"/>
+          </w:rPr>
+          <w:t xml:space="preserve">, </w:t>
+        </w:r>
+        <w:r>
+          <w:rPr>
+            <w:rFonts w:ascii="Arial" w:hAnsi="Arial" w:cs="Arial"/>
+            <w:sz w:val="22"/>
+            <w:szCs w:val="22"/>
+          </w:rPr>
+          <w:t xml:space="preserve">We keep a public git repository hosted on </w:t>
+        </w:r>
+        <w:r>
+          <w:rPr>
+            <w:rFonts w:ascii="Arial" w:hAnsi="Arial" w:cs="Arial"/>
+            <w:sz w:val="22"/>
+            <w:szCs w:val="22"/>
+          </w:rPr>
+          <w:t>G</w:t>
+        </w:r>
+        <w:r>
+          <w:rPr>
+            <w:rFonts w:ascii="Arial" w:hAnsi="Arial" w:cs="Arial"/>
+            <w:sz w:val="22"/>
+            <w:szCs w:val="22"/>
+          </w:rPr>
+          <w:t>ithub</w:t>
+        </w:r>
+        <w:r>
+          <w:rPr>
+            <w:rFonts w:ascii="Arial" w:hAnsi="Arial" w:cs="Arial"/>
+            <w:sz w:val="22"/>
+            <w:szCs w:val="22"/>
+          </w:rPr>
+          <w:t xml:space="preserve"> </w:t>
+        </w:r>
+        <w:r>
+          <w:rPr>
+            <w:rFonts w:ascii="Arial" w:hAnsi="Arial" w:cs="Arial"/>
+            <w:sz w:val="22"/>
+            <w:szCs w:val="22"/>
+          </w:rPr>
+          <w:t xml:space="preserve">where the users can get the latest version of the code as well as contribute with patches and new features. We also created a series of tests that are executed at each modification of the code in the </w:t>
+        </w:r>
+        <w:r>
+          <w:rPr>
+            <w:rFonts w:ascii="Arial" w:hAnsi="Arial" w:cs="Arial"/>
+            <w:sz w:val="22"/>
+            <w:szCs w:val="22"/>
+          </w:rPr>
+          <w:t>G</w:t>
+        </w:r>
+        <w:r>
+          <w:rPr>
+            <w:rFonts w:ascii="Arial" w:hAnsi="Arial" w:cs="Arial"/>
+            <w:sz w:val="22"/>
+            <w:szCs w:val="22"/>
+          </w:rPr>
+          <w:t>ithub repository using the Travis-CI platform. This ensures the reliability of the code desp</w:t>
+        </w:r>
+        <w:r>
+          <w:rPr>
+            <w:rFonts w:ascii="Arial" w:hAnsi="Arial" w:cs="Arial"/>
+            <w:sz w:val="22"/>
+            <w:szCs w:val="22"/>
+          </w:rPr>
+          <w:t>ite its continuous development.</w:t>
+        </w:r>
+      </w:ins>
     </w:p>
     <w:p>
       <w:pPr>
         <w:jc w:val="both"/>
         <w:rPr>
-          <w:ins w:id="6" w:author="Alejandro MOLINA" w:date="2017-09-29T10:59:00Z"/>
+          <w:rFonts w:ascii="Arial" w:hAnsi="Arial" w:cs="Arial"/>
+          <w:sz w:val="22"/>
+          <w:szCs w:val="22"/>
+        </w:rPr>
+      </w:pPr>
+    </w:p>
+    <w:p>
+      <w:pPr>
+        <w:jc w:val="both"/>
+        <w:rPr>
+          <w:ins w:id="7" w:author="Alejandro MOLINA" w:date="2017-09-29T10:59:00Z"/>
           <w:rFonts w:ascii="Arial" w:hAnsi="Arial" w:cs="Arial"/>
           <w:sz w:val="22"/>
           <w:szCs w:val="22"/>
@@ -1319,13 +1183,11 @@
         <w:spacing w:after="240"/>
         <w:jc w:val="both"/>
         <w:rPr>
-          <w:ins w:id="7" w:author="Alejandro MOLINA" w:date="2017-09-29T10:59:00Z"/>
-          <w:rFonts w:ascii="Arial" w:hAnsi="Arial" w:cs="Arial"/>
-          <w:sz w:val="22"/>
-          <w:szCs w:val="22"/>
-        </w:rPr>
-      </w:pPr>
-      <w:proofErr w:type="gramStart"/>
+          <w:rFonts w:ascii="Arial" w:hAnsi="Arial" w:cs="Arial"/>
+          <w:sz w:val="22"/>
+          <w:szCs w:val="22"/>
+        </w:rPr>
+      </w:pPr>
       <w:ins w:id="8" w:author="Alejandro MOLINA" w:date="2017-09-29T10:59:00Z">
         <w:r>
           <w:rPr>
@@ -1334,10 +1196,21 @@
             <w:color w:val="000000" w:themeColor="text1"/>
             <w:sz w:val="22"/>
             <w:szCs w:val="22"/>
-          </w:rPr>
-          <w:t>Visualization of simulations.</w:t>
-        </w:r>
-        <w:proofErr w:type="gramEnd"/>
+            <w:u w:val="single"/>
+          </w:rPr>
+          <w:lastRenderedPageBreak/>
+          <w:t>Visualization of simulations</w:t>
+        </w:r>
+        <w:r>
+          <w:rPr>
+            <w:rFonts w:ascii="Arial" w:hAnsi="Arial" w:cs="Arial"/>
+            <w:b/>
+            <w:color w:val="000000" w:themeColor="text1"/>
+            <w:sz w:val="22"/>
+            <w:szCs w:val="22"/>
+          </w:rPr>
+          <w:t>.</w:t>
+        </w:r>
         <w:r>
           <w:rPr>
             <w:rFonts w:ascii="Arial" w:hAnsi="Arial" w:cs="Arial"/>
@@ -1354,25 +1227,7 @@
             <w:sz w:val="22"/>
             <w:szCs w:val="22"/>
           </w:rPr>
-          <w:t xml:space="preserve">Another tool intensively developed in </w:t>
-        </w:r>
-        <w:proofErr w:type="spellStart"/>
-        <w:r>
-          <w:rPr>
-            <w:rFonts w:ascii="Arial" w:hAnsi="Arial" w:cs="Arial"/>
-            <w:sz w:val="22"/>
-            <w:szCs w:val="22"/>
-          </w:rPr>
-          <w:t>Yambopy</w:t>
-        </w:r>
-        <w:proofErr w:type="spellEnd"/>
-        <w:r>
-          <w:rPr>
-            <w:rFonts w:ascii="Arial" w:hAnsi="Arial" w:cs="Arial"/>
-            <w:sz w:val="22"/>
-            <w:szCs w:val="22"/>
-          </w:rPr>
-          <w:t xml:space="preserve"> is the representation of the</w:t>
+          <w:t>Another tool intensively developed in Yambopy is the representation of the</w:t>
         </w:r>
         <w:r>
           <w:rPr>
@@ -1416,59 +1271,105 @@
             <w:sz w:val="22"/>
             <w:szCs w:val="22"/>
           </w:rPr>
-          <w:t xml:space="preserve">. In addition to the workflow management, </w:t>
-        </w:r>
-        <w:proofErr w:type="spellStart"/>
+          <w:t xml:space="preserve">. </w:t>
+        </w:r>
+      </w:ins>
+      <w:r>
+        <w:rPr>
+          <w:rFonts w:ascii="Arial" w:hAnsi="Arial" w:cs="Arial"/>
+          <w:sz w:val="22"/>
+          <w:szCs w:val="22"/>
+        </w:rPr>
+        <w:t>Therefore,</w:t>
+      </w:r>
+      <w:ins w:id="12" w:author="Alejandro MOLINA" w:date="2017-09-29T10:59:00Z">
         <w:r>
           <w:rPr>
             <w:rFonts w:ascii="Arial" w:hAnsi="Arial" w:cs="Arial"/>
             <w:sz w:val="22"/>
             <w:szCs w:val="22"/>
           </w:rPr>
-          <w:t>Yambopy</w:t>
-        </w:r>
-        <w:proofErr w:type="spellEnd"/>
+          <w:t xml:space="preserve"> Yambopy </w:t>
+        </w:r>
+      </w:ins>
+      <w:r>
+        <w:rPr>
+          <w:rFonts w:ascii="Arial" w:hAnsi="Arial" w:cs="Arial"/>
+          <w:sz w:val="22"/>
+          <w:szCs w:val="22"/>
+        </w:rPr>
+        <w:t>handles</w:t>
+      </w:r>
+      <w:ins w:id="13" w:author="Alejandro MOLINA" w:date="2017-09-29T10:59:00Z">
         <w:r>
           <w:rPr>
             <w:rFonts w:ascii="Arial" w:hAnsi="Arial" w:cs="Arial"/>
             <w:sz w:val="22"/>
             <w:szCs w:val="22"/>
           </w:rPr>
-          <w:t xml:space="preserve"> reads </w:t>
-        </w:r>
-        <w:proofErr w:type="spellStart"/>
+          <w:t xml:space="preserve"> netCDF and output files of Yambo to visualize</w:t>
+        </w:r>
+      </w:ins>
+      <w:r>
+        <w:rPr>
+          <w:rFonts w:ascii="Arial" w:hAnsi="Arial" w:cs="Arial"/>
+          <w:sz w:val="22"/>
+          <w:szCs w:val="22"/>
+        </w:rPr>
+        <w:t xml:space="preserve"> and</w:t>
+      </w:r>
+      <w:ins w:id="14" w:author="Alejandro MOLINA" w:date="2017-09-29T10:59:00Z">
         <w:r>
           <w:rPr>
             <w:rFonts w:ascii="Arial" w:hAnsi="Arial" w:cs="Arial"/>
             <w:sz w:val="22"/>
             <w:szCs w:val="22"/>
           </w:rPr>
-          <w:t>netCDF</w:t>
-        </w:r>
-        <w:proofErr w:type="spellEnd"/>
+          <w:t xml:space="preserve"> </w:t>
+        </w:r>
         <w:r>
           <w:rPr>
             <w:rFonts w:ascii="Arial" w:hAnsi="Arial" w:cs="Arial"/>
             <w:sz w:val="22"/>
             <w:szCs w:val="22"/>
           </w:rPr>
-          <w:t xml:space="preserve"> and output files of Yambo to visualize</w:t>
-        </w:r>
+          <w:t>analyze</w:t>
+        </w:r>
+      </w:ins>
+      <w:r>
+        <w:rPr>
+          <w:rFonts w:ascii="Arial" w:hAnsi="Arial" w:cs="Arial"/>
+          <w:sz w:val="22"/>
+          <w:szCs w:val="22"/>
+        </w:rPr>
+        <w:t xml:space="preserve"> </w:t>
+      </w:r>
+      <w:ins w:id="15" w:author="Alejandro MOLINA" w:date="2017-09-29T10:59:00Z">
         <w:r>
           <w:rPr>
             <w:rFonts w:ascii="Arial" w:hAnsi="Arial" w:cs="Arial"/>
             <w:sz w:val="22"/>
             <w:szCs w:val="22"/>
           </w:rPr>
-          <w:t xml:space="preserve">, </w:t>
-        </w:r>
+          <w:t>the data.</w:t>
+        </w:r>
+      </w:ins>
+      <w:r>
+        <w:rPr>
+          <w:rFonts w:ascii="Arial" w:hAnsi="Arial" w:cs="Arial"/>
+          <w:sz w:val="22"/>
+          <w:szCs w:val="22"/>
+        </w:rPr>
+        <w:t xml:space="preserve"> </w:t>
+      </w:r>
+      <w:ins w:id="16" w:author="Alejandro MOLINA" w:date="2017-09-29T10:59:00Z">
         <w:r>
           <w:rPr>
             <w:rFonts w:ascii="Arial" w:hAnsi="Arial" w:cs="Arial"/>
             <w:sz w:val="22"/>
             <w:szCs w:val="22"/>
           </w:rPr>
-          <w:t>analyze</w:t>
+          <w:t>For instance,</w:t>
         </w:r>
         <w:r>
           <w:rPr>
@@ -1476,7 +1377,7 @@
             <w:sz w:val="22"/>
             <w:szCs w:val="22"/>
           </w:rPr>
-          <w:t>,</w:t>
+          <w:t xml:space="preserve"> </w:t>
         </w:r>
         <w:r>
           <w:rPr>
@@ -1484,7 +1385,7 @@
             <w:sz w:val="22"/>
             <w:szCs w:val="22"/>
           </w:rPr>
-          <w:t xml:space="preserve"> and handle the data.</w:t>
+          <w:t>i</w:t>
         </w:r>
         <w:r>
           <w:rPr>
@@ -1492,7 +1393,7 @@
             <w:sz w:val="22"/>
             <w:szCs w:val="22"/>
           </w:rPr>
-          <w:t xml:space="preserve"> For instance,</w:t>
+          <w:t xml:space="preserve">n the case of the Bethe-Salpeter, we can analyze the independent-particle states that build the exciton state, </w:t>
         </w:r>
         <w:r>
           <w:rPr>
@@ -1500,155 +1401,115 @@
             <w:sz w:val="22"/>
             <w:szCs w:val="22"/>
           </w:rPr>
+          <w:t xml:space="preserve">gather </w:t>
+        </w:r>
+      </w:ins>
+      <w:r>
+        <w:rPr>
+          <w:rFonts w:ascii="Arial" w:hAnsi="Arial" w:cs="Arial"/>
+          <w:sz w:val="22"/>
+          <w:szCs w:val="22"/>
+        </w:rPr>
+        <w:t>the</w:t>
+      </w:r>
+      <w:ins w:id="17" w:author="Alejandro MOLINA" w:date="2017-09-29T10:59:00Z">
+        <w:r>
+          <w:rPr>
+            <w:rFonts w:ascii="Arial" w:hAnsi="Arial" w:cs="Arial"/>
+            <w:sz w:val="22"/>
+            <w:szCs w:val="22"/>
+          </w:rPr>
+          <w:t xml:space="preserve"> data of </w:t>
+        </w:r>
+        <w:r>
+          <w:rPr>
+            <w:rFonts w:ascii="Arial" w:hAnsi="Arial" w:cs="Arial"/>
+            <w:sz w:val="22"/>
+            <w:szCs w:val="22"/>
+          </w:rPr>
+          <w:t>the exciton wave function represented at the reciprocal and real space</w:t>
+        </w:r>
+        <w:r>
+          <w:rPr>
+            <w:rFonts w:ascii="Arial" w:hAnsi="Arial" w:cs="Arial"/>
+            <w:sz w:val="22"/>
+            <w:szCs w:val="22"/>
+          </w:rPr>
+          <w:t xml:space="preserve">. </w:t>
+        </w:r>
+      </w:ins>
+      <w:r>
+        <w:rPr>
+          <w:rFonts w:ascii="Arial" w:hAnsi="Arial" w:cs="Arial"/>
+          <w:sz w:val="22"/>
+          <w:szCs w:val="22"/>
+        </w:rPr>
+        <w:t>Thus, w</w:t>
+      </w:r>
+      <w:ins w:id="18" w:author="Alejandro MOLINA" w:date="2017-09-29T10:59:00Z">
+        <w:r>
+          <w:rPr>
+            <w:rFonts w:ascii="Arial" w:hAnsi="Arial" w:cs="Arial"/>
+            <w:sz w:val="22"/>
+            <w:szCs w:val="22"/>
+          </w:rPr>
+          <w:t>e can associate the peaks of the optical spectra to the excitonic wave functions. F</w:t>
+        </w:r>
+        <w:r>
+          <w:rPr>
+            <w:rFonts w:ascii="Arial" w:hAnsi="Arial" w:cs="Arial"/>
+            <w:sz w:val="22"/>
+            <w:szCs w:val="22"/>
+          </w:rPr>
+          <w:t xml:space="preserve">or GW calculations, Yambopy is able to read quasi-particle energies, represent the band structure, </w:t>
+        </w:r>
+        <w:r>
+          <w:rPr>
+            <w:rFonts w:ascii="Arial" w:hAnsi="Arial" w:cs="Arial"/>
+            <w:sz w:val="22"/>
+            <w:szCs w:val="22"/>
+          </w:rPr>
+          <w:t xml:space="preserve">and </w:t>
+        </w:r>
+        <w:r>
+          <w:rPr>
+            <w:rFonts w:ascii="Arial" w:hAnsi="Arial" w:cs="Arial"/>
+            <w:sz w:val="22"/>
+            <w:szCs w:val="22"/>
+          </w:rPr>
+          <w:t>plot the dielectric screening.</w:t>
+        </w:r>
+      </w:ins>
+      <w:ins w:id="19" w:author="Alejandro MOLINA" w:date="2017-09-29T16:33:00Z">
+        <w:r>
+          <w:rPr>
+            <w:rFonts w:ascii="Arial" w:hAnsi="Arial" w:cs="Arial"/>
+            <w:sz w:val="22"/>
+            <w:szCs w:val="22"/>
+          </w:rPr>
           <w:t xml:space="preserve"> </w:t>
         </w:r>
+      </w:ins>
+      <w:bookmarkStart w:id="20" w:name="_GoBack"/>
+      <w:bookmarkEnd w:id="20"/>
+      <w:ins w:id="21" w:author="Alejandro MOLINA" w:date="2017-09-29T10:59:00Z">
         <w:r>
           <w:rPr>
             <w:rFonts w:ascii="Arial" w:hAnsi="Arial" w:cs="Arial"/>
             <w:sz w:val="22"/>
             <w:szCs w:val="22"/>
           </w:rPr>
-          <w:t>i</w:t>
-        </w:r>
-        <w:r>
-          <w:rPr>
-            <w:rFonts w:ascii="Arial" w:hAnsi="Arial" w:cs="Arial"/>
-            <w:sz w:val="22"/>
-            <w:szCs w:val="22"/>
-          </w:rPr>
-          <w:t>n the case of the Bethe-</w:t>
-        </w:r>
-        <w:proofErr w:type="spellStart"/>
-        <w:r>
-          <w:rPr>
-            <w:rFonts w:ascii="Arial" w:hAnsi="Arial" w:cs="Arial"/>
-            <w:sz w:val="22"/>
-            <w:szCs w:val="22"/>
-          </w:rPr>
-          <w:t>Salpeter</w:t>
-        </w:r>
-        <w:proofErr w:type="spellEnd"/>
-        <w:r>
-          <w:rPr>
-            <w:rFonts w:ascii="Arial" w:hAnsi="Arial" w:cs="Arial"/>
-            <w:sz w:val="22"/>
-            <w:szCs w:val="22"/>
-          </w:rPr>
-          <w:t xml:space="preserve">, we can analyze the independent-particle states that build the exciton state, </w:t>
-        </w:r>
-        <w:r>
-          <w:rPr>
-            <w:rFonts w:ascii="Arial" w:hAnsi="Arial" w:cs="Arial"/>
-            <w:sz w:val="22"/>
-            <w:szCs w:val="22"/>
-          </w:rPr>
-          <w:t xml:space="preserve">gather de data of </w:t>
-        </w:r>
-        <w:r>
-          <w:rPr>
-            <w:rFonts w:ascii="Arial" w:hAnsi="Arial" w:cs="Arial"/>
-            <w:sz w:val="22"/>
-            <w:szCs w:val="22"/>
-          </w:rPr>
-          <w:t>the exciton wave function represented at the reciprocal and real space</w:t>
-        </w:r>
-        <w:r>
-          <w:rPr>
-            <w:rFonts w:ascii="Arial" w:hAnsi="Arial" w:cs="Arial"/>
-            <w:sz w:val="22"/>
-            <w:szCs w:val="22"/>
-          </w:rPr>
-          <w:t>. We can associate the peaks of the optical spectra to the excitonic wave functions. F</w:t>
-        </w:r>
-        <w:r>
-          <w:rPr>
-            <w:rFonts w:ascii="Arial" w:hAnsi="Arial" w:cs="Arial"/>
-            <w:sz w:val="22"/>
-            <w:szCs w:val="22"/>
-          </w:rPr>
-          <w:t xml:space="preserve">or GW calculations, </w:t>
-        </w:r>
-        <w:proofErr w:type="spellStart"/>
-        <w:r>
-          <w:rPr>
-            <w:rFonts w:ascii="Arial" w:hAnsi="Arial" w:cs="Arial"/>
-            <w:sz w:val="22"/>
-            <w:szCs w:val="22"/>
-          </w:rPr>
-          <w:t>Yambopy</w:t>
-        </w:r>
-        <w:proofErr w:type="spellEnd"/>
-        <w:r>
-          <w:rPr>
-            <w:rFonts w:ascii="Arial" w:hAnsi="Arial" w:cs="Arial"/>
-            <w:sz w:val="22"/>
-            <w:szCs w:val="22"/>
-          </w:rPr>
-          <w:t xml:space="preserve"> is able to read quasi-particle energies, represent the band structure, </w:t>
-        </w:r>
-        <w:r>
-          <w:rPr>
-            <w:rFonts w:ascii="Arial" w:hAnsi="Arial" w:cs="Arial"/>
-            <w:sz w:val="22"/>
-            <w:szCs w:val="22"/>
-          </w:rPr>
-          <w:t xml:space="preserve">and </w:t>
-        </w:r>
-        <w:r>
-          <w:rPr>
-            <w:rFonts w:ascii="Arial" w:hAnsi="Arial" w:cs="Arial"/>
-            <w:sz w:val="22"/>
-            <w:szCs w:val="22"/>
-          </w:rPr>
-          <w:t>plot the dielectric screening.</w:t>
-        </w:r>
-        <w:r>
-          <w:rPr>
-            <w:rFonts w:ascii="Arial" w:hAnsi="Arial" w:cs="Arial"/>
-            <w:sz w:val="22"/>
-            <w:szCs w:val="22"/>
-          </w:rPr>
-          <w:t xml:space="preserve"> </w:t>
-        </w:r>
-        <w:proofErr w:type="spellStart"/>
-        <w:r>
-          <w:rPr>
-            <w:rFonts w:ascii="Arial" w:hAnsi="Arial" w:cs="Arial"/>
-            <w:sz w:val="22"/>
-            <w:szCs w:val="22"/>
-          </w:rPr>
-          <w:t>Yambopy</w:t>
-        </w:r>
-        <w:proofErr w:type="spellEnd"/>
-        <w:r>
-          <w:rPr>
-            <w:rFonts w:ascii="Arial" w:hAnsi="Arial" w:cs="Arial"/>
-            <w:sz w:val="22"/>
-            <w:szCs w:val="22"/>
-          </w:rPr>
-          <w:t xml:space="preserve"> also contains a set of scripts to analyze carrier dynamics simulations, representing the occupation of the energy levels as a function of time.</w:t>
+          <w:t>Yambopy also contains a set of scripts to analyze carrier dynamics simulations, representing the occupation of the energy levels as a function of time</w:t>
         </w:r>
       </w:ins>
-    </w:p>
-    <w:p>
-      <w:pPr>
-        <w:jc w:val="both"/>
-        <w:rPr>
-          <w:rFonts w:ascii="Arial" w:hAnsi="Arial" w:cs="Arial"/>
-          <w:sz w:val="22"/>
-          <w:szCs w:val="22"/>
-        </w:rPr>
-      </w:pPr>
-    </w:p>
-    <w:p>
-      <w:pPr>
-        <w:jc w:val="both"/>
-        <w:rPr>
-          <w:rFonts w:ascii="Arial" w:hAnsi="Arial" w:cs="Arial"/>
-          <w:sz w:val="22"/>
-          <w:szCs w:val="22"/>
-        </w:rPr>
-      </w:pPr>
+      <w:r>
+        <w:rPr>
+          <w:rFonts w:ascii="Arial" w:hAnsi="Arial" w:cs="Arial"/>
+          <w:sz w:val="22"/>
+          <w:szCs w:val="22"/>
+        </w:rPr>
+        <w:t xml:space="preserve"> and the occupations of selected bands in the Brillouin zone as a function of time.</w:t>
+      </w:r>
     </w:p>
     <w:p>
       <w:pPr>
@@ -1664,15 +1525,25 @@
           <w:szCs w:val="22"/>
         </w:rPr>
       </w:pPr>
-      <w:ins w:id="12" w:author="Alejandro MOLINA" w:date="2017-09-29T10:20:00Z">
+      <w:ins w:id="22" w:author="Alejandro MOLINA" w:date="2017-09-29T10:20:00Z">
         <w:r>
           <w:rPr>
             <w:rFonts w:ascii="Arial" w:hAnsi="Arial" w:cs="Arial"/>
             <w:b/>
             <w:sz w:val="22"/>
             <w:szCs w:val="22"/>
-          </w:rPr>
-          <w:t>Outlook.</w:t>
+            <w:u w:val="single"/>
+          </w:rPr>
+          <w:t>Outlook</w:t>
+        </w:r>
+        <w:r>
+          <w:rPr>
+            <w:rFonts w:ascii="Arial" w:hAnsi="Arial" w:cs="Arial"/>
+            <w:b/>
+            <w:sz w:val="22"/>
+            <w:szCs w:val="22"/>
+          </w:rPr>
+          <w:t>.</w:t>
         </w:r>
       </w:ins>
       <w:r>
@@ -1753,36 +1624,8 @@
           <w:sz w:val="22"/>
           <w:szCs w:val="22"/>
         </w:rPr>
-        <w:t xml:space="preserve">like in the </w:t>
-      </w:r>
-      <w:proofErr w:type="spellStart"/>
-      <w:r>
-        <w:rPr>
-          <w:rFonts w:ascii="Arial" w:hAnsi="Arial" w:cs="Arial"/>
-          <w:sz w:val="22"/>
-          <w:szCs w:val="22"/>
-        </w:rPr>
-        <w:t>AbiPy</w:t>
-      </w:r>
-      <w:proofErr w:type="spellEnd"/>
-      <w:r>
-        <w:rPr>
-          <w:rFonts w:ascii="Arial" w:hAnsi="Arial" w:cs="Arial"/>
-          <w:sz w:val="22"/>
-          <w:szCs w:val="22"/>
-        </w:rPr>
-        <w:t xml:space="preserve"> or </w:t>
-      </w:r>
-      <w:proofErr w:type="spellStart"/>
-      <w:r>
-        <w:rPr>
-          <w:rFonts w:ascii="Arial" w:hAnsi="Arial" w:cs="Arial"/>
-          <w:sz w:val="22"/>
-          <w:szCs w:val="22"/>
-        </w:rPr>
-        <w:t>AiiDA</w:t>
-      </w:r>
-      <w:proofErr w:type="spellEnd"/>
+        <w:t>like in the AbiPy or AiiDA</w:t>
+      </w:r>
       <w:r>
         <w:rPr>
           <w:rFonts w:ascii="Arial" w:hAnsi="Arial" w:cs="Arial"/>
@@ -1918,6 +1761,14 @@
           <w:szCs w:val="22"/>
         </w:rPr>
         <w:t xml:space="preserve"> Another aim is to automatize convergence tests.</w:t>
+      </w:r>
+    </w:p>
+    <w:p>
+      <w:pPr>
+        <w:pStyle w:val="Heading2"/>
+      </w:pPr>
+      <w:r>
+        <w:t>Codes</w:t>
       </w:r>
     </w:p>
     <w:p>
@@ -1926,21 +1777,11 @@
         <w:jc w:val="both"/>
         <w:textAlignment w:val="baseline"/>
         <w:rPr>
-          <w:rFonts w:ascii="Arial" w:hAnsi="Arial" w:cs="Arial"/>
-          <w:sz w:val="22"/>
-          <w:szCs w:val="22"/>
-          <w:highlight w:val="yellow"/>
-        </w:rPr>
-      </w:pPr>
-    </w:p>
-    <w:p>
-      <w:pPr>
-        <w:pStyle w:val="Heading2"/>
-      </w:pPr>
-      <w:r>
-        <w:lastRenderedPageBreak/>
-        <w:t>Codes</w:t>
-      </w:r>
+          <w:rFonts w:ascii="Arial" w:eastAsia="Times New Roman" w:hAnsi="Arial" w:cs="Arial"/>
+          <w:sz w:val="22"/>
+          <w:szCs w:val="22"/>
+        </w:rPr>
+      </w:pPr>
     </w:p>
     <w:p>
       <w:pPr>
@@ -1953,6 +1794,38 @@
           <w:szCs w:val="22"/>
         </w:rPr>
       </w:pPr>
+      <w:r>
+        <w:rPr>
+          <w:rFonts w:ascii="Arial" w:eastAsia="Times New Roman" w:hAnsi="Arial" w:cs="Arial"/>
+          <w:sz w:val="22"/>
+          <w:szCs w:val="22"/>
+        </w:rPr>
+        <w:t>Yambopy is a py</w:t>
+      </w:r>
+      <w:r>
+        <w:rPr>
+          <w:rFonts w:ascii="Arial" w:eastAsia="Times New Roman" w:hAnsi="Arial" w:cs="Arial"/>
+          <w:sz w:val="22"/>
+          <w:szCs w:val="22"/>
+        </w:rPr>
+        <w:t>thon code that provides a set of python classes to read and write Yambo input files</w:t>
+      </w:r>
+      <w:r>
+        <w:rPr>
+          <w:rFonts w:ascii="Arial" w:eastAsia="Times New Roman" w:hAnsi="Arial" w:cs="Arial"/>
+          <w:sz w:val="22"/>
+          <w:szCs w:val="22"/>
+        </w:rPr>
+        <w:t xml:space="preserve"> and databasese. Included in the package is qepy wich handles the input and output files of Quantum Espresso</w:t>
+      </w:r>
+      <w:r>
+        <w:rPr>
+          <w:rFonts w:ascii="Arial" w:eastAsia="Times New Roman" w:hAnsi="Arial" w:cs="Arial"/>
+          <w:sz w:val="22"/>
+          <w:szCs w:val="22"/>
+        </w:rPr>
+        <w:t xml:space="preserve">. </w:t>
+      </w:r>
     </w:p>
     <w:p>
       <w:pPr>
@@ -1965,23 +1838,21 @@
           <w:szCs w:val="22"/>
         </w:rPr>
       </w:pPr>
-      <w:proofErr w:type="spellStart"/>
       <w:r>
         <w:rPr>
           <w:rFonts w:ascii="Arial" w:eastAsia="Times New Roman" w:hAnsi="Arial" w:cs="Arial"/>
           <w:sz w:val="22"/>
           <w:szCs w:val="22"/>
         </w:rPr>
-        <w:t>Yambopy</w:t>
-      </w:r>
-      <w:proofErr w:type="spellEnd"/>
+        <w:t xml:space="preserve">Yambopy </w:t>
+      </w:r>
       <w:r>
         <w:rPr>
           <w:rFonts w:ascii="Arial" w:eastAsia="Times New Roman" w:hAnsi="Arial" w:cs="Arial"/>
           <w:sz w:val="22"/>
           <w:szCs w:val="22"/>
         </w:rPr>
-        <w:t xml:space="preserve"> is a py</w:t>
+        <w:t>uses python</w:t>
       </w:r>
       <w:r>
         <w:rPr>
@@ -1989,7 +1860,7 @@
           <w:sz w:val="22"/>
           <w:szCs w:val="22"/>
         </w:rPr>
-        <w:t>thon code that provides a set of python classes to read and write Yambo input files</w:t>
+        <w:t xml:space="preserve"> 2.7 and </w:t>
       </w:r>
       <w:r>
         <w:rPr>
@@ -1997,69 +1868,71 @@
           <w:sz w:val="22"/>
           <w:szCs w:val="22"/>
         </w:rPr>
-        <w:t xml:space="preserve"> and </w:t>
-      </w:r>
-      <w:proofErr w:type="spellStart"/>
+        <w:t xml:space="preserve">some standard python </w:t>
+      </w:r>
       <w:r>
         <w:rPr>
           <w:rFonts w:ascii="Arial" w:eastAsia="Times New Roman" w:hAnsi="Arial" w:cs="Arial"/>
           <w:sz w:val="22"/>
           <w:szCs w:val="22"/>
         </w:rPr>
-        <w:t>databasese</w:t>
-      </w:r>
-      <w:proofErr w:type="spellEnd"/>
+        <w:t>librari</w:t>
+      </w:r>
       <w:r>
         <w:rPr>
           <w:rFonts w:ascii="Arial" w:eastAsia="Times New Roman" w:hAnsi="Arial" w:cs="Arial"/>
           <w:sz w:val="22"/>
           <w:szCs w:val="22"/>
         </w:rPr>
-        <w:t xml:space="preserve">. Included in the package is </w:t>
-      </w:r>
-      <w:proofErr w:type="spellStart"/>
+        <w:t>es such as numpy, matplotlib, and netCDF4</w:t>
+      </w:r>
       <w:r>
         <w:rPr>
           <w:rFonts w:ascii="Arial" w:eastAsia="Times New Roman" w:hAnsi="Arial" w:cs="Arial"/>
           <w:sz w:val="22"/>
           <w:szCs w:val="22"/>
         </w:rPr>
-        <w:t>qepy</w:t>
-      </w:r>
-      <w:proofErr w:type="spellEnd"/>
+        <w:t xml:space="preserve">. We are currently </w:t>
+      </w:r>
       <w:r>
         <w:rPr>
           <w:rFonts w:ascii="Arial" w:eastAsia="Times New Roman" w:hAnsi="Arial" w:cs="Arial"/>
           <w:sz w:val="22"/>
           <w:szCs w:val="22"/>
         </w:rPr>
+        <w:t xml:space="preserve">adapting to code to be compatible with </w:t>
+      </w:r>
+      <w:r>
+        <w:rPr>
+          <w:rFonts w:ascii="Arial" w:eastAsia="Times New Roman" w:hAnsi="Arial" w:cs="Arial"/>
+          <w:sz w:val="22"/>
+          <w:szCs w:val="22"/>
+        </w:rPr>
+        <w:t>python</w:t>
+      </w:r>
+      <w:r>
+        <w:rPr>
+          <w:rFonts w:ascii="Arial" w:eastAsia="Times New Roman" w:hAnsi="Arial" w:cs="Arial"/>
+          <w:sz w:val="22"/>
+          <w:szCs w:val="22"/>
+        </w:rPr>
         <w:t xml:space="preserve"> </w:t>
       </w:r>
-      <w:proofErr w:type="spellStart"/>
       <w:r>
         <w:rPr>
           <w:rFonts w:ascii="Arial" w:eastAsia="Times New Roman" w:hAnsi="Arial" w:cs="Arial"/>
           <w:sz w:val="22"/>
           <w:szCs w:val="22"/>
         </w:rPr>
-        <w:t>wich</w:t>
-      </w:r>
-      <w:proofErr w:type="spellEnd"/>
+        <w:t>3.X.</w:t>
+      </w:r>
       <w:r>
         <w:rPr>
           <w:rFonts w:ascii="Arial" w:eastAsia="Times New Roman" w:hAnsi="Arial" w:cs="Arial"/>
           <w:sz w:val="22"/>
           <w:szCs w:val="22"/>
         </w:rPr>
-        <w:t xml:space="preserve"> handles the input and output files of Quantum Espresso</w:t>
-      </w:r>
-      <w:r>
-        <w:rPr>
-          <w:rFonts w:ascii="Arial" w:eastAsia="Times New Roman" w:hAnsi="Arial" w:cs="Arial"/>
-          <w:sz w:val="22"/>
-          <w:szCs w:val="22"/>
-        </w:rPr>
-        <w:t xml:space="preserve">. </w:t>
+        <w:t xml:space="preserve"> </w:t>
       </w:r>
     </w:p>
     <w:p>
@@ -2073,147 +1946,13 @@
           <w:szCs w:val="22"/>
         </w:rPr>
       </w:pPr>
-      <w:proofErr w:type="spellStart"/>
-      <w:r>
-        <w:rPr>
-          <w:rFonts w:ascii="Arial" w:eastAsia="Times New Roman" w:hAnsi="Arial" w:cs="Arial"/>
-          <w:sz w:val="22"/>
-          <w:szCs w:val="22"/>
-        </w:rPr>
-        <w:t>Yambopy</w:t>
-      </w:r>
-      <w:proofErr w:type="spellEnd"/>
-      <w:r>
-        <w:rPr>
-          <w:rFonts w:ascii="Arial" w:eastAsia="Times New Roman" w:hAnsi="Arial" w:cs="Arial"/>
-          <w:sz w:val="22"/>
-          <w:szCs w:val="22"/>
-        </w:rPr>
-        <w:t xml:space="preserve"> </w:t>
-      </w:r>
-      <w:r>
-        <w:rPr>
-          <w:rFonts w:ascii="Arial" w:eastAsia="Times New Roman" w:hAnsi="Arial" w:cs="Arial"/>
-          <w:sz w:val="22"/>
-          <w:szCs w:val="22"/>
-        </w:rPr>
-        <w:t>uses python</w:t>
-      </w:r>
-      <w:r>
-        <w:rPr>
-          <w:rFonts w:ascii="Arial" w:eastAsia="Times New Roman" w:hAnsi="Arial" w:cs="Arial"/>
-          <w:sz w:val="22"/>
-          <w:szCs w:val="22"/>
-        </w:rPr>
-        <w:t xml:space="preserve"> 2.7 and </w:t>
-      </w:r>
-      <w:r>
-        <w:rPr>
-          <w:rFonts w:ascii="Arial" w:eastAsia="Times New Roman" w:hAnsi="Arial" w:cs="Arial"/>
-          <w:sz w:val="22"/>
-          <w:szCs w:val="22"/>
-        </w:rPr>
-        <w:t xml:space="preserve">some standard python </w:t>
-      </w:r>
-      <w:r>
-        <w:rPr>
-          <w:rFonts w:ascii="Arial" w:eastAsia="Times New Roman" w:hAnsi="Arial" w:cs="Arial"/>
-          <w:sz w:val="22"/>
-          <w:szCs w:val="22"/>
-        </w:rPr>
-        <w:t>librari</w:t>
-      </w:r>
-      <w:r>
-        <w:rPr>
-          <w:rFonts w:ascii="Arial" w:eastAsia="Times New Roman" w:hAnsi="Arial" w:cs="Arial"/>
-          <w:sz w:val="22"/>
-          <w:szCs w:val="22"/>
-        </w:rPr>
-        <w:t xml:space="preserve">es such as </w:t>
-      </w:r>
-      <w:proofErr w:type="spellStart"/>
-      <w:r>
-        <w:rPr>
-          <w:rFonts w:ascii="Arial" w:eastAsia="Times New Roman" w:hAnsi="Arial" w:cs="Arial"/>
-          <w:sz w:val="22"/>
-          <w:szCs w:val="22"/>
-        </w:rPr>
-        <w:t>numpy</w:t>
-      </w:r>
-      <w:proofErr w:type="spellEnd"/>
-      <w:r>
-        <w:rPr>
-          <w:rFonts w:ascii="Arial" w:eastAsia="Times New Roman" w:hAnsi="Arial" w:cs="Arial"/>
-          <w:sz w:val="22"/>
-          <w:szCs w:val="22"/>
-        </w:rPr>
-        <w:t xml:space="preserve">, </w:t>
-      </w:r>
-      <w:proofErr w:type="spellStart"/>
-      <w:r>
-        <w:rPr>
-          <w:rFonts w:ascii="Arial" w:eastAsia="Times New Roman" w:hAnsi="Arial" w:cs="Arial"/>
-          <w:sz w:val="22"/>
-          <w:szCs w:val="22"/>
-        </w:rPr>
-        <w:t>matplotlib</w:t>
-      </w:r>
-      <w:proofErr w:type="spellEnd"/>
-      <w:r>
-        <w:rPr>
-          <w:rFonts w:ascii="Arial" w:eastAsia="Times New Roman" w:hAnsi="Arial" w:cs="Arial"/>
-          <w:sz w:val="22"/>
-          <w:szCs w:val="22"/>
-        </w:rPr>
-        <w:t>, and netCDF4</w:t>
-      </w:r>
-      <w:r>
-        <w:rPr>
-          <w:rFonts w:ascii="Arial" w:eastAsia="Times New Roman" w:hAnsi="Arial" w:cs="Arial"/>
-          <w:sz w:val="22"/>
-          <w:szCs w:val="22"/>
-        </w:rPr>
-        <w:t xml:space="preserve">. We are currently </w:t>
-      </w:r>
-      <w:r>
-        <w:rPr>
-          <w:rFonts w:ascii="Arial" w:eastAsia="Times New Roman" w:hAnsi="Arial" w:cs="Arial"/>
-          <w:sz w:val="22"/>
-          <w:szCs w:val="22"/>
-        </w:rPr>
-        <w:t xml:space="preserve">adapting to code to be compatible with </w:t>
-      </w:r>
-      <w:r>
-        <w:rPr>
-          <w:rFonts w:ascii="Arial" w:eastAsia="Times New Roman" w:hAnsi="Arial" w:cs="Arial"/>
-          <w:sz w:val="22"/>
-          <w:szCs w:val="22"/>
-        </w:rPr>
-        <w:t>python</w:t>
-      </w:r>
-      <w:r>
-        <w:rPr>
-          <w:rFonts w:ascii="Arial" w:eastAsia="Times New Roman" w:hAnsi="Arial" w:cs="Arial"/>
-          <w:sz w:val="22"/>
-          <w:szCs w:val="22"/>
-        </w:rPr>
-        <w:t xml:space="preserve"> </w:t>
-      </w:r>
-      <w:r>
-        <w:rPr>
-          <w:rFonts w:ascii="Arial" w:eastAsia="Times New Roman" w:hAnsi="Arial" w:cs="Arial"/>
-          <w:sz w:val="22"/>
-          <w:szCs w:val="22"/>
-        </w:rPr>
-        <w:t>3.X.</w:t>
-      </w:r>
-      <w:r>
-        <w:rPr>
-          <w:rFonts w:ascii="Arial" w:eastAsia="Times New Roman" w:hAnsi="Arial" w:cs="Arial"/>
-          <w:sz w:val="22"/>
-          <w:szCs w:val="22"/>
-        </w:rPr>
-        <w:t xml:space="preserve"> </w:t>
+    </w:p>
+    <w:p>
+      <w:pPr>
+        <w:pStyle w:val="Heading2"/>
+      </w:pPr>
+      <w:r>
+        <w:t>References</w:t>
       </w:r>
     </w:p>
     <w:p>
@@ -2230,10 +1969,65 @@
     </w:p>
     <w:p>
       <w:pPr>
-        <w:pStyle w:val="Heading2"/>
-      </w:pPr>
-      <w:r>
-        <w:t>References</w:t>
+        <w:jc w:val="both"/>
+        <w:textAlignment w:val="baseline"/>
+        <w:rPr>
+          <w:rFonts w:ascii="Arial" w:hAnsi="Arial" w:cs="Arial"/>
+          <w:sz w:val="22"/>
+          <w:szCs w:val="22"/>
+        </w:rPr>
+      </w:pPr>
+      <w:r>
+        <w:rPr>
+          <w:rFonts w:ascii="Arial" w:hAnsi="Arial" w:cs="Arial"/>
+          <w:b/>
+          <w:sz w:val="22"/>
+          <w:szCs w:val="22"/>
+          <w:bdr w:val="none" w:sz="0" w:space="0" w:color="auto" w:frame="1"/>
+        </w:rPr>
+        <w:t>Quantum interference effects in resonant Raman spectroscopy of MoTe2 from first principles</w:t>
+      </w:r>
+      <w:r>
+        <w:rPr>
+          <w:rFonts w:ascii="Arial" w:hAnsi="Arial" w:cs="Arial"/>
+          <w:sz w:val="22"/>
+          <w:szCs w:val="22"/>
+        </w:rPr>
+        <w:t xml:space="preserve">, </w:t>
+      </w:r>
+      <w:r>
+        <w:rPr>
+          <w:rFonts w:ascii="Arial" w:hAnsi="Arial" w:cs="Arial"/>
+          <w:i/>
+          <w:sz w:val="22"/>
+          <w:szCs w:val="22"/>
+        </w:rPr>
+        <w:t>Nano Letters</w:t>
+      </w:r>
+      <w:r>
+        <w:rPr>
+          <w:rFonts w:ascii="Arial" w:hAnsi="Arial" w:cs="Arial"/>
+          <w:sz w:val="22"/>
+          <w:szCs w:val="22"/>
+        </w:rPr>
+        <w:t xml:space="preserve"> </w:t>
+      </w:r>
+      <w:r>
+        <w:rPr>
+          <w:rFonts w:ascii="Arial" w:hAnsi="Arial" w:cs="Arial"/>
+          <w:b/>
+          <w:sz w:val="22"/>
+          <w:szCs w:val="22"/>
+        </w:rPr>
+        <w:t>17</w:t>
+      </w:r>
+      <w:r>
+        <w:rPr>
+          <w:rFonts w:ascii="Arial" w:hAnsi="Arial" w:cs="Arial"/>
+          <w:sz w:val="22"/>
+          <w:szCs w:val="22"/>
+        </w:rPr>
+        <w:t>, 2381 (2017).</w:t>
       </w:r>
     </w:p>
     <w:p>
@@ -2250,78 +2044,92 @@
     </w:p>
     <w:p>
       <w:pPr>
-        <w:jc w:val="both"/>
-        <w:textAlignment w:val="baseline"/>
-        <w:rPr>
-          <w:rFonts w:ascii="Arial" w:hAnsi="Arial" w:cs="Arial"/>
-          <w:sz w:val="22"/>
-          <w:szCs w:val="22"/>
-        </w:rPr>
-      </w:pPr>
-      <w:r>
-        <w:rPr>
-          <w:rFonts w:ascii="Arial" w:hAnsi="Arial" w:cs="Arial"/>
-          <w:b/>
-          <w:sz w:val="22"/>
-          <w:szCs w:val="22"/>
-          <w:bdr w:val="none" w:sz="0" w:space="0" w:color="auto" w:frame="1"/>
-        </w:rPr>
-        <w:t>Quantum interference effects in resonant Raman spectroscopy of MoTe2 from first principles</w:t>
-      </w:r>
-      <w:r>
-        <w:rPr>
-          <w:rFonts w:ascii="Arial" w:hAnsi="Arial" w:cs="Arial"/>
-          <w:sz w:val="22"/>
-          <w:szCs w:val="22"/>
-        </w:rPr>
-        <w:t xml:space="preserve">, </w:t>
-      </w:r>
-      <w:r>
-        <w:rPr>
-          <w:rFonts w:ascii="Arial" w:hAnsi="Arial" w:cs="Arial"/>
-          <w:i/>
-          <w:sz w:val="22"/>
-          <w:szCs w:val="22"/>
-        </w:rPr>
-        <w:t>Nano Letters</w:t>
-      </w:r>
-      <w:r>
-        <w:rPr>
-          <w:rFonts w:ascii="Arial" w:hAnsi="Arial" w:cs="Arial"/>
-          <w:sz w:val="22"/>
-          <w:szCs w:val="22"/>
-        </w:rPr>
-        <w:t xml:space="preserve"> </w:t>
-      </w:r>
-      <w:r>
-        <w:rPr>
-          <w:rFonts w:ascii="Arial" w:hAnsi="Arial" w:cs="Arial"/>
-          <w:b/>
-          <w:sz w:val="22"/>
-          <w:szCs w:val="22"/>
-        </w:rPr>
-        <w:t>17</w:t>
-      </w:r>
-      <w:r>
-        <w:rPr>
-          <w:rFonts w:ascii="Arial" w:hAnsi="Arial" w:cs="Arial"/>
-          <w:sz w:val="22"/>
-          <w:szCs w:val="22"/>
-        </w:rPr>
-        <w:t>, 2381 (2017).</w:t>
-      </w:r>
-    </w:p>
-    <w:p>
-      <w:pPr>
         <w:shd w:val="clear" w:color="auto" w:fill="FFFFFF"/>
         <w:jc w:val="both"/>
         <w:textAlignment w:val="baseline"/>
         <w:rPr>
-          <w:rFonts w:ascii="Arial" w:eastAsia="Times New Roman" w:hAnsi="Arial" w:cs="Arial"/>
-          <w:sz w:val="22"/>
-          <w:szCs w:val="22"/>
-        </w:rPr>
-      </w:pPr>
+          <w:rFonts w:ascii="Arial" w:hAnsi="Arial" w:cs="Arial"/>
+          <w:bCs/>
+          <w:kern w:val="36"/>
+          <w:sz w:val="22"/>
+          <w:szCs w:val="22"/>
+        </w:rPr>
+      </w:pPr>
+      <w:r>
+        <w:rPr>
+          <w:rFonts w:ascii="Arial" w:hAnsi="Arial" w:cs="Arial"/>
+          <w:b/>
+          <w:bCs/>
+          <w:kern w:val="36"/>
+          <w:sz w:val="22"/>
+          <w:szCs w:val="22"/>
+        </w:rPr>
+        <w:t>Ab Initio Calculations of Ultrashort Carrier Dynamics in Two-Dimensional Materials: Valley Depolarization in Single-Layer WSe</w:t>
+      </w:r>
+      <w:r>
+        <w:rPr>
+          <w:rFonts w:ascii="Arial" w:hAnsi="Arial" w:cs="Arial"/>
+          <w:b/>
+          <w:bCs/>
+          <w:kern w:val="36"/>
+          <w:sz w:val="22"/>
+          <w:szCs w:val="22"/>
+          <w:vertAlign w:val="subscript"/>
+        </w:rPr>
+        <w:t>2</w:t>
+      </w:r>
+      <w:r>
+        <w:rPr>
+          <w:rFonts w:ascii="Arial" w:hAnsi="Arial" w:cs="Arial"/>
+          <w:bCs/>
+          <w:kern w:val="36"/>
+          <w:sz w:val="22"/>
+          <w:szCs w:val="22"/>
+        </w:rPr>
+        <w:t xml:space="preserve">, </w:t>
+      </w:r>
+      <w:r>
+        <w:rPr>
+          <w:rFonts w:ascii="Arial" w:hAnsi="Arial" w:cs="Arial"/>
+          <w:bCs/>
+          <w:i/>
+          <w:kern w:val="36"/>
+          <w:sz w:val="22"/>
+          <w:szCs w:val="22"/>
+        </w:rPr>
+        <w:t>Nano Letters</w:t>
+      </w:r>
+      <w:r>
+        <w:rPr>
+          <w:rFonts w:ascii="Arial" w:hAnsi="Arial" w:cs="Arial"/>
+          <w:bCs/>
+          <w:kern w:val="36"/>
+          <w:sz w:val="22"/>
+          <w:szCs w:val="22"/>
+        </w:rPr>
+        <w:t xml:space="preserve"> </w:t>
+      </w:r>
+      <w:r>
+        <w:rPr>
+          <w:rFonts w:ascii="Arial" w:hAnsi="Arial" w:cs="Arial"/>
+          <w:b/>
+          <w:bCs/>
+          <w:kern w:val="36"/>
+          <w:sz w:val="22"/>
+          <w:szCs w:val="22"/>
+        </w:rPr>
+        <w:t>17</w:t>
+      </w:r>
+      <w:r>
+        <w:rPr>
+          <w:rFonts w:ascii="Arial" w:hAnsi="Arial" w:cs="Arial"/>
+          <w:bCs/>
+          <w:kern w:val="36"/>
+          <w:sz w:val="22"/>
+          <w:szCs w:val="22"/>
+        </w:rPr>
+        <w:t>, 4549 (2017).</w:t>
+      </w:r>
     </w:p>
     <w:p>
       <w:pPr>
@@ -2329,125 +2137,11 @@
         <w:jc w:val="both"/>
         <w:textAlignment w:val="baseline"/>
         <w:rPr>
-          <w:rFonts w:ascii="Arial" w:hAnsi="Arial" w:cs="Arial"/>
-          <w:bCs/>
-          <w:kern w:val="36"/>
-          <w:sz w:val="22"/>
-          <w:szCs w:val="22"/>
-        </w:rPr>
-      </w:pPr>
-      <w:proofErr w:type="spellStart"/>
-      <w:r>
-        <w:rPr>
-          <w:rFonts w:ascii="Arial" w:hAnsi="Arial" w:cs="Arial"/>
-          <w:b/>
-          <w:bCs/>
-          <w:kern w:val="36"/>
-          <w:sz w:val="22"/>
-          <w:szCs w:val="22"/>
-        </w:rPr>
-        <w:t>Ab</w:t>
-      </w:r>
-      <w:proofErr w:type="spellEnd"/>
-      <w:r>
-        <w:rPr>
-          <w:rFonts w:ascii="Arial" w:hAnsi="Arial" w:cs="Arial"/>
-          <w:b/>
-          <w:bCs/>
-          <w:kern w:val="36"/>
-          <w:sz w:val="22"/>
-          <w:szCs w:val="22"/>
-        </w:rPr>
-        <w:t xml:space="preserve"> Initio Calculations of </w:t>
-      </w:r>
-      <w:proofErr w:type="spellStart"/>
-      <w:r>
-        <w:rPr>
-          <w:rFonts w:ascii="Arial" w:hAnsi="Arial" w:cs="Arial"/>
-          <w:b/>
-          <w:bCs/>
-          <w:kern w:val="36"/>
-          <w:sz w:val="22"/>
-          <w:szCs w:val="22"/>
-        </w:rPr>
-        <w:t>Ultrashort</w:t>
-      </w:r>
-      <w:proofErr w:type="spellEnd"/>
-      <w:r>
-        <w:rPr>
-          <w:rFonts w:ascii="Arial" w:hAnsi="Arial" w:cs="Arial"/>
-          <w:b/>
-          <w:bCs/>
-          <w:kern w:val="36"/>
-          <w:sz w:val="22"/>
-          <w:szCs w:val="22"/>
-        </w:rPr>
-        <w:t xml:space="preserve"> Carrier Dynamics in Two-Dimensional Materials: Valley Depolarization in Single-Layer WSe</w:t>
-      </w:r>
-      <w:r>
-        <w:rPr>
-          <w:rFonts w:ascii="Arial" w:hAnsi="Arial" w:cs="Arial"/>
-          <w:b/>
-          <w:bCs/>
-          <w:kern w:val="36"/>
-          <w:sz w:val="22"/>
-          <w:szCs w:val="22"/>
-          <w:vertAlign w:val="subscript"/>
-        </w:rPr>
-        <w:t>2</w:t>
-      </w:r>
-      <w:r>
-        <w:rPr>
-          <w:rFonts w:ascii="Arial" w:hAnsi="Arial" w:cs="Arial"/>
-          <w:bCs/>
-          <w:kern w:val="36"/>
-          <w:sz w:val="22"/>
-          <w:szCs w:val="22"/>
-        </w:rPr>
-        <w:t xml:space="preserve">, </w:t>
-      </w:r>
-      <w:r>
-        <w:rPr>
-          <w:rFonts w:ascii="Arial" w:hAnsi="Arial" w:cs="Arial"/>
-          <w:bCs/>
-          <w:i/>
-          <w:kern w:val="36"/>
-          <w:sz w:val="22"/>
-          <w:szCs w:val="22"/>
-        </w:rPr>
-        <w:t>Nano Letters</w:t>
-      </w:r>
-      <w:r>
-        <w:rPr>
-          <w:rFonts w:ascii="Arial" w:hAnsi="Arial" w:cs="Arial"/>
-          <w:bCs/>
-          <w:kern w:val="36"/>
-          <w:sz w:val="22"/>
-          <w:szCs w:val="22"/>
-        </w:rPr>
-        <w:t xml:space="preserve"> </w:t>
-      </w:r>
-      <w:r>
-        <w:rPr>
-          <w:rFonts w:ascii="Arial" w:hAnsi="Arial" w:cs="Arial"/>
-          <w:b/>
-          <w:bCs/>
-          <w:kern w:val="36"/>
-          <w:sz w:val="22"/>
-          <w:szCs w:val="22"/>
-        </w:rPr>
-        <w:t>17</w:t>
-      </w:r>
-      <w:r>
-        <w:rPr>
-          <w:rFonts w:ascii="Arial" w:hAnsi="Arial" w:cs="Arial"/>
-          <w:bCs/>
-          <w:kern w:val="36"/>
-          <w:sz w:val="22"/>
-          <w:szCs w:val="22"/>
-        </w:rPr>
-        <w:t>, 4549 (2017).</w:t>
-      </w:r>
+          <w:rFonts w:ascii="Arial" w:eastAsia="Times New Roman" w:hAnsi="Arial" w:cs="Arial"/>
+          <w:sz w:val="22"/>
+          <w:szCs w:val="22"/>
+        </w:rPr>
+      </w:pPr>
     </w:p>
     <w:p>
       <w:pPr>
@@ -2460,6 +2154,61 @@
           <w:szCs w:val="22"/>
         </w:rPr>
       </w:pPr>
+      <w:r>
+        <w:rPr>
+          <w:rFonts w:ascii="Arial" w:eastAsia="Times New Roman" w:hAnsi="Arial" w:cs="Arial"/>
+          <w:b/>
+          <w:sz w:val="22"/>
+          <w:szCs w:val="22"/>
+        </w:rPr>
+        <w:t>Documentation and tutorials of Yambopy</w:t>
+      </w:r>
+      <w:ins w:id="23" w:author="Alejandro MOLINA" w:date="2017-09-29T10:51:00Z">
+        <w:r>
+          <w:rPr>
+            <w:rFonts w:ascii="Arial" w:eastAsia="Times New Roman" w:hAnsi="Arial" w:cs="Arial"/>
+            <w:b/>
+            <w:sz w:val="22"/>
+            <w:szCs w:val="22"/>
+          </w:rPr>
+          <w:t xml:space="preserve">: </w:t>
+        </w:r>
+        <w:r>
+          <w:rPr>
+            <w:rFonts w:ascii="Arial" w:hAnsi="Arial" w:cs="Arial"/>
+            <w:sz w:val="22"/>
+            <w:szCs w:val="22"/>
+          </w:rPr>
+          <w:t>A detailed documentation of the classes, features, and a tutorial are available in</w:t>
+        </w:r>
+        <w:r>
+          <w:rPr>
+            <w:rFonts w:ascii="Arial" w:hAnsi="Arial" w:cs="Arial"/>
+            <w:sz w:val="22"/>
+            <w:szCs w:val="22"/>
+          </w:rPr>
+          <w:t>:</w:t>
+        </w:r>
+        <w:r>
+          <w:rPr>
+            <w:rFonts w:ascii="Arial" w:eastAsia="Times New Roman" w:hAnsi="Arial" w:cs="Arial"/>
+            <w:sz w:val="22"/>
+            <w:szCs w:val="22"/>
+          </w:rPr>
+          <w:t xml:space="preserve"> </w:t>
+        </w:r>
+      </w:ins>
+      <w:hyperlink r:id="rId8" w:history="1">
+        <w:r>
+          <w:rPr>
+            <w:rStyle w:val="Hyperlink"/>
+            <w:rFonts w:ascii="Arial" w:eastAsia="Times New Roman" w:hAnsi="Arial" w:cs="Arial"/>
+            <w:sz w:val="22"/>
+            <w:szCs w:val="22"/>
+          </w:rPr>
+          <w:t>http://yambopy.readthedocs.io/en/latest/</w:t>
+        </w:r>
+      </w:hyperlink>
     </w:p>
     <w:p>
       <w:pPr>
@@ -2472,6 +2221,16 @@
           <w:szCs w:val="22"/>
         </w:rPr>
       </w:pPr>
+    </w:p>
+    <w:p>
+      <w:pPr>
+        <w:jc w:val="both"/>
+        <w:rPr>
+          <w:rFonts w:ascii="Arial" w:hAnsi="Arial" w:cs="Arial"/>
+          <w:sz w:val="22"/>
+          <w:szCs w:val="22"/>
+        </w:rPr>
+      </w:pPr>
       <w:r>
         <w:rPr>
           <w:rFonts w:ascii="Arial" w:eastAsia="Times New Roman" w:hAnsi="Arial" w:cs="Arial"/>
@@ -2479,9 +2238,8 @@
           <w:sz w:val="22"/>
           <w:szCs w:val="22"/>
         </w:rPr>
-        <w:t xml:space="preserve">Documentation and tutorials of </w:t>
-      </w:r>
-      <w:proofErr w:type="spellStart"/>
+        <w:t>GitHub repository</w:t>
+      </w:r>
       <w:r>
         <w:rPr>
           <w:rFonts w:ascii="Arial" w:eastAsia="Times New Roman" w:hAnsi="Arial" w:cs="Arial"/>
@@ -2489,10 +2247,9 @@
           <w:sz w:val="22"/>
           <w:szCs w:val="22"/>
         </w:rPr>
-        <w:t>Yambopy</w:t>
-      </w:r>
-      <w:proofErr w:type="spellEnd"/>
-      <w:ins w:id="13" w:author="Alejandro MOLINA" w:date="2017-09-29T10:51:00Z">
+        <w:t xml:space="preserve"> of Yambopy</w:t>
+      </w:r>
+      <w:ins w:id="24" w:author="Alejandro MOLINA" w:date="2017-09-29T10:58:00Z">
         <w:r>
           <w:rPr>
             <w:rFonts w:ascii="Arial" w:eastAsia="Times New Roman" w:hAnsi="Arial" w:cs="Arial"/>
@@ -2502,32 +2259,22 @@
           </w:rPr>
           <w:t xml:space="preserve">: </w:t>
         </w:r>
-        <w:r>
-          <w:rPr>
-            <w:rFonts w:ascii="Arial" w:hAnsi="Arial" w:cs="Arial"/>
-            <w:sz w:val="22"/>
-            <w:szCs w:val="22"/>
-          </w:rPr>
-          <w:t>A detailed documentation of the classes, features, and a tutorial are available in</w:t>
-        </w:r>
-        <w:r>
-          <w:rPr>
-            <w:rFonts w:ascii="Arial" w:hAnsi="Arial" w:cs="Arial"/>
-            <w:sz w:val="22"/>
-            <w:szCs w:val="22"/>
-          </w:rPr>
-          <w:t>:</w:t>
-        </w:r>
-        <w:r>
-          <w:rPr>
-            <w:rFonts w:ascii="Arial" w:eastAsia="Times New Roman" w:hAnsi="Arial" w:cs="Arial"/>
-            <w:sz w:val="22"/>
-            <w:szCs w:val="22"/>
-          </w:rPr>
-          <w:t xml:space="preserve"> </w:t>
-        </w:r>
       </w:ins>
-      <w:hyperlink r:id="rId8" w:history="1">
+    </w:p>
+    <w:p>
+      <w:pPr>
+        <w:shd w:val="clear" w:color="auto" w:fill="FFFFFF"/>
+        <w:jc w:val="both"/>
+        <w:textAlignment w:val="baseline"/>
+        <w:rPr>
+          <w:ins w:id="25" w:author="Alejandro MOLINA" w:date="2017-09-29T10:51:00Z"/>
+          <w:rStyle w:val="Hyperlink"/>
+          <w:rFonts w:ascii="Arial" w:eastAsia="Times New Roman" w:hAnsi="Arial" w:cs="Arial"/>
+          <w:sz w:val="22"/>
+          <w:szCs w:val="22"/>
+        </w:rPr>
+      </w:pPr>
+      <w:hyperlink r:id="rId9" w:history="1">
         <w:r>
           <w:rPr>
             <w:rStyle w:val="Hyperlink"/>
@@ -2535,7 +2282,7 @@
             <w:sz w:val="22"/>
             <w:szCs w:val="22"/>
           </w:rPr>
-          <w:t>http://yambopy.readthedocs.io/en/latest/</w:t>
+          <w:t>https://github.com/henriquemiranda/yambopy</w:t>
         </w:r>
       </w:hyperlink>
     </w:p>
@@ -2545,192 +2292,13 @@
         <w:jc w:val="both"/>
         <w:textAlignment w:val="baseline"/>
         <w:rPr>
+          <w:ins w:id="26" w:author="Alejandro MOLINA" w:date="2017-09-29T10:51:00Z"/>
+          <w:rStyle w:val="Hyperlink"/>
           <w:rFonts w:ascii="Arial" w:eastAsia="Times New Roman" w:hAnsi="Arial" w:cs="Arial"/>
           <w:sz w:val="22"/>
           <w:szCs w:val="22"/>
         </w:rPr>
       </w:pPr>
-    </w:p>
-    <w:p>
-      <w:pPr>
-        <w:jc w:val="both"/>
-        <w:rPr>
-          <w:rFonts w:ascii="Arial" w:hAnsi="Arial" w:cs="Arial"/>
-          <w:sz w:val="22"/>
-          <w:szCs w:val="22"/>
-        </w:rPr>
-      </w:pPr>
-      <w:proofErr w:type="spellStart"/>
-      <w:r>
-        <w:rPr>
-          <w:rFonts w:ascii="Arial" w:eastAsia="Times New Roman" w:hAnsi="Arial" w:cs="Arial"/>
-          <w:b/>
-          <w:sz w:val="22"/>
-          <w:szCs w:val="22"/>
-        </w:rPr>
-        <w:t>GitHub</w:t>
-      </w:r>
-      <w:proofErr w:type="spellEnd"/>
-      <w:r>
-        <w:rPr>
-          <w:rFonts w:ascii="Arial" w:eastAsia="Times New Roman" w:hAnsi="Arial" w:cs="Arial"/>
-          <w:b/>
-          <w:sz w:val="22"/>
-          <w:szCs w:val="22"/>
-        </w:rPr>
-        <w:t xml:space="preserve"> repository</w:t>
-      </w:r>
-      <w:r>
-        <w:rPr>
-          <w:rFonts w:ascii="Arial" w:eastAsia="Times New Roman" w:hAnsi="Arial" w:cs="Arial"/>
-          <w:b/>
-          <w:sz w:val="22"/>
-          <w:szCs w:val="22"/>
-        </w:rPr>
-        <w:t xml:space="preserve"> of </w:t>
-      </w:r>
-      <w:proofErr w:type="spellStart"/>
-      <w:r>
-        <w:rPr>
-          <w:rFonts w:ascii="Arial" w:eastAsia="Times New Roman" w:hAnsi="Arial" w:cs="Arial"/>
-          <w:b/>
-          <w:sz w:val="22"/>
-          <w:szCs w:val="22"/>
-        </w:rPr>
-        <w:t>Yambopy</w:t>
-      </w:r>
-      <w:proofErr w:type="spellEnd"/>
-      <w:ins w:id="14" w:author="Alejandro MOLINA" w:date="2017-09-29T10:58:00Z">
-        <w:r>
-          <w:rPr>
-            <w:rFonts w:ascii="Arial" w:eastAsia="Times New Roman" w:hAnsi="Arial" w:cs="Arial"/>
-            <w:b/>
-            <w:sz w:val="22"/>
-            <w:szCs w:val="22"/>
-          </w:rPr>
-          <w:t xml:space="preserve">: </w:t>
-        </w:r>
-        <w:r>
-          <w:rPr>
-            <w:rFonts w:ascii="Arial" w:hAnsi="Arial" w:cs="Arial"/>
-            <w:sz w:val="22"/>
-            <w:szCs w:val="22"/>
-          </w:rPr>
-          <w:t xml:space="preserve">To ensure the quality of the code and its usability by the community we rely on three principles: open-source, documentation, and </w:t>
-        </w:r>
-        <w:bookmarkStart w:id="15" w:name="_GoBack"/>
-        <w:r>
-          <w:rPr>
-            <w:rFonts w:ascii="Arial" w:hAnsi="Arial" w:cs="Arial"/>
-            <w:sz w:val="22"/>
-            <w:szCs w:val="22"/>
-          </w:rPr>
-          <w:t>testing</w:t>
-        </w:r>
-        <w:bookmarkEnd w:id="15"/>
-        <w:r>
-          <w:rPr>
-            <w:rFonts w:ascii="Arial" w:hAnsi="Arial" w:cs="Arial"/>
-            <w:sz w:val="22"/>
-            <w:szCs w:val="22"/>
-          </w:rPr>
-          <w:t xml:space="preserve">, </w:t>
-        </w:r>
-        <w:r>
-          <w:rPr>
-            <w:rFonts w:ascii="Arial" w:hAnsi="Arial" w:cs="Arial"/>
-            <w:sz w:val="22"/>
-            <w:szCs w:val="22"/>
-          </w:rPr>
-          <w:t xml:space="preserve">We keep a public </w:t>
-        </w:r>
-        <w:proofErr w:type="spellStart"/>
-        <w:r>
-          <w:rPr>
-            <w:rFonts w:ascii="Arial" w:hAnsi="Arial" w:cs="Arial"/>
-            <w:sz w:val="22"/>
-            <w:szCs w:val="22"/>
-          </w:rPr>
-          <w:t>git</w:t>
-        </w:r>
-        <w:proofErr w:type="spellEnd"/>
-        <w:r>
-          <w:rPr>
-            <w:rFonts w:ascii="Arial" w:hAnsi="Arial" w:cs="Arial"/>
-            <w:sz w:val="22"/>
-            <w:szCs w:val="22"/>
-          </w:rPr>
-          <w:t xml:space="preserve"> repository hosted on </w:t>
-        </w:r>
-        <w:proofErr w:type="spellStart"/>
-        <w:r>
-          <w:rPr>
-            <w:rFonts w:ascii="Arial" w:hAnsi="Arial" w:cs="Arial"/>
-            <w:sz w:val="22"/>
-            <w:szCs w:val="22"/>
-          </w:rPr>
-          <w:t>G</w:t>
-        </w:r>
-        <w:r>
-          <w:rPr>
-            <w:rFonts w:ascii="Arial" w:hAnsi="Arial" w:cs="Arial"/>
-            <w:sz w:val="22"/>
-            <w:szCs w:val="22"/>
-          </w:rPr>
-          <w:t>ithub</w:t>
-        </w:r>
-        <w:proofErr w:type="spellEnd"/>
-        <w:r>
-          <w:rPr>
-            <w:rFonts w:ascii="Arial" w:hAnsi="Arial" w:cs="Arial"/>
-            <w:sz w:val="22"/>
-            <w:szCs w:val="22"/>
-          </w:rPr>
-          <w:t xml:space="preserve"> </w:t>
-        </w:r>
-        <w:r>
-          <w:rPr>
-            <w:rFonts w:ascii="Arial" w:hAnsi="Arial" w:cs="Arial"/>
-            <w:sz w:val="22"/>
-            <w:szCs w:val="22"/>
-          </w:rPr>
-          <w:t xml:space="preserve">where the users can get the latest version of the code as well as contribute with patches and new features. We also created a series of tests that are executed at each modification of the code in the </w:t>
-        </w:r>
-        <w:proofErr w:type="spellStart"/>
-        <w:r>
-          <w:rPr>
-            <w:rFonts w:ascii="Arial" w:hAnsi="Arial" w:cs="Arial"/>
-            <w:sz w:val="22"/>
-            <w:szCs w:val="22"/>
-          </w:rPr>
-          <w:t>G</w:t>
-        </w:r>
-        <w:r>
-          <w:rPr>
-            <w:rFonts w:ascii="Arial" w:hAnsi="Arial" w:cs="Arial"/>
-            <w:sz w:val="22"/>
-            <w:szCs w:val="22"/>
-          </w:rPr>
-          <w:t>ithub</w:t>
-        </w:r>
-        <w:proofErr w:type="spellEnd"/>
-        <w:r>
-          <w:rPr>
-            <w:rFonts w:ascii="Arial" w:hAnsi="Arial" w:cs="Arial"/>
-            <w:sz w:val="22"/>
-            <w:szCs w:val="22"/>
-          </w:rPr>
-          <w:t xml:space="preserve"> repository using the Travis-CI platform. This ensures the reliability of the code desp</w:t>
-        </w:r>
-        <w:r>
-          <w:rPr>
-            <w:rFonts w:ascii="Arial" w:hAnsi="Arial" w:cs="Arial"/>
-            <w:sz w:val="22"/>
-            <w:szCs w:val="22"/>
-          </w:rPr>
-          <w:t>ite its continuous development.</w:t>
-        </w:r>
-      </w:ins>
     </w:p>
     <w:p>
       <w:pPr>
@@ -2738,42 +2306,12 @@
         <w:jc w:val="both"/>
         <w:textAlignment w:val="baseline"/>
         <w:rPr>
-          <w:ins w:id="16" w:author="Alejandro MOLINA" w:date="2017-09-29T10:51:00Z"/>
           <w:rStyle w:val="Hyperlink"/>
           <w:rFonts w:ascii="Arial" w:eastAsia="Times New Roman" w:hAnsi="Arial" w:cs="Arial"/>
           <w:sz w:val="22"/>
           <w:szCs w:val="22"/>
         </w:rPr>
       </w:pPr>
-      <w:hyperlink r:id="rId9" w:history="1">
-        <w:r>
-          <w:rPr>
-            <w:rStyle w:val="Hyperlink"/>
-            <w:rFonts w:ascii="Arial" w:eastAsia="Times New Roman" w:hAnsi="Arial" w:cs="Arial"/>
-            <w:sz w:val="22"/>
-            <w:szCs w:val="22"/>
-          </w:rPr>
-          <w:t>https://github.com/henriquemiranda/yamb</w:t>
-        </w:r>
-        <w:r>
-          <w:rPr>
-            <w:rStyle w:val="Hyperlink"/>
-            <w:rFonts w:ascii="Arial" w:eastAsia="Times New Roman" w:hAnsi="Arial" w:cs="Arial"/>
-            <w:sz w:val="22"/>
-            <w:szCs w:val="22"/>
-          </w:rPr>
-          <w:t>o</w:t>
-        </w:r>
-        <w:r>
-          <w:rPr>
-            <w:rStyle w:val="Hyperlink"/>
-            <w:rFonts w:ascii="Arial" w:eastAsia="Times New Roman" w:hAnsi="Arial" w:cs="Arial"/>
-            <w:sz w:val="22"/>
-            <w:szCs w:val="22"/>
-          </w:rPr>
-          <w:t>py</w:t>
-        </w:r>
-      </w:hyperlink>
     </w:p>
     <w:p>
       <w:pPr>
@@ -2781,7 +2319,6 @@
         <w:jc w:val="both"/>
         <w:textAlignment w:val="baseline"/>
         <w:rPr>
-          <w:ins w:id="17" w:author="Alejandro MOLINA" w:date="2017-09-29T10:51:00Z"/>
           <w:rStyle w:val="Hyperlink"/>
           <w:rFonts w:ascii="Arial" w:eastAsia="Times New Roman" w:hAnsi="Arial" w:cs="Arial"/>
           <w:sz w:val="22"/>
@@ -2821,8 +2358,8 @@
         <w:jc w:val="both"/>
         <w:textAlignment w:val="baseline"/>
         <w:rPr>
-          <w:rStyle w:val="Hyperlink"/>
           <w:rFonts w:ascii="Arial" w:eastAsia="Times New Roman" w:hAnsi="Arial" w:cs="Arial"/>
+          <w:color w:val="0000FF"/>
           <w:sz w:val="22"/>
           <w:szCs w:val="22"/>
         </w:rPr>
@@ -2834,8 +2371,8 @@
         <w:jc w:val="both"/>
         <w:textAlignment w:val="baseline"/>
         <w:rPr>
-          <w:rStyle w:val="Hyperlink"/>
           <w:rFonts w:ascii="Arial" w:eastAsia="Times New Roman" w:hAnsi="Arial" w:cs="Arial"/>
+          <w:color w:val="0000FF"/>
           <w:sz w:val="22"/>
           <w:szCs w:val="22"/>
         </w:rPr>
@@ -2900,11 +2437,51 @@
         <w:textAlignment w:val="baseline"/>
         <w:rPr>
           <w:rFonts w:ascii="Arial" w:eastAsia="Times New Roman" w:hAnsi="Arial" w:cs="Arial"/>
-          <w:color w:val="0000FF"/>
-          <w:sz w:val="22"/>
-          <w:szCs w:val="22"/>
-        </w:rPr>
-      </w:pPr>
+          <w:sz w:val="22"/>
+          <w:szCs w:val="22"/>
+        </w:rPr>
+      </w:pPr>
+    </w:p>
+    <w:p>
+      <w:pPr>
+        <w:pStyle w:val="Heading2"/>
+      </w:pPr>
+      <w:r>
+        <w:t>L</w:t>
+      </w:r>
+      <w:r>
+        <w:t>ink</w:t>
+      </w:r>
+      <w:r>
+        <w:t>s</w:t>
+      </w:r>
+      <w:r>
+        <w:t xml:space="preserve"> </w:t>
+      </w:r>
+      <w:r>
+        <w:t>to</w:t>
+      </w:r>
+      <w:r>
+        <w:t xml:space="preserve"> image</w:t>
+      </w:r>
+      <w:r>
+        <w:t>s</w:t>
+      </w:r>
+      <w:r>
+        <w:t xml:space="preserve"> </w:t>
+      </w:r>
+      <w:r>
+        <w:t>and</w:t>
+      </w:r>
+      <w:r>
+        <w:t xml:space="preserve"> video</w:t>
+      </w:r>
+      <w:r>
+        <w:t>s</w:t>
+      </w:r>
+      <w:r>
+        <w:tab/>
+      </w:r>
     </w:p>
     <w:p>
       <w:pPr>
@@ -2913,7 +2490,7 @@
         <w:textAlignment w:val="baseline"/>
         <w:rPr>
           <w:rFonts w:ascii="Arial" w:eastAsia="Times New Roman" w:hAnsi="Arial" w:cs="Arial"/>
-          <w:color w:val="0000FF"/>
+          <w:b/>
           <w:sz w:val="22"/>
           <w:szCs w:val="22"/>
         </w:rPr>
@@ -2921,122 +2498,38 @@
     </w:p>
     <w:p>
       <w:pPr>
-        <w:shd w:val="clear" w:color="auto" w:fill="FFFFFF"/>
         <w:jc w:val="both"/>
-        <w:textAlignment w:val="baseline"/>
-        <w:rPr>
-          <w:rFonts w:ascii="Arial" w:eastAsia="Times New Roman" w:hAnsi="Arial" w:cs="Arial"/>
-          <w:sz w:val="22"/>
-          <w:szCs w:val="22"/>
-        </w:rPr>
-      </w:pPr>
+        <w:rPr>
+          <w:rFonts w:ascii="Arial" w:hAnsi="Arial" w:cs="Arial"/>
+          <w:sz w:val="22"/>
+          <w:szCs w:val="22"/>
+        </w:rPr>
+      </w:pPr>
+      <w:r>
+        <w:rPr>
+          <w:rFonts w:ascii="Arial" w:hAnsi="Arial" w:cs="Arial"/>
+          <w:sz w:val="22"/>
+          <w:szCs w:val="22"/>
+        </w:rPr>
+        <w:t>- Exciton k-space mapping</w:t>
+      </w:r>
     </w:p>
     <w:p>
       <w:pPr>
-        <w:pStyle w:val="Heading2"/>
-      </w:pPr>
-      <w:r>
-        <w:t>L</w:t>
-      </w:r>
-      <w:r>
-        <w:t>ink</w:t>
-      </w:r>
-      <w:r>
-        <w:t>s</w:t>
-      </w:r>
-      <w:r>
-        <w:t xml:space="preserve"> </w:t>
-      </w:r>
-      <w:r>
-        <w:t>to</w:t>
-      </w:r>
-      <w:r>
-        <w:t xml:space="preserve"> image</w:t>
-      </w:r>
-      <w:r>
-        <w:t>s</w:t>
-      </w:r>
-      <w:r>
-        <w:t xml:space="preserve"> </w:t>
-      </w:r>
-      <w:r>
-        <w:t>and</w:t>
-      </w:r>
-      <w:r>
-        <w:t xml:space="preserve"> video</w:t>
-      </w:r>
-      <w:r>
-        <w:t>s</w:t>
-      </w:r>
-      <w:r>
-        <w:tab/>
-      </w:r>
-    </w:p>
-    <w:p>
-      <w:pPr>
-        <w:shd w:val="clear" w:color="auto" w:fill="FFFFFF"/>
         <w:jc w:val="both"/>
-        <w:textAlignment w:val="baseline"/>
-        <w:rPr>
-          <w:rFonts w:ascii="Arial" w:eastAsia="Times New Roman" w:hAnsi="Arial" w:cs="Arial"/>
-          <w:b/>
-          <w:sz w:val="22"/>
-          <w:szCs w:val="22"/>
-        </w:rPr>
-      </w:pPr>
-    </w:p>
-    <w:p>
-      <w:pPr>
-        <w:jc w:val="both"/>
-        <w:rPr>
-          <w:rFonts w:ascii="Arial" w:hAnsi="Arial" w:cs="Arial"/>
-          <w:sz w:val="22"/>
-          <w:szCs w:val="22"/>
-        </w:rPr>
-      </w:pPr>
-      <w:r>
-        <w:rPr>
-          <w:rFonts w:ascii="Arial" w:hAnsi="Arial" w:cs="Arial"/>
-          <w:sz w:val="22"/>
-          <w:szCs w:val="22"/>
-        </w:rPr>
-        <w:t>- Exciton k-space mapping</w:t>
-      </w:r>
-    </w:p>
-    <w:p>
-      <w:pPr>
-        <w:jc w:val="both"/>
-        <w:rPr>
-          <w:rFonts w:ascii="Arial" w:hAnsi="Arial" w:cs="Arial"/>
-          <w:sz w:val="22"/>
-          <w:szCs w:val="22"/>
-        </w:rPr>
-      </w:pPr>
-      <w:r>
-        <w:rPr>
-          <w:rFonts w:ascii="Arial" w:hAnsi="Arial" w:cs="Arial"/>
-          <w:sz w:val="22"/>
-          <w:szCs w:val="22"/>
-        </w:rPr>
-        <w:t xml:space="preserve">- Raman spectra and visualization of the contributions on the </w:t>
-      </w:r>
-      <w:proofErr w:type="spellStart"/>
-      <w:r>
-        <w:rPr>
-          <w:rFonts w:ascii="Arial" w:hAnsi="Arial" w:cs="Arial"/>
-          <w:sz w:val="22"/>
-          <w:szCs w:val="22"/>
-        </w:rPr>
-        <w:t>Brillouin</w:t>
-      </w:r>
-      <w:proofErr w:type="spellEnd"/>
-      <w:r>
-        <w:rPr>
-          <w:rFonts w:ascii="Arial" w:hAnsi="Arial" w:cs="Arial"/>
-          <w:sz w:val="22"/>
-          <w:szCs w:val="22"/>
-        </w:rPr>
-        <w:t xml:space="preserve"> zone as a function of the laser energy</w:t>
+        <w:rPr>
+          <w:rFonts w:ascii="Arial" w:hAnsi="Arial" w:cs="Arial"/>
+          <w:sz w:val="22"/>
+          <w:szCs w:val="22"/>
+        </w:rPr>
+      </w:pPr>
+      <w:r>
+        <w:rPr>
+          <w:rFonts w:ascii="Arial" w:hAnsi="Arial" w:cs="Arial"/>
+          <w:sz w:val="22"/>
+          <w:szCs w:val="22"/>
+        </w:rPr>
+        <w:t>- Raman spectra and visualization of the contributions on the Brillouin zone as a function of the laser energy</w:t>
       </w:r>
     </w:p>
     <w:p>
@@ -3271,21 +2764,7 @@
                               <w:rPr>
                                 <w:color w:val="000000" w:themeColor="text1"/>
                               </w:rPr>
-                              <w:t xml:space="preserve"> is </w:t>
-                            </w:r>
-                            <w:proofErr w:type="gramStart"/>
-                            <w:r>
-                              <w:rPr>
-                                <w:color w:val="000000" w:themeColor="text1"/>
-                              </w:rPr>
-                              <w:t>upload</w:t>
-                            </w:r>
-                            <w:proofErr w:type="gramEnd"/>
-                            <w:r>
-                              <w:rPr>
-                                <w:color w:val="000000" w:themeColor="text1"/>
-                              </w:rPr>
-                              <w:t xml:space="preserve"> in the link:</w:t>
+                              <w:t xml:space="preserve"> is upload in the link:</w:t>
                             </w:r>
                           </w:p>
                         </w:txbxContent>
@@ -5403,7 +4882,7 @@
 </file>
 
 <file path=customXml/itemProps1.xml><?xml version="1.0" encoding="utf-8"?>
-<ds:datastoreItem xmlns:ds="http://schemas.openxmlformats.org/officeDocument/2006/customXml" ds:itemID="{9149D382-4461-2C4D-89B9-303CC0E94235}">
+<ds:datastoreItem xmlns:ds="http://schemas.openxmlformats.org/officeDocument/2006/customXml" ds:itemID="{2880F3EE-AE3B-E742-92B9-D9533D725ABC}">
   <ds:schemaRefs>
     <ds:schemaRef ds:uri="http://schemas.openxmlformats.org/officeDocument/2006/bibliography"/>
   </ds:schemaRefs>

</xml_diff>

<commit_message>
Added reference to exciton website
</commit_message>
<xml_diff>
--- a/Max_Prize_Report.docx
+++ b/Max_Prize_Report.docx
@@ -6,22 +6,35 @@
       <w:pPr>
         <w:pStyle w:val="Heading1"/>
         <w:rPr>
+          <w:rFonts w:ascii="Arial" w:hAnsi="Arial"/>
           <w:bdr w:val="none" w:sz="0" w:space="0" w:color="auto" w:frame="1"/>
           <w:shd w:val="clear" w:color="auto" w:fill="FFFFFF"/>
         </w:rPr>
       </w:pPr>
-      <w:r>
-        <w:rPr>
+      <w:proofErr w:type="spellStart"/>
+      <w:r>
+        <w:rPr>
+          <w:rFonts w:ascii="Arial" w:hAnsi="Arial"/>
           <w:bdr w:val="none" w:sz="0" w:space="0" w:color="auto" w:frame="1"/>
           <w:shd w:val="clear" w:color="auto" w:fill="FFFFFF"/>
         </w:rPr>
-        <w:t>MaX prize for flagship codes application</w:t>
-      </w:r>
-      <w:r>
-        <w:rPr>
+        <w:t>MaX</w:t>
+      </w:r>
+      <w:proofErr w:type="spellEnd"/>
+      <w:r>
+        <w:rPr>
+          <w:rFonts w:ascii="Arial" w:hAnsi="Arial"/>
           <w:bdr w:val="none" w:sz="0" w:space="0" w:color="auto" w:frame="1"/>
           <w:shd w:val="clear" w:color="auto" w:fill="FFFFFF"/>
         </w:rPr>
+        <w:t xml:space="preserve"> prize for flagship codes application</w:t>
+      </w:r>
+      <w:r>
+        <w:rPr>
+          <w:rFonts w:ascii="Arial" w:hAnsi="Arial"/>
+          <w:bdr w:val="none" w:sz="0" w:space="0" w:color="auto" w:frame="1"/>
+          <w:shd w:val="clear" w:color="auto" w:fill="FFFFFF"/>
+        </w:rPr>
         <w:t>. Report</w:t>
       </w:r>
     </w:p>
@@ -37,11 +50,20 @@
     <w:p>
       <w:pPr>
         <w:pStyle w:val="Heading2"/>
-      </w:pPr>
-      <w:r>
+        <w:rPr>
+          <w:rFonts w:ascii="Arial" w:hAnsi="Arial"/>
+        </w:rPr>
+      </w:pPr>
+      <w:r>
+        <w:rPr>
+          <w:rFonts w:ascii="Arial" w:hAnsi="Arial"/>
+        </w:rPr>
         <w:t>A</w:t>
       </w:r>
       <w:r>
+        <w:rPr>
+          <w:rFonts w:ascii="Arial" w:hAnsi="Arial"/>
+        </w:rPr>
         <w:t>dvancement in science, technology or in code developments</w:t>
       </w:r>
     </w:p>
@@ -106,7 +128,25 @@
           <w:sz w:val="22"/>
           <w:szCs w:val="22"/>
         </w:rPr>
-        <w:t xml:space="preserve">using the Yambo code </w:t>
+        <w:t xml:space="preserve">using the </w:t>
+      </w:r>
+      <w:proofErr w:type="spellStart"/>
+      <w:r>
+        <w:rPr>
+          <w:rFonts w:ascii="Arial" w:hAnsi="Arial" w:cs="Arial"/>
+          <w:sz w:val="22"/>
+          <w:szCs w:val="22"/>
+        </w:rPr>
+        <w:t>Yambo</w:t>
+      </w:r>
+      <w:proofErr w:type="spellEnd"/>
+      <w:r>
+        <w:rPr>
+          <w:rFonts w:ascii="Arial" w:hAnsi="Arial" w:cs="Arial"/>
+          <w:sz w:val="22"/>
+          <w:szCs w:val="22"/>
+        </w:rPr>
+        <w:t xml:space="preserve"> code </w:t>
       </w:r>
       <w:r>
         <w:rPr>
@@ -286,13 +326,23 @@
         </w:rPr>
         <w:t xml:space="preserve"> wave functions and pseudo-potentials to the </w:t>
       </w:r>
-      <w:r>
-        <w:rPr>
-          <w:rFonts w:ascii="Arial" w:hAnsi="Arial" w:cs="Arial"/>
-          <w:sz w:val="22"/>
-          <w:szCs w:val="22"/>
-        </w:rPr>
-        <w:t>Yambo internal</w:t>
+      <w:proofErr w:type="spellStart"/>
+      <w:r>
+        <w:rPr>
+          <w:rFonts w:ascii="Arial" w:hAnsi="Arial" w:cs="Arial"/>
+          <w:sz w:val="22"/>
+          <w:szCs w:val="22"/>
+        </w:rPr>
+        <w:t>Yambo</w:t>
+      </w:r>
+      <w:proofErr w:type="spellEnd"/>
+      <w:r>
+        <w:rPr>
+          <w:rFonts w:ascii="Arial" w:hAnsi="Arial" w:cs="Arial"/>
+          <w:sz w:val="22"/>
+          <w:szCs w:val="22"/>
+        </w:rPr>
+        <w:t xml:space="preserve"> internal</w:t>
       </w:r>
       <w:r>
         <w:rPr>
@@ -302,13 +352,23 @@
         </w:rPr>
         <w:t xml:space="preserve"> </w:t>
       </w:r>
-      <w:r>
-        <w:rPr>
-          <w:rFonts w:ascii="Arial" w:hAnsi="Arial" w:cs="Arial"/>
-          <w:sz w:val="22"/>
-          <w:szCs w:val="22"/>
-        </w:rPr>
-        <w:t xml:space="preserve">netCDF </w:t>
+      <w:proofErr w:type="spellStart"/>
+      <w:r>
+        <w:rPr>
+          <w:rFonts w:ascii="Arial" w:hAnsi="Arial" w:cs="Arial"/>
+          <w:sz w:val="22"/>
+          <w:szCs w:val="22"/>
+        </w:rPr>
+        <w:t>netCDF</w:t>
+      </w:r>
+      <w:proofErr w:type="spellEnd"/>
+      <w:r>
+        <w:rPr>
+          <w:rFonts w:ascii="Arial" w:hAnsi="Arial" w:cs="Arial"/>
+          <w:sz w:val="22"/>
+          <w:szCs w:val="22"/>
+        </w:rPr>
+        <w:t xml:space="preserve"> </w:t>
       </w:r>
       <w:r>
         <w:rPr>
@@ -332,7 +392,15 @@
           <w:sz w:val="22"/>
           <w:szCs w:val="22"/>
         </w:rPr>
-        <w:t xml:space="preserve">perform </w:t>
+        <w:t>run</w:t>
+      </w:r>
+      <w:r>
+        <w:rPr>
+          <w:rFonts w:ascii="Arial" w:hAnsi="Arial" w:cs="Arial"/>
+          <w:sz w:val="22"/>
+          <w:szCs w:val="22"/>
+        </w:rPr>
+        <w:t xml:space="preserve"> </w:t>
       </w:r>
       <w:r>
         <w:rPr>
@@ -372,7 +440,25 @@
           <w:sz w:val="22"/>
           <w:szCs w:val="22"/>
         </w:rPr>
-        <w:t xml:space="preserve"> Yambo </w:t>
+        <w:t xml:space="preserve"> </w:t>
+      </w:r>
+      <w:proofErr w:type="spellStart"/>
+      <w:r>
+        <w:rPr>
+          <w:rFonts w:ascii="Arial" w:hAnsi="Arial" w:cs="Arial"/>
+          <w:sz w:val="22"/>
+          <w:szCs w:val="22"/>
+        </w:rPr>
+        <w:t>Yambo</w:t>
+      </w:r>
+      <w:proofErr w:type="spellEnd"/>
+      <w:r>
+        <w:rPr>
+          <w:rFonts w:ascii="Arial" w:hAnsi="Arial" w:cs="Arial"/>
+          <w:sz w:val="22"/>
+          <w:szCs w:val="22"/>
+        </w:rPr>
+        <w:t xml:space="preserve"> </w:t>
       </w:r>
       <w:r>
         <w:rPr>
@@ -404,7 +490,16 @@
           <w:sz w:val="22"/>
           <w:szCs w:val="22"/>
         </w:rPr>
-        <w:t xml:space="preserve"> the exciton</w:t>
+        <w:t xml:space="preserve"> the </w:t>
+      </w:r>
+      <w:proofErr w:type="spellStart"/>
+      <w:r>
+        <w:rPr>
+          <w:rFonts w:ascii="Arial" w:hAnsi="Arial" w:cs="Arial"/>
+          <w:sz w:val="22"/>
+          <w:szCs w:val="22"/>
+        </w:rPr>
+        <w:t>exciton</w:t>
       </w:r>
       <w:r>
         <w:rPr>
@@ -414,13 +509,32 @@
         </w:rPr>
         <w:t>ic</w:t>
       </w:r>
-      <w:r>
-        <w:rPr>
-          <w:rFonts w:ascii="Arial" w:hAnsi="Arial" w:cs="Arial"/>
-          <w:sz w:val="22"/>
-          <w:szCs w:val="22"/>
-        </w:rPr>
-        <w:t xml:space="preserve"> states with the Bethe-Salpeter equation. The difficulties in handling the</w:t>
+      <w:proofErr w:type="spellEnd"/>
+      <w:r>
+        <w:rPr>
+          <w:rFonts w:ascii="Arial" w:hAnsi="Arial" w:cs="Arial"/>
+          <w:sz w:val="22"/>
+          <w:szCs w:val="22"/>
+        </w:rPr>
+        <w:t xml:space="preserve"> states with the Bethe-</w:t>
+      </w:r>
+      <w:proofErr w:type="spellStart"/>
+      <w:r>
+        <w:rPr>
+          <w:rFonts w:ascii="Arial" w:hAnsi="Arial" w:cs="Arial"/>
+          <w:sz w:val="22"/>
+          <w:szCs w:val="22"/>
+        </w:rPr>
+        <w:t>Salpeter</w:t>
+      </w:r>
+      <w:proofErr w:type="spellEnd"/>
+      <w:r>
+        <w:rPr>
+          <w:rFonts w:ascii="Arial" w:hAnsi="Arial" w:cs="Arial"/>
+          <w:sz w:val="22"/>
+          <w:szCs w:val="22"/>
+        </w:rPr>
+        <w:t xml:space="preserve"> equation. The difficulties in handling the</w:t>
       </w:r>
       <w:r>
         <w:rPr>
@@ -444,15 +558,7 @@
           <w:sz w:val="22"/>
           <w:szCs w:val="22"/>
         </w:rPr>
-        <w:t>aggravated,</w:t>
-      </w:r>
-      <w:r>
-        <w:rPr>
-          <w:rFonts w:ascii="Arial" w:hAnsi="Arial" w:cs="Arial"/>
-          <w:sz w:val="22"/>
-          <w:szCs w:val="22"/>
-        </w:rPr>
-        <w:t xml:space="preserve"> as </w:t>
+        <w:t xml:space="preserve">aggravated, as </w:t>
       </w:r>
       <w:r>
         <w:rPr>
@@ -574,6 +680,7 @@
         </w:rPr>
         <w:t xml:space="preserve">y, we have created a new tool, </w:t>
       </w:r>
+      <w:proofErr w:type="spellStart"/>
       <w:r>
         <w:rPr>
           <w:rFonts w:ascii="Arial" w:hAnsi="Arial" w:cs="Arial"/>
@@ -606,6 +713,25 @@
         </w:rPr>
         <w:t>y</w:t>
       </w:r>
+      <w:proofErr w:type="spellEnd"/>
+      <w:r>
+        <w:rPr>
+          <w:rFonts w:ascii="Arial" w:hAnsi="Arial" w:cs="Arial"/>
+          <w:sz w:val="22"/>
+          <w:szCs w:val="22"/>
+        </w:rPr>
+        <w:t xml:space="preserve">. With this tool we intend to provide a framework to automatize </w:t>
+      </w:r>
+      <w:proofErr w:type="spellStart"/>
+      <w:r>
+        <w:rPr>
+          <w:rFonts w:ascii="Arial" w:hAnsi="Arial" w:cs="Arial"/>
+          <w:sz w:val="22"/>
+          <w:szCs w:val="22"/>
+        </w:rPr>
+        <w:t>Yambo</w:t>
+      </w:r>
+      <w:proofErr w:type="spellEnd"/>
       <w:r>
         <w:rPr>
           <w:rFonts w:ascii="Arial" w:hAnsi="Arial" w:cs="Arial"/>
@@ -620,31 +746,15 @@
           <w:sz w:val="22"/>
           <w:szCs w:val="22"/>
         </w:rPr>
-        <w:t xml:space="preserve">in the </w:t>
-      </w:r>
-      <w:r>
-        <w:rPr>
-          <w:rFonts w:ascii="Arial" w:hAnsi="Arial" w:cs="Arial"/>
-          <w:sz w:val="22"/>
-          <w:szCs w:val="22"/>
-        </w:rPr>
-        <w:t xml:space="preserve">same </w:t>
-      </w:r>
-      <w:r>
-        <w:rPr>
-          <w:rFonts w:ascii="Arial" w:hAnsi="Arial" w:cs="Arial"/>
-          <w:sz w:val="22"/>
-          <w:szCs w:val="22"/>
-        </w:rPr>
-        <w:t xml:space="preserve">spirit </w:t>
-      </w:r>
-      <w:r>
-        <w:rPr>
-          <w:rFonts w:ascii="Arial" w:hAnsi="Arial" w:cs="Arial"/>
-          <w:sz w:val="22"/>
-          <w:szCs w:val="22"/>
-        </w:rPr>
-        <w:t>as</w:t>
+        <w:t xml:space="preserve">calculations </w:t>
+      </w:r>
+      <w:r>
+        <w:rPr>
+          <w:rFonts w:ascii="Arial" w:hAnsi="Arial" w:cs="Arial"/>
+          <w:sz w:val="22"/>
+          <w:szCs w:val="22"/>
+        </w:rPr>
+        <w:t>using python scripts. This</w:t>
       </w:r>
       <w:r>
         <w:rPr>
@@ -660,39 +770,155 @@
           <w:sz w:val="22"/>
           <w:szCs w:val="22"/>
         </w:rPr>
-        <w:t xml:space="preserve">other </w:t>
-      </w:r>
-      <w:r>
-        <w:rPr>
-          <w:rFonts w:ascii="Arial" w:hAnsi="Arial" w:cs="Arial"/>
-          <w:sz w:val="22"/>
-          <w:szCs w:val="22"/>
-        </w:rPr>
-        <w:t xml:space="preserve">existing tools for </w:t>
-      </w:r>
-      <w:r>
-        <w:rPr>
-          <w:rFonts w:ascii="Arial" w:hAnsi="Arial" w:cs="Arial"/>
-          <w:sz w:val="22"/>
-          <w:szCs w:val="22"/>
-        </w:rPr>
-        <w:t>codes such as AbiPy (for A</w:t>
-      </w:r>
-      <w:r>
-        <w:rPr>
-          <w:rFonts w:ascii="Arial" w:hAnsi="Arial" w:cs="Arial"/>
-          <w:sz w:val="22"/>
-          <w:szCs w:val="22"/>
-        </w:rPr>
-        <w:t>binit) and AiiDA</w:t>
-      </w:r>
-      <w:r>
-        <w:rPr>
-          <w:rFonts w:ascii="Arial" w:hAnsi="Arial" w:cs="Arial"/>
-          <w:sz w:val="22"/>
-          <w:szCs w:val="22"/>
-        </w:rPr>
-        <w:t xml:space="preserve"> (for Quantum Espresso).</w:t>
+        <w:t>concept has</w:t>
+      </w:r>
+      <w:r>
+        <w:rPr>
+          <w:rFonts w:ascii="Arial" w:hAnsi="Arial" w:cs="Arial"/>
+          <w:sz w:val="22"/>
+          <w:szCs w:val="22"/>
+        </w:rPr>
+        <w:t xml:space="preserve"> been implemented in other codes such as </w:t>
+      </w:r>
+      <w:proofErr w:type="spellStart"/>
+      <w:r>
+        <w:rPr>
+          <w:rFonts w:ascii="Arial" w:hAnsi="Arial" w:cs="Arial"/>
+          <w:sz w:val="22"/>
+          <w:szCs w:val="22"/>
+        </w:rPr>
+        <w:t>AbiPy</w:t>
+      </w:r>
+      <w:proofErr w:type="spellEnd"/>
+      <w:r>
+        <w:rPr>
+          <w:rFonts w:ascii="Arial" w:hAnsi="Arial" w:cs="Arial"/>
+          <w:sz w:val="22"/>
+          <w:szCs w:val="22"/>
+        </w:rPr>
+        <w:t xml:space="preserve"> </w:t>
+      </w:r>
+      <w:r>
+        <w:rPr>
+          <w:rFonts w:ascii="Arial" w:hAnsi="Arial" w:cs="Arial"/>
+          <w:sz w:val="22"/>
+          <w:szCs w:val="22"/>
+        </w:rPr>
+        <w:t xml:space="preserve">for </w:t>
+      </w:r>
+      <w:proofErr w:type="spellStart"/>
+      <w:r>
+        <w:rPr>
+          <w:rFonts w:ascii="Arial" w:hAnsi="Arial" w:cs="Arial"/>
+          <w:sz w:val="22"/>
+          <w:szCs w:val="22"/>
+        </w:rPr>
+        <w:t>A</w:t>
+      </w:r>
+      <w:r>
+        <w:rPr>
+          <w:rFonts w:ascii="Arial" w:hAnsi="Arial" w:cs="Arial"/>
+          <w:sz w:val="22"/>
+          <w:szCs w:val="22"/>
+        </w:rPr>
+        <w:t>binit</w:t>
+      </w:r>
+      <w:proofErr w:type="spellEnd"/>
+      <w:r>
+        <w:rPr>
+          <w:rFonts w:ascii="Arial" w:hAnsi="Arial" w:cs="Arial"/>
+          <w:sz w:val="22"/>
+          <w:szCs w:val="22"/>
+        </w:rPr>
+        <w:t xml:space="preserve"> and </w:t>
+      </w:r>
+      <w:proofErr w:type="spellStart"/>
+      <w:r>
+        <w:rPr>
+          <w:rFonts w:ascii="Arial" w:hAnsi="Arial" w:cs="Arial"/>
+          <w:sz w:val="22"/>
+          <w:szCs w:val="22"/>
+        </w:rPr>
+        <w:t>AiiDA</w:t>
+      </w:r>
+      <w:proofErr w:type="spellEnd"/>
+      <w:r>
+        <w:rPr>
+          <w:rFonts w:ascii="Arial" w:hAnsi="Arial" w:cs="Arial"/>
+          <w:sz w:val="22"/>
+          <w:szCs w:val="22"/>
+        </w:rPr>
+        <w:t xml:space="preserve"> </w:t>
+      </w:r>
+      <w:r>
+        <w:rPr>
+          <w:rFonts w:ascii="Arial" w:hAnsi="Arial" w:cs="Arial"/>
+          <w:sz w:val="22"/>
+          <w:szCs w:val="22"/>
+        </w:rPr>
+        <w:t>for Quantum Espresso</w:t>
+      </w:r>
+      <w:r>
+        <w:rPr>
+          <w:rFonts w:ascii="Arial" w:hAnsi="Arial" w:cs="Arial"/>
+          <w:sz w:val="22"/>
+          <w:szCs w:val="22"/>
+        </w:rPr>
+        <w:t xml:space="preserve"> and other </w:t>
+      </w:r>
+      <w:proofErr w:type="spellStart"/>
+      <w:r>
+        <w:rPr>
+          <w:rFonts w:ascii="Arial" w:hAnsi="Arial" w:cs="Arial"/>
+          <w:i/>
+          <w:sz w:val="22"/>
+          <w:szCs w:val="22"/>
+        </w:rPr>
+        <w:t>ab</w:t>
+      </w:r>
+      <w:proofErr w:type="spellEnd"/>
+      <w:r>
+        <w:rPr>
+          <w:rFonts w:ascii="Arial" w:hAnsi="Arial" w:cs="Arial"/>
+          <w:i/>
+          <w:sz w:val="22"/>
+          <w:szCs w:val="22"/>
+        </w:rPr>
+        <w:t xml:space="preserve"> initio</w:t>
+      </w:r>
+      <w:r>
+        <w:rPr>
+          <w:rFonts w:ascii="Arial" w:hAnsi="Arial" w:cs="Arial"/>
+          <w:sz w:val="22"/>
+          <w:szCs w:val="22"/>
+        </w:rPr>
+        <w:t xml:space="preserve"> codes</w:t>
+      </w:r>
+      <w:r>
+        <w:rPr>
+          <w:rFonts w:ascii="Arial" w:hAnsi="Arial" w:cs="Arial"/>
+          <w:sz w:val="22"/>
+          <w:szCs w:val="22"/>
+        </w:rPr>
+        <w:t xml:space="preserve">. In the later, a plugin has been developed that also implements some features to run the </w:t>
+      </w:r>
+      <w:proofErr w:type="spellStart"/>
+      <w:r>
+        <w:rPr>
+          <w:rFonts w:ascii="Arial" w:hAnsi="Arial" w:cs="Arial"/>
+          <w:sz w:val="22"/>
+          <w:szCs w:val="22"/>
+        </w:rPr>
+        <w:t>yambo</w:t>
+      </w:r>
+      <w:proofErr w:type="spellEnd"/>
+      <w:r>
+        <w:rPr>
+          <w:rFonts w:ascii="Arial" w:hAnsi="Arial" w:cs="Arial"/>
+          <w:sz w:val="22"/>
+          <w:szCs w:val="22"/>
+        </w:rPr>
+        <w:t xml:space="preserve"> code from python scripts.</w:t>
       </w:r>
     </w:p>
     <w:p>
@@ -704,6 +930,9 @@
         <w:adjustRightInd w:val="0"/>
         <w:spacing w:after="240"/>
         <w:jc w:val="both"/>
+        <w:rPr>
+          <w:rFonts w:ascii="Arial" w:hAnsi="Arial"/>
+        </w:rPr>
       </w:pPr>
       <w:r>
         <w:rPr>
@@ -775,30 +1004,35 @@
       </w:pPr>
       <w:r>
         <w:rPr>
+          <w:rFonts w:ascii="Arial" w:hAnsi="Arial"/>
           <w:color w:val="000000" w:themeColor="text1"/>
         </w:rPr>
         <w:t xml:space="preserve">Figure </w:t>
       </w:r>
       <w:r>
         <w:rPr>
+          <w:rFonts w:ascii="Arial" w:hAnsi="Arial"/>
           <w:color w:val="000000" w:themeColor="text1"/>
         </w:rPr>
         <w:fldChar w:fldCharType="begin"/>
       </w:r>
       <w:r>
         <w:rPr>
+          <w:rFonts w:ascii="Arial" w:hAnsi="Arial"/>
           <w:color w:val="000000" w:themeColor="text1"/>
         </w:rPr>
         <w:instrText xml:space="preserve"> SEQ Figure \* ARABIC </w:instrText>
       </w:r>
       <w:r>
         <w:rPr>
+          <w:rFonts w:ascii="Arial" w:hAnsi="Arial"/>
           <w:color w:val="000000" w:themeColor="text1"/>
         </w:rPr>
         <w:fldChar w:fldCharType="separate"/>
       </w:r>
       <w:r>
         <w:rPr>
+          <w:rFonts w:ascii="Arial" w:hAnsi="Arial"/>
           <w:noProof/>
           <w:color w:val="000000" w:themeColor="text1"/>
         </w:rPr>
@@ -806,6 +1040,7 @@
       </w:r>
       <w:r>
         <w:rPr>
+          <w:rFonts w:ascii="Arial" w:hAnsi="Arial"/>
           <w:noProof/>
           <w:color w:val="000000" w:themeColor="text1"/>
         </w:rPr>
@@ -813,6 +1048,7 @@
       </w:r>
       <w:r>
         <w:rPr>
+          <w:rFonts w:ascii="Arial" w:hAnsi="Arial"/>
           <w:noProof/>
           <w:color w:val="000000" w:themeColor="text1"/>
         </w:rPr>
@@ -820,9 +1056,42 @@
       </w:r>
       <w:r>
         <w:rPr>
+          <w:rFonts w:ascii="Arial" w:hAnsi="Arial"/>
           <w:color w:val="000000" w:themeColor="text1"/>
         </w:rPr>
-        <w:t xml:space="preserve"> Schematic representation of a typical MBPT calculation workflow using Quantum Espresso and the Yambo code managed by the yambopy package.</w:t>
+        <w:t xml:space="preserve"> Schematic representation of a typical MBPT calculation workflow using Quantum Espresso and the </w:t>
+      </w:r>
+      <w:proofErr w:type="spellStart"/>
+      <w:r>
+        <w:rPr>
+          <w:rFonts w:ascii="Arial" w:hAnsi="Arial"/>
+          <w:color w:val="000000" w:themeColor="text1"/>
+        </w:rPr>
+        <w:t>Yambo</w:t>
+      </w:r>
+      <w:proofErr w:type="spellEnd"/>
+      <w:r>
+        <w:rPr>
+          <w:rFonts w:ascii="Arial" w:hAnsi="Arial"/>
+          <w:color w:val="000000" w:themeColor="text1"/>
+        </w:rPr>
+        <w:t xml:space="preserve"> code managed by the </w:t>
+      </w:r>
+      <w:proofErr w:type="spellStart"/>
+      <w:r>
+        <w:rPr>
+          <w:rFonts w:ascii="Arial" w:hAnsi="Arial"/>
+          <w:color w:val="000000" w:themeColor="text1"/>
+        </w:rPr>
+        <w:t>yambopy</w:t>
+      </w:r>
+      <w:proofErr w:type="spellEnd"/>
+      <w:r>
+        <w:rPr>
+          <w:rFonts w:ascii="Arial" w:hAnsi="Arial"/>
+          <w:color w:val="000000" w:themeColor="text1"/>
+        </w:rPr>
+        <w:t xml:space="preserve"> package.</w:t>
       </w:r>
     </w:p>
     <w:p>
@@ -834,6 +1103,7 @@
           <w:szCs w:val="22"/>
         </w:rPr>
       </w:pPr>
+      <w:proofErr w:type="spellStart"/>
       <w:ins w:id="2" w:author="Alejandro MOLINA" w:date="2017-09-29T10:23:00Z">
         <w:r>
           <w:rPr>
@@ -841,7 +1111,6 @@
             <w:b/>
             <w:sz w:val="22"/>
             <w:szCs w:val="22"/>
-            <w:u w:val="single"/>
           </w:rPr>
           <w:t>Y</w:t>
         </w:r>
@@ -852,10 +1121,10 @@
           <w:b/>
           <w:sz w:val="22"/>
           <w:szCs w:val="22"/>
-          <w:u w:val="single"/>
         </w:rPr>
         <w:t>ambopy</w:t>
       </w:r>
+      <w:proofErr w:type="spellEnd"/>
       <w:r>
         <w:rPr>
           <w:rFonts w:ascii="Arial" w:hAnsi="Arial" w:cs="Arial"/>
@@ -864,6 +1133,7 @@
         </w:rPr>
         <w:t xml:space="preserve"> is a set of classes and scripts written in Python that provide a standard way to automatize and analyze many-body perturbation theory calculations made with the </w:t>
       </w:r>
+      <w:proofErr w:type="spellStart"/>
       <w:r>
         <w:rPr>
           <w:rFonts w:ascii="Arial" w:hAnsi="Arial" w:cs="Arial"/>
@@ -878,7 +1148,16 @@
           <w:sz w:val="22"/>
           <w:szCs w:val="22"/>
         </w:rPr>
-        <w:t>ambo code</w:t>
+        <w:t>ambo</w:t>
+      </w:r>
+      <w:proofErr w:type="spellEnd"/>
+      <w:r>
+        <w:rPr>
+          <w:rFonts w:ascii="Arial" w:hAnsi="Arial" w:cs="Arial"/>
+          <w:sz w:val="22"/>
+          <w:szCs w:val="22"/>
+        </w:rPr>
+        <w:t xml:space="preserve"> code</w:t>
       </w:r>
       <w:r>
         <w:rPr>
@@ -936,7 +1215,97 @@
           <w:sz w:val="22"/>
           <w:szCs w:val="22"/>
         </w:rPr>
-        <w:t>It is composed of three basic packages that can be used independently: qepy to handly input and output files for Quantum Espresso calculations, yambopy for the yambo workflows and schedulerpy to submit and manage jobs on different cluster environments.</w:t>
+        <w:t xml:space="preserve">It is composed of three basic packages that can be used independently: </w:t>
+      </w:r>
+      <w:proofErr w:type="spellStart"/>
+      <w:r>
+        <w:rPr>
+          <w:rFonts w:ascii="Arial" w:hAnsi="Arial" w:cs="Arial"/>
+          <w:sz w:val="22"/>
+          <w:szCs w:val="22"/>
+        </w:rPr>
+        <w:t>qepy</w:t>
+      </w:r>
+      <w:proofErr w:type="spellEnd"/>
+      <w:r>
+        <w:rPr>
+          <w:rFonts w:ascii="Arial" w:hAnsi="Arial" w:cs="Arial"/>
+          <w:sz w:val="22"/>
+          <w:szCs w:val="22"/>
+        </w:rPr>
+        <w:t xml:space="preserve"> to </w:t>
+      </w:r>
+      <w:proofErr w:type="spellStart"/>
+      <w:r>
+        <w:rPr>
+          <w:rFonts w:ascii="Arial" w:hAnsi="Arial" w:cs="Arial"/>
+          <w:sz w:val="22"/>
+          <w:szCs w:val="22"/>
+        </w:rPr>
+        <w:t>handly</w:t>
+      </w:r>
+      <w:proofErr w:type="spellEnd"/>
+      <w:r>
+        <w:rPr>
+          <w:rFonts w:ascii="Arial" w:hAnsi="Arial" w:cs="Arial"/>
+          <w:sz w:val="22"/>
+          <w:szCs w:val="22"/>
+        </w:rPr>
+        <w:t xml:space="preserve"> input and output files for Quantum Espresso calculations, </w:t>
+      </w:r>
+      <w:proofErr w:type="spellStart"/>
+      <w:r>
+        <w:rPr>
+          <w:rFonts w:ascii="Arial" w:hAnsi="Arial" w:cs="Arial"/>
+          <w:sz w:val="22"/>
+          <w:szCs w:val="22"/>
+        </w:rPr>
+        <w:t>yambopy</w:t>
+      </w:r>
+      <w:proofErr w:type="spellEnd"/>
+      <w:r>
+        <w:rPr>
+          <w:rFonts w:ascii="Arial" w:hAnsi="Arial" w:cs="Arial"/>
+          <w:sz w:val="22"/>
+          <w:szCs w:val="22"/>
+        </w:rPr>
+        <w:t xml:space="preserve"> for the </w:t>
+      </w:r>
+      <w:proofErr w:type="spellStart"/>
+      <w:r>
+        <w:rPr>
+          <w:rFonts w:ascii="Arial" w:hAnsi="Arial" w:cs="Arial"/>
+          <w:sz w:val="22"/>
+          <w:szCs w:val="22"/>
+        </w:rPr>
+        <w:t>yambo</w:t>
+      </w:r>
+      <w:proofErr w:type="spellEnd"/>
+      <w:r>
+        <w:rPr>
+          <w:rFonts w:ascii="Arial" w:hAnsi="Arial" w:cs="Arial"/>
+          <w:sz w:val="22"/>
+          <w:szCs w:val="22"/>
+        </w:rPr>
+        <w:t xml:space="preserve"> workflows and </w:t>
+      </w:r>
+      <w:proofErr w:type="spellStart"/>
+      <w:r>
+        <w:rPr>
+          <w:rFonts w:ascii="Arial" w:hAnsi="Arial" w:cs="Arial"/>
+          <w:sz w:val="22"/>
+          <w:szCs w:val="22"/>
+        </w:rPr>
+        <w:t>schedulerpy</w:t>
+      </w:r>
+      <w:proofErr w:type="spellEnd"/>
+      <w:r>
+        <w:rPr>
+          <w:rFonts w:ascii="Arial" w:hAnsi="Arial" w:cs="Arial"/>
+          <w:sz w:val="22"/>
+          <w:szCs w:val="22"/>
+        </w:rPr>
+        <w:t xml:space="preserve"> to submit and manage jobs on different cluster environments.</w:t>
       </w:r>
       <w:ins w:id="4" w:author="Alejandro MOLINA" w:date="2017-09-29T10:54:00Z">
         <w:r>
@@ -945,7 +1314,25 @@
             <w:sz w:val="22"/>
             <w:szCs w:val="22"/>
           </w:rPr>
-          <w:t xml:space="preserve"> Besides of the management of calculations, Yambopy includes the possibility of reading data</w:t>
+          <w:t xml:space="preserve"> Besides of the management of calculations, </w:t>
+        </w:r>
+        <w:proofErr w:type="spellStart"/>
+        <w:r>
+          <w:rPr>
+            <w:rFonts w:ascii="Arial" w:hAnsi="Arial" w:cs="Arial"/>
+            <w:sz w:val="22"/>
+            <w:szCs w:val="22"/>
+          </w:rPr>
+          <w:t>Yambopy</w:t>
+        </w:r>
+        <w:proofErr w:type="spellEnd"/>
+        <w:r>
+          <w:rPr>
+            <w:rFonts w:ascii="Arial" w:hAnsi="Arial" w:cs="Arial"/>
+            <w:sz w:val="22"/>
+            <w:szCs w:val="22"/>
+          </w:rPr>
+          <w:t xml:space="preserve"> includes the possibility of reading data</w:t>
         </w:r>
       </w:ins>
       <w:ins w:id="5" w:author="Alejandro MOLINA" w:date="2017-09-29T10:56:00Z">
@@ -964,103 +1351,25 @@
           <w:sz w:val="22"/>
           <w:szCs w:val="22"/>
         </w:rPr>
-        <w:t xml:space="preserve">easily prototype </w:t>
-      </w:r>
-      <w:r>
-        <w:rPr>
-          <w:rFonts w:ascii="Arial" w:hAnsi="Arial" w:cs="Arial"/>
-          <w:sz w:val="22"/>
-          <w:szCs w:val="22"/>
-        </w:rPr>
-        <w:t>the</w:t>
-      </w:r>
-      <w:r>
-        <w:rPr>
-          <w:rFonts w:ascii="Arial" w:hAnsi="Arial" w:cs="Arial"/>
-          <w:sz w:val="22"/>
-          <w:szCs w:val="22"/>
-        </w:rPr>
-        <w:t xml:space="preserve"> implementation of </w:t>
-      </w:r>
-      <w:r>
-        <w:rPr>
-          <w:rFonts w:ascii="Arial" w:hAnsi="Arial" w:cs="Arial"/>
-          <w:sz w:val="22"/>
-          <w:szCs w:val="22"/>
-        </w:rPr>
-        <w:t>new theoretical approaches</w:t>
-      </w:r>
-      <w:r>
-        <w:rPr>
-          <w:rFonts w:ascii="Arial" w:hAnsi="Arial" w:cs="Arial"/>
-          <w:sz w:val="22"/>
-          <w:szCs w:val="22"/>
-        </w:rPr>
-        <w:t xml:space="preserve"> </w:t>
-      </w:r>
-      <w:r>
-        <w:rPr>
-          <w:rFonts w:ascii="Arial" w:hAnsi="Arial" w:cs="Arial"/>
-          <w:sz w:val="22"/>
-          <w:szCs w:val="22"/>
-        </w:rPr>
-        <w:t xml:space="preserve">using </w:t>
-      </w:r>
-      <w:r>
-        <w:rPr>
-          <w:rFonts w:ascii="Arial" w:hAnsi="Arial" w:cs="Arial"/>
-          <w:sz w:val="22"/>
-          <w:szCs w:val="22"/>
-        </w:rPr>
-        <w:t xml:space="preserve">a convenient high-level language </w:t>
-      </w:r>
-      <w:r>
-        <w:rPr>
-          <w:rFonts w:ascii="Arial" w:hAnsi="Arial" w:cs="Arial"/>
-          <w:sz w:val="22"/>
-          <w:szCs w:val="22"/>
-        </w:rPr>
-        <w:t xml:space="preserve">such </w:t>
-      </w:r>
-      <w:r>
-        <w:rPr>
-          <w:rFonts w:ascii="Arial" w:hAnsi="Arial" w:cs="Arial"/>
-          <w:sz w:val="22"/>
-          <w:szCs w:val="22"/>
-        </w:rPr>
-        <w:t xml:space="preserve">as Python. For </w:t>
-      </w:r>
-      <w:r>
-        <w:rPr>
-          <w:rFonts w:ascii="Arial" w:hAnsi="Arial" w:cs="Arial"/>
-          <w:sz w:val="22"/>
-          <w:szCs w:val="22"/>
-        </w:rPr>
-        <w:t>example</w:t>
-      </w:r>
-      <w:r>
-        <w:rPr>
-          <w:rFonts w:ascii="Arial" w:hAnsi="Arial" w:cs="Arial"/>
-          <w:sz w:val="22"/>
-          <w:szCs w:val="22"/>
-        </w:rPr>
-        <w:t>, Yambopy can read the dipoles, the electron-phonon matrix elements, and the electronic states to calculate the Raman spectra</w:t>
-      </w:r>
-      <w:r>
-        <w:rPr>
-          <w:rFonts w:ascii="Arial" w:hAnsi="Arial" w:cs="Arial"/>
-          <w:sz w:val="22"/>
-          <w:szCs w:val="22"/>
-        </w:rPr>
-        <w:t xml:space="preserve"> in the framework of perturbation theory</w:t>
-      </w:r>
-      <w:r>
-        <w:rPr>
-          <w:rFonts w:ascii="Arial" w:hAnsi="Arial" w:cs="Arial"/>
-          <w:sz w:val="22"/>
-          <w:szCs w:val="22"/>
-        </w:rPr>
-        <w:t>.</w:t>
+        <w:t xml:space="preserve">easily prototype the implementation of new theoretical approaches using a convenient high-level language such as Python. For example, </w:t>
+      </w:r>
+      <w:proofErr w:type="spellStart"/>
+      <w:r>
+        <w:rPr>
+          <w:rFonts w:ascii="Arial" w:hAnsi="Arial" w:cs="Arial"/>
+          <w:sz w:val="22"/>
+          <w:szCs w:val="22"/>
+        </w:rPr>
+        <w:t>Yambopy</w:t>
+      </w:r>
+      <w:proofErr w:type="spellEnd"/>
+      <w:r>
+        <w:rPr>
+          <w:rFonts w:ascii="Arial" w:hAnsi="Arial" w:cs="Arial"/>
+          <w:sz w:val="22"/>
+          <w:szCs w:val="22"/>
+        </w:rPr>
+        <w:t xml:space="preserve"> can read the dipoles, the electron-phonon matrix elements, and the electronic states to calculate the Raman spectra in the framework of perturbation theory.</w:t>
       </w:r>
       <w:r>
         <w:rPr>
@@ -1077,79 +1386,61 @@
             <w:sz w:val="22"/>
             <w:szCs w:val="22"/>
           </w:rPr>
-          <w:t>o ensure the quality of the code and its usability by the community we rely on three principles: open-source, documentation, and testing</w:t>
+          <w:t xml:space="preserve">o ensure the quality of the code and its usability by the community we rely on three principles: open-source, documentation, and testing, We keep a public </w:t>
         </w:r>
+        <w:proofErr w:type="spellStart"/>
         <w:r>
           <w:rPr>
             <w:rFonts w:ascii="Arial" w:hAnsi="Arial" w:cs="Arial"/>
             <w:sz w:val="22"/>
             <w:szCs w:val="22"/>
           </w:rPr>
-          <w:t xml:space="preserve">, </w:t>
+          <w:t>git</w:t>
         </w:r>
+        <w:proofErr w:type="spellEnd"/>
         <w:r>
           <w:rPr>
             <w:rFonts w:ascii="Arial" w:hAnsi="Arial" w:cs="Arial"/>
             <w:sz w:val="22"/>
             <w:szCs w:val="22"/>
           </w:rPr>
-          <w:t xml:space="preserve">We keep a public git repository hosted on </w:t>
+          <w:t xml:space="preserve"> repository hosted on </w:t>
         </w:r>
+        <w:proofErr w:type="spellStart"/>
         <w:r>
           <w:rPr>
             <w:rFonts w:ascii="Arial" w:hAnsi="Arial" w:cs="Arial"/>
             <w:sz w:val="22"/>
             <w:szCs w:val="22"/>
           </w:rPr>
-          <w:t>G</w:t>
+          <w:t>Github</w:t>
         </w:r>
+        <w:proofErr w:type="spellEnd"/>
         <w:r>
           <w:rPr>
             <w:rFonts w:ascii="Arial" w:hAnsi="Arial" w:cs="Arial"/>
             <w:sz w:val="22"/>
             <w:szCs w:val="22"/>
           </w:rPr>
-          <w:t>ithub</w:t>
+          <w:t xml:space="preserve"> where the users can get the latest version of the code as well as contribute with patches and new features. We also created a series of tests that are executed at each modification of the code in the </w:t>
         </w:r>
+        <w:proofErr w:type="spellStart"/>
         <w:r>
           <w:rPr>
             <w:rFonts w:ascii="Arial" w:hAnsi="Arial" w:cs="Arial"/>
             <w:sz w:val="22"/>
             <w:szCs w:val="22"/>
           </w:rPr>
-          <w:t xml:space="preserve"> </w:t>
+          <w:t>Github</w:t>
         </w:r>
+        <w:proofErr w:type="spellEnd"/>
         <w:r>
           <w:rPr>
             <w:rFonts w:ascii="Arial" w:hAnsi="Arial" w:cs="Arial"/>
             <w:sz w:val="22"/>
             <w:szCs w:val="22"/>
           </w:rPr>
-          <w:t xml:space="preserve">where the users can get the latest version of the code as well as contribute with patches and new features. We also created a series of tests that are executed at each modification of the code in the </w:t>
-        </w:r>
-        <w:r>
-          <w:rPr>
-            <w:rFonts w:ascii="Arial" w:hAnsi="Arial" w:cs="Arial"/>
-            <w:sz w:val="22"/>
-            <w:szCs w:val="22"/>
-          </w:rPr>
-          <w:t>G</w:t>
-        </w:r>
-        <w:r>
-          <w:rPr>
-            <w:rFonts w:ascii="Arial" w:hAnsi="Arial" w:cs="Arial"/>
-            <w:sz w:val="22"/>
-            <w:szCs w:val="22"/>
-          </w:rPr>
-          <w:t>ithub repository using the Travis-CI platform. This ensures the reliability of the code desp</w:t>
-        </w:r>
-        <w:r>
-          <w:rPr>
-            <w:rFonts w:ascii="Arial" w:hAnsi="Arial" w:cs="Arial"/>
-            <w:sz w:val="22"/>
-            <w:szCs w:val="22"/>
-          </w:rPr>
-          <w:t>ite its continuous development.</w:t>
+          <w:t xml:space="preserve"> repository using the Travis-CI platform. This ensures the reliability of the code despite its continuous development.</w:t>
         </w:r>
       </w:ins>
     </w:p>
@@ -1188,6 +1479,7 @@
           <w:szCs w:val="22"/>
         </w:rPr>
       </w:pPr>
+      <w:proofErr w:type="gramStart"/>
       <w:ins w:id="8" w:author="Alejandro MOLINA" w:date="2017-09-29T10:59:00Z">
         <w:r>
           <w:rPr>
@@ -1196,21 +1488,11 @@
             <w:color w:val="000000" w:themeColor="text1"/>
             <w:sz w:val="22"/>
             <w:szCs w:val="22"/>
-            <w:u w:val="single"/>
           </w:rPr>
           <w:lastRenderedPageBreak/>
-          <w:t>Visualization of simulations</w:t>
+          <w:t>Visualization of simulations.</w:t>
         </w:r>
-        <w:r>
-          <w:rPr>
-            <w:rFonts w:ascii="Arial" w:hAnsi="Arial" w:cs="Arial"/>
-            <w:b/>
-            <w:color w:val="000000" w:themeColor="text1"/>
-            <w:sz w:val="22"/>
-            <w:szCs w:val="22"/>
-          </w:rPr>
-          <w:t>.</w:t>
-        </w:r>
+        <w:proofErr w:type="gramEnd"/>
         <w:r>
           <w:rPr>
             <w:rFonts w:ascii="Arial" w:hAnsi="Arial" w:cs="Arial"/>
@@ -1227,7 +1509,25 @@
             <w:sz w:val="22"/>
             <w:szCs w:val="22"/>
           </w:rPr>
-          <w:t>Another tool intensively developed in Yambopy is the representation of the</w:t>
+          <w:t xml:space="preserve">Another tool intensively developed in </w:t>
+        </w:r>
+        <w:proofErr w:type="spellStart"/>
+        <w:r>
+          <w:rPr>
+            <w:rFonts w:ascii="Arial" w:hAnsi="Arial" w:cs="Arial"/>
+            <w:sz w:val="22"/>
+            <w:szCs w:val="22"/>
+          </w:rPr>
+          <w:t>Yambopy</w:t>
+        </w:r>
+        <w:proofErr w:type="spellEnd"/>
+        <w:r>
+          <w:rPr>
+            <w:rFonts w:ascii="Arial" w:hAnsi="Arial" w:cs="Arial"/>
+            <w:sz w:val="22"/>
+            <w:szCs w:val="22"/>
+          </w:rPr>
+          <w:t xml:space="preserve"> is the representation of the</w:t>
         </w:r>
         <w:r>
           <w:rPr>
@@ -1255,23 +1555,7 @@
             <w:sz w:val="22"/>
             <w:szCs w:val="22"/>
           </w:rPr>
-          <w:t>he understanding of the results of excited state calculations is simplified if we have access to intermediate quantities obtained during the simulation</w:t>
-        </w:r>
-        <w:r>
-          <w:rPr>
-            <w:rFonts w:ascii="Arial" w:hAnsi="Arial" w:cs="Arial"/>
-            <w:sz w:val="22"/>
-            <w:szCs w:val="22"/>
-          </w:rPr>
-          <w:t>s</w:t>
-        </w:r>
-        <w:r>
-          <w:rPr>
-            <w:rFonts w:ascii="Arial" w:hAnsi="Arial" w:cs="Arial"/>
-            <w:sz w:val="22"/>
-            <w:szCs w:val="22"/>
-          </w:rPr>
-          <w:t xml:space="preserve">. </w:t>
+          <w:t xml:space="preserve">he understanding of the results of excited state calculations is simplified if we have access to intermediate quantities obtained during the simulations. </w:t>
         </w:r>
       </w:ins>
       <w:r>
@@ -1283,42 +1567,6 @@
         <w:t>Therefore,</w:t>
       </w:r>
       <w:ins w:id="12" w:author="Alejandro MOLINA" w:date="2017-09-29T10:59:00Z">
-        <w:r>
-          <w:rPr>
-            <w:rFonts w:ascii="Arial" w:hAnsi="Arial" w:cs="Arial"/>
-            <w:sz w:val="22"/>
-            <w:szCs w:val="22"/>
-          </w:rPr>
-          <w:t xml:space="preserve"> Yambopy </w:t>
-        </w:r>
-      </w:ins>
-      <w:r>
-        <w:rPr>
-          <w:rFonts w:ascii="Arial" w:hAnsi="Arial" w:cs="Arial"/>
-          <w:sz w:val="22"/>
-          <w:szCs w:val="22"/>
-        </w:rPr>
-        <w:t>handles</w:t>
-      </w:r>
-      <w:ins w:id="13" w:author="Alejandro MOLINA" w:date="2017-09-29T10:59:00Z">
-        <w:r>
-          <w:rPr>
-            <w:rFonts w:ascii="Arial" w:hAnsi="Arial" w:cs="Arial"/>
-            <w:sz w:val="22"/>
-            <w:szCs w:val="22"/>
-          </w:rPr>
-          <w:t xml:space="preserve"> netCDF and output files of Yambo to visualize</w:t>
-        </w:r>
-      </w:ins>
-      <w:r>
-        <w:rPr>
-          <w:rFonts w:ascii="Arial" w:hAnsi="Arial" w:cs="Arial"/>
-          <w:sz w:val="22"/>
-          <w:szCs w:val="22"/>
-        </w:rPr>
-        <w:t xml:space="preserve"> and</w:t>
-      </w:r>
-      <w:ins w:id="14" w:author="Alejandro MOLINA" w:date="2017-09-29T10:59:00Z">
         <w:r>
           <w:rPr>
             <w:rFonts w:ascii="Arial" w:hAnsi="Arial" w:cs="Arial"/>
@@ -1327,13 +1575,95 @@
           </w:rPr>
           <w:t xml:space="preserve"> </w:t>
         </w:r>
+        <w:proofErr w:type="spellStart"/>
         <w:r>
           <w:rPr>
             <w:rFonts w:ascii="Arial" w:hAnsi="Arial" w:cs="Arial"/>
             <w:sz w:val="22"/>
             <w:szCs w:val="22"/>
           </w:rPr>
-          <w:t>analyze</w:t>
+          <w:t>Yambopy</w:t>
+        </w:r>
+        <w:proofErr w:type="spellEnd"/>
+        <w:r>
+          <w:rPr>
+            <w:rFonts w:ascii="Arial" w:hAnsi="Arial" w:cs="Arial"/>
+            <w:sz w:val="22"/>
+            <w:szCs w:val="22"/>
+          </w:rPr>
+          <w:t xml:space="preserve"> </w:t>
+        </w:r>
+      </w:ins>
+      <w:r>
+        <w:rPr>
+          <w:rFonts w:ascii="Arial" w:hAnsi="Arial" w:cs="Arial"/>
+          <w:sz w:val="22"/>
+          <w:szCs w:val="22"/>
+        </w:rPr>
+        <w:t>handles</w:t>
+      </w:r>
+      <w:ins w:id="13" w:author="Alejandro MOLINA" w:date="2017-09-29T10:59:00Z">
+        <w:r>
+          <w:rPr>
+            <w:rFonts w:ascii="Arial" w:hAnsi="Arial" w:cs="Arial"/>
+            <w:sz w:val="22"/>
+            <w:szCs w:val="22"/>
+          </w:rPr>
+          <w:t xml:space="preserve"> </w:t>
+        </w:r>
+        <w:proofErr w:type="spellStart"/>
+        <w:r>
+          <w:rPr>
+            <w:rFonts w:ascii="Arial" w:hAnsi="Arial" w:cs="Arial"/>
+            <w:sz w:val="22"/>
+            <w:szCs w:val="22"/>
+          </w:rPr>
+          <w:t>netCDF</w:t>
+        </w:r>
+        <w:proofErr w:type="spellEnd"/>
+        <w:r>
+          <w:rPr>
+            <w:rFonts w:ascii="Arial" w:hAnsi="Arial" w:cs="Arial"/>
+            <w:sz w:val="22"/>
+            <w:szCs w:val="22"/>
+          </w:rPr>
+          <w:t xml:space="preserve"> and output files of </w:t>
+        </w:r>
+        <w:proofErr w:type="spellStart"/>
+        <w:r>
+          <w:rPr>
+            <w:rFonts w:ascii="Arial" w:hAnsi="Arial" w:cs="Arial"/>
+            <w:sz w:val="22"/>
+            <w:szCs w:val="22"/>
+          </w:rPr>
+          <w:t>Yambo</w:t>
+        </w:r>
+        <w:proofErr w:type="spellEnd"/>
+        <w:r>
+          <w:rPr>
+            <w:rFonts w:ascii="Arial" w:hAnsi="Arial" w:cs="Arial"/>
+            <w:sz w:val="22"/>
+            <w:szCs w:val="22"/>
+          </w:rPr>
+          <w:t xml:space="preserve"> to visualize</w:t>
+        </w:r>
+      </w:ins>
+      <w:r>
+        <w:rPr>
+          <w:rFonts w:ascii="Arial" w:hAnsi="Arial" w:cs="Arial"/>
+          <w:sz w:val="22"/>
+          <w:szCs w:val="22"/>
+        </w:rPr>
+        <w:t xml:space="preserve"> and</w:t>
+      </w:r>
+      <w:ins w:id="14" w:author="Alejandro MOLINA" w:date="2017-09-29T10:59:00Z">
+        <w:r>
+          <w:rPr>
+            <w:rFonts w:ascii="Arial" w:hAnsi="Arial" w:cs="Arial"/>
+            <w:sz w:val="22"/>
+            <w:szCs w:val="22"/>
+          </w:rPr>
+          <w:t xml:space="preserve"> analyze</w:t>
         </w:r>
       </w:ins>
       <w:r>
@@ -1369,39 +1699,43 @@
             <w:sz w:val="22"/>
             <w:szCs w:val="22"/>
           </w:rPr>
-          <w:t>For instance,</w:t>
+          <w:t>For instance, in the case of the Bethe-</w:t>
         </w:r>
+        <w:proofErr w:type="spellStart"/>
         <w:r>
           <w:rPr>
             <w:rFonts w:ascii="Arial" w:hAnsi="Arial" w:cs="Arial"/>
             <w:sz w:val="22"/>
             <w:szCs w:val="22"/>
           </w:rPr>
-          <w:t xml:space="preserve"> </w:t>
+          <w:t>Salpeter</w:t>
         </w:r>
+        <w:proofErr w:type="spellEnd"/>
         <w:r>
           <w:rPr>
             <w:rFonts w:ascii="Arial" w:hAnsi="Arial" w:cs="Arial"/>
             <w:sz w:val="22"/>
             <w:szCs w:val="22"/>
           </w:rPr>
-          <w:t>i</w:t>
+          <w:t xml:space="preserve">, we can analyze the independent-particle states that build the </w:t>
         </w:r>
+        <w:proofErr w:type="spellStart"/>
         <w:r>
           <w:rPr>
             <w:rFonts w:ascii="Arial" w:hAnsi="Arial" w:cs="Arial"/>
             <w:sz w:val="22"/>
             <w:szCs w:val="22"/>
           </w:rPr>
-          <w:t xml:space="preserve">n the case of the Bethe-Salpeter, we can analyze the independent-particle states that build the exciton state, </w:t>
+          <w:t>exciton</w:t>
         </w:r>
+        <w:proofErr w:type="spellEnd"/>
         <w:r>
           <w:rPr>
             <w:rFonts w:ascii="Arial" w:hAnsi="Arial" w:cs="Arial"/>
             <w:sz w:val="22"/>
             <w:szCs w:val="22"/>
           </w:rPr>
-          <w:t xml:space="preserve">gather </w:t>
+          <w:t xml:space="preserve"> state, gather </w:t>
         </w:r>
       </w:ins>
       <w:r>
@@ -1419,23 +1753,25 @@
             <w:sz w:val="22"/>
             <w:szCs w:val="22"/>
           </w:rPr>
-          <w:t xml:space="preserve"> data of </w:t>
+          <w:t xml:space="preserve"> data of the </w:t>
         </w:r>
+        <w:proofErr w:type="spellStart"/>
         <w:r>
           <w:rPr>
             <w:rFonts w:ascii="Arial" w:hAnsi="Arial" w:cs="Arial"/>
             <w:sz w:val="22"/>
             <w:szCs w:val="22"/>
           </w:rPr>
-          <w:t>the exciton wave function represented at the reciprocal and real space</w:t>
+          <w:t>exciton</w:t>
         </w:r>
+        <w:proofErr w:type="spellEnd"/>
         <w:r>
           <w:rPr>
             <w:rFonts w:ascii="Arial" w:hAnsi="Arial" w:cs="Arial"/>
             <w:sz w:val="22"/>
             <w:szCs w:val="22"/>
           </w:rPr>
-          <w:t xml:space="preserve">. </w:t>
+          <w:t xml:space="preserve"> wave function represented at the reciprocal and real space. </w:t>
         </w:r>
       </w:ins>
       <w:r>
@@ -1453,34 +1789,134 @@
             <w:sz w:val="22"/>
             <w:szCs w:val="22"/>
           </w:rPr>
-          <w:t>e can associate the peaks of the optical spectra to the excitonic wave functions. F</w:t>
+          <w:t xml:space="preserve">e can associate the peaks of the optical spectra to the </w:t>
         </w:r>
+        <w:proofErr w:type="spellStart"/>
         <w:r>
           <w:rPr>
             <w:rFonts w:ascii="Arial" w:hAnsi="Arial" w:cs="Arial"/>
             <w:sz w:val="22"/>
             <w:szCs w:val="22"/>
           </w:rPr>
-          <w:t xml:space="preserve">or GW calculations, Yambopy is able to read quasi-particle energies, represent the band structure, </w:t>
+          <w:t>excitonic</w:t>
         </w:r>
+        <w:proofErr w:type="spellEnd"/>
         <w:r>
           <w:rPr>
             <w:rFonts w:ascii="Arial" w:hAnsi="Arial" w:cs="Arial"/>
             <w:sz w:val="22"/>
             <w:szCs w:val="22"/>
           </w:rPr>
-          <w:t xml:space="preserve">and </w:t>
+          <w:t xml:space="preserve"> wave functions.</w:t>
         </w:r>
+      </w:ins>
+      <w:r>
+        <w:rPr>
+          <w:rFonts w:ascii="Arial" w:hAnsi="Arial" w:cs="Arial"/>
+          <w:sz w:val="22"/>
+          <w:szCs w:val="22"/>
+        </w:rPr>
+        <w:t xml:space="preserve"> To better visualize the </w:t>
+      </w:r>
+      <w:proofErr w:type="spellStart"/>
+      <w:r>
+        <w:rPr>
+          <w:rFonts w:ascii="Arial" w:hAnsi="Arial" w:cs="Arial"/>
+          <w:sz w:val="22"/>
+          <w:szCs w:val="22"/>
+        </w:rPr>
+        <w:t>excitonic</w:t>
+      </w:r>
+      <w:proofErr w:type="spellEnd"/>
+      <w:r>
+        <w:rPr>
+          <w:rFonts w:ascii="Arial" w:hAnsi="Arial" w:cs="Arial"/>
+          <w:sz w:val="22"/>
+          <w:szCs w:val="22"/>
+        </w:rPr>
+        <w:t xml:space="preserve"> wave function, we created a</w:t>
+      </w:r>
+      <w:r>
+        <w:rPr>
+          <w:rFonts w:ascii="Arial" w:hAnsi="Arial" w:cs="Arial"/>
+          <w:sz w:val="22"/>
+          <w:szCs w:val="22"/>
+        </w:rPr>
+        <w:t>n</w:t>
+      </w:r>
+      <w:r>
+        <w:rPr>
+          <w:rFonts w:ascii="Arial" w:hAnsi="Arial" w:cs="Arial"/>
+          <w:sz w:val="22"/>
+          <w:szCs w:val="22"/>
+        </w:rPr>
+        <w:t xml:space="preserve"> interactive </w:t>
+      </w:r>
+      <w:proofErr w:type="spellStart"/>
+      <w:r>
+        <w:rPr>
+          <w:rFonts w:ascii="Arial" w:hAnsi="Arial" w:cs="Arial"/>
+          <w:sz w:val="22"/>
+          <w:szCs w:val="22"/>
+        </w:rPr>
+        <w:t>exciton</w:t>
+      </w:r>
+      <w:proofErr w:type="spellEnd"/>
+      <w:r>
+        <w:rPr>
+          <w:rFonts w:ascii="Arial" w:hAnsi="Arial" w:cs="Arial"/>
+          <w:sz w:val="22"/>
+          <w:szCs w:val="22"/>
+        </w:rPr>
+        <w:t xml:space="preserve"> </w:t>
+      </w:r>
+      <w:r>
+        <w:rPr>
+          <w:rFonts w:ascii="Arial" w:hAnsi="Arial" w:cs="Arial"/>
+          <w:sz w:val="22"/>
+          <w:szCs w:val="22"/>
+        </w:rPr>
+        <w:t>website where the user can visualize t</w:t>
+      </w:r>
+      <w:bookmarkStart w:id="19" w:name="_GoBack"/>
+      <w:bookmarkEnd w:id="19"/>
+      <w:r>
+        <w:rPr>
+          <w:rFonts w:ascii="Arial" w:hAnsi="Arial" w:cs="Arial"/>
+          <w:sz w:val="22"/>
+          <w:szCs w:val="22"/>
+        </w:rPr>
+        <w:t>he electronic density distribution with the hole fixed in a certain position.</w:t>
+      </w:r>
+      <w:ins w:id="20" w:author="Alejandro MOLINA" w:date="2017-09-29T10:59:00Z">
         <w:r>
           <w:rPr>
             <w:rFonts w:ascii="Arial" w:hAnsi="Arial" w:cs="Arial"/>
             <w:sz w:val="22"/>
             <w:szCs w:val="22"/>
           </w:rPr>
-          <w:t>plot the dielectric screening.</w:t>
+          <w:t xml:space="preserve"> For GW calculations, </w:t>
+        </w:r>
+        <w:proofErr w:type="spellStart"/>
+        <w:r>
+          <w:rPr>
+            <w:rFonts w:ascii="Arial" w:hAnsi="Arial" w:cs="Arial"/>
+            <w:sz w:val="22"/>
+            <w:szCs w:val="22"/>
+          </w:rPr>
+          <w:t>Yambopy</w:t>
+        </w:r>
+        <w:proofErr w:type="spellEnd"/>
+        <w:r>
+          <w:rPr>
+            <w:rFonts w:ascii="Arial" w:hAnsi="Arial" w:cs="Arial"/>
+            <w:sz w:val="22"/>
+            <w:szCs w:val="22"/>
+          </w:rPr>
+          <w:t xml:space="preserve"> is able to read quasi-particle energies, represent the band structure, and plot the dielectric screening.</w:t>
         </w:r>
       </w:ins>
-      <w:ins w:id="19" w:author="Alejandro MOLINA" w:date="2017-09-29T16:33:00Z">
+      <w:ins w:id="21" w:author="Alejandro MOLINA" w:date="2017-09-29T16:33:00Z">
         <w:r>
           <w:rPr>
             <w:rFonts w:ascii="Arial" w:hAnsi="Arial" w:cs="Arial"/>
@@ -1490,16 +1926,24 @@
           <w:t xml:space="preserve"> </w:t>
         </w:r>
       </w:ins>
-      <w:bookmarkStart w:id="20" w:name="_GoBack"/>
-      <w:bookmarkEnd w:id="20"/>
-      <w:ins w:id="21" w:author="Alejandro MOLINA" w:date="2017-09-29T10:59:00Z">
+      <w:proofErr w:type="spellStart"/>
+      <w:ins w:id="22" w:author="Alejandro MOLINA" w:date="2017-09-29T10:59:00Z">
         <w:r>
           <w:rPr>
             <w:rFonts w:ascii="Arial" w:hAnsi="Arial" w:cs="Arial"/>
             <w:sz w:val="22"/>
             <w:szCs w:val="22"/>
           </w:rPr>
-          <w:t>Yambopy also contains a set of scripts to analyze carrier dynamics simulations, representing the occupation of the energy levels as a function of time</w:t>
+          <w:t>Yambopy</w:t>
+        </w:r>
+        <w:proofErr w:type="spellEnd"/>
+        <w:r>
+          <w:rPr>
+            <w:rFonts w:ascii="Arial" w:hAnsi="Arial" w:cs="Arial"/>
+            <w:sz w:val="22"/>
+            <w:szCs w:val="22"/>
+          </w:rPr>
+          <w:t xml:space="preserve"> also contains a set of scripts to analyze carrier dynamics simulations, representing the occupation of the energy levels as a function of time</w:t>
         </w:r>
       </w:ins>
       <w:r>
@@ -1508,7 +1952,25 @@
           <w:sz w:val="22"/>
           <w:szCs w:val="22"/>
         </w:rPr>
-        <w:t xml:space="preserve"> and the occupations of selected bands in the Brillouin zone as a function of time.</w:t>
+        <w:t xml:space="preserve"> and the occupations of selected bands in the </w:t>
+      </w:r>
+      <w:proofErr w:type="spellStart"/>
+      <w:r>
+        <w:rPr>
+          <w:rFonts w:ascii="Arial" w:hAnsi="Arial" w:cs="Arial"/>
+          <w:sz w:val="22"/>
+          <w:szCs w:val="22"/>
+        </w:rPr>
+        <w:t>Brillouin</w:t>
+      </w:r>
+      <w:proofErr w:type="spellEnd"/>
+      <w:r>
+        <w:rPr>
+          <w:rFonts w:ascii="Arial" w:hAnsi="Arial" w:cs="Arial"/>
+          <w:sz w:val="22"/>
+          <w:szCs w:val="22"/>
+        </w:rPr>
+        <w:t xml:space="preserve"> zone as a function of time.</w:t>
       </w:r>
     </w:p>
     <w:p>
@@ -1525,17 +1987,7 @@
           <w:szCs w:val="22"/>
         </w:rPr>
       </w:pPr>
-      <w:ins w:id="22" w:author="Alejandro MOLINA" w:date="2017-09-29T10:20:00Z">
-        <w:r>
-          <w:rPr>
-            <w:rFonts w:ascii="Arial" w:hAnsi="Arial" w:cs="Arial"/>
-            <w:b/>
-            <w:sz w:val="22"/>
-            <w:szCs w:val="22"/>
-            <w:u w:val="single"/>
-          </w:rPr>
-          <w:t>Outlook</w:t>
-        </w:r>
+      <w:ins w:id="23" w:author="Alejandro MOLINA" w:date="2017-09-29T10:20:00Z">
         <w:r>
           <w:rPr>
             <w:rFonts w:ascii="Arial" w:hAnsi="Arial" w:cs="Arial"/>
@@ -1543,7 +1995,7 @@
             <w:sz w:val="22"/>
             <w:szCs w:val="22"/>
           </w:rPr>
-          <w:t>.</w:t>
+          <w:t>Outlook.</w:t>
         </w:r>
       </w:ins>
       <w:r>
@@ -1624,8 +2076,36 @@
           <w:sz w:val="22"/>
           <w:szCs w:val="22"/>
         </w:rPr>
-        <w:t>like in the AbiPy or AiiDA</w:t>
-      </w:r>
+        <w:t xml:space="preserve">like in the </w:t>
+      </w:r>
+      <w:proofErr w:type="spellStart"/>
+      <w:r>
+        <w:rPr>
+          <w:rFonts w:ascii="Arial" w:hAnsi="Arial" w:cs="Arial"/>
+          <w:sz w:val="22"/>
+          <w:szCs w:val="22"/>
+        </w:rPr>
+        <w:t>AbiPy</w:t>
+      </w:r>
+      <w:proofErr w:type="spellEnd"/>
+      <w:r>
+        <w:rPr>
+          <w:rFonts w:ascii="Arial" w:hAnsi="Arial" w:cs="Arial"/>
+          <w:sz w:val="22"/>
+          <w:szCs w:val="22"/>
+        </w:rPr>
+        <w:t xml:space="preserve"> or </w:t>
+      </w:r>
+      <w:proofErr w:type="spellStart"/>
+      <w:r>
+        <w:rPr>
+          <w:rFonts w:ascii="Arial" w:hAnsi="Arial" w:cs="Arial"/>
+          <w:sz w:val="22"/>
+          <w:szCs w:val="22"/>
+        </w:rPr>
+        <w:t>AiiDA</w:t>
+      </w:r>
+      <w:proofErr w:type="spellEnd"/>
       <w:r>
         <w:rPr>
           <w:rFonts w:ascii="Arial" w:hAnsi="Arial" w:cs="Arial"/>
@@ -1766,8 +2246,14 @@
     <w:p>
       <w:pPr>
         <w:pStyle w:val="Heading2"/>
-      </w:pPr>
-      <w:r>
+        <w:rPr>
+          <w:rFonts w:ascii="Arial" w:hAnsi="Arial"/>
+        </w:rPr>
+      </w:pPr>
+      <w:r>
+        <w:rPr>
+          <w:rFonts w:ascii="Arial" w:hAnsi="Arial"/>
+        </w:rPr>
         <w:t>Codes</w:t>
       </w:r>
     </w:p>
@@ -1794,29 +2280,111 @@
           <w:szCs w:val="22"/>
         </w:rPr>
       </w:pPr>
-      <w:r>
-        <w:rPr>
-          <w:rFonts w:ascii="Arial" w:eastAsia="Times New Roman" w:hAnsi="Arial" w:cs="Arial"/>
-          <w:sz w:val="22"/>
-          <w:szCs w:val="22"/>
-        </w:rPr>
-        <w:t>Yambopy is a py</w:t>
-      </w:r>
-      <w:r>
-        <w:rPr>
-          <w:rFonts w:ascii="Arial" w:eastAsia="Times New Roman" w:hAnsi="Arial" w:cs="Arial"/>
-          <w:sz w:val="22"/>
-          <w:szCs w:val="22"/>
-        </w:rPr>
-        <w:t>thon code that provides a set of python classes to read and write Yambo input files</w:t>
-      </w:r>
-      <w:r>
-        <w:rPr>
-          <w:rFonts w:ascii="Arial" w:eastAsia="Times New Roman" w:hAnsi="Arial" w:cs="Arial"/>
-          <w:sz w:val="22"/>
-          <w:szCs w:val="22"/>
-        </w:rPr>
-        <w:t xml:space="preserve"> and databasese. Included in the package is qepy wich handles the input and output files of Quantum Espresso</w:t>
+      <w:proofErr w:type="spellStart"/>
+      <w:r>
+        <w:rPr>
+          <w:rFonts w:ascii="Arial" w:eastAsia="Times New Roman" w:hAnsi="Arial" w:cs="Arial"/>
+          <w:sz w:val="22"/>
+          <w:szCs w:val="22"/>
+        </w:rPr>
+        <w:t>Yambopy</w:t>
+      </w:r>
+      <w:proofErr w:type="spellEnd"/>
+      <w:r>
+        <w:rPr>
+          <w:rFonts w:ascii="Arial" w:eastAsia="Times New Roman" w:hAnsi="Arial" w:cs="Arial"/>
+          <w:sz w:val="22"/>
+          <w:szCs w:val="22"/>
+        </w:rPr>
+        <w:t xml:space="preserve"> is a py</w:t>
+      </w:r>
+      <w:r>
+        <w:rPr>
+          <w:rFonts w:ascii="Arial" w:eastAsia="Times New Roman" w:hAnsi="Arial" w:cs="Arial"/>
+          <w:sz w:val="22"/>
+          <w:szCs w:val="22"/>
+        </w:rPr>
+        <w:t xml:space="preserve">thon code that provides a set of python classes to read and write </w:t>
+      </w:r>
+      <w:proofErr w:type="spellStart"/>
+      <w:r>
+        <w:rPr>
+          <w:rFonts w:ascii="Arial" w:eastAsia="Times New Roman" w:hAnsi="Arial" w:cs="Arial"/>
+          <w:sz w:val="22"/>
+          <w:szCs w:val="22"/>
+        </w:rPr>
+        <w:t>Yambo</w:t>
+      </w:r>
+      <w:proofErr w:type="spellEnd"/>
+      <w:r>
+        <w:rPr>
+          <w:rFonts w:ascii="Arial" w:eastAsia="Times New Roman" w:hAnsi="Arial" w:cs="Arial"/>
+          <w:sz w:val="22"/>
+          <w:szCs w:val="22"/>
+        </w:rPr>
+        <w:t xml:space="preserve"> input files</w:t>
+      </w:r>
+      <w:r>
+        <w:rPr>
+          <w:rFonts w:ascii="Arial" w:eastAsia="Times New Roman" w:hAnsi="Arial" w:cs="Arial"/>
+          <w:sz w:val="22"/>
+          <w:szCs w:val="22"/>
+        </w:rPr>
+        <w:t xml:space="preserve"> and </w:t>
+      </w:r>
+      <w:proofErr w:type="spellStart"/>
+      <w:r>
+        <w:rPr>
+          <w:rFonts w:ascii="Arial" w:eastAsia="Times New Roman" w:hAnsi="Arial" w:cs="Arial"/>
+          <w:sz w:val="22"/>
+          <w:szCs w:val="22"/>
+        </w:rPr>
+        <w:t>databasese</w:t>
+      </w:r>
+      <w:proofErr w:type="spellEnd"/>
+      <w:r>
+        <w:rPr>
+          <w:rFonts w:ascii="Arial" w:eastAsia="Times New Roman" w:hAnsi="Arial" w:cs="Arial"/>
+          <w:sz w:val="22"/>
+          <w:szCs w:val="22"/>
+        </w:rPr>
+        <w:t xml:space="preserve">. Included in the package is </w:t>
+      </w:r>
+      <w:proofErr w:type="spellStart"/>
+      <w:r>
+        <w:rPr>
+          <w:rFonts w:ascii="Arial" w:eastAsia="Times New Roman" w:hAnsi="Arial" w:cs="Arial"/>
+          <w:sz w:val="22"/>
+          <w:szCs w:val="22"/>
+        </w:rPr>
+        <w:t>qepy</w:t>
+      </w:r>
+      <w:proofErr w:type="spellEnd"/>
+      <w:r>
+        <w:rPr>
+          <w:rFonts w:ascii="Arial" w:eastAsia="Times New Roman" w:hAnsi="Arial" w:cs="Arial"/>
+          <w:sz w:val="22"/>
+          <w:szCs w:val="22"/>
+        </w:rPr>
+        <w:t xml:space="preserve"> </w:t>
+      </w:r>
+      <w:proofErr w:type="spellStart"/>
+      <w:r>
+        <w:rPr>
+          <w:rFonts w:ascii="Arial" w:eastAsia="Times New Roman" w:hAnsi="Arial" w:cs="Arial"/>
+          <w:sz w:val="22"/>
+          <w:szCs w:val="22"/>
+        </w:rPr>
+        <w:t>wich</w:t>
+      </w:r>
+      <w:proofErr w:type="spellEnd"/>
+      <w:r>
+        <w:rPr>
+          <w:rFonts w:ascii="Arial" w:eastAsia="Times New Roman" w:hAnsi="Arial" w:cs="Arial"/>
+          <w:sz w:val="22"/>
+          <w:szCs w:val="22"/>
+        </w:rPr>
+        <w:t xml:space="preserve"> handles the input and output files of Quantum Espresso</w:t>
       </w:r>
       <w:r>
         <w:rPr>
@@ -1838,13 +2406,23 @@
           <w:szCs w:val="22"/>
         </w:rPr>
       </w:pPr>
-      <w:r>
-        <w:rPr>
-          <w:rFonts w:ascii="Arial" w:eastAsia="Times New Roman" w:hAnsi="Arial" w:cs="Arial"/>
-          <w:sz w:val="22"/>
-          <w:szCs w:val="22"/>
-        </w:rPr>
-        <w:t xml:space="preserve">Yambopy </w:t>
+      <w:proofErr w:type="spellStart"/>
+      <w:r>
+        <w:rPr>
+          <w:rFonts w:ascii="Arial" w:eastAsia="Times New Roman" w:hAnsi="Arial" w:cs="Arial"/>
+          <w:sz w:val="22"/>
+          <w:szCs w:val="22"/>
+        </w:rPr>
+        <w:t>Yambopy</w:t>
+      </w:r>
+      <w:proofErr w:type="spellEnd"/>
+      <w:r>
+        <w:rPr>
+          <w:rFonts w:ascii="Arial" w:eastAsia="Times New Roman" w:hAnsi="Arial" w:cs="Arial"/>
+          <w:sz w:val="22"/>
+          <w:szCs w:val="22"/>
+        </w:rPr>
+        <w:t xml:space="preserve"> </w:t>
       </w:r>
       <w:r>
         <w:rPr>
@@ -1884,7 +2462,43 @@
           <w:sz w:val="22"/>
           <w:szCs w:val="22"/>
         </w:rPr>
-        <w:t>es such as numpy, matplotlib, and netCDF4</w:t>
+        <w:t xml:space="preserve">es such as </w:t>
+      </w:r>
+      <w:proofErr w:type="spellStart"/>
+      <w:r>
+        <w:rPr>
+          <w:rFonts w:ascii="Arial" w:eastAsia="Times New Roman" w:hAnsi="Arial" w:cs="Arial"/>
+          <w:sz w:val="22"/>
+          <w:szCs w:val="22"/>
+        </w:rPr>
+        <w:t>numpy</w:t>
+      </w:r>
+      <w:proofErr w:type="spellEnd"/>
+      <w:r>
+        <w:rPr>
+          <w:rFonts w:ascii="Arial" w:eastAsia="Times New Roman" w:hAnsi="Arial" w:cs="Arial"/>
+          <w:sz w:val="22"/>
+          <w:szCs w:val="22"/>
+        </w:rPr>
+        <w:t xml:space="preserve">, </w:t>
+      </w:r>
+      <w:proofErr w:type="spellStart"/>
+      <w:r>
+        <w:rPr>
+          <w:rFonts w:ascii="Arial" w:eastAsia="Times New Roman" w:hAnsi="Arial" w:cs="Arial"/>
+          <w:sz w:val="22"/>
+          <w:szCs w:val="22"/>
+        </w:rPr>
+        <w:t>matplotlib</w:t>
+      </w:r>
+      <w:proofErr w:type="spellEnd"/>
+      <w:r>
+        <w:rPr>
+          <w:rFonts w:ascii="Arial" w:eastAsia="Times New Roman" w:hAnsi="Arial" w:cs="Arial"/>
+          <w:sz w:val="22"/>
+          <w:szCs w:val="22"/>
+        </w:rPr>
+        <w:t>, and netCDF4</w:t>
       </w:r>
       <w:r>
         <w:rPr>
@@ -1950,8 +2564,14 @@
     <w:p>
       <w:pPr>
         <w:pStyle w:val="Heading2"/>
-      </w:pPr>
-      <w:r>
+        <w:rPr>
+          <w:rFonts w:ascii="Arial" w:hAnsi="Arial"/>
+        </w:rPr>
+      </w:pPr>
+      <w:r>
+        <w:rPr>
+          <w:rFonts w:ascii="Arial" w:hAnsi="Arial"/>
+        </w:rPr>
         <w:t>References</w:t>
       </w:r>
     </w:p>
@@ -2055,6 +2675,7 @@
           <w:szCs w:val="22"/>
         </w:rPr>
       </w:pPr>
+      <w:proofErr w:type="spellStart"/>
       <w:r>
         <w:rPr>
           <w:rFonts w:ascii="Arial" w:hAnsi="Arial" w:cs="Arial"/>
@@ -2064,8 +2685,9 @@
           <w:sz w:val="22"/>
           <w:szCs w:val="22"/>
         </w:rPr>
-        <w:t>Ab Initio Calculations of Ultrashort Carrier Dynamics in Two-Dimensional Materials: Valley Depolarization in Single-Layer WSe</w:t>
-      </w:r>
+        <w:t>Ab</w:t>
+      </w:r>
+      <w:proofErr w:type="spellEnd"/>
       <w:r>
         <w:rPr>
           <w:rFonts w:ascii="Arial" w:hAnsi="Arial" w:cs="Arial"/>
@@ -2074,6 +2696,41 @@
           <w:kern w:val="36"/>
           <w:sz w:val="22"/>
           <w:szCs w:val="22"/>
+        </w:rPr>
+        <w:t xml:space="preserve"> Initio Calculations of </w:t>
+      </w:r>
+      <w:proofErr w:type="spellStart"/>
+      <w:r>
+        <w:rPr>
+          <w:rFonts w:ascii="Arial" w:hAnsi="Arial" w:cs="Arial"/>
+          <w:b/>
+          <w:bCs/>
+          <w:kern w:val="36"/>
+          <w:sz w:val="22"/>
+          <w:szCs w:val="22"/>
+        </w:rPr>
+        <w:t>Ultrashort</w:t>
+      </w:r>
+      <w:proofErr w:type="spellEnd"/>
+      <w:r>
+        <w:rPr>
+          <w:rFonts w:ascii="Arial" w:hAnsi="Arial" w:cs="Arial"/>
+          <w:b/>
+          <w:bCs/>
+          <w:kern w:val="36"/>
+          <w:sz w:val="22"/>
+          <w:szCs w:val="22"/>
+        </w:rPr>
+        <w:t xml:space="preserve"> Carrier Dynamics in Two-Dimensional Materials: Valley Depolarization in Single-Layer WSe</w:t>
+      </w:r>
+      <w:r>
+        <w:rPr>
+          <w:rFonts w:ascii="Arial" w:hAnsi="Arial" w:cs="Arial"/>
+          <w:b/>
+          <w:bCs/>
+          <w:kern w:val="36"/>
+          <w:sz w:val="22"/>
+          <w:szCs w:val="22"/>
           <w:vertAlign w:val="subscript"/>
         </w:rPr>
         <w:t>2</w:t>
@@ -2161,9 +2818,20 @@
           <w:sz w:val="22"/>
           <w:szCs w:val="22"/>
         </w:rPr>
-        <w:t>Documentation and tutorials of Yambopy</w:t>
-      </w:r>
-      <w:ins w:id="23" w:author="Alejandro MOLINA" w:date="2017-09-29T10:51:00Z">
+        <w:t xml:space="preserve">Documentation and tutorials of </w:t>
+      </w:r>
+      <w:proofErr w:type="spellStart"/>
+      <w:r>
+        <w:rPr>
+          <w:rFonts w:ascii="Arial" w:eastAsia="Times New Roman" w:hAnsi="Arial" w:cs="Arial"/>
+          <w:b/>
+          <w:sz w:val="22"/>
+          <w:szCs w:val="22"/>
+        </w:rPr>
+        <w:t>Yambopy</w:t>
+      </w:r>
+      <w:proofErr w:type="spellEnd"/>
+      <w:ins w:id="24" w:author="Alejandro MOLINA" w:date="2017-09-29T10:51:00Z">
         <w:r>
           <w:rPr>
             <w:rFonts w:ascii="Arial" w:eastAsia="Times New Roman" w:hAnsi="Arial" w:cs="Arial"/>
@@ -2179,15 +2847,7 @@
             <w:sz w:val="22"/>
             <w:szCs w:val="22"/>
           </w:rPr>
-          <w:t>A detailed documentation of the classes, features, and a tutorial are available in</w:t>
-        </w:r>
-        <w:r>
-          <w:rPr>
-            <w:rFonts w:ascii="Arial" w:hAnsi="Arial" w:cs="Arial"/>
-            <w:sz w:val="22"/>
-            <w:szCs w:val="22"/>
-          </w:rPr>
-          <w:t>:</w:t>
+          <w:t>A detailed documentation of the classes, features, and a tutorial are available in:</w:t>
         </w:r>
         <w:r>
           <w:rPr>
@@ -2226,11 +2886,13 @@
       <w:pPr>
         <w:jc w:val="both"/>
         <w:rPr>
-          <w:rFonts w:ascii="Arial" w:hAnsi="Arial" w:cs="Arial"/>
-          <w:sz w:val="22"/>
-          <w:szCs w:val="22"/>
-        </w:rPr>
-      </w:pPr>
+          <w:rStyle w:val="Hyperlink"/>
+          <w:rFonts w:ascii="Arial" w:eastAsia="Times New Roman" w:hAnsi="Arial" w:cs="Arial"/>
+          <w:sz w:val="22"/>
+          <w:szCs w:val="22"/>
+        </w:rPr>
+      </w:pPr>
+      <w:proofErr w:type="spellStart"/>
       <w:r>
         <w:rPr>
           <w:rFonts w:ascii="Arial" w:eastAsia="Times New Roman" w:hAnsi="Arial" w:cs="Arial"/>
@@ -2238,8 +2900,9 @@
           <w:sz w:val="22"/>
           <w:szCs w:val="22"/>
         </w:rPr>
-        <w:t>GitHub repository</w:t>
-      </w:r>
+        <w:t>GitHub</w:t>
+      </w:r>
+      <w:proofErr w:type="spellEnd"/>
       <w:r>
         <w:rPr>
           <w:rFonts w:ascii="Arial" w:eastAsia="Times New Roman" w:hAnsi="Arial" w:cs="Arial"/>
@@ -2247,9 +2910,29 @@
           <w:sz w:val="22"/>
           <w:szCs w:val="22"/>
         </w:rPr>
-        <w:t xml:space="preserve"> of Yambopy</w:t>
-      </w:r>
-      <w:ins w:id="24" w:author="Alejandro MOLINA" w:date="2017-09-29T10:58:00Z">
+        <w:t xml:space="preserve"> repository</w:t>
+      </w:r>
+      <w:r>
+        <w:rPr>
+          <w:rFonts w:ascii="Arial" w:eastAsia="Times New Roman" w:hAnsi="Arial" w:cs="Arial"/>
+          <w:b/>
+          <w:sz w:val="22"/>
+          <w:szCs w:val="22"/>
+        </w:rPr>
+        <w:t xml:space="preserve"> of </w:t>
+      </w:r>
+      <w:proofErr w:type="spellStart"/>
+      <w:r>
+        <w:rPr>
+          <w:rFonts w:ascii="Arial" w:eastAsia="Times New Roman" w:hAnsi="Arial" w:cs="Arial"/>
+          <w:b/>
+          <w:sz w:val="22"/>
+          <w:szCs w:val="22"/>
+        </w:rPr>
+        <w:t>Yambopy</w:t>
+      </w:r>
+      <w:proofErr w:type="spellEnd"/>
+      <w:ins w:id="25" w:author="Alejandro MOLINA" w:date="2017-09-29T10:58:00Z">
         <w:r>
           <w:rPr>
             <w:rFonts w:ascii="Arial" w:eastAsia="Times New Roman" w:hAnsi="Arial" w:cs="Arial"/>
@@ -2260,20 +2943,6 @@
           <w:t xml:space="preserve">: </w:t>
         </w:r>
       </w:ins>
-    </w:p>
-    <w:p>
-      <w:pPr>
-        <w:shd w:val="clear" w:color="auto" w:fill="FFFFFF"/>
-        <w:jc w:val="both"/>
-        <w:textAlignment w:val="baseline"/>
-        <w:rPr>
-          <w:ins w:id="25" w:author="Alejandro MOLINA" w:date="2017-09-29T10:51:00Z"/>
-          <w:rStyle w:val="Hyperlink"/>
-          <w:rFonts w:ascii="Arial" w:eastAsia="Times New Roman" w:hAnsi="Arial" w:cs="Arial"/>
-          <w:sz w:val="22"/>
-          <w:szCs w:val="22"/>
-        </w:rPr>
-      </w:pPr>
       <w:hyperlink r:id="rId9" w:history="1">
         <w:r>
           <w:rPr>
@@ -2288,11 +2957,129 @@
     </w:p>
     <w:p>
       <w:pPr>
+        <w:jc w:val="both"/>
+        <w:rPr>
+          <w:rStyle w:val="Hyperlink"/>
+          <w:rFonts w:ascii="Arial" w:eastAsia="Times New Roman" w:hAnsi="Arial" w:cs="Arial"/>
+          <w:sz w:val="22"/>
+          <w:szCs w:val="22"/>
+        </w:rPr>
+      </w:pPr>
+    </w:p>
+    <w:p>
+      <w:pPr>
+        <w:jc w:val="both"/>
+        <w:rPr>
+          <w:rStyle w:val="Hyperlink"/>
+          <w:rFonts w:ascii="Arial" w:eastAsia="Times New Roman" w:hAnsi="Arial" w:cs="Arial"/>
+          <w:color w:val="auto"/>
+          <w:sz w:val="22"/>
+          <w:szCs w:val="22"/>
+          <w:u w:val="none"/>
+        </w:rPr>
+      </w:pPr>
+      <w:proofErr w:type="spellStart"/>
+      <w:r>
+        <w:rPr>
+          <w:rStyle w:val="Hyperlink"/>
+          <w:rFonts w:ascii="Arial" w:eastAsia="Times New Roman" w:hAnsi="Arial" w:cs="Arial"/>
+          <w:b/>
+          <w:color w:val="auto"/>
+          <w:sz w:val="22"/>
+          <w:szCs w:val="22"/>
+          <w:u w:val="none"/>
+        </w:rPr>
+        <w:t>Exciton</w:t>
+      </w:r>
+      <w:proofErr w:type="spellEnd"/>
+      <w:r>
+        <w:rPr>
+          <w:rStyle w:val="Hyperlink"/>
+          <w:rFonts w:ascii="Arial" w:eastAsia="Times New Roman" w:hAnsi="Arial" w:cs="Arial"/>
+          <w:b/>
+          <w:color w:val="auto"/>
+          <w:sz w:val="22"/>
+          <w:szCs w:val="22"/>
+          <w:u w:val="none"/>
+        </w:rPr>
+        <w:t xml:space="preserve"> website: </w:t>
+      </w:r>
+      <w:r>
+        <w:rPr>
+          <w:rStyle w:val="Hyperlink"/>
+          <w:rFonts w:ascii="Arial" w:eastAsia="Times New Roman" w:hAnsi="Arial" w:cs="Arial"/>
+          <w:color w:val="auto"/>
+          <w:sz w:val="22"/>
+          <w:szCs w:val="22"/>
+          <w:u w:val="none"/>
+        </w:rPr>
+        <w:fldChar w:fldCharType="begin"/>
+      </w:r>
+      <w:r>
+        <w:rPr>
+          <w:rStyle w:val="Hyperlink"/>
+          <w:rFonts w:ascii="Arial" w:eastAsia="Times New Roman" w:hAnsi="Arial" w:cs="Arial"/>
+          <w:color w:val="auto"/>
+          <w:sz w:val="22"/>
+          <w:szCs w:val="22"/>
+          <w:u w:val="none"/>
+        </w:rPr>
+        <w:instrText xml:space="preserve"> HYPERLINK "http://henriquemiranda.github.io/excitonwebsite/" </w:instrText>
+      </w:r>
+      <w:r>
+        <w:rPr>
+          <w:rStyle w:val="Hyperlink"/>
+          <w:rFonts w:ascii="Arial" w:eastAsia="Times New Roman" w:hAnsi="Arial" w:cs="Arial"/>
+          <w:color w:val="auto"/>
+          <w:sz w:val="22"/>
+          <w:szCs w:val="22"/>
+          <w:u w:val="none"/>
+        </w:rPr>
+        <w:fldChar w:fldCharType="separate"/>
+      </w:r>
+      <w:r>
+        <w:rPr>
+          <w:rStyle w:val="Hyperlink"/>
+          <w:rFonts w:ascii="Arial" w:eastAsia="Times New Roman" w:hAnsi="Arial" w:cs="Arial"/>
+          <w:sz w:val="22"/>
+          <w:szCs w:val="22"/>
+        </w:rPr>
+        <w:t>http://henriquemiranda.github.io/excitonwebsite/</w:t>
+      </w:r>
+      <w:r>
+        <w:rPr>
+          <w:rStyle w:val="Hyperlink"/>
+          <w:rFonts w:ascii="Arial" w:eastAsia="Times New Roman" w:hAnsi="Arial" w:cs="Arial"/>
+          <w:color w:val="auto"/>
+          <w:sz w:val="22"/>
+          <w:szCs w:val="22"/>
+          <w:u w:val="none"/>
+        </w:rPr>
+        <w:fldChar w:fldCharType="end"/>
+      </w:r>
+    </w:p>
+    <w:p>
+      <w:pPr>
+        <w:jc w:val="both"/>
+        <w:rPr>
+          <w:ins w:id="26" w:author="Alejandro MOLINA" w:date="2017-09-29T10:51:00Z"/>
+          <w:rStyle w:val="Hyperlink"/>
+          <w:rFonts w:ascii="Arial" w:eastAsia="Times New Roman" w:hAnsi="Arial" w:cs="Arial"/>
+          <w:b/>
+          <w:color w:val="auto"/>
+          <w:sz w:val="22"/>
+          <w:szCs w:val="22"/>
+          <w:u w:val="none"/>
+        </w:rPr>
+      </w:pPr>
+    </w:p>
+    <w:p>
+      <w:pPr>
         <w:shd w:val="clear" w:color="auto" w:fill="FFFFFF"/>
         <w:jc w:val="both"/>
         <w:textAlignment w:val="baseline"/>
         <w:rPr>
-          <w:ins w:id="26" w:author="Alejandro MOLINA" w:date="2017-09-29T10:51:00Z"/>
+          <w:ins w:id="27" w:author="Alejandro MOLINA" w:date="2017-09-29T10:51:00Z"/>
           <w:rStyle w:val="Hyperlink"/>
           <w:rFonts w:ascii="Arial" w:eastAsia="Times New Roman" w:hAnsi="Arial" w:cs="Arial"/>
           <w:sz w:val="22"/>
@@ -2445,41 +3232,80 @@
     <w:p>
       <w:pPr>
         <w:pStyle w:val="Heading2"/>
-      </w:pPr>
-      <w:r>
+        <w:rPr>
+          <w:rFonts w:ascii="Arial" w:hAnsi="Arial"/>
+        </w:rPr>
+      </w:pPr>
+      <w:r>
+        <w:rPr>
+          <w:rFonts w:ascii="Arial" w:hAnsi="Arial"/>
+        </w:rPr>
         <w:t>L</w:t>
       </w:r>
       <w:r>
+        <w:rPr>
+          <w:rFonts w:ascii="Arial" w:hAnsi="Arial"/>
+        </w:rPr>
         <w:t>ink</w:t>
       </w:r>
       <w:r>
+        <w:rPr>
+          <w:rFonts w:ascii="Arial" w:hAnsi="Arial"/>
+        </w:rPr>
         <w:t>s</w:t>
       </w:r>
       <w:r>
+        <w:rPr>
+          <w:rFonts w:ascii="Arial" w:hAnsi="Arial"/>
+        </w:rPr>
         <w:t xml:space="preserve"> </w:t>
       </w:r>
       <w:r>
+        <w:rPr>
+          <w:rFonts w:ascii="Arial" w:hAnsi="Arial"/>
+        </w:rPr>
         <w:t>to</w:t>
       </w:r>
       <w:r>
+        <w:rPr>
+          <w:rFonts w:ascii="Arial" w:hAnsi="Arial"/>
+        </w:rPr>
         <w:t xml:space="preserve"> image</w:t>
       </w:r>
       <w:r>
+        <w:rPr>
+          <w:rFonts w:ascii="Arial" w:hAnsi="Arial"/>
+        </w:rPr>
         <w:t>s</w:t>
       </w:r>
       <w:r>
+        <w:rPr>
+          <w:rFonts w:ascii="Arial" w:hAnsi="Arial"/>
+        </w:rPr>
         <w:t xml:space="preserve"> </w:t>
       </w:r>
       <w:r>
+        <w:rPr>
+          <w:rFonts w:ascii="Arial" w:hAnsi="Arial"/>
+        </w:rPr>
         <w:t>and</w:t>
       </w:r>
       <w:r>
+        <w:rPr>
+          <w:rFonts w:ascii="Arial" w:hAnsi="Arial"/>
+        </w:rPr>
         <w:t xml:space="preserve"> video</w:t>
       </w:r>
       <w:r>
+        <w:rPr>
+          <w:rFonts w:ascii="Arial" w:hAnsi="Arial"/>
+        </w:rPr>
         <w:t>s</w:t>
       </w:r>
       <w:r>
+        <w:rPr>
+          <w:rFonts w:ascii="Arial" w:hAnsi="Arial"/>
+        </w:rPr>
         <w:tab/>
       </w:r>
     </w:p>
@@ -2511,7 +3337,25 @@
           <w:sz w:val="22"/>
           <w:szCs w:val="22"/>
         </w:rPr>
-        <w:t>- Exciton k-space mapping</w:t>
+        <w:t xml:space="preserve">- </w:t>
+      </w:r>
+      <w:proofErr w:type="spellStart"/>
+      <w:r>
+        <w:rPr>
+          <w:rFonts w:ascii="Arial" w:hAnsi="Arial" w:cs="Arial"/>
+          <w:sz w:val="22"/>
+          <w:szCs w:val="22"/>
+        </w:rPr>
+        <w:t>Exciton</w:t>
+      </w:r>
+      <w:proofErr w:type="spellEnd"/>
+      <w:r>
+        <w:rPr>
+          <w:rFonts w:ascii="Arial" w:hAnsi="Arial" w:cs="Arial"/>
+          <w:sz w:val="22"/>
+          <w:szCs w:val="22"/>
+        </w:rPr>
+        <w:t xml:space="preserve"> k-space mapping</w:t>
       </w:r>
     </w:p>
     <w:p>
@@ -2529,7 +3373,25 @@
           <w:sz w:val="22"/>
           <w:szCs w:val="22"/>
         </w:rPr>
-        <w:t>- Raman spectra and visualization of the contributions on the Brillouin zone as a function of the laser energy</w:t>
+        <w:t xml:space="preserve">- Raman spectra and visualization of the contributions on the </w:t>
+      </w:r>
+      <w:proofErr w:type="spellStart"/>
+      <w:r>
+        <w:rPr>
+          <w:rFonts w:ascii="Arial" w:hAnsi="Arial" w:cs="Arial"/>
+          <w:sz w:val="22"/>
+          <w:szCs w:val="22"/>
+        </w:rPr>
+        <w:t>Brillouin</w:t>
+      </w:r>
+      <w:proofErr w:type="spellEnd"/>
+      <w:r>
+        <w:rPr>
+          <w:rFonts w:ascii="Arial" w:hAnsi="Arial" w:cs="Arial"/>
+          <w:sz w:val="22"/>
+          <w:szCs w:val="22"/>
+        </w:rPr>
+        <w:t xml:space="preserve"> zone as a function of the laser energy</w:t>
       </w:r>
     </w:p>
     <w:p>
@@ -2538,6 +3400,9 @@
         <w:shd w:val="clear" w:color="auto" w:fill="FFFFFF"/>
         <w:jc w:val="both"/>
         <w:textAlignment w:val="baseline"/>
+        <w:rPr>
+          <w:rFonts w:ascii="Arial" w:hAnsi="Arial"/>
+        </w:rPr>
       </w:pPr>
     </w:p>
     <w:p>
@@ -2554,7 +3419,236 @@
       <w:pPr>
         <w:keepNext/>
         <w:jc w:val="both"/>
-      </w:pPr>
+        <w:rPr>
+          <w:rFonts w:ascii="Arial" w:hAnsi="Arial"/>
+        </w:rPr>
+      </w:pPr>
+      <w:r>
+        <w:rPr>
+          <w:noProof/>
+        </w:rPr>
+        <mc:AlternateContent>
+          <mc:Choice Requires="wps">
+            <w:drawing>
+              <wp:anchor distT="0" distB="0" distL="114300" distR="114300" simplePos="0" relativeHeight="251665408" behindDoc="0" locked="0" layoutInCell="1" allowOverlap="1" wp14:anchorId="0DCAB700" wp14:editId="34DB25DC">
+                <wp:simplePos x="0" y="0"/>
+                <wp:positionH relativeFrom="column">
+                  <wp:posOffset>-114300</wp:posOffset>
+                </wp:positionH>
+                <wp:positionV relativeFrom="paragraph">
+                  <wp:posOffset>2557780</wp:posOffset>
+                </wp:positionV>
+                <wp:extent cx="2901315" cy="930910"/>
+                <wp:effectExtent l="0" t="0" r="0" b="0"/>
+                <wp:wrapSquare wrapText="bothSides"/>
+                <wp:docPr id="3" name="Text Box 3"/>
+                <wp:cNvGraphicFramePr/>
+                <a:graphic xmlns:a="http://schemas.openxmlformats.org/drawingml/2006/main">
+                  <a:graphicData uri="http://schemas.microsoft.com/office/word/2010/wordprocessingShape">
+                    <wps:wsp>
+                      <wps:cNvSpPr txBox="1"/>
+                      <wps:spPr>
+                        <a:xfrm>
+                          <a:off x="0" y="0"/>
+                          <a:ext cx="2901315" cy="930910"/>
+                        </a:xfrm>
+                        <a:prstGeom prst="rect">
+                          <a:avLst/>
+                        </a:prstGeom>
+                        <a:solidFill>
+                          <a:prstClr val="white"/>
+                        </a:solidFill>
+                        <a:ln>
+                          <a:noFill/>
+                        </a:ln>
+                        <a:effectLst/>
+                        <a:extLst>
+                          <a:ext uri="{C572A759-6A51-4108-AA02-DFA0A04FC94B}">
+                            <ma14:wrappingTextBoxFlag xmlns:ma14="http://schemas.microsoft.com/office/mac/drawingml/2011/main"/>
+                          </a:ext>
+                        </a:extLst>
+                      </wps:spPr>
+                      <wps:txbx>
+                        <w:txbxContent>
+                          <w:p>
+                            <w:pPr>
+                              <w:pStyle w:val="Caption"/>
+                              <w:rPr>
+                                <w:rFonts w:ascii="Arial" w:eastAsia="Times New Roman" w:hAnsi="Arial" w:cs="Arial"/>
+                                <w:noProof/>
+                                <w:sz w:val="22"/>
+                                <w:szCs w:val="22"/>
+                              </w:rPr>
+                            </w:pPr>
+                            <w:r>
+                              <w:rPr>
+                                <w:color w:val="000000"/>
+                              </w:rPr>
+                              <w:t xml:space="preserve">Figure </w:t>
+                            </w:r>
+                            <w:r>
+                              <w:rPr>
+                                <w:color w:val="000000"/>
+                              </w:rPr>
+                              <w:fldChar w:fldCharType="begin"/>
+                            </w:r>
+                            <w:r>
+                              <w:rPr>
+                                <w:color w:val="000000"/>
+                              </w:rPr>
+                              <w:instrText xml:space="preserve"> SEQ Figure \* ARABIC </w:instrText>
+                            </w:r>
+                            <w:r>
+                              <w:rPr>
+                                <w:color w:val="000000"/>
+                              </w:rPr>
+                              <w:fldChar w:fldCharType="separate"/>
+                            </w:r>
+                            <w:r>
+                              <w:rPr>
+                                <w:noProof/>
+                                <w:color w:val="000000"/>
+                              </w:rPr>
+                              <w:t>2</w:t>
+                            </w:r>
+                            <w:r>
+                              <w:rPr>
+                                <w:color w:val="000000"/>
+                              </w:rPr>
+                              <w:fldChar w:fldCharType="end"/>
+                            </w:r>
+                            <w:r>
+                              <w:rPr>
+                                <w:color w:val="000000"/>
+                              </w:rPr>
+                              <w:t>: O</w:t>
+                            </w:r>
+                            <w:r>
+                              <w:rPr>
+                                <w:color w:val="auto"/>
+                              </w:rPr>
+                              <w:t>n top: occupations of the valence and conduction band  (VB, CB) as a function of time. Lower panel: Intensity of the pump laser (blue) and Kerr angle (red). Link to video:</w:t>
+                            </w:r>
+                            <w:r>
+                              <w:rPr>
+                                <w:color w:val="auto"/>
+                              </w:rPr>
+                              <w:br/>
+                            </w:r>
+                            <w:hyperlink r:id="rId10" w:history="1">
+                              <w:r>
+                                <w:rPr>
+                                  <w:rStyle w:val="Hyperlink"/>
+                                </w:rPr>
+                                <w:t>http://pubs.acs.org/doi/suppl/10.1021/acs.nanolett.7b00175</w:t>
+                              </w:r>
+                            </w:hyperlink>
+                          </w:p>
+                        </w:txbxContent>
+                      </wps:txbx>
+                      <wps:bodyPr rot="0" spcFirstLastPara="0" vertOverflow="overflow" horzOverflow="overflow" vert="horz" wrap="square" lIns="0" tIns="0" rIns="0" bIns="0" numCol="1" spcCol="0" rtlCol="0" fromWordArt="0" anchor="t" anchorCtr="0" forceAA="0" compatLnSpc="1">
+                        <a:prstTxWarp prst="textNoShape">
+                          <a:avLst/>
+                        </a:prstTxWarp>
+                        <a:spAutoFit/>
+                      </wps:bodyPr>
+                    </wps:wsp>
+                  </a:graphicData>
+                </a:graphic>
+              </wp:anchor>
+            </w:drawing>
+          </mc:Choice>
+          <mc:Fallback>
+            <w:pict>
+              <v:shapetype id="_x0000_t202" coordsize="21600,21600" o:spt="202" path="m0,0l0,21600,21600,21600,21600,0xe">
+                <v:stroke joinstyle="miter"/>
+                <v:path gradientshapeok="t" o:connecttype="rect"/>
+              </v:shapetype>
+              <v:shape id="Text Box 3" o:spid="_x0000_s1026" type="#_x0000_t202" style="position:absolute;left:0;text-align:left;margin-left:-8.95pt;margin-top:201.4pt;width:228.45pt;height:73.3pt;z-index:251665408;visibility:visible;mso-wrap-style:square;mso-wrap-distance-left:9pt;mso-wrap-distance-top:0;mso-wrap-distance-right:9pt;mso-wrap-distance-bottom:0;mso-position-horizontal:absolute;mso-position-horizontal-relative:text;mso-position-vertical:absolute;mso-position-vertical-relative:text;v-text-anchor:top" o:gfxdata="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" stroked="f">
+                <v:textbox style="mso-fit-shape-to-text:t" inset="0,0,0,0">
+                  <w:txbxContent>
+                    <w:p>
+                      <w:pPr>
+                        <w:pStyle w:val="Caption"/>
+                        <w:rPr>
+                          <w:rFonts w:ascii="Arial" w:eastAsia="Times New Roman" w:hAnsi="Arial" w:cs="Arial"/>
+                          <w:noProof/>
+                          <w:sz w:val="22"/>
+                          <w:szCs w:val="22"/>
+                        </w:rPr>
+                      </w:pPr>
+                      <w:r>
+                        <w:rPr>
+                          <w:color w:val="000000"/>
+                        </w:rPr>
+                        <w:t xml:space="preserve">Figure </w:t>
+                      </w:r>
+                      <w:r>
+                        <w:rPr>
+                          <w:color w:val="000000"/>
+                        </w:rPr>
+                        <w:fldChar w:fldCharType="begin"/>
+                      </w:r>
+                      <w:r>
+                        <w:rPr>
+                          <w:color w:val="000000"/>
+                        </w:rPr>
+                        <w:instrText xml:space="preserve"> SEQ Figure \* ARABIC </w:instrText>
+                      </w:r>
+                      <w:r>
+                        <w:rPr>
+                          <w:color w:val="000000"/>
+                        </w:rPr>
+                        <w:fldChar w:fldCharType="separate"/>
+                      </w:r>
+                      <w:r>
+                        <w:rPr>
+                          <w:noProof/>
+                          <w:color w:val="000000"/>
+                        </w:rPr>
+                        <w:t>2</w:t>
+                      </w:r>
+                      <w:r>
+                        <w:rPr>
+                          <w:color w:val="000000"/>
+                        </w:rPr>
+                        <w:fldChar w:fldCharType="end"/>
+                      </w:r>
+                      <w:r>
+                        <w:rPr>
+                          <w:color w:val="000000"/>
+                        </w:rPr>
+                        <w:t>: O</w:t>
+                      </w:r>
+                      <w:r>
+                        <w:rPr>
+                          <w:color w:val="auto"/>
+                        </w:rPr>
+                        <w:t>n top: occupations of the valence and conduction band  (VB, CB) as a function of time. Lower panel: Intensity of the pump laser (blue) and Kerr angle (red). Link to video:</w:t>
+                      </w:r>
+                      <w:r>
+                        <w:rPr>
+                          <w:color w:val="auto"/>
+                        </w:rPr>
+                        <w:br/>
+                      </w:r>
+                      <w:hyperlink r:id="rId11" w:history="1">
+                        <w:r>
+                          <w:rPr>
+                            <w:rStyle w:val="Hyperlink"/>
+                          </w:rPr>
+                          <w:t>http://pubs.acs.org/doi/suppl/10.1021/acs.nanolett.7b00175</w:t>
+                        </w:r>
+                      </w:hyperlink>
+                    </w:p>
+                  </w:txbxContent>
+                </v:textbox>
+                <w10:wrap type="square"/>
+              </v:shape>
+            </w:pict>
+          </mc:Fallback>
+        </mc:AlternateContent>
+      </w:r>
       <w:r>
         <w:rPr>
           <w:rFonts w:ascii="Arial" w:eastAsia="Times New Roman" w:hAnsi="Arial" w:cs="Arial"/>
@@ -2586,7 +3680,7 @@
                     <pic:cNvPicPr/>
                   </pic:nvPicPr>
                   <pic:blipFill>
-                    <a:blip r:embed="rId10">
+                    <a:blip r:embed="rId12">
                       <a:extLst>
                         <a:ext uri="{28A0092B-C50C-407E-A947-70E740481C1C}">
                           <a14:useLocalDpi xmlns:a14="http://schemas.microsoft.com/office/drawing/2010/main" val="0"/>
@@ -2630,86 +3724,23 @@
       </w:pPr>
       <w:r>
         <w:rPr>
-          <w:rFonts w:ascii="Arial" w:hAnsi="Arial" w:cs="Arial"/>
-          <w:noProof/>
-          <w:sz w:val="22"/>
-          <w:szCs w:val="22"/>
-        </w:rPr>
-        <w:drawing>
-          <wp:anchor distT="0" distB="0" distL="114300" distR="114300" simplePos="0" relativeHeight="251658240" behindDoc="0" locked="0" layoutInCell="1" allowOverlap="1" wp14:anchorId="05FD2FD1" wp14:editId="47D2C743">
-            <wp:simplePos x="0" y="0"/>
-            <wp:positionH relativeFrom="column">
-              <wp:posOffset>2971800</wp:posOffset>
-            </wp:positionH>
-            <wp:positionV relativeFrom="paragraph">
-              <wp:posOffset>264160</wp:posOffset>
-            </wp:positionV>
-            <wp:extent cx="2546985" cy="2023745"/>
-            <wp:effectExtent l="0" t="0" r="0" b="8255"/>
-            <wp:wrapSquare wrapText="bothSides"/>
-            <wp:docPr id="4" name="Picture 4"/>
-            <wp:cNvGraphicFramePr>
-              <a:graphicFrameLocks xmlns:a="http://schemas.openxmlformats.org/drawingml/2006/main" noChangeAspect="1"/>
-            </wp:cNvGraphicFramePr>
-            <a:graphic xmlns:a="http://schemas.openxmlformats.org/drawingml/2006/main">
-              <a:graphicData uri="http://schemas.openxmlformats.org/drawingml/2006/picture">
-                <pic:pic xmlns:pic="http://schemas.openxmlformats.org/drawingml/2006/picture">
-                  <pic:nvPicPr>
-                    <pic:cNvPr id="0" name="band-occ000019.png"/>
-                    <pic:cNvPicPr/>
-                  </pic:nvPicPr>
-                  <pic:blipFill>
-                    <a:blip r:embed="rId11">
-                      <a:extLst>
-                        <a:ext uri="{28A0092B-C50C-407E-A947-70E740481C1C}">
-                          <a14:useLocalDpi xmlns:a14="http://schemas.microsoft.com/office/drawing/2010/main" val="0"/>
-                        </a:ext>
-                      </a:extLst>
-                    </a:blip>
-                    <a:stretch>
-                      <a:fillRect/>
-                    </a:stretch>
-                  </pic:blipFill>
-                  <pic:spPr>
-                    <a:xfrm>
-                      <a:off x="0" y="0"/>
-                      <a:ext cx="2546985" cy="2023745"/>
-                    </a:xfrm>
-                    <a:prstGeom prst="rect">
-                      <a:avLst/>
-                    </a:prstGeom>
-                  </pic:spPr>
-                </pic:pic>
-              </a:graphicData>
-            </a:graphic>
-            <wp14:sizeRelH relativeFrom="page">
-              <wp14:pctWidth>0</wp14:pctWidth>
-            </wp14:sizeRelH>
-            <wp14:sizeRelV relativeFrom="page">
-              <wp14:pctHeight>0</wp14:pctHeight>
-            </wp14:sizeRelV>
-          </wp:anchor>
-        </w:drawing>
-      </w:r>
-      <w:r>
-        <w:rPr>
           <w:noProof/>
         </w:rPr>
         <mc:AlternateContent>
           <mc:Choice Requires="wps">
             <w:drawing>
-              <wp:anchor distT="0" distB="0" distL="114300" distR="114300" simplePos="0" relativeHeight="251663360" behindDoc="0" locked="0" layoutInCell="1" allowOverlap="1" wp14:anchorId="2FEA4D91" wp14:editId="51F7E5F9">
+              <wp:anchor distT="0" distB="0" distL="114300" distR="114300" simplePos="0" relativeHeight="251667456" behindDoc="0" locked="0" layoutInCell="1" allowOverlap="1" wp14:anchorId="1F079768" wp14:editId="4629E1EE">
                 <wp:simplePos x="0" y="0"/>
                 <wp:positionH relativeFrom="column">
-                  <wp:posOffset>3086100</wp:posOffset>
+                  <wp:posOffset>2971800</wp:posOffset>
                 </wp:positionH>
                 <wp:positionV relativeFrom="paragraph">
-                  <wp:posOffset>2322195</wp:posOffset>
+                  <wp:posOffset>2345055</wp:posOffset>
                 </wp:positionV>
-                <wp:extent cx="2432685" cy="570865"/>
-                <wp:effectExtent l="0" t="0" r="5715" b="0"/>
+                <wp:extent cx="2546985" cy="816610"/>
+                <wp:effectExtent l="0" t="0" r="0" b="0"/>
                 <wp:wrapSquare wrapText="bothSides"/>
-                <wp:docPr id="6" name="Text Box 6"/>
+                <wp:docPr id="7" name="Text Box 7"/>
                 <wp:cNvGraphicFramePr/>
                 <a:graphic xmlns:a="http://schemas.openxmlformats.org/drawingml/2006/main">
                   <a:graphicData uri="http://schemas.microsoft.com/office/word/2010/wordprocessingShape">
@@ -2718,7 +3749,7 @@
                       <wps:spPr>
                         <a:xfrm>
                           <a:off x="0" y="0"/>
-                          <a:ext cx="2432685" cy="570865"/>
+                          <a:ext cx="2546985" cy="816610"/>
                         </a:xfrm>
                         <a:prstGeom prst="rect">
                           <a:avLst/>
@@ -2750,160 +3781,6 @@
                             </w:pPr>
                             <w:r>
                               <w:rPr>
-                                <w:color w:val="000000" w:themeColor="text1"/>
-                              </w:rPr>
-                              <w:t xml:space="preserve">Fig 4: </w:t>
-                            </w:r>
-                            <w:r>
-                              <w:rPr>
-                                <w:color w:val="000000" w:themeColor="text1"/>
-                              </w:rPr>
-                              <w:t>Animation of the occupations of the energy levels in the band structure of single-layer WS2. The animation</w:t>
-                            </w:r>
-                            <w:r>
-                              <w:rPr>
-                                <w:color w:val="000000" w:themeColor="text1"/>
-                              </w:rPr>
-                              <w:t xml:space="preserve"> is upload in the link:</w:t>
-                            </w:r>
-                          </w:p>
-                        </w:txbxContent>
-                      </wps:txbx>
-                      <wps:bodyPr rot="0" spcFirstLastPara="0" vertOverflow="overflow" horzOverflow="overflow" vert="horz" wrap="square" lIns="0" tIns="0" rIns="0" bIns="0" numCol="1" spcCol="0" rtlCol="0" fromWordArt="0" anchor="t" anchorCtr="0" forceAA="0" compatLnSpc="1">
-                        <a:prstTxWarp prst="textNoShape">
-                          <a:avLst/>
-                        </a:prstTxWarp>
-                        <a:noAutofit/>
-                      </wps:bodyPr>
-                    </wps:wsp>
-                  </a:graphicData>
-                </a:graphic>
-                <wp14:sizeRelH relativeFrom="margin">
-                  <wp14:pctWidth>0</wp14:pctWidth>
-                </wp14:sizeRelH>
-                <wp14:sizeRelV relativeFrom="margin">
-                  <wp14:pctHeight>0</wp14:pctHeight>
-                </wp14:sizeRelV>
-              </wp:anchor>
-            </w:drawing>
-          </mc:Choice>
-          <mc:Fallback>
-            <w:pict>
-              <v:shapetype id="_x0000_t202" coordsize="21600,21600" o:spt="202" path="m0,0l0,21600,21600,21600,21600,0xe">
-                <v:stroke joinstyle="miter"/>
-                <v:path gradientshapeok="t" o:connecttype="rect"/>
-              </v:shapetype>
-              <v:shape id="Text Box 6" o:spid="_x0000_s1026" type="#_x0000_t202" style="position:absolute;left:0;text-align:left;margin-left:243pt;margin-top:182.85pt;width:191.55pt;height:44.95pt;z-index:251663360;visibility:visible;mso-wrap-style:square;mso-width-percent:0;mso-height-percent:0;mso-wrap-distance-left:9pt;mso-wrap-distance-top:0;mso-wrap-distance-right:9pt;mso-wrap-distance-bottom:0;mso-position-horizontal:absolute;mso-position-horizontal-relative:text;mso-position-vertical:absolute;mso-position-vertical-relative:text;mso-width-percent:0;mso-height-percent:0;mso-width-relative:margin;mso-height-relative:margin;v-text-anchor:top" o:gfxdata="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" stroked="f">
-                <v:textbox inset="0,0,0,0">
-                  <w:txbxContent>
-                    <w:p>
-                      <w:pPr>
-                        <w:pStyle w:val="Caption"/>
-                        <w:rPr>
-                          <w:rFonts w:ascii="Arial" w:hAnsi="Arial" w:cs="Arial"/>
-                          <w:noProof/>
-                          <w:sz w:val="22"/>
-                          <w:szCs w:val="22"/>
-                        </w:rPr>
-                      </w:pPr>
-                      <w:r>
-                        <w:rPr>
-                          <w:color w:val="000000" w:themeColor="text1"/>
-                        </w:rPr>
-                        <w:t xml:space="preserve">Fig 4: </w:t>
-                      </w:r>
-                      <w:r>
-                        <w:rPr>
-                          <w:color w:val="000000" w:themeColor="text1"/>
-                        </w:rPr>
-                        <w:t>Animation of the occupations of the energy levels in the band structure of single-layer WS2. The animation</w:t>
-                      </w:r>
-                      <w:r>
-                        <w:rPr>
-                          <w:color w:val="000000" w:themeColor="text1"/>
-                        </w:rPr>
-                        <w:t xml:space="preserve"> is </w:t>
-                      </w:r>
-                      <w:proofErr w:type="gramStart"/>
-                      <w:r>
-                        <w:rPr>
-                          <w:color w:val="000000" w:themeColor="text1"/>
-                        </w:rPr>
-                        <w:t>upload</w:t>
-                      </w:r>
-                      <w:proofErr w:type="gramEnd"/>
-                      <w:r>
-                        <w:rPr>
-                          <w:color w:val="000000" w:themeColor="text1"/>
-                        </w:rPr>
-                        <w:t xml:space="preserve"> in the link:</w:t>
-                      </w:r>
-                    </w:p>
-                  </w:txbxContent>
-                </v:textbox>
-                <w10:wrap type="square"/>
-              </v:shape>
-            </w:pict>
-          </mc:Fallback>
-        </mc:AlternateContent>
-      </w:r>
-      <w:r>
-        <w:rPr>
-          <w:noProof/>
-        </w:rPr>
-        <mc:AlternateContent>
-          <mc:Choice Requires="wps">
-            <w:drawing>
-              <wp:anchor distT="0" distB="0" distL="114300" distR="114300" simplePos="0" relativeHeight="251661312" behindDoc="0" locked="0" layoutInCell="1" allowOverlap="1" wp14:anchorId="742E878D" wp14:editId="67D22F00">
-                <wp:simplePos x="0" y="0"/>
-                <wp:positionH relativeFrom="column">
-                  <wp:posOffset>-114300</wp:posOffset>
-                </wp:positionH>
-                <wp:positionV relativeFrom="paragraph">
-                  <wp:posOffset>2321560</wp:posOffset>
-                </wp:positionV>
-                <wp:extent cx="2901315" cy="1218565"/>
-                <wp:effectExtent l="0" t="0" r="0" b="635"/>
-                <wp:wrapSquare wrapText="bothSides"/>
-                <wp:docPr id="5" name="Text Box 5"/>
-                <wp:cNvGraphicFramePr/>
-                <a:graphic xmlns:a="http://schemas.openxmlformats.org/drawingml/2006/main">
-                  <a:graphicData uri="http://schemas.microsoft.com/office/word/2010/wordprocessingShape">
-                    <wps:wsp>
-                      <wps:cNvSpPr txBox="1"/>
-                      <wps:spPr>
-                        <a:xfrm>
-                          <a:off x="0" y="0"/>
-                          <a:ext cx="2901315" cy="1218565"/>
-                        </a:xfrm>
-                        <a:prstGeom prst="rect">
-                          <a:avLst/>
-                        </a:prstGeom>
-                        <a:solidFill>
-                          <a:prstClr val="white"/>
-                        </a:solidFill>
-                        <a:ln>
-                          <a:noFill/>
-                        </a:ln>
-                        <a:effectLst/>
-                        <a:extLst>
-                          <a:ext uri="{C572A759-6A51-4108-AA02-DFA0A04FC94B}">
-                            <ma14:wrappingTextBoxFlag xmlns:ma14="http://schemas.microsoft.com/office/mac/drawingml/2011/main"/>
-                          </a:ext>
-                        </a:extLst>
-                      </wps:spPr>
-                      <wps:txbx>
-                        <w:txbxContent>
-                          <w:p>
-                            <w:pPr>
-                              <w:pStyle w:val="Caption"/>
-                              <w:jc w:val="both"/>
-                              <w:rPr>
-                                <w:color w:val="auto"/>
-                              </w:rPr>
-                            </w:pPr>
-                            <w:r>
-                              <w:rPr>
                                 <w:color w:val="auto"/>
                               </w:rPr>
                               <w:t xml:space="preserve">Figure </w:t>
@@ -2931,7 +3808,7 @@
                                 <w:noProof/>
                                 <w:color w:val="auto"/>
                               </w:rPr>
-                              <w:t>2</w:t>
+                              <w:t>3</w:t>
                             </w:r>
                             <w:r>
                               <w:rPr>
@@ -2941,24 +3818,36 @@
                             </w:r>
                             <w:r>
                               <w:rPr>
-                                <w:color w:val="auto"/>
+                                <w:color w:val="000000" w:themeColor="text1"/>
                               </w:rPr>
-                              <w:t>: On top: occupations of the valence and conduction band  (VB, CB) as a function of time. Lower panel: Intensity of the pump laser (blue) and Kerr angle (red). Link to video:</w:t>
+                              <w:t xml:space="preserve">: </w:t>
                             </w:r>
                             <w:r>
                               <w:rPr>
-                                <w:color w:val="auto"/>
+                                <w:color w:val="000000" w:themeColor="text1"/>
                               </w:rPr>
-                              <w:br/>
+                              <w:t>Animation of the occupations of the energy levels in the band structure of single-layer WS2. The animation</w:t>
                             </w:r>
-                            <w:hyperlink r:id="rId12" w:history="1">
-                              <w:r>
-                                <w:rPr>
-                                  <w:rStyle w:val="Hyperlink"/>
-                                </w:rPr>
-                                <w:t>http://pubs.acs.org/doi/suppl/10.1021/acs.nanolett.7b00175</w:t>
-                              </w:r>
-                            </w:hyperlink>
+                            <w:r>
+                              <w:rPr>
+                                <w:color w:val="000000" w:themeColor="text1"/>
+                              </w:rPr>
+                              <w:t xml:space="preserve"> is </w:t>
+                            </w:r>
+                            <w:proofErr w:type="gramStart"/>
+                            <w:r>
+                              <w:rPr>
+                                <w:color w:val="000000" w:themeColor="text1"/>
+                              </w:rPr>
+                              <w:t>upload</w:t>
+                            </w:r>
+                            <w:proofErr w:type="gramEnd"/>
+                            <w:r>
+                              <w:rPr>
+                                <w:color w:val="000000" w:themeColor="text1"/>
+                              </w:rPr>
+                              <w:t xml:space="preserve"> in the link:</w:t>
+                            </w:r>
                           </w:p>
                           <w:p>
                             <w:pPr>
@@ -2987,15 +3876,17 @@
           </mc:Choice>
           <mc:Fallback>
             <w:pict>
-              <v:shape id="Text Box 5" o:spid="_x0000_s1027" type="#_x0000_t202" style="position:absolute;left:0;text-align:left;margin-left:-8.95pt;margin-top:182.8pt;width:228.45pt;height:95.95pt;z-index:251661312;visibility:visible;mso-wrap-style:square;mso-wrap-distance-left:9pt;mso-wrap-distance-top:0;mso-wrap-distance-right:9pt;mso-wrap-distance-bottom:0;mso-position-horizontal:absolute;mso-position-horizontal-relative:text;mso-position-vertical:absolute;mso-position-vertical-relative:text;v-text-anchor:top" o:gfxdata="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" stroked="f">
+              <v:shape id="Text Box 7" o:spid="_x0000_s1027" type="#_x0000_t202" style="position:absolute;left:0;text-align:left;margin-left:234pt;margin-top:184.65pt;width:200.55pt;height:64.3pt;z-index:251667456;visibility:visible;mso-wrap-style:square;mso-wrap-distance-left:9pt;mso-wrap-distance-top:0;mso-wrap-distance-right:9pt;mso-wrap-distance-bottom:0;mso-position-horizontal:absolute;mso-position-horizontal-relative:text;mso-position-vertical:absolute;mso-position-vertical-relative:text;v-text-anchor:top" o:gfxdata="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" stroked="f">
                 <v:textbox style="mso-fit-shape-to-text:t" inset="0,0,0,0">
                   <w:txbxContent>
                     <w:p>
                       <w:pPr>
                         <w:pStyle w:val="Caption"/>
-                        <w:jc w:val="both"/>
                         <w:rPr>
-                          <w:color w:val="auto"/>
+                          <w:rFonts w:ascii="Arial" w:hAnsi="Arial" w:cs="Arial"/>
+                          <w:noProof/>
+                          <w:sz w:val="22"/>
+                          <w:szCs w:val="22"/>
                         </w:rPr>
                       </w:pPr>
                       <w:r>
@@ -3027,7 +3918,7 @@
                           <w:noProof/>
                           <w:color w:val="auto"/>
                         </w:rPr>
-                        <w:t>2</w:t>
+                        <w:t>3</w:t>
                       </w:r>
                       <w:r>
                         <w:rPr>
@@ -3037,24 +3928,36 @@
                       </w:r>
                       <w:r>
                         <w:rPr>
-                          <w:color w:val="auto"/>
+                          <w:color w:val="000000" w:themeColor="text1"/>
                         </w:rPr>
-                        <w:t>: On top: occupations of the valence and conduction band  (VB, CB) as a function of time. Lower panel: Intensity of the pump laser (blue) and Kerr angle (red). Link to video:</w:t>
+                        <w:t xml:space="preserve">: </w:t>
                       </w:r>
                       <w:r>
                         <w:rPr>
-                          <w:color w:val="auto"/>
+                          <w:color w:val="000000" w:themeColor="text1"/>
                         </w:rPr>
-                        <w:br/>
+                        <w:t>Animation of the occupations of the energy levels in the band structure of single-layer WS2. The animation</w:t>
                       </w:r>
-                      <w:hyperlink r:id="rId13" w:history="1">
-                        <w:r>
-                          <w:rPr>
-                            <w:rStyle w:val="Hyperlink"/>
-                          </w:rPr>
-                          <w:t>http://pubs.acs.org/doi/suppl/10.1021/acs.nanolett.7b00175</w:t>
-                        </w:r>
-                      </w:hyperlink>
+                      <w:r>
+                        <w:rPr>
+                          <w:color w:val="000000" w:themeColor="text1"/>
+                        </w:rPr>
+                        <w:t xml:space="preserve"> is </w:t>
+                      </w:r>
+                      <w:proofErr w:type="gramStart"/>
+                      <w:r>
+                        <w:rPr>
+                          <w:color w:val="000000" w:themeColor="text1"/>
+                        </w:rPr>
+                        <w:t>upload</w:t>
+                      </w:r>
+                      <w:proofErr w:type="gramEnd"/>
+                      <w:r>
+                        <w:rPr>
+                          <w:color w:val="000000" w:themeColor="text1"/>
+                        </w:rPr>
+                        <w:t xml:space="preserve"> in the link:</w:t>
+                      </w:r>
                     </w:p>
                     <w:p>
                       <w:pPr>
@@ -3074,6 +3977,69 @@
             </w:pict>
           </mc:Fallback>
         </mc:AlternateContent>
+      </w:r>
+      <w:r>
+        <w:rPr>
+          <w:rFonts w:ascii="Arial" w:hAnsi="Arial" w:cs="Arial"/>
+          <w:noProof/>
+          <w:sz w:val="22"/>
+          <w:szCs w:val="22"/>
+        </w:rPr>
+        <w:drawing>
+          <wp:anchor distT="0" distB="0" distL="114300" distR="114300" simplePos="0" relativeHeight="251658240" behindDoc="0" locked="0" layoutInCell="1" allowOverlap="1" wp14:anchorId="05FD2FD1" wp14:editId="47D2C743">
+            <wp:simplePos x="0" y="0"/>
+            <wp:positionH relativeFrom="column">
+              <wp:posOffset>2971800</wp:posOffset>
+            </wp:positionH>
+            <wp:positionV relativeFrom="paragraph">
+              <wp:posOffset>264160</wp:posOffset>
+            </wp:positionV>
+            <wp:extent cx="2546985" cy="2023745"/>
+            <wp:effectExtent l="0" t="0" r="0" b="8255"/>
+            <wp:wrapSquare wrapText="bothSides"/>
+            <wp:docPr id="4" name="Picture 4"/>
+            <wp:cNvGraphicFramePr>
+              <a:graphicFrameLocks xmlns:a="http://schemas.openxmlformats.org/drawingml/2006/main" noChangeAspect="1"/>
+            </wp:cNvGraphicFramePr>
+            <a:graphic xmlns:a="http://schemas.openxmlformats.org/drawingml/2006/main">
+              <a:graphicData uri="http://schemas.openxmlformats.org/drawingml/2006/picture">
+                <pic:pic xmlns:pic="http://schemas.openxmlformats.org/drawingml/2006/picture">
+                  <pic:nvPicPr>
+                    <pic:cNvPr id="0" name="band-occ000019.png"/>
+                    <pic:cNvPicPr/>
+                  </pic:nvPicPr>
+                  <pic:blipFill>
+                    <a:blip r:embed="rId13">
+                      <a:extLst>
+                        <a:ext uri="{28A0092B-C50C-407E-A947-70E740481C1C}">
+                          <a14:useLocalDpi xmlns:a14="http://schemas.microsoft.com/office/drawing/2010/main" val="0"/>
+                        </a:ext>
+                      </a:extLst>
+                    </a:blip>
+                    <a:stretch>
+                      <a:fillRect/>
+                    </a:stretch>
+                  </pic:blipFill>
+                  <pic:spPr>
+                    <a:xfrm>
+                      <a:off x="0" y="0"/>
+                      <a:ext cx="2546985" cy="2023745"/>
+                    </a:xfrm>
+                    <a:prstGeom prst="rect">
+                      <a:avLst/>
+                    </a:prstGeom>
+                  </pic:spPr>
+                </pic:pic>
+              </a:graphicData>
+            </a:graphic>
+            <wp14:sizeRelH relativeFrom="page">
+              <wp14:pctWidth>0</wp14:pctWidth>
+            </wp14:sizeRelH>
+            <wp14:sizeRelV relativeFrom="page">
+              <wp14:pctHeight>0</wp14:pctHeight>
+            </wp14:sizeRelV>
+          </wp:anchor>
+        </w:drawing>
       </w:r>
     </w:p>
     <w:sectPr>
@@ -4882,7 +5848,7 @@
 </file>
 
 <file path=customXml/itemProps1.xml><?xml version="1.0" encoding="utf-8"?>
-<ds:datastoreItem xmlns:ds="http://schemas.openxmlformats.org/officeDocument/2006/customXml" ds:itemID="{2880F3EE-AE3B-E742-92B9-D9533D725ABC}">
+<ds:datastoreItem xmlns:ds="http://schemas.openxmlformats.org/officeDocument/2006/customXml" ds:itemID="{D4B8B3E9-1680-1D4E-AAB4-8EBA020CC6B9}">
   <ds:schemaRefs>
     <ds:schemaRef ds:uri="http://schemas.openxmlformats.org/officeDocument/2006/bibliography"/>
   </ds:schemaRefs>

</xml_diff>